<commit_message>
Middle Term - 2nd Draft
</commit_message>
<xml_diff>
--- a/Middle-term deliverable.docx
+++ b/Middle-term deliverable.docx
@@ -129,62 +129,59 @@
       <style:text-properties fo:language="en" fo:country="GB" officeooo:rsid="00dc14c7" officeooo:paragraph-rsid="00dc14c7"/>
     </style:style>
     <style:style style:name="P8" style:family="paragraph" style:parent-style-name="Standard">
-      <style:text-properties fo:language="en" fo:country="GB" officeooo:rsid="00dc14c7" officeooo:paragraph-rsid="00f4c95a"/>
+      <style:text-properties fo:language="en" fo:country="GB" officeooo:rsid="0035fd91" officeooo:paragraph-rsid="00ada7f7"/>
     </style:style>
     <style:style style:name="P9" style:family="paragraph" style:parent-style-name="Standard">
-      <style:text-properties fo:language="en" fo:country="GB" officeooo:rsid="0035fd91" officeooo:paragraph-rsid="00ada7f7"/>
+      <style:text-properties fo:language="en" fo:country="GB" officeooo:rsid="00ddbd13" officeooo:paragraph-rsid="00ddbd13"/>
     </style:style>
     <style:style style:name="P10" style:family="paragraph" style:parent-style-name="Standard">
-      <style:text-properties fo:language="en" fo:country="GB" officeooo:rsid="00ddbd13" officeooo:paragraph-rsid="00ddbd13"/>
+      <style:text-properties fo:language="en" fo:country="GB" officeooo:rsid="00d16810"/>
     </style:style>
     <style:style style:name="P11" style:family="paragraph" style:parent-style-name="Standard">
-      <style:text-properties fo:language="en" fo:country="GB" officeooo:rsid="00d16810"/>
+      <style:text-properties fo:color="#365f91" fo:language="en" fo:country="GB" style:font-size-complex="11pt"/>
     </style:style>
     <style:style style:name="P12" style:family="paragraph" style:parent-style-name="Standard">
-      <style:text-properties fo:color="#365f91" fo:language="en" fo:country="GB" style:font-size-complex="11pt"/>
+      <style:text-properties fo:text-transform="uppercase" fo:color="#ffffff" style:font-name="Calibri" fo:language="en" fo:country="GB" fo:font-weight="bold" style:font-weight-asian="bold" style:font-size-complex="11pt" style:font-weight-complex="bold"/>
     </style:style>
     <style:style style:name="P13" style:family="paragraph" style:parent-style-name="Standard">
-      <style:text-properties fo:text-transform="uppercase" fo:color="#ffffff" style:font-name="Calibri" fo:language="en" fo:country="GB" fo:font-weight="bold" style:font-weight-asian="bold" style:font-size-complex="11pt" style:font-weight-complex="bold"/>
-    </style:style>
-    <style:style style:name="P14" style:family="paragraph" style:parent-style-name="Standard">
       <style:paragraph-properties fo:text-align="end" style:justify-single-word="false"/>
       <style:text-properties fo:text-transform="uppercase" fo:color="#ffffff" style:font-name="Calibri" fo:language="en" fo:country="GB" fo:font-weight="bold" style:font-weight-asian="bold" style:font-size-complex="11pt" style:font-weight-complex="bold"/>
     </style:style>
-    <style:style style:name="P15" style:family="paragraph" style:parent-style-name="Standard">
+    <style:style style:name="P14" style:family="paragraph" style:parent-style-name="Standard">
       <style:paragraph-properties fo:text-align="justify" style:justify-single-word="false"/>
       <style:text-properties fo:text-transform="uppercase" fo:color="#ffffff" style:font-name="Calibri" fo:language="en" fo:country="GB" fo:font-weight="bold" officeooo:rsid="0019ef89" officeooo:paragraph-rsid="0019ef89" style:font-weight-asian="bold" style:font-size-complex="11pt" style:font-weight-complex="bold"/>
     </style:style>
+    <style:style style:name="P15" style:family="paragraph" style:parent-style-name="Standard">
+      <style:text-properties fo:text-transform="uppercase" fo:color="#ffffff" style:font-name="Calibri" fo:language="en" fo:country="GB" fo:font-weight="bold" officeooo:rsid="0019ef89" officeooo:paragraph-rsid="0019ef89" style:font-weight-asian="bold" style:font-size-complex="11pt" style:font-weight-complex="bold"/>
+    </style:style>
     <style:style style:name="P16" style:family="paragraph" style:parent-style-name="Standard">
-      <style:text-properties fo:text-transform="uppercase" fo:color="#ffffff" style:font-name="Calibri" fo:language="en" fo:country="GB" fo:font-weight="bold" officeooo:rsid="0019ef89" officeooo:paragraph-rsid="0019ef89" style:font-weight-asian="bold" style:font-size-complex="11pt" style:font-weight-complex="bold"/>
+      <style:text-properties style:font-name="Tex Gyre Pagella1" fo:font-size="11pt" fo:language="en" fo:country="GB" style:font-size-asian="11pt" style:font-size-complex="11pt"/>
     </style:style>
     <style:style style:name="P17" style:family="paragraph" style:parent-style-name="Standard">
-      <style:text-properties style:font-name="Tex Gyre Pagella1" fo:font-size="11pt" fo:language="en" fo:country="GB" style:font-size-asian="11pt" style:font-size-complex="11pt"/>
+      <style:text-properties style:font-name="Tex Gyre Pagella1" fo:font-size="11pt" fo:language="en" fo:country="GB" officeooo:paragraph-rsid="001cd0d7" style:font-size-asian="11pt" style:font-size-complex="11pt"/>
     </style:style>
     <style:style style:name="P18" style:family="paragraph" style:parent-style-name="Standard">
-      <style:text-properties style:font-name="Tex Gyre Pagella1" fo:font-size="11pt" fo:language="en" fo:country="GB" officeooo:paragraph-rsid="001cd0d7" style:font-size-asian="11pt" style:font-size-complex="11pt"/>
+      <style:text-properties style:font-name="Tex Gyre Pagella1" fo:font-size="11pt" fo:language="en" fo:country="GB" officeooo:paragraph-rsid="002953a9" style:font-size-asian="11pt" style:font-size-complex="11pt"/>
     </style:style>
     <style:style style:name="P19" style:family="paragraph" style:parent-style-name="Standard">
-      <style:text-properties style:font-name="Tex Gyre Pagella1" fo:font-size="11pt" fo:language="en" fo:country="GB" officeooo:paragraph-rsid="002953a9" style:font-size-asian="11pt" style:font-size-complex="11pt"/>
+      <style:text-properties style:font-name="Tex Gyre Pagella1" fo:font-size="11pt" fo:language="en" fo:country="GB" officeooo:rsid="00e0d8d9" officeooo:paragraph-rsid="00cc3098" style:font-size-asian="11pt" style:font-size-complex="11pt"/>
     </style:style>
     <style:style style:name="P20" style:family="paragraph" style:parent-style-name="Standard">
-      <style:text-properties style:font-name="Tex Gyre Pagella1" fo:font-size="11pt" fo:language="en" fo:country="GB" officeooo:rsid="00e0d8d9" officeooo:paragraph-rsid="00cc3098" style:font-size-asian="11pt" style:font-size-complex="11pt"/>
+      <style:text-properties style:font-name="Tex Gyre Pagella1" fo:font-size="11pt" fo:language="en" fo:country="GB" officeooo:rsid="00d06eea" officeooo:paragraph-rsid="00d06eea" style:font-size-asian="11pt" style:font-size-complex="11pt"/>
     </style:style>
     <style:style style:name="P21" style:family="paragraph" style:parent-style-name="Standard">
-      <style:text-properties style:font-name="Tex Gyre Pagella1" fo:font-size="11pt" fo:language="en" fo:country="GB" officeooo:rsid="00d06eea" officeooo:paragraph-rsid="00d06eea" style:font-size-asian="11pt" style:font-size-complex="11pt"/>
+      <style:text-properties style:font-name="Tex Gyre Pagella1" fo:font-size="11pt" fo:language="en" fo:country="GB" officeooo:paragraph-rsid="00d16810" style:font-size-asian="11pt" style:font-size-complex="11pt"/>
     </style:style>
     <style:style style:name="P22" style:family="paragraph" style:parent-style-name="Standard">
-      <style:text-properties style:font-name="Tex Gyre Pagella1" fo:font-size="11pt" fo:language="en" fo:country="GB" officeooo:paragraph-rsid="00d16810" style:font-size-asian="11pt" style:font-size-complex="11pt"/>
+      <style:text-properties style:font-name="Tex Gyre Pagella1" fo:font-size="11pt" fo:language="en" fo:country="GB" officeooo:paragraph-rsid="00ddbd13" style:font-size-asian="11pt" style:font-size-complex="11pt"/>
     </style:style>
     <style:style style:name="P23" style:family="paragraph" style:parent-style-name="Standard">
-      <style:text-properties style:font-name="Tex Gyre Pagella1" fo:font-size="11pt" fo:language="en" fo:country="GB" officeooo:paragraph-rsid="00ddbd13" style:font-size-asian="11pt" style:font-size-complex="11pt"/>
+      <style:text-properties style:font-name="Tex Gyre Pagella1" fo:font-size="11pt" fo:language="en" fo:country="GB" officeooo:rsid="00ddbd13" officeooo:paragraph-rsid="00ddbd13" style:font-size-asian="11pt" style:font-size-complex="11pt"/>
     </style:style>
     <style:style style:name="P24" style:family="paragraph" style:parent-style-name="Standard">
-      <style:text-properties style:font-name="Tex Gyre Pagella1" fo:font-size="11pt" fo:language="en" fo:country="GB" officeooo:rsid="00ddbd13" officeooo:paragraph-rsid="00ddbd13" style:font-size-asian="11pt" style:font-size-complex="11pt"/>
+      <style:text-properties style:font-name="Tex Gyre Pagella1" fo:font-size="11pt" fo:language="en" fo:country="GB" officeooo:paragraph-rsid="00dfd640" style:font-size-asian="11pt" style:font-size-complex="11pt"/>
     </style:style>
     <style:style style:name="P25" style:family="paragraph" style:parent-style-name="Standard">
-      <style:text-properties style:font-name="Tex Gyre Pagella1" fo:font-size="11pt" fo:language="en" fo:country="GB" officeooo:paragraph-rsid="00dfd640" style:font-size-asian="11pt" style:font-size-complex="11pt"/>
-    </style:style>
-    <style:style style:name="P26" style:family="paragraph" style:parent-style-name="Standard">
       <style:paragraph-properties>
         <style:tab-stops>
           <style:tab-stop style:position="0.4575in"/>
@@ -192,26 +189,29 @@
       </style:paragraph-properties>
       <style:text-properties style:font-name="Tex Gyre Pagella1" fo:font-size="11pt" fo:language="en" fo:country="GB" officeooo:rsid="00770b1f" officeooo:paragraph-rsid="00ddbd13" style:font-size-asian="11pt" style:font-size-complex="11pt"/>
     </style:style>
+    <style:style style:name="P26" style:family="paragraph" style:parent-style-name="Standard">
+      <style:text-properties style:font-name="Tex Gyre Pagella1" fo:font-size="11pt" fo:language="en" fo:country="GB" officeooo:paragraph-rsid="00db46a8" style:font-size-asian="11pt" style:font-size-complex="11pt"/>
+    </style:style>
     <style:style style:name="P27" style:family="paragraph" style:parent-style-name="Standard">
-      <style:text-properties style:font-name="Tex Gyre Pagella1" fo:font-size="11pt" fo:language="en" fo:country="GB" officeooo:paragraph-rsid="00db46a8" style:font-size-asian="11pt" style:font-size-complex="11pt"/>
+      <style:text-properties style:font-name="Tex Gyre Pagella1" fo:font-size="11pt" fo:language="en" fo:country="GB" officeooo:paragraph-rsid="00e5f0b2" style:font-size-asian="11pt" style:font-size-complex="11pt"/>
     </style:style>
     <style:style style:name="P28" style:family="paragraph" style:parent-style-name="Standard">
-      <style:text-properties style:font-name="Tex Gyre Pagella1" fo:font-size="11pt" fo:language="en" fo:country="GB" officeooo:paragraph-rsid="00e5f0b2" style:font-size-asian="11pt" style:font-size-complex="11pt"/>
+      <style:text-properties style:font-name="Tex Gyre Pagella1" fo:font-size="11pt" fo:language="en" fo:country="GB" officeooo:rsid="0024fe83" officeooo:paragraph-rsid="00e80a31" style:font-size-asian="11pt" style:font-size-complex="11pt"/>
     </style:style>
     <style:style style:name="P29" style:family="paragraph" style:parent-style-name="Standard">
-      <style:text-properties style:font-name="Tex Gyre Pagella1" fo:font-size="11pt" fo:language="en" fo:country="GB" officeooo:rsid="0024fe83" officeooo:paragraph-rsid="00e80a31" style:font-size-asian="11pt" style:font-size-complex="11pt"/>
+      <style:text-properties style:font-name="Tex Gyre Pagella1" fo:font-size="11pt" fo:language="en" fo:country="GB" officeooo:rsid="00264622" officeooo:paragraph-rsid="00cc3098" style:font-size-asian="11pt" style:font-size-complex="11pt"/>
     </style:style>
     <style:style style:name="P30" style:family="paragraph" style:parent-style-name="Standard">
-      <style:text-properties style:font-name="Tex Gyre Pagella1" fo:font-size="11pt" fo:language="en" fo:country="GB" officeooo:rsid="00264622" officeooo:paragraph-rsid="00cc3098" style:font-size-asian="11pt" style:font-size-complex="11pt"/>
+      <style:text-properties style:font-name="Tex Gyre Pagella1" fo:font-size="11pt" fo:language="en" fo:country="GB" officeooo:rsid="00e86757" officeooo:paragraph-rsid="00ec719a" style:font-size-asian="11pt" style:font-size-complex="11pt"/>
     </style:style>
     <style:style style:name="P31" style:family="paragraph" style:parent-style-name="Standard">
-      <style:text-properties style:font-name="Tex Gyre Pagella1" fo:font-size="11pt" fo:language="en" fo:country="GB" officeooo:rsid="00e86757" officeooo:paragraph-rsid="00ec719a" style:font-size-asian="11pt" style:font-size-complex="11pt"/>
+      <style:text-properties style:font-name="Tex Gyre Pagella1" fo:font-size="11pt" fo:language="en" fo:country="GB" officeooo:rsid="0035fd91" officeooo:paragraph-rsid="00ef817a" style:font-size-asian="11pt" style:font-size-complex="11pt"/>
     </style:style>
     <style:style style:name="P32" style:family="paragraph" style:parent-style-name="Standard">
-      <style:text-properties style:font-name="Tex Gyre Pagella1" fo:font-size="11pt" fo:language="en" fo:country="GB" officeooo:rsid="0035fd91" officeooo:paragraph-rsid="00ef817a" style:font-size-asian="11pt" style:font-size-complex="11pt"/>
+      <style:text-properties style:font-name="Tex Gyre Pagella1" fo:font-size="11pt" fo:language="en" fo:country="GB" officeooo:rsid="009d92ed" officeooo:paragraph-rsid="00ef817a" style:font-size-asian="11pt" style:font-size-complex="11pt"/>
     </style:style>
     <style:style style:name="P33" style:family="paragraph" style:parent-style-name="Standard">
-      <style:text-properties style:font-name="Tex Gyre Pagella1" fo:font-size="11pt" fo:language="en" fo:country="GB" officeooo:rsid="009d92ed" officeooo:paragraph-rsid="00ef817a" style:font-size-asian="11pt" style:font-size-complex="11pt"/>
+      <style:text-properties style:font-name="Tex Gyre Pagella1" fo:font-size="11pt" fo:language="en" fo:country="GB" officeooo:rsid="00ec719a" officeooo:paragraph-rsid="00ec719a" style:font-size-asian="11pt" style:font-size-complex="11pt"/>
     </style:style>
     <style:style style:name="P34" style:family="paragraph" style:parent-style-name="Standard">
       <style:text-properties style:font-name="Tex Gyre Pagella1" fo:font-size="11pt" fo:language="en" fo:country="GB" style:text-underline-style="none" officeooo:rsid="002d1ca1" officeooo:paragraph-rsid="00ef817a" style:font-size-asian="11pt" style:font-size-complex="11pt"/>
@@ -238,169 +238,163 @@
       <style:text-properties style:font-name="Tex Gyre Pagella1" fo:font-size="11pt" fo:language="en" fo:country="GB" fo:font-weight="normal" officeooo:rsid="00ee8a77" officeooo:paragraph-rsid="00ee9f6f" style:font-size-asian="11pt" style:font-weight-asian="normal" style:font-size-complex="11pt" style:font-weight-complex="normal"/>
     </style:style>
     <style:style style:name="P42" style:family="paragraph" style:parent-style-name="Standard">
+      <style:text-properties style:font-name="Tex Gyre Pagella1" fo:font-size="11pt" fo:language="en" fo:country="GB" fo:font-weight="normal" officeooo:rsid="00ef817a" officeooo:paragraph-rsid="00ee9f6f" style:font-size-asian="11pt" style:font-weight-asian="normal" style:font-size-complex="11pt" style:font-weight-complex="normal"/>
+    </style:style>
+    <style:style style:name="P43" style:family="paragraph" style:parent-style-name="Standard">
       <style:text-properties style:font-name="Tex Gyre Pagella1" fo:font-size="11pt" officeooo:rsid="00db46a8" officeooo:paragraph-rsid="00db46a8" style:font-size-asian="11pt" style:font-size-complex="11pt"/>
     </style:style>
-    <style:style style:name="P43" style:family="paragraph" style:parent-style-name="Standard">
+    <style:style style:name="P44" style:family="paragraph" style:parent-style-name="Standard">
       <style:text-properties style:font-name="Tex Gyre Pagella1" fo:font-size="11pt" officeooo:rsid="00db46a8" officeooo:paragraph-rsid="00f3fc0c" style:font-size-asian="11pt" style:font-size-complex="11pt"/>
     </style:style>
-    <style:style style:name="P44" style:family="paragraph" style:parent-style-name="Standard">
+    <style:style style:name="P45" style:family="paragraph" style:parent-style-name="Standard">
       <style:text-properties style:font-name="Tex Gyre Pagella1" fo:font-size="11pt" officeooo:rsid="00d68900" officeooo:paragraph-rsid="00d68900" style:font-size-asian="11pt" style:font-size-complex="11pt"/>
     </style:style>
-    <style:style style:name="P45" style:family="paragraph" style:parent-style-name="Standard">
+    <style:style style:name="P46" style:family="paragraph" style:parent-style-name="Standard">
       <style:text-properties style:font-name="Tex Gyre Pagella1" fo:font-size="12pt" fo:language="en" fo:country="GB" style:text-underline-style="none" officeooo:rsid="00efdd42" officeooo:paragraph-rsid="00efdd42" style:font-size-asian="12pt" style:font-size-complex="12pt"/>
     </style:style>
-    <style:style style:name="P46" style:family="paragraph" style:parent-style-name="Standard">
+    <style:style style:name="P47" style:family="paragraph" style:parent-style-name="Standard">
       <style:text-properties officeooo:paragraph-rsid="00dc14c7"/>
     </style:style>
-    <style:style style:name="P47" style:family="paragraph" style:parent-style-name="Standard">
+    <style:style style:name="P48" style:family="paragraph" style:parent-style-name="Standard">
       <style:text-properties officeooo:paragraph-rsid="00dfd640"/>
     </style:style>
-    <style:style style:name="P48" style:family="paragraph" style:parent-style-name="Standard">
+    <style:style style:name="P49" style:family="paragraph" style:parent-style-name="Standard">
       <style:text-properties officeooo:paragraph-rsid="00e9e55e"/>
     </style:style>
-    <style:style style:name="P49" style:family="paragraph" style:parent-style-name="Standard">
+    <style:style style:name="P50" style:family="paragraph" style:parent-style-name="Standard">
       <style:text-properties fo:font-size="12pt" officeooo:paragraph-rsid="00e80a31" style:font-size-asian="12pt" style:font-size-complex="12pt"/>
     </style:style>
-    <style:style style:name="P50" style:family="paragraph" style:parent-style-name="Standard">
+    <style:style style:name="P51" style:family="paragraph" style:parent-style-name="Standard">
       <style:text-properties officeooo:paragraph-rsid="00ee8a77"/>
     </style:style>
-    <style:style style:name="P51" style:family="paragraph" style:parent-style-name="Standard">
+    <style:style style:name="P52" style:family="paragraph" style:parent-style-name="Standard">
       <style:text-properties officeooo:paragraph-rsid="00ee9f6f"/>
     </style:style>
-    <style:style style:name="P52" style:family="paragraph" style:parent-style-name="Standard">
+    <style:style style:name="P53" style:family="paragraph" style:parent-style-name="Standard">
       <style:text-properties officeooo:paragraph-rsid="00efdd42"/>
     </style:style>
-    <style:style style:name="P53" style:family="paragraph" style:parent-style-name="Standard">
+    <style:style style:name="P54" style:family="paragraph" style:parent-style-name="Standard">
       <style:text-properties officeooo:paragraph-rsid="00f4c95a"/>
     </style:style>
-    <style:style style:name="P54" style:family="paragraph" style:parent-style-name="Standard">
+    <style:style style:name="P55" style:family="paragraph" style:parent-style-name="Standard">
       <style:paragraph-properties fo:margin-left="0in" fo:margin-right="0.25in" fo:text-align="end" style:justify-single-word="false" fo:text-indent="0.25in" style:auto-text-indent="false"/>
       <style:text-properties fo:text-transform="uppercase" fo:color="#ffffff" style:font-name="Calibri" fo:language="en" fo:country="GB" fo:font-weight="bold" style:font-weight-asian="bold" style:font-size-complex="11pt" style:font-weight-complex="bold"/>
     </style:style>
-    <style:style style:name="P55" style:family="paragraph" style:parent-style-name="Standard">
+    <style:style style:name="P56" style:family="paragraph" style:parent-style-name="Standard">
       <style:paragraph-properties fo:margin-left="0in" fo:margin-right="0.25in" fo:text-indent="0.25in" style:auto-text-indent="false"/>
       <style:text-properties fo:color="#365f91" fo:language="en" fo:country="GB" style:font-size-complex="11pt"/>
     </style:style>
-    <style:style style:name="P56" style:family="paragraph" style:parent-style-name="Footer">
+    <style:style style:name="P57" style:family="paragraph" style:parent-style-name="Footer">
       <style:paragraph-properties fo:padding="0in" fo:border="none"/>
     </style:style>
-    <style:style style:name="P57" style:family="paragraph" style:parent-style-name="Footer">
+    <style:style style:name="P58" style:family="paragraph" style:parent-style-name="Footer">
       <style:text-properties fo:language="en" fo:country="GB"/>
     </style:style>
-    <style:style style:name="P58" style:family="paragraph" style:parent-style-name="Footer">
+    <style:style style:name="P59" style:family="paragraph" style:parent-style-name="Footer">
       <style:text-properties fo:language="en" fo:country="GB" officeooo:paragraph-rsid="0019ef89"/>
     </style:style>
-    <style:style style:name="P59" style:family="paragraph" style:parent-style-name="Standard">
+    <style:style style:name="P60" style:family="paragraph" style:parent-style-name="Standard">
       <style:paragraph-properties fo:margin-left="0in" fo:margin-right="0.25in" fo:text-indent="0in" style:auto-text-indent="false"/>
       <style:text-properties fo:color="#365f91" fo:language="en" fo:country="GB" officeooo:paragraph-rsid="0019ef89" style:font-size-complex="11pt"/>
     </style:style>
-    <style:style style:name="P60" style:family="paragraph" style:parent-style-name="Heading_20_2">
+    <style:style style:name="P61" style:family="paragraph" style:parent-style-name="Heading_20_2">
       <style:text-properties fo:language="en" fo:country="GB" officeooo:rsid="00dc14c7" officeooo:paragraph-rsid="00dc14c7"/>
     </style:style>
-    <style:style style:name="P61" style:family="paragraph" style:parent-style-name="Heading_20_2">
+    <style:style style:name="P62" style:family="paragraph" style:parent-style-name="Heading_20_2">
       <style:text-properties fo:language="en" fo:country="GB" officeooo:rsid="00ddbd13" officeooo:paragraph-rsid="00ddbd13"/>
     </style:style>
-    <style:style style:name="P62" style:family="paragraph" style:parent-style-name="Heading_20_2">
+    <style:style style:name="P63" style:family="paragraph" style:parent-style-name="Heading_20_2">
       <style:text-properties fo:language="en" fo:country="GB" officeooo:rsid="00ddbd13" officeooo:paragraph-rsid="00dc14c7"/>
     </style:style>
-    <style:style style:name="P63" style:family="paragraph" style:parent-style-name="Heading_20_2">
+    <style:style style:name="P64" style:family="paragraph" style:parent-style-name="Heading_20_2">
       <style:text-properties fo:language="en" fo:country="GB" officeooo:rsid="00f12ef5" officeooo:paragraph-rsid="00f12ef5"/>
     </style:style>
-    <style:style style:name="P64" style:family="paragraph" style:parent-style-name="Heading_20_2">
+    <style:style style:name="P65" style:family="paragraph" style:parent-style-name="Heading_20_2">
       <style:text-properties fo:language="en" fo:country="GB" officeooo:rsid="00f12ef5" officeooo:paragraph-rsid="00f4c95a"/>
     </style:style>
-    <style:style style:name="P65" style:family="paragraph" style:parent-style-name="Heading_20_2">
+    <style:style style:name="P66" style:family="paragraph" style:parent-style-name="Heading_20_2">
       <style:text-properties fo:font-size="13pt" officeooo:paragraph-rsid="00e80a31" style:font-size-asian="13pt" style:font-size-complex="13pt"/>
     </style:style>
-    <style:style style:name="P66" style:family="paragraph" style:parent-style-name="Heading_20_2">
+    <style:style style:name="P67" style:family="paragraph" style:parent-style-name="Heading_20_2">
       <style:text-properties fo:font-size="13pt" officeooo:rsid="00efdd42" officeooo:paragraph-rsid="00efdd42" style:font-size-asian="13pt" style:font-size-complex="13pt"/>
     </style:style>
-    <style:style style:name="P67" style:family="paragraph" style:parent-style-name="Subtitle">
+    <style:style style:name="P68" style:family="paragraph" style:parent-style-name="Subtitle">
       <style:text-properties fo:language="en" fo:country="GB"/>
     </style:style>
-    <style:style style:name="P68" style:family="paragraph" style:parent-style-name="Contents_20_Heading">
+    <style:style style:name="P69" style:family="paragraph" style:parent-style-name="Contents_20_Heading">
       <style:text-properties fo:language="en" fo:country="GB"/>
     </style:style>
-    <style:style style:name="P69" style:family="paragraph" style:parent-style-name="Frame_20_contents">
+    <style:style style:name="P70" style:family="paragraph" style:parent-style-name="Frame_20_contents">
       <style:text-properties fo:color="#808080" style:font-name="Calibri" fo:language="en" fo:country="GB"/>
     </style:style>
-    <style:style style:name="P70" style:family="paragraph" style:parent-style-name="Frame_20_contents">
+    <style:style style:name="P71" style:family="paragraph" style:parent-style-name="Frame_20_contents">
       <style:paragraph-properties fo:text-align="center" style:justify-single-word="false"/>
       <style:text-properties fo:color="#808080" style:font-name="Calibri" fo:font-size="28pt" fo:language="en" fo:country="GB" fo:font-weight="bold" style:font-size-asian="28pt" style:font-weight-asian="bold" style:font-size-complex="28pt"/>
     </style:style>
-    <style:style style:name="P71" style:family="paragraph" style:parent-style-name="Frame_20_contents">
+    <style:style style:name="P72" style:family="paragraph" style:parent-style-name="Frame_20_contents">
       <style:paragraph-properties fo:text-align="center" style:justify-single-word="false"/>
       <style:text-properties fo:color="#808080" style:font-name="Calibri" fo:font-size="28pt" fo:language="en" fo:country="GB" fo:font-weight="normal" officeooo:rsid="00dd1d11" officeooo:paragraph-rsid="00dd1d11" style:font-size-asian="28pt" style:font-weight-asian="normal" style:font-size-complex="28pt" style:font-weight-complex="normal"/>
     </style:style>
-    <style:style style:name="P72" style:family="paragraph" style:parent-style-name="Frame_20_contents">
+    <style:style style:name="P73" style:family="paragraph" style:parent-style-name="Frame_20_contents">
       <style:text-properties fo:language="en" fo:country="GB"/>
     </style:style>
-    <style:style style:name="P73" style:family="paragraph" style:parent-style-name="Frame_20_contents">
+    <style:style style:name="P74" style:family="paragraph" style:parent-style-name="Frame_20_contents">
       <style:paragraph-properties fo:margin-top="0in" fo:margin-bottom="0in" style:contextual-spacing="true"/>
       <style:text-properties fo:color="#808080" style:font-name="Calibri" fo:font-size="28pt" fo:language="en" fo:country="GB" style:font-size-asian="28pt" style:font-size-complex="28pt"/>
     </style:style>
-    <style:style style:name="P74" style:family="paragraph" style:parent-style-name="Frame_20_contents">
+    <style:style style:name="P75" style:family="paragraph" style:parent-style-name="Frame_20_contents">
       <style:paragraph-properties fo:margin-top="0in" fo:margin-bottom="0in" style:contextual-spacing="true"/>
       <style:text-properties fo:color="#808080" style:font-name="Calibri" fo:font-size="28pt" fo:language="en" fo:country="GB" officeooo:rsid="00186248" officeooo:paragraph-rsid="00186248" style:font-size-asian="28pt" style:font-size-complex="28pt"/>
     </style:style>
-    <style:style style:name="P75" style:family="paragraph" style:parent-style-name="Frame_20_contents">
+    <style:style style:name="P76" style:family="paragraph" style:parent-style-name="Frame_20_contents">
       <style:paragraph-properties fo:margin-top="0in" fo:margin-bottom="0in" style:contextual-spacing="true"/>
       <style:text-properties fo:color="#808080" style:font-name="Calibri" fo:font-size="20pt" fo:language="en" fo:country="GB" style:font-size-asian="20pt" style:font-size-complex="20pt"/>
     </style:style>
-    <style:style style:name="P76" style:family="paragraph" style:parent-style-name="Frame_20_contents">
+    <style:style style:name="P77" style:family="paragraph" style:parent-style-name="Frame_20_contents">
       <style:paragraph-properties fo:margin-top="0in" fo:margin-bottom="0in" style:contextual-spacing="true"/>
       <style:text-properties fo:color="#808080" style:font-name="Calibri" fo:font-size="14pt" fo:language="en" fo:country="GB" style:font-size-asian="14pt" style:font-size-complex="14pt"/>
     </style:style>
-    <style:style style:name="P77" style:family="paragraph" style:parent-style-name="Preformatted_20_Text">
+    <style:style style:name="P78" style:family="paragraph" style:parent-style-name="Preformatted_20_Text">
       <style:paragraph-properties fo:text-align="center" style:justify-single-word="false" fo:background-color="#ffffff">
         <style:background-image/>
       </style:paragraph-properties>
       <style:text-properties style:font-name="Tex Gyre Pagella1" fo:font-size="10pt" fo:language="en" fo:country="GB" officeooo:paragraph-rsid="00cc3098" style:font-size-asian="10pt" style:font-size-complex="10pt"/>
     </style:style>
-    <style:style style:name="P78" style:family="paragraph" style:parent-style-name="Preformatted_20_Text">
+    <style:style style:name="P79" style:family="paragraph" style:parent-style-name="Preformatted_20_Text">
       <style:paragraph-properties fo:text-align="start" style:justify-single-word="false" fo:background-color="#ffffff">
         <style:background-image/>
       </style:paragraph-properties>
       <style:text-properties style:font-name="Tex Gyre Pagella1" fo:font-size="10pt" fo:language="en" fo:country="GB" officeooo:paragraph-rsid="00cc3098" style:font-size-asian="10pt" style:font-size-complex="10pt"/>
     </style:style>
-    <style:style style:name="P79" style:family="paragraph" style:parent-style-name="Preformatted_20_Text">
+    <style:style style:name="P80" style:family="paragraph" style:parent-style-name="Preformatted_20_Text">
       <style:paragraph-properties fo:text-align="start" style:justify-single-word="false" fo:background-color="#ffffff">
         <style:background-image/>
       </style:paragraph-properties>
-      <style:text-properties officeooo:paragraph-rsid="00cc3098"/>
-    </style:style>
-    <style:style style:name="P80" style:family="paragraph" style:parent-style-name="Preformatted_20_Text">
+      <style:text-properties style:font-name="Tex Gyre Pagella1" fo:font-size="10pt" fo:language="en" fo:country="GB" fo:font-weight="normal" officeooo:rsid="00e9e55e" officeooo:paragraph-rsid="00f6d0cc" style:font-size-asian="10pt" style:font-weight-asian="normal" style:font-size-complex="10pt" style:font-weight-complex="normal"/>
+    </style:style>
+    <style:style style:name="P81" style:family="paragraph" style:parent-style-name="Preformatted_20_Text">
       <style:paragraph-properties fo:background-color="#ffffff">
         <style:background-image/>
       </style:paragraph-properties>
       <style:text-properties fo:color="#000000" style:font-name="Tex Gyre Pagella1" fo:font-size="11pt" officeooo:paragraph-rsid="00f4c95a" style:font-size-asian="11pt" style:font-name-complex="DejaVu Sans" style:font-size-complex="11pt"/>
     </style:style>
-    <style:style style:name="P81" style:family="paragraph" style:parent-style-name="Preformatted_20_Text">
+    <style:style style:name="P82" style:family="paragraph" style:parent-style-name="Preformatted_20_Text">
       <style:paragraph-properties fo:background-color="#ffffff">
         <style:background-image/>
       </style:paragraph-properties>
       <style:text-properties fo:color="#000000" style:font-name="Tex Gyre Pagella1" fo:font-size="11pt" officeooo:rsid="00f4c95a" officeooo:paragraph-rsid="00f4c95a" style:font-size-asian="11pt" style:font-name-complex="DejaVu Sans" style:font-size-complex="11pt"/>
     </style:style>
-    <style:style style:name="P82" style:family="paragraph" style:parent-style-name="Preformatted_20_Text">
+    <style:style style:name="P83" style:family="paragraph" style:parent-style-name="Preformatted_20_Text">
       <style:paragraph-properties fo:background-color="#ffffff">
         <style:background-image/>
       </style:paragraph-properties>
       <style:text-properties fo:color="#000000" style:font-name="Tex Gyre Pagella1" fo:font-size="11pt" officeooo:rsid="00f4fb2c" officeooo:paragraph-rsid="00f4fb2c" style:font-size-asian="11pt" style:font-name-complex="DejaVu Sans" style:font-size-complex="11pt"/>
     </style:style>
-    <style:style style:name="P83" style:family="paragraph" style:parent-style-name="Standard">
+    <style:style style:name="P84" style:family="paragraph" style:parent-style-name="Standard">
       <style:paragraph-properties fo:background-color="#ffffff">
         <style:background-image/>
       </style:paragraph-properties>
       <style:text-properties style:font-name="Tex Gyre Pagella1" fo:font-size="11pt" fo:language="en" fo:country="GB" style:text-underline-style="none" officeooo:rsid="004cd3ae" officeooo:paragraph-rsid="00dc14c7" style:font-size-asian="11pt" style:font-size-complex="11pt"/>
-    </style:style>
-    <style:style style:name="P84" style:family="paragraph" style:parent-style-name="Standard">
-      <style:paragraph-properties fo:background-color="#ffffff">
-        <style:tab-stops>
-          <style:tab-stop style:position="0.4575in"/>
-        </style:tab-stops>
-        <style:background-image/>
-      </style:paragraph-properties>
-      <style:text-properties style:font-name="Tex Gyre Pagella1" fo:font-size="11pt" fo:language="en" fo:country="GB" style:text-underline-style="none" officeooo:rsid="00dc14c7" officeooo:paragraph-rsid="00ddbd13" style:font-size-asian="11pt" style:font-size-complex="11pt"/>
     </style:style>
     <style:style style:name="P85" style:family="paragraph" style:parent-style-name="Standard">
       <style:paragraph-properties fo:background-color="#ffffff">
@@ -409,167 +403,263 @@
         </style:tab-stops>
         <style:background-image/>
       </style:paragraph-properties>
-      <style:text-properties style:font-name="Tex Gyre Pagella1" fo:font-size="11pt" fo:language="en" fo:country="GB" style:text-underline-style="none" officeooo:rsid="00dc14c7" officeooo:paragraph-rsid="00ef817a" style:font-size-asian="11pt" style:font-size-complex="11pt"/>
+      <style:text-properties style:font-name="Tex Gyre Pagella1" fo:font-size="11pt" fo:language="en" fo:country="GB" style:text-underline-style="none" officeooo:rsid="00dc14c7" officeooo:paragraph-rsid="00ddbd13" style:font-size-asian="11pt" style:font-size-complex="11pt"/>
     </style:style>
     <style:style style:name="P86" style:family="paragraph" style:parent-style-name="Standard">
       <style:paragraph-properties fo:background-color="#ffffff">
+        <style:tab-stops>
+          <style:tab-stop style:position="0.4575in"/>
+        </style:tab-stops>
+        <style:background-image/>
+      </style:paragraph-properties>
+      <style:text-properties style:font-name="Tex Gyre Pagella1" fo:font-size="11pt" fo:language="en" fo:country="GB" style:text-underline-style="none" officeooo:rsid="00dc14c7" officeooo:paragraph-rsid="00ef817a" style:font-size-asian="11pt" style:font-size-complex="11pt"/>
+    </style:style>
+    <style:style style:name="P87" style:family="paragraph" style:parent-style-name="Standard">
+      <style:paragraph-properties fo:background-color="#ffffff">
         <style:background-image/>
       </style:paragraph-properties>
       <style:text-properties style:font-name="Tex Gyre Pagella1" fo:font-size="11pt" fo:language="en" fo:country="GB" style:text-underline-style="none" officeooo:rsid="00dc14c7" officeooo:paragraph-rsid="00f12ef5" style:font-size-asian="11pt" style:font-size-complex="11pt"/>
     </style:style>
-    <style:style style:name="P87" style:family="paragraph" style:parent-style-name="Standard">
+    <style:style style:name="P88" style:family="paragraph" style:parent-style-name="Standard">
       <style:paragraph-properties fo:background-color="#ffffff">
         <style:background-image/>
       </style:paragraph-properties>
       <style:text-properties style:font-name="Tex Gyre Pagella1" fo:font-size="11pt" fo:language="en" fo:country="GB" style:text-underline-style="none" officeooo:rsid="00dc14c7" officeooo:paragraph-rsid="00f3ecae" style:font-size-asian="11pt" style:font-size-complex="11pt"/>
     </style:style>
-    <style:style style:name="P88" style:family="paragraph" style:parent-style-name="Standard">
+    <style:style style:name="P89" style:family="paragraph" style:parent-style-name="Standard">
       <style:paragraph-properties fo:background-color="#ffffff">
         <style:background-image/>
       </style:paragraph-properties>
       <style:text-properties style:font-name="Tex Gyre Pagella1" fo:font-size="11pt" fo:language="en" fo:country="GB" style:text-underline-style="none" officeooo:rsid="00dc14c7" officeooo:paragraph-rsid="00f4c95a" style:font-size-asian="11pt" style:font-size-complex="11pt"/>
     </style:style>
-    <style:style style:name="P89" style:family="paragraph" style:parent-style-name="Standard">
+    <style:style style:name="P90" style:family="paragraph" style:parent-style-name="Standard">
       <style:paragraph-properties fo:background-color="#ffffff">
         <style:background-image/>
       </style:paragraph-properties>
       <style:text-properties style:font-name="Tex Gyre Pagella1" fo:font-size="11pt" fo:language="en" fo:country="GB" style:text-underline-style="none" officeooo:rsid="00f4c95a" officeooo:paragraph-rsid="00f4c95a" style:font-size-asian="11pt" style:font-size-complex="11pt"/>
     </style:style>
-    <style:style style:name="P90" style:family="paragraph" style:parent-style-name="Standard">
+    <style:style style:name="P91" style:family="paragraph" style:parent-style-name="Standard">
       <style:paragraph-properties fo:background-color="#ffffff">
         <style:background-image/>
       </style:paragraph-properties>
       <style:text-properties officeooo:rsid="00d06eea" officeooo:paragraph-rsid="00d06eea"/>
     </style:style>
-    <style:style style:name="P91" style:family="paragraph" style:parent-style-name="Standard">
+    <style:style style:name="P92" style:family="paragraph" style:parent-style-name="Preformatted_20_Text">
+      <style:text-properties style:font-name="Tex Gyre Pagella1" fo:font-size="11pt" fo:language="en" fo:country="GB" officeooo:paragraph-rsid="00d9dc0d" style:font-size-asian="11pt" style:font-size-complex="11pt"/>
+    </style:style>
+    <style:style style:name="P93" style:family="paragraph" style:parent-style-name="Preformatted_20_Text">
+      <style:text-properties style:font-name="Tex Gyre Pagella1" fo:font-size="11pt" fo:language="en" fo:country="GB" officeooo:rsid="00d9dc0d" officeooo:paragraph-rsid="00dc14c7" style:font-size-asian="11pt" style:font-size-complex="11pt"/>
+    </style:style>
+    <style:style style:name="P94" style:family="paragraph" style:parent-style-name="Preformatted_20_Text">
+      <style:text-properties fo:language="en" fo:country="GB" officeooo:paragraph-rsid="00dc14c7"/>
+    </style:style>
+    <style:style style:name="P95" style:family="paragraph" style:parent-style-name="Preformatted_20_Text">
+      <style:text-properties fo:color="#000000" style:font-name="Tex Gyre Pagella1" fo:font-size="11pt" officeooo:rsid="00f4c95a" officeooo:paragraph-rsid="00f4c95a" style:font-size-asian="11pt" style:font-name-complex="DejaVu Sans" style:font-size-complex="11pt"/>
+    </style:style>
+    <style:style style:name="P96" style:family="paragraph" style:parent-style-name="Preformatted_20_Text">
+      <style:text-properties fo:color="#000000" style:font-name="Tex Gyre Pagella1" fo:font-size="11pt" officeooo:paragraph-rsid="00f4c95a" style:font-size-asian="11pt" style:font-name-complex="DejaVu Sans" style:font-size-complex="11pt"/>
+    </style:style>
+    <style:style style:name="P97" style:family="paragraph" style:parent-style-name="Preformatted_20_Text">
+      <style:text-properties fo:color="#000000" style:font-name="Tex Gyre Pagella1" fo:font-size="11pt" officeooo:rsid="00f4fb2c" officeooo:paragraph-rsid="00f4fb2c" style:font-size-asian="11pt" style:font-name-complex="DejaVu Sans" style:font-size-complex="11pt"/>
+    </style:style>
+    <style:style style:name="P98" style:family="paragraph" style:parent-style-name="Table_20_Contents">
+      <style:text-properties style:font-name="Tex Gyre Pagella1" fo:font-size="11pt" officeooo:rsid="00f4c95a" officeooo:paragraph-rsid="00f4c95a" style:font-size-asian="11pt" style:font-name-complex="DejaVu Sans" style:font-size-complex="11pt"/>
+    </style:style>
+    <style:style style:name="P99" style:family="paragraph" style:parent-style-name="Preformatted_20_Text">
+      <style:paragraph-properties fo:margin-top="0in" fo:margin-bottom="0.1965in" style:contextual-spacing="false"/>
+    </style:style>
+    <style:style style:name="P100" style:family="paragraph" style:parent-style-name="Preformatted_20_Text">
+      <style:paragraph-properties fo:background-color="#cccccc">
+        <style:background-image/>
+      </style:paragraph-properties>
+      <style:text-properties style:font-name="Tex Gyre Pagella1" fo:font-size="11pt" style:font-size-asian="11pt" style:font-name-complex="DejaVu Sans" style:font-size-complex="11pt"/>
+    </style:style>
+    <style:style style:name="P101" style:family="paragraph" style:parent-style-name="Preformatted_20_Text">
+      <style:paragraph-properties fo:background-color="#cccccc">
+        <style:background-image/>
+      </style:paragraph-properties>
+      <style:text-properties style:font-name="Tex Gyre Pagella1" fo:font-size="11pt" officeooo:paragraph-rsid="00f4c95a" style:font-size-asian="11pt" style:font-name-complex="DejaVu Sans" style:font-size-complex="11pt"/>
+    </style:style>
+    <style:style style:name="P102" style:family="paragraph" style:parent-style-name="Standard" style:list-style-name="L6">
+      <style:text-properties style:font-name="Tex Gyre Pagella1" fo:font-size="11pt" fo:language="en" fo:country="GB" officeooo:rsid="00d06eea" officeooo:paragraph-rsid="00d06eea" style:font-size-asian="11pt" style:font-size-complex="11pt"/>
+    </style:style>
+    <style:style style:name="P103" style:family="paragraph" style:parent-style-name="Standard" style:list-style-name="L7">
+      <style:text-properties style:font-name="Tex Gyre Pagella1" fo:font-size="11pt" fo:language="en" fo:country="GB" officeooo:rsid="00dfad1e" officeooo:paragraph-rsid="00ef817a" style:font-size-asian="11pt" style:font-size-complex="11pt"/>
+    </style:style>
+    <style:style style:name="P104" style:family="paragraph" style:parent-style-name="Standard">
+      <style:text-properties style:font-name="Tex Gyre Pagella1" fo:font-size="11pt" fo:language="en" fo:country="GB" officeooo:rsid="00f9f14c" officeooo:paragraph-rsid="00f9f14c" style:font-size-asian="11pt" style:font-size-complex="11pt"/>
+    </style:style>
+    <style:style style:name="P105" style:family="paragraph" style:parent-style-name="Standard" style:list-style-name="L11">
+      <style:text-properties style:font-name="Tex Gyre Pagella1" fo:font-size="11pt" fo:language="en" fo:country="GB" officeooo:rsid="00f9f14c" officeooo:paragraph-rsid="00f9f14c" style:font-size-asian="11pt" style:font-size-complex="11pt"/>
+    </style:style>
+    <style:style style:name="P106" style:family="paragraph" style:parent-style-name="Standard" style:list-style-name="L11">
+      <style:text-properties style:font-name="Tex Gyre Pagella1" fo:font-size="11pt" fo:language="en" fo:country="GB" officeooo:rsid="00fa5a7e" officeooo:paragraph-rsid="00fa5a7e" style:font-size-asian="11pt" style:font-size-complex="11pt"/>
+    </style:style>
+    <style:style style:name="P107" style:family="paragraph" style:parent-style-name="Standard" style:list-style-name="L7">
+      <style:text-properties style:font-name="Tex Gyre Pagella1" fo:font-size="11pt" fo:language="en" fo:country="GB" style:text-underline-style="none" officeooo:rsid="002d1ca1" officeooo:paragraph-rsid="00ef817a" style:font-size-asian="11pt" style:font-size-complex="11pt"/>
+    </style:style>
+    <style:style style:name="P108" style:family="paragraph" style:parent-style-name="Standard">
+      <style:text-properties style:font-name="Tex Gyre Pagella1" fo:font-size="10pt" fo:language="en" fo:country="GB" fo:font-weight="normal" officeooo:rsid="00e9e55e" officeooo:paragraph-rsid="00e9e55e" style:font-size-asian="8.75pt" style:font-weight-asian="normal" style:font-size-complex="10pt" style:font-weight-complex="normal"/>
+    </style:style>
+    <style:style style:name="P109" style:family="paragraph" style:parent-style-name="Standard" style:list-style-name="L8">
+      <style:text-properties officeooo:paragraph-rsid="00d16810"/>
+    </style:style>
+    <style:style style:name="P110" style:family="paragraph" style:parent-style-name="Standard" style:list-style-name="L8">
+      <style:text-properties officeooo:paragraph-rsid="00e80a31"/>
+    </style:style>
+    <style:style style:name="P111" style:family="paragraph" style:parent-style-name="Standard">
+      <style:text-properties officeooo:paragraph-rsid="00f4c95a"/>
+    </style:style>
+    <style:style style:name="P112" style:family="paragraph" style:parent-style-name="Standard">
+      <style:text-properties fo:font-size="10pt" officeooo:paragraph-rsid="00f4c95a" style:font-size-asian="8.75pt" style:font-size-complex="10pt"/>
+    </style:style>
+    <style:style style:name="P113" style:family="paragraph" style:parent-style-name="Standard" style:master-page-name="First_20_Page">
+      <style:paragraph-properties style:page-number="auto"/>
+      <style:text-properties fo:language="en" fo:country="GB" officeooo:rsid="00186248" officeooo:paragraph-rsid="00186248"/>
+    </style:style>
+    <style:style style:name="P114" style:family="paragraph" style:parent-style-name="Standard" style:master-page-name="Converted1">
+      <style:paragraph-properties style:page-number="auto"/>
+      <style:text-properties fo:language="en" fo:country="GB"/>
+    </style:style>
+    <style:style style:name="P115" style:family="paragraph" style:parent-style-name="Standard">
+      <style:paragraph-properties fo:background-color="#ffffff">
+        <style:background-image/>
+      </style:paragraph-properties>
+      <style:text-properties style:font-name="Tex Gyre Pagella1" fo:font-size="11pt" fo:language="en" fo:country="GB" style:text-underline-style="none" officeooo:rsid="00ec719a" officeooo:paragraph-rsid="00dc14c7" style:font-size-asian="11pt" style:font-size-complex="11pt"/>
+    </style:style>
+    <style:style style:name="P116" style:family="paragraph" style:parent-style-name="Standard">
+      <style:paragraph-properties fo:background-color="#ffffff">
+        <style:background-image/>
+      </style:paragraph-properties>
+      <style:text-properties style:font-name="Tex Gyre Pagella1" fo:font-size="11pt" fo:language="en" fo:country="GB" style:text-underline-style="none" officeooo:rsid="00f9d60d" officeooo:paragraph-rsid="00f9d60d" style:font-size-asian="11pt" style:font-size-complex="11pt"/>
+    </style:style>
+    <style:style style:name="P117" style:family="paragraph" style:parent-style-name="Standard">
+      <style:paragraph-properties fo:background-color="#ffffff">
+        <style:background-image/>
+      </style:paragraph-properties>
+      <style:text-properties style:font-name="Tex Gyre Pagella1" fo:font-size="11pt" fo:language="en" fo:country="GB" style:text-underline-style="none" officeooo:rsid="00f9d60d" officeooo:paragraph-rsid="00f9f14c" style:font-size-asian="11pt" style:font-size-complex="11pt"/>
+    </style:style>
+    <style:style style:name="P118" style:family="paragraph" style:parent-style-name="Standard">
+      <style:paragraph-properties fo:background-color="#ffffff">
+        <style:background-image/>
+      </style:paragraph-properties>
+      <style:text-properties style:font-name="Tex Gyre Pagella1" fo:font-size="11pt" fo:language="en" fo:country="GB" style:text-underline-style="none" officeooo:rsid="00f4c95a" officeooo:paragraph-rsid="00f4c95a" style:font-size-asian="11pt" style:font-size-complex="11pt"/>
+    </style:style>
+    <style:style style:name="P119" style:family="paragraph" style:parent-style-name="Standard">
+      <style:paragraph-properties fo:background-color="#ffffff">
+        <style:background-image/>
+      </style:paragraph-properties>
+      <style:text-properties style:font-name="Tex Gyre Pagella1" fo:font-size="11pt" fo:language="en" fo:country="GB" style:text-underline-style="none" officeooo:rsid="00fb6ef0" officeooo:paragraph-rsid="00fe1849" style:font-size-asian="11pt" style:font-size-complex="11pt"/>
+    </style:style>
+    <style:style style:name="P120" style:family="paragraph" style:parent-style-name="Standard" style:list-style-name="L9">
+      <style:paragraph-properties fo:background-color="#ffffff">
+        <style:background-image/>
+      </style:paragraph-properties>
+      <style:text-properties style:font-name="Tex Gyre Pagella1" fo:font-size="11pt" fo:language="en" fo:country="GB" style:text-underline-style="none" officeooo:rsid="00f958a4" officeooo:paragraph-rsid="00fe1849" style:font-size-asian="11pt" style:font-size-complex="11pt"/>
+    </style:style>
+    <style:style style:name="P121" style:family="paragraph" style:parent-style-name="Standard">
+      <style:paragraph-properties fo:background-color="#ffffff">
+        <style:background-image/>
+      </style:paragraph-properties>
+      <style:text-properties style:font-name="Tex Gyre Pagella1" fo:font-size="10pt" fo:language="en" fo:country="GB" style:text-underline-style="none" officeooo:rsid="00f4c95a" officeooo:paragraph-rsid="00f4c95a" style:font-size-asian="8.75pt" style:font-size-complex="10pt"/>
+    </style:style>
+    <style:style style:name="P122" style:family="paragraph" style:parent-style-name="Standard">
       <style:paragraph-properties fo:background-color="#ffffff">
         <style:background-image/>
       </style:paragraph-properties>
       <style:text-properties fo:language="en" fo:country="GB" officeooo:paragraph-rsid="00dc14c7"/>
     </style:style>
-    <style:style style:name="P92" style:family="paragraph" style:parent-style-name="Preformatted_20_Text">
-      <style:text-properties style:font-name="Tex Gyre Pagella1" fo:font-size="11pt" fo:language="en" fo:country="GB" officeooo:paragraph-rsid="00d9dc0d" style:font-size-asian="11pt" style:font-size-complex="11pt"/>
-    </style:style>
-    <style:style style:name="P93" style:family="paragraph" style:parent-style-name="Preformatted_20_Text">
-      <style:text-properties style:font-name="Tex Gyre Pagella1" fo:font-size="11pt" fo:language="en" fo:country="GB" officeooo:rsid="00d9dc0d" officeooo:paragraph-rsid="00dc14c7" style:font-size-asian="11pt" style:font-size-complex="11pt"/>
-    </style:style>
-    <style:style style:name="P94" style:family="paragraph" style:parent-style-name="Preformatted_20_Text">
-      <style:text-properties fo:language="en" fo:country="GB" officeooo:paragraph-rsid="00dc14c7"/>
-    </style:style>
-    <style:style style:name="P95" style:family="paragraph" style:parent-style-name="Preformatted_20_Text">
-      <style:text-properties fo:color="#000000" style:font-name="Tex Gyre Pagella1" fo:font-size="11pt" officeooo:rsid="00f4c95a" officeooo:paragraph-rsid="00f4c95a" style:font-size-asian="11pt" style:font-name-complex="DejaVu Sans" style:font-size-complex="11pt"/>
-    </style:style>
-    <style:style style:name="P96" style:family="paragraph" style:parent-style-name="Preformatted_20_Text">
-      <style:text-properties fo:color="#000000" style:font-name="Tex Gyre Pagella1" fo:font-size="11pt" officeooo:paragraph-rsid="00f4c95a" style:font-size-asian="11pt" style:font-name-complex="DejaVu Sans" style:font-size-complex="11pt"/>
-    </style:style>
-    <style:style style:name="P97" style:family="paragraph" style:parent-style-name="Preformatted_20_Text">
-      <style:text-properties fo:color="#000000" style:font-name="Tex Gyre Pagella1" fo:font-size="11pt" officeooo:rsid="00f4fb2c" officeooo:paragraph-rsid="00f4fb2c" style:font-size-asian="11pt" style:font-name-complex="DejaVu Sans" style:font-size-complex="11pt"/>
-    </style:style>
-    <style:style style:name="P98" style:family="paragraph" style:parent-style-name="Table_20_Contents">
-      <style:text-properties style:font-name="Tex Gyre Pagella1" fo:font-size="11pt" officeooo:rsid="00f4c95a" officeooo:paragraph-rsid="00f4c95a" style:font-size-asian="11pt" style:font-name-complex="DejaVu Sans" style:font-size-complex="11pt"/>
-    </style:style>
-    <style:style style:name="P99" style:family="paragraph" style:parent-style-name="Preformatted_20_Text">
-      <style:paragraph-properties fo:margin-top="0in" fo:margin-bottom="0.1965in" style:contextual-spacing="false"/>
-    </style:style>
-    <style:style style:name="P100" style:family="paragraph" style:parent-style-name="Preformatted_20_Text">
-      <style:paragraph-properties fo:background-color="#cccccc">
+    <style:style style:name="P123" style:family="paragraph" style:parent-style-name="Standard">
+      <style:paragraph-properties fo:background-color="#ffffff">
         <style:background-image/>
       </style:paragraph-properties>
-      <style:text-properties style:font-name="Tex Gyre Pagella1" fo:font-size="11pt" style:font-size-asian="11pt" style:font-name-complex="DejaVu Sans" style:font-size-complex="11pt"/>
-    </style:style>
-    <style:style style:name="P101" style:family="paragraph" style:parent-style-name="Preformatted_20_Text">
-      <style:paragraph-properties fo:background-color="#cccccc">
+      <style:text-properties fo:language="en" fo:country="GB" officeooo:rsid="00f958a4" officeooo:paragraph-rsid="00f958a4"/>
+    </style:style>
+    <style:style style:name="P124" style:family="paragraph" style:parent-style-name="Standard" style:list-style-name="L9">
+      <style:paragraph-properties fo:background-color="#ffffff">
         <style:background-image/>
       </style:paragraph-properties>
-      <style:text-properties style:font-name="Tex Gyre Pagella1" fo:font-size="11pt" officeooo:paragraph-rsid="00f4c95a" style:font-size-asian="11pt" style:font-name-complex="DejaVu Sans" style:font-size-complex="11pt"/>
-    </style:style>
-    <style:style style:name="P102" style:family="paragraph" style:parent-style-name="Preformatted_20_Text">
-      <style:paragraph-properties fo:text-align="start" style:justify-single-word="false" fo:background-color="#ffffff">
+      <style:text-properties officeooo:paragraph-rsid="00f958a4"/>
+    </style:style>
+    <style:style style:name="P125" style:family="paragraph" style:parent-style-name="Standard" style:list-style-name="L9">
+      <style:paragraph-properties fo:background-color="#ffffff">
         <style:background-image/>
       </style:paragraph-properties>
-      <style:text-properties style:font-name="Tex Gyre Pagella1" fo:font-size="10pt" fo:language="en" fo:country="GB" fo:font-weight="normal" officeooo:rsid="00e9e55e" officeooo:paragraph-rsid="00f6d0cc" style:font-size-asian="10pt" style:font-weight-asian="normal" style:font-size-complex="10pt" style:font-weight-complex="normal"/>
-    </style:style>
-    <style:style style:name="P103" style:family="paragraph" style:parent-style-name="List_20_Paragraph" style:list-style-name="WWNum1">
+      <style:text-properties officeooo:paragraph-rsid="00fc6d2d"/>
+    </style:style>
+    <style:style style:name="P126" style:family="paragraph" style:parent-style-name="Standard" style:list-style-name="L9">
+      <style:paragraph-properties fo:background-color="#ffffff">
+        <style:background-image/>
+      </style:paragraph-properties>
+      <style:text-properties officeooo:rsid="00f958a4" officeooo:paragraph-rsid="00f958a4"/>
+    </style:style>
+    <style:style style:name="P127" style:family="paragraph" style:parent-style-name="Standard" style:list-style-name="L9">
+      <style:paragraph-properties fo:background-color="#ffffff">
+        <style:background-image/>
+      </style:paragraph-properties>
+      <style:text-properties officeooo:rsid="00f958a4" officeooo:paragraph-rsid="00fe1849"/>
+    </style:style>
+    <style:style style:name="P128" style:family="paragraph" style:parent-style-name="Standard" style:list-style-name="L10">
+      <style:paragraph-properties fo:background-color="#ffffff">
+        <style:background-image/>
+      </style:paragraph-properties>
+      <style:text-properties officeooo:paragraph-rsid="00f9f14c"/>
+    </style:style>
+    <style:style style:name="P129" style:family="paragraph" style:parent-style-name="Standard" style:list-style-name="L10">
+      <style:paragraph-properties fo:background-color="#ffffff">
+        <style:background-image/>
+      </style:paragraph-properties>
+      <style:text-properties officeooo:rsid="00f9f14c" officeooo:paragraph-rsid="00f9f14c"/>
+    </style:style>
+    <style:style style:name="P130" style:family="paragraph" style:parent-style-name="Heading_20_1" style:list-style-name="WWNum6">
+      <style:text-properties officeooo:paragraph-rsid="007e733f"/>
+    </style:style>
+    <style:style style:name="P131" style:family="paragraph" style:parent-style-name="Heading_20_1" style:list-style-name="WWNum6">
+      <style:text-properties fo:language="en" fo:country="GB" officeooo:rsid="00c708ea" officeooo:paragraph-rsid="00dc14c7"/>
+    </style:style>
+    <style:style style:name="P132" style:family="paragraph" style:parent-style-name="Heading_20_1" style:list-style-name="WWNum6">
+      <style:text-properties fo:language="en" fo:country="GB" officeooo:rsid="00c708ea" officeooo:paragraph-rsid="00c708ea"/>
+    </style:style>
+    <style:style style:name="P133" style:family="paragraph" style:parent-style-name="Heading_20_1" style:list-style-name="WWNum6">
+      <style:text-properties fo:language="en" fo:country="GB"/>
+    </style:style>
+    <style:style style:name="P134" style:family="paragraph" style:parent-style-name="List_20_Paragraph" style:list-style-name="WWNum1">
       <style:text-properties fo:color="#808080" style:font-name="Calibri" fo:font-size="14pt" fo:language="en" fo:country="GB" officeooo:rsid="00186248" officeooo:paragraph-rsid="00186248" style:font-size-asian="14pt" style:font-size-complex="14pt"/>
     </style:style>
-    <style:style style:name="P104" style:family="paragraph" style:parent-style-name="List_20_Paragraph" style:list-style-name="WWNum1">
+    <style:style style:name="P135" style:family="paragraph" style:parent-style-name="List_20_Paragraph" style:list-style-name="WWNum1">
       <style:text-properties fo:color="#808080" style:font-name="Calibri" fo:language="en" fo:country="GB" officeooo:rsid="00186248" officeooo:paragraph-rsid="00186248"/>
     </style:style>
-    <style:style style:name="P105" style:family="paragraph" style:parent-style-name="List_20_Paragraph" style:list-style-name="WWNum1">
+    <style:style style:name="P136" style:family="paragraph" style:parent-style-name="List_20_Paragraph" style:list-style-name="WWNum1">
       <style:paragraph-properties fo:margin-left="0in" fo:margin-right="0in" fo:text-indent="0in" style:auto-text-indent="false"/>
       <style:text-properties fo:color="#808080" style:font-name="Calibri" fo:font-size="14pt" fo:language="en" fo:country="GB" style:font-size-asian="14pt" style:font-size-complex="14pt"/>
     </style:style>
-    <style:style style:name="P106" style:family="paragraph" style:parent-style-name="Heading_20_1" style:list-style-name="WWNum6">
-      <style:text-properties officeooo:paragraph-rsid="007e733f"/>
-    </style:style>
-    <style:style style:name="P107" style:family="paragraph" style:parent-style-name="Heading_20_1" style:list-style-name="WWNum6">
-      <style:text-properties fo:language="en" fo:country="GB" officeooo:rsid="00c708ea" officeooo:paragraph-rsid="00dc14c7"/>
-    </style:style>
-    <style:style style:name="P108" style:family="paragraph" style:parent-style-name="Heading_20_1" style:list-style-name="WWNum6">
-      <style:text-properties fo:language="en" fo:country="GB" officeooo:rsid="00c708ea" officeooo:paragraph-rsid="00c708ea"/>
-    </style:style>
-    <style:style style:name="P109" style:family="paragraph" style:parent-style-name="Heading_20_1" style:list-style-name="WWNum6">
-      <style:text-properties fo:language="en" fo:country="GB"/>
-    </style:style>
-    <style:style style:name="P110" style:family="paragraph" style:parent-style-name="Standard">
-      <style:text-properties style:font-name="Tex Gyre Pagella1" fo:font-size="11pt" fo:language="en" fo:country="GB" fo:font-weight="normal" officeooo:rsid="00ef817a" officeooo:paragraph-rsid="00ee9f6f" style:font-size-asian="11pt" style:font-weight-asian="normal" style:font-size-complex="11pt" style:font-weight-complex="normal"/>
-    </style:style>
-    <style:style style:name="P111" style:family="paragraph" style:parent-style-name="Standard">
-      <style:text-properties style:font-name="Tex Gyre Pagella1" fo:font-size="11pt" fo:language="en" fo:country="GB" fo:font-weight="normal" officeooo:rsid="00ee8a77" officeooo:paragraph-rsid="00ee9f6f" style:font-size-asian="11pt" style:font-weight-asian="normal" style:font-size-complex="11pt" style:font-weight-complex="normal"/>
-    </style:style>
-    <style:style style:name="P112" style:family="paragraph" style:parent-style-name="Standard">
-      <style:text-properties style:font-name="Tex Gyre Pagella1" fo:font-size="11pt" fo:language="en" fo:country="GB" fo:font-weight="normal" officeooo:rsid="00e9e55e" officeooo:paragraph-rsid="00e9e55e" style:font-size-asian="11pt" style:font-weight-asian="normal" style:font-size-complex="11pt" style:font-weight-complex="normal"/>
-    </style:style>
-    <style:style style:name="P113" style:family="paragraph" style:parent-style-name="Standard" style:list-style-name="L6">
-      <style:text-properties style:font-name="Tex Gyre Pagella1" fo:font-size="11pt" fo:language="en" fo:country="GB" officeooo:rsid="00d06eea" officeooo:paragraph-rsid="00d06eea" style:font-size-asian="11pt" style:font-size-complex="11pt"/>
-    </style:style>
-    <style:style style:name="P114" style:family="paragraph" style:parent-style-name="Standard" style:list-style-name="L7">
-      <style:text-properties style:font-name="Tex Gyre Pagella1" fo:font-size="11pt" fo:language="en" fo:country="GB" officeooo:rsid="00dfad1e" officeooo:paragraph-rsid="00ef817a" style:font-size-asian="11pt" style:font-size-complex="11pt"/>
-    </style:style>
-    <style:style style:name="P115" style:family="paragraph" style:parent-style-name="Standard">
-      <style:text-properties style:font-name="Tex Gyre Pagella1" fo:font-size="11pt" fo:language="en" fo:country="GB" officeooo:rsid="00ec719a" officeooo:paragraph-rsid="00ec719a" style:font-size-asian="11pt" style:font-size-complex="11pt"/>
-    </style:style>
-    <style:style style:name="P116" style:family="paragraph" style:parent-style-name="Standard" style:list-style-name="L7">
-      <style:text-properties style:font-name="Tex Gyre Pagella1" fo:font-size="11pt" fo:language="en" fo:country="GB" style:text-underline-style="none" officeooo:rsid="002d1ca1" officeooo:paragraph-rsid="00ef817a" style:font-size-asian="11pt" style:font-size-complex="11pt"/>
-    </style:style>
-    <style:style style:name="P117" style:family="paragraph" style:parent-style-name="Standard" style:list-style-name="L8">
-      <style:text-properties officeooo:paragraph-rsid="00d16810"/>
-    </style:style>
-    <style:style style:name="P118" style:family="paragraph" style:parent-style-name="Standard" style:list-style-name="L8">
-      <style:text-properties officeooo:paragraph-rsid="00e80a31"/>
-    </style:style>
-    <style:style style:name="P119" style:family="paragraph" style:parent-style-name="Standard" style:master-page-name="First_20_Page">
-      <style:paragraph-properties style:page-number="auto"/>
-      <style:text-properties fo:language="en" fo:country="GB" officeooo:rsid="00186248" officeooo:paragraph-rsid="00186248"/>
-    </style:style>
-    <style:style style:name="P120" style:family="paragraph" style:parent-style-name="Standard" style:master-page-name="Converted1">
-      <style:paragraph-properties style:page-number="auto"/>
-      <style:text-properties fo:language="en" fo:country="GB"/>
-    </style:style>
-    <style:style style:name="P121" style:family="paragraph" style:parent-style-name="Standard">
-      <style:paragraph-properties fo:background-color="#ffffff">
-        <style:background-image/>
-      </style:paragraph-properties>
-      <style:text-properties style:font-name="Tex Gyre Pagella1" fo:font-size="11pt" fo:language="en" fo:country="GB" style:text-underline-style="none" officeooo:rsid="00ec719a" officeooo:paragraph-rsid="00dc14c7" style:font-size-asian="11pt" style:font-size-complex="11pt"/>
-    </style:style>
-    <style:style style:name="P122" style:family="paragraph" style:parent-style-name="Contents_20_1">
+    <style:style style:name="P137" style:family="paragraph" style:parent-style-name="Contents_20_1">
       <style:paragraph-properties>
         <style:tab-stops>
           <style:tab-stop style:position="6.3in" style:type="right" style:leader-style="dotted" style:leader-text="."/>
         </style:tab-stops>
       </style:paragraph-properties>
     </style:style>
-    <style:style style:name="P123" style:family="paragraph" style:parent-style-name="Contents_20_2">
+    <style:style style:name="P138" style:family="paragraph" style:parent-style-name="Contents_20_2">
       <style:paragraph-properties>
         <style:tab-stops>
           <style:tab-stop style:position="6.3in" style:type="right" style:leader-style="dotted" style:leader-text="."/>
         </style:tab-stops>
       </style:paragraph-properties>
     </style:style>
-    <style:style style:name="P124" style:family="paragraph">
+    <style:style style:name="P139" style:family="paragraph" style:parent-style-name="Table_20_Contents">
+      <style:text-properties style:font-name="Tex Gyre Pagella1" fo:font-size="11pt" officeooo:rsid="00f929fa" officeooo:paragraph-rsid="00f929fa" style:font-size-asian="11pt" style:font-name-complex="DejaVu Sans" style:font-size-complex="11pt"/>
+    </style:style>
+    <style:style style:name="P140" style:family="paragraph" style:parent-style-name="Preformatted_20_Text">
+      <style:paragraph-properties fo:text-align="start" style:justify-single-word="false" fo:background-color="#ffffff">
+        <style:background-image/>
+      </style:paragraph-properties>
+      <style:text-properties officeooo:paragraph-rsid="00cc3098"/>
+    </style:style>
+    <style:style style:name="P141" style:family="paragraph">
       <style:paragraph-properties fo:text-align="center"/>
     </style:style>
-    <style:style style:name="P125" style:family="paragraph">
+    <style:style style:name="P142" style:family="paragraph">
       <style:paragraph-properties fo:text-align="end"/>
     </style:style>
     <style:style style:name="T1" style:family="text">
@@ -711,79 +801,79 @@
       <style:text-properties style:font-name="Tex Gyre Pagella1" fo:font-size="11pt" fo:language="en" fo:country="GB" fo:font-weight="normal" officeooo:rsid="00ee9f6f" style:font-size-asian="11pt" style:font-weight-asian="normal" style:font-size-complex="11pt" style:font-weight-complex="normal"/>
     </style:style>
     <style:style style:name="T47" style:family="text">
+      <style:text-properties style:font-name="Tex Gyre Pagella1" fo:font-size="11pt" fo:language="en" fo:country="GB" style:text-underline-style="none" style:font-size-asian="11pt" style:font-size-complex="11pt"/>
+    </style:style>
+    <style:style style:name="T48" style:family="text">
       <style:text-properties style:font-name="Tex Gyre Pagella1" fo:font-size="11pt" fo:language="en" fo:country="GB" style:text-underline-style="none" officeooo:rsid="00e485ff" style:font-size-asian="11pt" style:font-size-complex="11pt"/>
     </style:style>
-    <style:style style:name="T48" style:family="text">
-      <style:text-properties style:font-name="Tex Gyre Pagella1" fo:font-size="11pt" style:text-underline-style="none" officeooo:rsid="004cd3ae" style:font-size-asian="11pt" style:font-size-complex="11pt"/>
-    </style:style>
     <style:style style:name="T49" style:family="text">
+      <style:text-properties style:font-name="Tex Gyre Pagella1" fo:font-size="11pt" fo:language="en" fo:country="GB" style:text-underline-style="none" officeooo:rsid="00f958a4" style:font-size-asian="11pt" style:font-size-complex="11pt"/>
+    </style:style>
+    <style:style style:name="T50" style:family="text">
+      <style:text-properties style:font-name="Tex Gyre Pagella1" fo:font-size="11pt" fo:language="en" fo:country="GB" style:text-underline-style="none" officeooo:rsid="00f9f14c" style:font-size-asian="11pt" style:font-size-complex="11pt"/>
+    </style:style>
+    <style:style style:name="T51" style:family="text">
+      <style:text-properties style:font-name="Tex Gyre Pagella1" fo:font-size="11pt" fo:language="en" fo:country="GB" style:text-underline-style="none" officeooo:rsid="00fc6d2d" style:font-size-asian="11pt" style:font-size-complex="11pt"/>
+    </style:style>
+    <style:style style:name="T52" style:family="text">
+      <style:text-properties style:font-name="Tex Gyre Pagella1" fo:font-size="11pt" style:text-underline-style="none" style:font-size-asian="11pt" style:font-size-complex="11pt"/>
+    </style:style>
+    <style:style style:name="T53" style:family="text">
       <style:text-properties style:font-name="Tex Gyre Pagella1" fo:font-size="11pt" style:text-underline-style="none" officeooo:rsid="00ec719a" style:font-size-asian="11pt" style:font-size-complex="11pt"/>
     </style:style>
-    <style:style style:name="T50" style:family="text">
-      <style:text-properties style:font-name="Tex Gyre Pagella1" fo:font-size="11pt" style:text-underline-style="none" officeooo:rsid="00f400a7" style:font-size-asian="11pt" style:font-size-complex="11pt"/>
-    </style:style>
-    <style:style style:name="T51" style:family="text">
+    <style:style style:name="T54" style:family="text">
       <style:text-properties style:font-name="Tex Gyre Pagella1" officeooo:rsid="00ef817a"/>
     </style:style>
-    <style:style style:name="T52" style:family="text">
+    <style:style style:name="T55" style:family="text">
       <style:text-properties officeooo:rsid="0074a1e3"/>
     </style:style>
-    <style:style style:name="T53" style:family="text">
+    <style:style style:name="T56" style:family="text">
       <style:text-properties officeooo:rsid="008a854e"/>
     </style:style>
-    <style:style style:name="T54" style:family="text">
+    <style:style style:name="T57" style:family="text">
       <style:text-properties officeooo:rsid="00c4d64c"/>
     </style:style>
-    <style:style style:name="T55" style:family="text">
+    <style:style style:name="T58" style:family="text">
       <style:text-properties officeooo:rsid="00e6420b"/>
     </style:style>
-    <style:style style:name="T56" style:family="text">
+    <style:style style:name="T59" style:family="text">
       <style:text-properties officeooo:rsid="0102afc3"/>
     </style:style>
-    <style:style style:name="T57" style:family="text">
+    <style:style style:name="T60" style:family="text">
       <style:text-properties officeooo:rsid="010172b9"/>
     </style:style>
-    <style:style style:name="T58" style:family="text">
+    <style:style style:name="T61" style:family="text">
       <style:text-properties officeooo:rsid="0105a850"/>
     </style:style>
-    <style:style style:name="T59" style:family="text">
+    <style:style style:name="T62" style:family="text">
       <style:text-properties officeooo:rsid="00c2e60a" fo:background-color="transparent" loext:char-shading-value="0"/>
     </style:style>
-    <style:style style:name="T60" style:family="text">
-      <style:text-properties officeooo:rsid="00cc3098" fo:background-color="transparent" loext:char-shading-value="0"/>
-    </style:style>
-    <style:style style:name="T61" style:family="text">
+    <style:style style:name="T63" style:family="text">
       <style:text-properties officeooo:rsid="00f6d0cc" fo:background-color="transparent" loext:char-shading-value="0"/>
     </style:style>
-    <style:style style:name="T62" style:family="text">
+    <style:style style:name="T64" style:family="text">
       <style:text-properties fo:font-variant="normal" fo:text-transform="none" fo:font-style="normal" fo:font-weight="normal" fo:background-color="transparent" loext:char-shading-value="0" style:font-weight-asian="normal" style:font-weight-complex="normal"/>
     </style:style>
-    <style:style style:name="T63" style:family="text">
+    <style:style style:name="T65" style:family="text">
       <style:text-properties fo:font-variant="normal" fo:text-transform="none" fo:font-style="normal" fo:font-weight="normal" officeooo:rsid="0102afc3" fo:background-color="transparent" loext:char-shading-value="0" style:font-weight-asian="normal" style:font-weight-complex="normal"/>
     </style:style>
-    <style:style style:name="T64" style:family="text">
+    <style:style style:name="T66" style:family="text">
       <style:text-properties fo:font-variant="normal" fo:text-transform="none" fo:font-style="normal" fo:font-weight="normal" officeooo:rsid="00c2e60a" fo:background-color="transparent" loext:char-shading-value="0" style:font-weight-asian="normal" style:font-weight-complex="normal"/>
     </style:style>
-    <style:style style:name="T65" style:family="text">
+    <style:style style:name="T67" style:family="text">
       <style:text-properties fo:font-variant="normal" fo:text-transform="none" fo:font-style="normal" fo:font-weight="normal" officeooo:rsid="00d19bf8" fo:background-color="transparent" loext:char-shading-value="0" style:font-weight-asian="normal" style:font-weight-complex="normal"/>
     </style:style>
-    <style:style style:name="T66" style:family="text">
+    <style:style style:name="T68" style:family="text">
       <style:text-properties fo:font-variant="normal" fo:text-transform="none" fo:font-style="normal" fo:font-weight="normal" officeooo:rsid="00d34128" fo:background-color="transparent" loext:char-shading-value="0" style:font-weight-asian="normal" style:font-weight-complex="normal"/>
     </style:style>
-    <style:style style:name="T67" style:family="text">
+    <style:style style:name="T69" style:family="text">
       <style:text-properties fo:font-variant="normal" fo:text-transform="none" fo:font-style="normal" fo:font-weight="normal" officeooo:rsid="0105a850" fo:background-color="transparent" loext:char-shading-value="0" style:font-weight-asian="normal" style:font-weight-complex="normal"/>
     </style:style>
-    <style:style style:name="T68" style:family="text">
-      <style:text-properties fo:font-variant="normal" fo:text-transform="none" fo:font-style="normal" fo:font-weight="normal" officeooo:rsid="00cc3098" fo:background-color="transparent" loext:char-shading-value="0" style:font-weight-asian="normal" style:font-weight-complex="normal"/>
-    </style:style>
-    <style:style style:name="T69" style:family="text">
+    <style:style style:name="T70" style:family="text">
       <style:text-properties fo:font-variant="normal" fo:text-transform="none" fo:font-style="normal" fo:font-weight="normal" officeooo:rsid="00f6d0cc" fo:background-color="transparent" loext:char-shading-value="0" style:font-weight-asian="normal" style:font-weight-complex="normal"/>
     </style:style>
-    <style:style style:name="T70" style:family="text">
+    <style:style style:name="T71" style:family="text">
       <style:text-properties fo:font-variant="normal" fo:text-transform="none" fo:font-style="normal" officeooo:rsid="0105a850" fo:background-color="transparent" loext:char-shading-value="0"/>
-    </style:style>
-    <style:style style:name="T71" style:family="text">
-      <style:text-properties fo:font-variant="normal" fo:text-transform="none" fo:font-style="normal" officeooo:rsid="00cc3098" fo:background-color="transparent" loext:char-shading-value="0"/>
     </style:style>
     <style:style style:name="T72" style:family="text">
       <style:text-properties fo:font-variant="normal" fo:text-transform="none" fo:font-style="normal" officeooo:rsid="00f6d0cc" fo:background-color="transparent" loext:char-shading-value="0"/>
@@ -801,129 +891,153 @@
       <style:text-properties fo:font-variant="normal" fo:text-transform="none" style:font-name="Tex Gyre Pagella1" fo:font-size="10pt" fo:font-style="normal" style:text-underline-style="none" fo:font-weight="normal" officeooo:rsid="00f6d0cc" fo:background-color="transparent" loext:char-shading-value="0" style:font-size-asian="10pt" style:font-weight-asian="normal" style:font-size-complex="10pt" style:font-weight-complex="normal"/>
     </style:style>
     <style:style style:name="T77" style:family="text">
+      <style:text-properties fo:font-variant="normal" fo:text-transform="none" style:font-name="Tex Gyre Pagella1" fo:font-size="10pt" fo:language="en" fo:country="GB" fo:font-style="normal" fo:font-weight="normal" officeooo:rsid="0105a850" fo:background-color="transparent" loext:char-shading-value="0" style:font-size-asian="10pt" style:font-weight-asian="normal" style:font-size-complex="10pt" style:font-weight-complex="normal"/>
+    </style:style>
+    <style:style style:name="T78" style:family="text">
+      <style:text-properties fo:font-variant="normal" fo:text-transform="none" style:font-name="Tex Gyre Pagella1" fo:font-size="10pt" fo:language="en" fo:country="GB" fo:font-style="normal" fo:font-weight="normal" officeooo:rsid="0102afc3" fo:background-color="transparent" loext:char-shading-value="0" style:font-size-asian="10pt" style:font-weight-asian="normal" style:font-size-complex="10pt" style:font-weight-complex="normal"/>
+    </style:style>
+    <style:style style:name="T79" style:family="text">
+      <style:text-properties fo:font-variant="normal" fo:text-transform="none" style:font-name="Tex Gyre Pagella1" fo:font-size="10pt" fo:language="en" fo:country="GB" fo:font-style="normal" fo:font-weight="normal" officeooo:rsid="00d34128" fo:background-color="transparent" loext:char-shading-value="0" style:font-size-asian="10pt" style:font-weight-asian="normal" style:font-size-complex="10pt" style:font-weight-complex="normal"/>
+    </style:style>
+    <style:style style:name="T80" style:family="text">
       <style:text-properties officeooo:rsid="002d1ca1"/>
     </style:style>
-    <style:style style:name="T78" style:family="text">
+    <style:style style:name="T81" style:family="text">
       <style:text-properties officeooo:rsid="00e30d08"/>
     </style:style>
-    <style:style style:name="T79" style:family="text">
+    <style:style style:name="T82" style:family="text">
       <style:text-properties officeooo:rsid="00f9dbb0"/>
     </style:style>
-    <style:style style:name="T80" style:family="text">
+    <style:style style:name="T83" style:family="text">
       <style:text-properties officeooo:rsid="00d06eea"/>
     </style:style>
-    <style:style style:name="T81" style:family="text">
+    <style:style style:name="T84" style:family="text">
       <style:text-properties officeooo:rsid="00d16810"/>
     </style:style>
-    <style:style style:name="T82" style:family="text">
+    <style:style style:name="T85" style:family="text">
       <style:text-properties officeooo:rsid="00d83b76"/>
     </style:style>
-    <style:style style:name="T83" style:family="text">
+    <style:style style:name="T86" style:family="text">
       <style:text-properties officeooo:rsid="00d9dc0d"/>
     </style:style>
-    <style:style style:name="T84" style:family="text">
+    <style:style style:name="T87" style:family="text">
       <style:text-properties officeooo:rsid="00dc14c7"/>
     </style:style>
-    <style:style style:name="T85" style:family="text">
+    <style:style style:name="T88" style:family="text">
       <style:text-properties officeooo:rsid="00d29cae"/>
     </style:style>
-    <style:style style:name="T86" style:family="text">
+    <style:style style:name="T89" style:family="text">
       <style:text-properties officeooo:rsid="0053757f"/>
     </style:style>
-    <style:style style:name="T87" style:family="text">
+    <style:style style:name="T90" style:family="text">
       <style:text-properties officeooo:rsid="00770b1f"/>
     </style:style>
-    <style:style style:name="T88" style:family="text">
+    <style:style style:name="T91" style:family="text">
       <style:text-properties officeooo:rsid="00ddbd13"/>
     </style:style>
-    <style:style style:name="T89" style:family="text">
+    <style:style style:name="T92" style:family="text">
       <style:text-properties officeooo:rsid="0035fd91"/>
     </style:style>
-    <style:style style:name="T90" style:family="text">
+    <style:style style:name="T93" style:family="text">
       <style:text-properties officeooo:rsid="011135ee"/>
     </style:style>
-    <style:style style:name="T91" style:family="text">
+    <style:style style:name="T94" style:family="text">
       <style:text-properties officeooo:rsid="00dbe417"/>
     </style:style>
-    <style:style style:name="T92" style:family="text">
+    <style:style style:name="T95" style:family="text">
       <style:text-properties officeooo:rsid="00dfd640"/>
     </style:style>
-    <style:style style:name="T93" style:family="text">
+    <style:style style:name="T96" style:family="text">
       <style:text-properties officeooo:rsid="00db46a8"/>
     </style:style>
-    <style:style style:name="T94" style:family="text">
+    <style:style style:name="T97" style:family="text">
       <style:text-properties officeooo:rsid="00ea866b"/>
     </style:style>
-    <style:style style:name="T95" style:family="text">
+    <style:style style:name="T98" style:family="text">
       <style:text-properties officeooo:rsid="00e0afed"/>
     </style:style>
-    <style:style style:name="T96" style:family="text">
+    <style:style style:name="T99" style:family="text">
       <style:text-properties officeooo:rsid="00e2ae84"/>
     </style:style>
-    <style:style style:name="T97" style:family="text">
+    <style:style style:name="T100" style:family="text">
       <style:text-properties officeooo:rsid="00e485ff"/>
     </style:style>
-    <style:style style:name="T98" style:family="text">
+    <style:style style:name="T101" style:family="text">
       <style:text-properties officeooo:rsid="00651dc7"/>
     </style:style>
-    <style:style style:name="T99" style:family="text">
+    <style:style style:name="T102" style:family="text">
       <style:text-properties officeooo:rsid="00e82a72"/>
     </style:style>
-    <style:style style:name="T100" style:family="text">
+    <style:style style:name="T103" style:family="text">
       <style:text-properties officeooo:rsid="00ec719a"/>
     </style:style>
-    <style:style style:name="T101" style:family="text">
+    <style:style style:name="T104" style:family="text">
       <style:text-properties officeooo:rsid="00ee8a77"/>
     </style:style>
-    <style:style style:name="T102" style:family="text">
+    <style:style style:name="T105" style:family="text">
       <style:text-properties officeooo:rsid="00ee9f6f"/>
     </style:style>
-    <style:style style:name="T103" style:family="text">
+    <style:style style:name="T106" style:family="text">
       <style:text-properties officeooo:rsid="00ef817a"/>
     </style:style>
-    <style:style style:name="T104" style:family="text">
+    <style:style style:name="T107" style:family="text">
       <style:text-properties officeooo:rsid="0113190d"/>
     </style:style>
-    <style:style style:name="T105" style:family="text">
+    <style:style style:name="T108" style:family="text">
       <style:text-properties officeooo:rsid="010a056d"/>
     </style:style>
-    <style:style style:name="T106" style:family="text">
+    <style:style style:name="T109" style:family="text">
       <style:text-properties style:text-underline-style="none"/>
     </style:style>
-    <style:style style:name="T107" style:family="text">
+    <style:style style:name="T110" style:family="text">
       <style:text-properties style:text-underline-style="none" officeooo:rsid="00d16810"/>
     </style:style>
-    <style:style style:name="T108" style:family="text">
+    <style:style style:name="T111" style:family="text">
       <style:text-properties officeooo:rsid="00efdd42"/>
-    </style:style>
-    <style:style style:name="T109" style:family="text">
-      <style:text-properties fo:color="#800000" fo:font-weight="bold" officeooo:rsid="00efdd42" style:font-weight-asian="bold" style:font-weight-complex="bold"/>
-    </style:style>
-    <style:style style:name="T110" style:family="text">
-      <style:text-properties fo:color="#800000" fo:font-weight="bold" officeooo:rsid="00ec719a" style:font-weight-asian="bold" style:font-weight-complex="bold"/>
-    </style:style>
-    <style:style style:name="T111" style:family="text">
-      <style:text-properties fo:color="#800000" style:font-name="Tex Gyre Pagella1" fo:font-size="11pt" style:text-underline-style="none" fo:font-weight="bold" officeooo:rsid="00ec719a" style:font-size-asian="11pt" style:font-weight-asian="bold" style:font-size-complex="11pt" style:font-weight-complex="bold"/>
     </style:style>
     <style:style style:name="T112" style:family="text">
       <style:text-properties officeooo:rsid="00f3ecae"/>
     </style:style>
     <style:style style:name="T113" style:family="text">
-      <style:text-properties officeooo:rsid="004cd3ae"/>
+      <style:text-properties officeooo:rsid="00f3fc0c"/>
     </style:style>
     <style:style style:name="T114" style:family="text">
-      <style:text-properties officeooo:rsid="00f3fc0c"/>
+      <style:text-properties officeooo:rsid="00f4c95a"/>
     </style:style>
     <style:style style:name="T115" style:family="text">
-      <style:text-properties officeooo:rsid="00f4c95a"/>
+      <style:text-properties officeooo:rsid="00f4fb2c"/>
     </style:style>
     <style:style style:name="T116" style:family="text">
-      <style:text-properties officeooo:rsid="00f4fb2c"/>
+      <style:text-properties officeooo:rsid="00f9f14c"/>
     </style:style>
     <style:style style:name="T117" style:family="text">
+      <style:text-properties style:text-position="sub 58%" officeooo:rsid="00f9f14c"/>
+    </style:style>
+    <style:style style:name="T118" style:family="text">
+      <style:text-properties style:text-position="sub 58%" style:font-name="Tex Gyre Pagella1" fo:font-size="11pt" fo:language="en" fo:country="GB" style:text-underline-style="none" style:font-size-asian="11pt" style:font-size-complex="11pt"/>
+    </style:style>
+    <style:style style:name="T119" style:family="text">
+      <style:text-properties style:text-position="sub 58%" style:font-name="Tex Gyre Pagella1" fo:font-size="11pt" fo:language="en" fo:country="GB" style:text-underline-style="none" officeooo:rsid="00f9f14c" style:font-size-asian="11pt" style:font-size-complex="11pt"/>
+    </style:style>
+    <style:style style:name="T120" style:family="text">
+      <style:text-properties style:text-position="sub 58%" style:font-name="Tex Gyre Pagella1" fo:font-size="11pt" fo:language="en" fo:country="GB" style:text-underline-style="none" officeooo:rsid="00fc6d2d" style:font-size-asian="11pt" style:font-size-complex="11pt"/>
+    </style:style>
+    <style:style style:name="T121" style:family="text">
+      <style:text-properties style:text-position="sub 58%" officeooo:rsid="00fc6d2d"/>
+    </style:style>
+    <style:style style:name="T122" style:family="text">
+      <style:text-properties officeooo:rsid="00fb6ef0"/>
+    </style:style>
+    <style:style style:name="T123" style:family="text">
+      <style:text-properties officeooo:rsid="00fc6d2d"/>
+    </style:style>
+    <style:style style:name="T124" style:family="text">
+      <style:text-properties officeooo:rsid="00fe1849"/>
+    </style:style>
+    <style:style style:name="T125" style:family="text">
       <style:text-properties fo:color="#808080" fo:font-size="16pt" fo:font-weight="bold"/>
     </style:style>
-    <style:style style:name="T118" style:family="text">
+    <style:style style:name="T126" style:family="text">
       <style:text-properties fo:color="#548dd4" fo:font-size="46pt"/>
     </style:style>
     <style:style style:name="fr1" style:family="graphic" style:parent-style-name="Frame">
@@ -1278,6 +1392,192 @@
       </text:list-level-style-bullet>
     </text:list-style>
     <text:list-style style:name="L8">
+      <text:list-level-style-bullet text:level="1" text:style-name="Bullet_20_Symbols" text:bullet-char="•">
+        <style:list-level-properties text:list-level-position-and-space-mode="label-alignment">
+          <style:list-level-label-alignment text:label-followed-by="listtab" text:list-tab-stop-position="0.5in" fo:text-indent="-0.25in" fo:margin-left="0.5in"/>
+        </style:list-level-properties>
+        <style:text-properties style:font-name="StarSymbol"/>
+      </text:list-level-style-bullet>
+      <text:list-level-style-bullet text:level="2" text:style-name="Bullet_20_Symbols" text:bullet-char="•">
+        <style:list-level-properties text:list-level-position-and-space-mode="label-alignment">
+          <style:list-level-label-alignment text:label-followed-by="listtab" text:list-tab-stop-position="0.75in" fo:text-indent="-0.25in" fo:margin-left="0.75in"/>
+        </style:list-level-properties>
+        <style:text-properties style:font-name="StarSymbol"/>
+      </text:list-level-style-bullet>
+      <text:list-level-style-bullet text:level="3" text:style-name="Bullet_20_Symbols" text:bullet-char="•">
+        <style:list-level-properties text:list-level-position-and-space-mode="label-alignment">
+          <style:list-level-label-alignment text:label-followed-by="listtab" text:list-tab-stop-position="1in" fo:text-indent="-0.25in" fo:margin-left="1in"/>
+        </style:list-level-properties>
+        <style:text-properties style:font-name="StarSymbol"/>
+      </text:list-level-style-bullet>
+      <text:list-level-style-bullet text:level="4" text:style-name="Bullet_20_Symbols" text:bullet-char="•">
+        <style:list-level-properties text:list-level-position-and-space-mode="label-alignment">
+          <style:list-level-label-alignment text:label-followed-by="listtab" text:list-tab-stop-position="1.25in" fo:text-indent="-0.25in" fo:margin-left="1.25in"/>
+        </style:list-level-properties>
+        <style:text-properties style:font-name="StarSymbol"/>
+      </text:list-level-style-bullet>
+      <text:list-level-style-bullet text:level="5" text:style-name="Bullet_20_Symbols" text:bullet-char="•">
+        <style:list-level-properties text:list-level-position-and-space-mode="label-alignment">
+          <style:list-level-label-alignment text:label-followed-by="listtab" text:list-tab-stop-position="1.5in" fo:text-indent="-0.25in" fo:margin-left="1.5in"/>
+        </style:list-level-properties>
+        <style:text-properties style:font-name="StarSymbol"/>
+      </text:list-level-style-bullet>
+      <text:list-level-style-bullet text:level="6" text:style-name="Bullet_20_Symbols" text:bullet-char="•">
+        <style:list-level-properties text:list-level-position-and-space-mode="label-alignment">
+          <style:list-level-label-alignment text:label-followed-by="listtab" text:list-tab-stop-position="1.75in" fo:text-indent="-0.25in" fo:margin-left="1.75in"/>
+        </style:list-level-properties>
+        <style:text-properties style:font-name="StarSymbol"/>
+      </text:list-level-style-bullet>
+      <text:list-level-style-bullet text:level="7" text:style-name="Bullet_20_Symbols" text:bullet-char="•">
+        <style:list-level-properties text:list-level-position-and-space-mode="label-alignment">
+          <style:list-level-label-alignment text:label-followed-by="listtab" text:list-tab-stop-position="2in" fo:text-indent="-0.25in" fo:margin-left="2in"/>
+        </style:list-level-properties>
+        <style:text-properties style:font-name="StarSymbol"/>
+      </text:list-level-style-bullet>
+      <text:list-level-style-bullet text:level="8" text:style-name="Bullet_20_Symbols" text:bullet-char="•">
+        <style:list-level-properties text:list-level-position-and-space-mode="label-alignment">
+          <style:list-level-label-alignment text:label-followed-by="listtab" text:list-tab-stop-position="2.25in" fo:text-indent="-0.25in" fo:margin-left="2.25in"/>
+        </style:list-level-properties>
+        <style:text-properties style:font-name="StarSymbol"/>
+      </text:list-level-style-bullet>
+      <text:list-level-style-bullet text:level="9" text:style-name="Bullet_20_Symbols" text:bullet-char="•">
+        <style:list-level-properties text:list-level-position-and-space-mode="label-alignment">
+          <style:list-level-label-alignment text:label-followed-by="listtab" text:list-tab-stop-position="2.5in" fo:text-indent="-0.25in" fo:margin-left="2.5in"/>
+        </style:list-level-properties>
+        <style:text-properties style:font-name="StarSymbol"/>
+      </text:list-level-style-bullet>
+      <text:list-level-style-bullet text:level="10" text:style-name="Bullet_20_Symbols" text:bullet-char="•">
+        <style:list-level-properties text:list-level-position-and-space-mode="label-alignment">
+          <style:list-level-label-alignment text:label-followed-by="listtab" text:list-tab-stop-position="2.75in" fo:text-indent="-0.25in" fo:margin-left="2.75in"/>
+        </style:list-level-properties>
+        <style:text-properties style:font-name="StarSymbol"/>
+      </text:list-level-style-bullet>
+    </text:list-style>
+    <text:list-style style:name="L9">
+      <text:list-level-style-bullet text:level="1" text:style-name="Bullet_20_Symbols" text:bullet-char="•">
+        <style:list-level-properties text:list-level-position-and-space-mode="label-alignment">
+          <style:list-level-label-alignment text:label-followed-by="listtab" text:list-tab-stop-position="0.5in" fo:text-indent="-0.25in" fo:margin-left="0.5in"/>
+        </style:list-level-properties>
+        <style:text-properties style:font-name="StarSymbol"/>
+      </text:list-level-style-bullet>
+      <text:list-level-style-bullet text:level="2" text:style-name="Bullet_20_Symbols" text:bullet-char="•">
+        <style:list-level-properties text:list-level-position-and-space-mode="label-alignment">
+          <style:list-level-label-alignment text:label-followed-by="listtab" text:list-tab-stop-position="0.75in" fo:text-indent="-0.25in" fo:margin-left="0.75in"/>
+        </style:list-level-properties>
+        <style:text-properties style:font-name="StarSymbol"/>
+      </text:list-level-style-bullet>
+      <text:list-level-style-bullet text:level="3" text:style-name="Bullet_20_Symbols" text:bullet-char="•">
+        <style:list-level-properties text:list-level-position-and-space-mode="label-alignment">
+          <style:list-level-label-alignment text:label-followed-by="listtab" text:list-tab-stop-position="1in" fo:text-indent="-0.25in" fo:margin-left="1in"/>
+        </style:list-level-properties>
+        <style:text-properties style:font-name="StarSymbol"/>
+      </text:list-level-style-bullet>
+      <text:list-level-style-bullet text:level="4" text:style-name="Bullet_20_Symbols" text:bullet-char="•">
+        <style:list-level-properties text:list-level-position-and-space-mode="label-alignment">
+          <style:list-level-label-alignment text:label-followed-by="listtab" text:list-tab-stop-position="1.25in" fo:text-indent="-0.25in" fo:margin-left="1.25in"/>
+        </style:list-level-properties>
+        <style:text-properties style:font-name="StarSymbol"/>
+      </text:list-level-style-bullet>
+      <text:list-level-style-bullet text:level="5" text:style-name="Bullet_20_Symbols" text:bullet-char="•">
+        <style:list-level-properties text:list-level-position-and-space-mode="label-alignment">
+          <style:list-level-label-alignment text:label-followed-by="listtab" text:list-tab-stop-position="1.5in" fo:text-indent="-0.25in" fo:margin-left="1.5in"/>
+        </style:list-level-properties>
+        <style:text-properties style:font-name="StarSymbol"/>
+      </text:list-level-style-bullet>
+      <text:list-level-style-bullet text:level="6" text:style-name="Bullet_20_Symbols" text:bullet-char="•">
+        <style:list-level-properties text:list-level-position-and-space-mode="label-alignment">
+          <style:list-level-label-alignment text:label-followed-by="listtab" text:list-tab-stop-position="1.75in" fo:text-indent="-0.25in" fo:margin-left="1.75in"/>
+        </style:list-level-properties>
+        <style:text-properties style:font-name="StarSymbol"/>
+      </text:list-level-style-bullet>
+      <text:list-level-style-bullet text:level="7" text:style-name="Bullet_20_Symbols" text:bullet-char="•">
+        <style:list-level-properties text:list-level-position-and-space-mode="label-alignment">
+          <style:list-level-label-alignment text:label-followed-by="listtab" text:list-tab-stop-position="2in" fo:text-indent="-0.25in" fo:margin-left="2in"/>
+        </style:list-level-properties>
+        <style:text-properties style:font-name="StarSymbol"/>
+      </text:list-level-style-bullet>
+      <text:list-level-style-bullet text:level="8" text:style-name="Bullet_20_Symbols" text:bullet-char="•">
+        <style:list-level-properties text:list-level-position-and-space-mode="label-alignment">
+          <style:list-level-label-alignment text:label-followed-by="listtab" text:list-tab-stop-position="2.25in" fo:text-indent="-0.25in" fo:margin-left="2.25in"/>
+        </style:list-level-properties>
+        <style:text-properties style:font-name="StarSymbol"/>
+      </text:list-level-style-bullet>
+      <text:list-level-style-bullet text:level="9" text:style-name="Bullet_20_Symbols" text:bullet-char="•">
+        <style:list-level-properties text:list-level-position-and-space-mode="label-alignment">
+          <style:list-level-label-alignment text:label-followed-by="listtab" text:list-tab-stop-position="2.5in" fo:text-indent="-0.25in" fo:margin-left="2.5in"/>
+        </style:list-level-properties>
+        <style:text-properties style:font-name="StarSymbol"/>
+      </text:list-level-style-bullet>
+      <text:list-level-style-bullet text:level="10" text:style-name="Bullet_20_Symbols" text:bullet-char="•">
+        <style:list-level-properties text:list-level-position-and-space-mode="label-alignment">
+          <style:list-level-label-alignment text:label-followed-by="listtab" text:list-tab-stop-position="2.75in" fo:text-indent="-0.25in" fo:margin-left="2.75in"/>
+        </style:list-level-properties>
+        <style:text-properties style:font-name="StarSymbol"/>
+      </text:list-level-style-bullet>
+    </text:list-style>
+    <text:list-style style:name="L10">
+      <text:list-level-style-bullet text:level="1" text:style-name="Bullet_20_Symbols" text:bullet-char="•">
+        <style:list-level-properties text:list-level-position-and-space-mode="label-alignment">
+          <style:list-level-label-alignment text:label-followed-by="listtab" text:list-tab-stop-position="0.5in" fo:text-indent="-0.25in" fo:margin-left="0.5in"/>
+        </style:list-level-properties>
+        <style:text-properties style:font-name="StarSymbol"/>
+      </text:list-level-style-bullet>
+      <text:list-level-style-bullet text:level="2" text:style-name="Bullet_20_Symbols" text:bullet-char="•">
+        <style:list-level-properties text:list-level-position-and-space-mode="label-alignment">
+          <style:list-level-label-alignment text:label-followed-by="listtab" text:list-tab-stop-position="0.75in" fo:text-indent="-0.25in" fo:margin-left="0.75in"/>
+        </style:list-level-properties>
+        <style:text-properties style:font-name="StarSymbol"/>
+      </text:list-level-style-bullet>
+      <text:list-level-style-bullet text:level="3" text:style-name="Bullet_20_Symbols" text:bullet-char="•">
+        <style:list-level-properties text:list-level-position-and-space-mode="label-alignment">
+          <style:list-level-label-alignment text:label-followed-by="listtab" text:list-tab-stop-position="1in" fo:text-indent="-0.25in" fo:margin-left="1in"/>
+        </style:list-level-properties>
+        <style:text-properties style:font-name="StarSymbol"/>
+      </text:list-level-style-bullet>
+      <text:list-level-style-bullet text:level="4" text:style-name="Bullet_20_Symbols" text:bullet-char="•">
+        <style:list-level-properties text:list-level-position-and-space-mode="label-alignment">
+          <style:list-level-label-alignment text:label-followed-by="listtab" text:list-tab-stop-position="1.25in" fo:text-indent="-0.25in" fo:margin-left="1.25in"/>
+        </style:list-level-properties>
+        <style:text-properties style:font-name="StarSymbol"/>
+      </text:list-level-style-bullet>
+      <text:list-level-style-bullet text:level="5" text:style-name="Bullet_20_Symbols" text:bullet-char="•">
+        <style:list-level-properties text:list-level-position-and-space-mode="label-alignment">
+          <style:list-level-label-alignment text:label-followed-by="listtab" text:list-tab-stop-position="1.5in" fo:text-indent="-0.25in" fo:margin-left="1.5in"/>
+        </style:list-level-properties>
+        <style:text-properties style:font-name="StarSymbol"/>
+      </text:list-level-style-bullet>
+      <text:list-level-style-bullet text:level="6" text:style-name="Bullet_20_Symbols" text:bullet-char="•">
+        <style:list-level-properties text:list-level-position-and-space-mode="label-alignment">
+          <style:list-level-label-alignment text:label-followed-by="listtab" text:list-tab-stop-position="1.75in" fo:text-indent="-0.25in" fo:margin-left="1.75in"/>
+        </style:list-level-properties>
+        <style:text-properties style:font-name="StarSymbol"/>
+      </text:list-level-style-bullet>
+      <text:list-level-style-bullet text:level="7" text:style-name="Bullet_20_Symbols" text:bullet-char="•">
+        <style:list-level-properties text:list-level-position-and-space-mode="label-alignment">
+          <style:list-level-label-alignment text:label-followed-by="listtab" text:list-tab-stop-position="2in" fo:text-indent="-0.25in" fo:margin-left="2in"/>
+        </style:list-level-properties>
+        <style:text-properties style:font-name="StarSymbol"/>
+      </text:list-level-style-bullet>
+      <text:list-level-style-bullet text:level="8" text:style-name="Bullet_20_Symbols" text:bullet-char="•">
+        <style:list-level-properties text:list-level-position-and-space-mode="label-alignment">
+          <style:list-level-label-alignment text:label-followed-by="listtab" text:list-tab-stop-position="2.25in" fo:text-indent="-0.25in" fo:margin-left="2.25in"/>
+        </style:list-level-properties>
+        <style:text-properties style:font-name="StarSymbol"/>
+      </text:list-level-style-bullet>
+      <text:list-level-style-bullet text:level="9" text:style-name="Bullet_20_Symbols" text:bullet-char="•">
+        <style:list-level-properties text:list-level-position-and-space-mode="label-alignment">
+          <style:list-level-label-alignment text:label-followed-by="listtab" text:list-tab-stop-position="2.5in" fo:text-indent="-0.25in" fo:margin-left="2.5in"/>
+        </style:list-level-properties>
+        <style:text-properties style:font-name="StarSymbol"/>
+      </text:list-level-style-bullet>
+      <text:list-level-style-bullet text:level="10" text:style-name="Bullet_20_Symbols" text:bullet-char="•">
+        <style:list-level-properties text:list-level-position-and-space-mode="label-alignment">
+          <style:list-level-label-alignment text:label-followed-by="listtab" text:list-tab-stop-position="2.75in" fo:text-indent="-0.25in" fo:margin-left="2.75in"/>
+        </style:list-level-properties>
+        <style:text-properties style:font-name="StarSymbol"/>
+      </text:list-level-style-bullet>
+    </text:list-style>
+    <text:list-style style:name="L11">
       <text:list-level-style-bullet text:level="1" text:style-name="Bullet_20_Symbols" text:bullet-char="•">
         <style:list-level-properties text:list-level-position-and-space-mode="label-alignment">
           <style:list-level-label-alignment text:label-followed-by="listtab" text:list-tab-stop-position="0.5in" fo:text-indent="-0.25in" fo:margin-left="0.5in"/>
@@ -1363,19 +1663,19 @@
         <text:sequence-decl text:display-outline-level="0" text:name="Text"/>
         <text:sequence-decl text:display-outline-level="0" text:name="Drawing"/>
       </text:sequence-decls>
-      <text:p text:style-name="P119">
-        <draw:rect text:anchor-type="paragraph" draw:z-index="3" draw:name="Rectangle 13" draw:style-name="gr1" draw:text-style-name="P124" svg:width="7.2504in" svg:height="0.6252in" svg:x="-0.3736in" svg:y="9.5in">
+      <text:p text:style-name="P113">
+        <draw:rect text:anchor-type="paragraph" draw:z-index="3" draw:name="Rectangle 13" draw:style-name="gr1" draw:text-style-name="P141" svg:width="7.2504in" svg:height="0.6252in" svg:x="-0.3736in" svg:y="9.5in">
           <text:p/>
         </draw:rect>
         <draw:frame draw:style-name="fr2" draw:name="1" text:anchor-type="char" svg:y="1.6252in" svg:width="6.4654in" svg:height="1.1437in" draw:z-index="2">
           <draw:text-box>
-            <text:p text:style-name="P70">
+            <text:p text:style-name="P71">
               D1.
-              <text:span text:style-name="T54">2</text:span>
+              <text:span text:style-name="T57">2</text:span>
                – 
-              <text:span text:style-name="T54">Mid-term evaluation</text:span>
+              <text:span text:style-name="T57">Mid-term evaluation</text:span>
             </text:p>
-            <text:p text:style-name="P71">(Problem analysis)</text:p>
+            <text:p text:style-name="P72">(Problem analysis)</text:p>
           </draw:text-box>
         </draw:frame>
         <draw:frame draw:style-name="fr5" draw:name="Image 1" text:anchor-type="char" svg:x="5in" svg:y="9.5in" svg:width="1.861in" svg:height="0.5756in" draw:z-index="0">
@@ -1388,56 +1688,56 @@
         </draw:frame>
         <draw:frame draw:style-name="fr3" draw:name="2" text:anchor-type="char" svg:y="4.3591in" svg:width="6.45in" svg:height="5.25in" draw:z-index="5">
           <draw:text-box>
-            <text:p text:style-name="P74">Fuzzing a VM scheduler</text:p>
-            <text:p text:style-name="P73"/>
-            <text:p text:style-name="P75"/>
-            <text:p text:style-name="P76">Participant:</text:p>
+            <text:p text:style-name="P75">Fuzzing a VM scheduler</text:p>
+            <text:p text:style-name="P74"/>
             <text:p text:style-name="P76"/>
-            <text:list xml:id="list3619534476416086829" text:style-name="WWNum1">
+            <text:p text:style-name="P77">Participant:</text:p>
+            <text:p text:style-name="P77"/>
+            <text:list xml:id="list545839904760703378" text:style-name="WWNum1">
               <text:list-item>
-                <text:p text:style-name="P103">Alexandros TSANTILAS</text:p>
-                <text:p text:style-name="P105"/>
+                <text:p text:style-name="P134">Alexandros TSANTILAS</text:p>
+                <text:p text:style-name="P136"/>
               </text:list-item>
             </text:list>
-            <text:p text:style-name="P76"/>
-            <text:p text:style-name="P76"/>
-            <text:p text:style-name="P76">Supervisors</text:p>
-            <text:p text:style-name="P76"/>
-            <text:list xml:id="list32204311512242" text:continue-numbering="true" text:style-name="WWNum1">
+            <text:p text:style-name="P77"/>
+            <text:p text:style-name="P77"/>
+            <text:p text:style-name="P77">Supervisors</text:p>
+            <text:p text:style-name="P77"/>
+            <text:list xml:id="list61616704818826" text:continue-numbering="true" text:style-name="WWNum1">
               <text:list-item>
-                <text:p text:style-name="P104">Fabien HERMENIER</text:p>
+                <text:p text:style-name="P135">Fabien HERMENIER</text:p>
               </text:list-item>
               <text:list-item>
-                <text:p text:style-name="P104">Ludovic HENRIO</text:p>
+                <text:p text:style-name="P135">Ludovic HENRIO</text:p>
               </text:list-item>
             </text:list>
-            <text:p text:style-name="P69"/>
-            <text:p text:style-name="P69"/>
-            <text:p text:style-name="P69"/>
-            <text:p text:style-name="P69"/>
-            <text:p text:style-name="P72"/>
+            <text:p text:style-name="P70"/>
+            <text:p text:style-name="P70"/>
+            <text:p text:style-name="P70"/>
+            <text:p text:style-name="P70"/>
+            <text:p text:style-name="P73"/>
           </draw:text-box>
         </draw:frame>
         <draw:g text:anchor-type="char" draw:z-index="4" draw:name="Group 91" draw:style-name="gr2">
-          <draw:custom-shape draw:name="Text Box 6" draw:style-name="gr3" draw:text-style-name="P125" svg:width="3.5016in" svg:height="0.5669in" svg:x="1.8528in" svg:y="1.0965in">
-            <text:p text:style-name="P125">
-              <text:span text:style-name="T117">
+          <draw:custom-shape draw:name="Text Box 6" draw:style-name="gr3" draw:text-style-name="P142" svg:width="3.5016in" svg:height="0.5669in" svg:x="1.8528in" svg:y="1.0965in">
+            <text:p text:style-name="P142">
+              <text:span text:style-name="T125">
                 <text:s/>
               </text:span>
-              <text:span text:style-name="T117">Projet de Fin d’Études</text:span>
-              <text:span text:style-name="T117">
+              <text:span text:style-name="T125">Projet de Fin d’Études</text:span>
+              <text:span text:style-name="T125">
                 <text:tab/>
               </text:span>
-              <text:span text:style-name="T117">
+              <text:span text:style-name="T125">
                 <text:tab/>
               </text:span>
             </text:p>
-            <text:p text:style-name="P125">
-              <text:span text:style-name="T117">2014 – 2015 </text:span>
-              <text:span text:style-name="T117">
+            <text:p text:style-name="P142">
+              <text:span text:style-name="T125">2014 – 2015 </text:span>
+              <text:span text:style-name="T125">
                 <text:tab/>
               </text:span>
-              <text:span text:style-name="T117">
+              <text:span text:style-name="T125">
                 <text:tab/>
               </text:span>
             </text:p>
@@ -1445,10 +1745,10 @@
           </draw:custom-shape>
           <draw:custom-shape draw:name="Text Box 7" draw:style-name="gr4" svg:width="1.7669in" svg:height="0.8287in" svg:x="4.6626in" svg:y="0.961in">
             <text:p>
-              <text:span text:style-name="T118">
+              <text:span text:style-name="T126">
                 <text:s/>
               </text:span>
-              <text:span text:style-name="T118">[R|E]</text:span>
+              <text:span text:style-name="T126">[R|E]</text:span>
             </text:p>
             <draw:enhanced-geometry svg:viewBox="0 0 21600 21600" draw:mirror-horizontal="false" draw:mirror-vertical="false" draw:type="mso-spt202" draw:enhanced-path="M 0 0 L 21600 0 21600 21600 0 21600 0 0 Z N"/>
           </draw:custom-shape>
@@ -1459,16 +1759,16 @@
           </draw:custom-shape>
         </draw:g>
       </text:p>
-      <text:p text:style-name="P120"/>
-      <text:p text:style-name="P67">Abstract</text:p>
+      <text:p text:style-name="P114"/>
+      <text:p text:style-name="P68">Abstract</text:p>
       <text:p text:style-name="Standard">
         <text:span text:style-name="Subtle_20_Emphasis">
           <text:span text:style-name="T1"/>
         </text:span>
       </text:p>
-      <text:p text:style-name="P17">
+      <text:p text:style-name="P16">
         Inside a
-        <text:span text:style-name="T52">n</text:span>
+        <text:span text:style-name="T55">n</text:span>
          IaaS cloud, the VM scheduler is responsible for deploying the VMs to appropriate physical servers according to the SLAs. 
         <text:span text:style-name="T6">As</text:span>
          environmental conditions and t
@@ -1479,8 +1779,8 @@
         <text:span text:style-name="T8">has to </text:span>
         reconfigure the deployment accordingly.
       </text:p>
-      <text:p text:style-name="P17"/>
-      <text:p text:style-name="P18">
+      <text:p text:style-name="P16"/>
+      <text:p text:style-name="P17">
         However, 
         <text:span text:style-name="T5">i</text:span>
         mplementing a VM scheduler that is correct 
@@ -1494,7 +1794,7 @@
         <text:span text:style-name="T8">or wrong results</text:span>
         .
       </text:p>
-      <text:p text:style-name="P19"/>
+      <text:p text:style-name="P18"/>
       <text:p text:style-name="P92">
         BtrPlace 
         <text:span text:style-name="T7">is a </text:span>
@@ -1504,8 +1804,8 @@
         <text:span text:style-name="T5">bugs</text:span>
         <text:span text:style-name="T9">concerning</text:span>
          correctness issues. 
-        <text:span text:style-name="T82">The current fuzzer for discovering such bugs is not very efficient yet and new techniques should be applied for better code coverage and the creation of less, more effective test-cases that trigger</text:span>
-        <text:span text:style-name="T83">distinct bugs.</text:span>
+        <text:span text:style-name="T85">The current fuzzer for discovering such bugs is not very efficient yet and new techniques should be applied for better code coverage and the creation of less, more effective test-cases that trigger</text:span>
+        <text:span text:style-name="T86">distinct bugs.</text:span>
       </text:p>
       <text:p text:style-name="P92"/>
       <text:p text:style-name="P93">For this reason, first of all in this document we present the currently open bugs in the BtrScheduler and divide them according to an appropriate classification. We then describe briefly how the current fuzzer works and insist on its random behaviour, even though there can be certain configuration plans. Finally, we elaborate on swarm testing, which consists a novel bug exploration technique and explain how it can be applied effectively to improve the current fuzzer's performance.</text:p>
@@ -1530,7 +1830,7 @@
       <text:p text:style-name="P3"/>
       <text:p text:style-name="P3"/>
       <text:p text:style-name="P3"/>
-      <text:p text:style-name="P68">
+      <text:p text:style-name="P69">
         <text:soft-page-break/>
       </text:p>
       <text:table-of-content text:style-name="Sect1" text:protected="true" text:name="Table of Contents1">
@@ -1623,91 +1923,91 @@
           <text:index-title text:style-name="Sect1" text:name="Table of Contents1_Head">
             <text:p text:style-name="Contents_20_Heading">Table of Contents</text:p>
           </text:index-title>
-          <text:p text:style-name="P122">
+          <text:p text:style-name="P137">
             <text:a xlink:type="simple" xlink:href="#__RefHeading__725_712135975" text:style-name="Index_20_Link" text:visited-style-name="Index_20_Link">
               1. Problem statement
               <text:tab/>
               4
             </text:a>
           </text:p>
-          <text:p text:style-name="P123">
+          <text:p text:style-name="P138">
             <text:a xlink:type="simple" xlink:href="#__RefHeading__3702_1265579080" text:style-name="Index_20_Link" text:visited-style-name="Index_20_Link">
               Crashes
               <text:tab/>
               4
             </text:a>
           </text:p>
-          <text:p text:style-name="P123">
+          <text:p text:style-name="P138">
             <text:a xlink:type="simple" xlink:href="#__RefHeading__4127_604007369" text:style-name="Index_20_Link" text:visited-style-name="Index_20_Link">
               False-negative bugs
               <text:tab/>
               5
             </text:a>
           </text:p>
-          <text:p text:style-name="P123">
+          <text:p text:style-name="P138">
             <text:a xlink:type="simple" xlink:href="#__RefHeading__4129_604007369" text:style-name="Index_20_Link" text:visited-style-name="Index_20_Link">
               False-positive bugs
               <text:tab/>
               5
             </text:a>
           </text:p>
-          <text:p text:style-name="P122">
+          <text:p text:style-name="P137">
             <text:a xlink:type="simple" xlink:href="#__RefHeading__3704_1265579080" text:style-name="Index_20_Link" text:visited-style-name="Index_20_Link">
               2. Current fuzzer's functionality
               <text:tab/>
               6
             </text:a>
           </text:p>
-          <text:p text:style-name="P123">
+          <text:p text:style-name="P138">
             <text:a xlink:type="simple" xlink:href="#__RefHeading__727_712135975" text:style-name="Index_20_Link" text:visited-style-name="Index_20_Link">
               Random test-case generation
               <text:tab/>
               6
             </text:a>
           </text:p>
-          <text:p text:style-name="P123">
+          <text:p text:style-name="P138">
             <text:a xlink:type="simple" xlink:href="#__RefHeading__7219_604007369" text:style-name="Index_20_Link" text:visited-style-name="Index_20_Link">
               Probabilities for action transitions
               <text:tab/>
               7
             </text:a>
           </text:p>
-          <text:p text:style-name="P123">
+          <text:p text:style-name="P138">
             <text:a xlink:type="simple" xlink:href="#__RefHeading__3706_1265579080" text:style-name="Index_20_Link" text:visited-style-name="Index_20_Link">
               Diversity of configurations
               <text:tab/>
               7
             </text:a>
           </text:p>
-          <text:p text:style-name="P122">
+          <text:p text:style-name="P137">
             <text:a xlink:type="simple" xlink:href="#__RefHeading__735_712135975" text:style-name="Index_20_Link" text:visited-style-name="Index_20_Link">
               3. Improved fuzzer
               <text:tab/>
               8
             </text:a>
           </text:p>
-          <text:p text:style-name="P123">
+          <text:p text:style-name="P138">
             <text:a xlink:type="simple" xlink:href="#__RefHeading__4133_604007369" text:style-name="Index_20_Link" text:visited-style-name="Index_20_Link">
               Proposed solutions
               <text:tab/>
               8
             </text:a>
           </text:p>
-          <text:p text:style-name="P123">
+          <text:p text:style-name="P138">
             <text:a xlink:type="simple" xlink:href="#__RefHeading__4135_604007369" text:style-name="Index_20_Link" text:visited-style-name="Index_20_Link">
               Probability calculation of each action
               <text:tab/>
               8
             </text:a>
           </text:p>
-          <text:p text:style-name="P123">
+          <text:p text:style-name="P138">
             <text:a xlink:type="simple" xlink:href="#__RefHeading__4137_604007369" text:style-name="Index_20_Link" text:visited-style-name="Index_20_Link">
               Swarm testing
               <text:tab/>
-              8
+              9
             </text:a>
           </text:p>
-          <text:p text:style-name="P122">
+          <text:p text:style-name="P137">
             <text:a xlink:type="simple" xlink:href="#__RefHeading__739_712135975" text:style-name="Index_20_Link" text:visited-style-name="Index_20_Link">
               4.Bibliography
               <text:tab/>
@@ -1745,9 +2045,9 @@
       <text:p text:style-name="P1"/>
       <text:p text:style-name="P1"/>
       <text:p text:style-name="P1"/>
-      <text:list xml:id="list1418957951238829105" text:style-name="WWNum6">
+      <text:list xml:id="list7409337792263482598" text:style-name="WWNum6">
         <text:list-item>
-          <text:h text:style-name="P106" text:outline-level="1">
+          <text:h text:style-name="P130" text:outline-level="1">
             <text:bookmark-start text:name="__RefHeading__725_712135975"/>
             <text:soft-page-break/>
             <text:span text:style-name="T1">
@@ -1759,48 +2059,48 @@
         </text:list-item>
       </text:list>
       <text:p text:style-name="P6"/>
-      <text:p text:style-name="P23">
-        <text:span text:style-name="T88">I</text:span>
+      <text:p text:style-name="P22">
+        <text:span text:style-name="T91">I</text:span>
         mplementing a VM scheduler that is correct 
         <text:span text:style-name="T5">and</text:span>
          behaves according to its documentation is 
-        <text:span text:style-name="T96">usually </text:span>
+        <text:span text:style-name="T99">usually </text:span>
         difficult.
         <text:span text:style-name="T6"> It requires</text:span>
-        <text:span text:style-name="T88">extensive </text:span>
+        <text:span text:style-name="T91">extensive </text:span>
         understand
         <text:span text:style-name="T6">ing of</text:span>
          the infrastructure management capabilities and the pre-conditions related to each reconfiguration action, 
         <text:span text:style-name="T6">as well as</text:span>
          combinatorial problems such as assignment and task scheduling. 
-        <text:span text:style-name="T88">This can lead to defective implementations with severe consequences for both clients and providers.</text:span>
+        <text:span text:style-name="T91">This can lead to defective implementations with severe consequences for both clients and providers.</text:span>
+      </text:p>
+      <text:p text:style-name="P22"/>
+      <text:p text:style-name="P23">Therefore extensive testing is required so as to reveal as many bugs as possible. A more and more widespread testing technique to check complex software is fuzzing, which is based on generating random input data for a component to usually detect crashing situations or wrong results. However, the effectiveness of each fuzzer varies and depends mainly on the volume of code coverage, on whether or not it supports test-case reduction and of course on the number of bugs it finally reveals.</text:p>
+      <text:p text:style-name="P22"/>
+      <text:p text:style-name="P23">
+        <text:span text:style-name="T98">In the following subsections</text:span>
+        , we examine the three main categories of bugs found in virtual machine scheduler
+        <text:span text:style-name="T98">s</text:span>
+        <text:span text:style-name="T98">and more specifically at the BtrPlace VM scheduler [1] </text:span>
+        and 
+        <text:span text:style-name="T98">we also </text:span>
+        elaborate on some representative bugs 
+        <text:span text:style-name="T98">[2]</text:span>
+        , to which we will refer often in the future. What 
+        <text:span text:style-name="T95">is really important</text:span>
+         to consider at this phase is the difficulty in observing and provoking each category of bugs.
       </text:p>
       <text:p text:style-name="P23"/>
-      <text:p text:style-name="P24">Therefore extensive testing is required so as to reveal as many bugs as possible. A more and more widespread testing technique to check complex software is fuzzing, which is based on generating random input data for a component to usually detect crashing situations or wrong results. However, the effectiveness of each fuzzer varies and depends mainly on the volume of code coverage, on whether or not it supports test-case reduction and of course on the number of bugs it finally reveals.</text:p>
-      <text:p text:style-name="P23"/>
-      <text:p text:style-name="P24">
-        <text:span text:style-name="T95">In the following subsections</text:span>
-        , we examine the three main categories of bugs found in virtual machine scheduler
-        <text:span text:style-name="T95">s</text:span>
-        <text:span text:style-name="T95">and more specifically at the BtrPlace VM scheduler [1] </text:span>
-        and 
-        <text:span text:style-name="T95">we also </text:span>
-        elaborate on some representative bugs 
-        <text:span text:style-name="T95">[2]</text:span>
-        , to which we will refer often in the future. What 
-        <text:span text:style-name="T92">is really important</text:span>
-         to consider at this phase is the difficulty in observing and provoking each category of bugs.
-      </text:p>
-      <text:p text:style-name="P24"/>
-      <text:h text:style-name="P62" text:outline-level="2">
+      <text:h text:style-name="P63" text:outline-level="2">
         <text:bookmark-start text:name="__RefHeading__3702_1265579080"/>
         Crashes
         <text:bookmark-end text:name="__RefHeading__3702_1265579080"/>
       </text:h>
-      <text:p text:style-name="P9"/>
+      <text:p text:style-name="P8"/>
       <text:p text:style-name="P36">Bugs of this kind result to a crash of the scheduler, which can be devastating as it is embedded in a larger system that stops working.</text:p>
       <text:p text:style-name="P36"/>
-      <text:p text:style-name="P48">
+      <text:p text:style-name="P49">
         <text:span text:style-name="T43">The most characteristic bug of this kind is an “Out of bounds exception” that is thrown </text:span>
         <text:span text:style-name="T44">from the following code and terminates the execution of the scheduler, because t</text:span>
         <text:span text:style-name="T12">he </text:span>
@@ -1862,9 +2162,9 @@
       <text:p text:style-name="P37"/>
       <text:p text:style-name="P37"/>
       <text:p text:style-name="P37"/>
-      <text:p text:style-name="P37"/>
-      <text:p text:style-name="P102">
-        <text:span text:style-name="T70">
+      <text:p text:style-name="P108"/>
+      <text:p text:style-name="P80">
+        <text:span text:style-name="T71">
           <text:tab/>
           <text:tab/>
           <text:tab/>
@@ -1872,21 +2172,21 @@
           Figure 
         </text:span>
         <text:span text:style-name="T72">1</text:span>
-        <text:span text:style-name="T70">: </text:span>
+        <text:span text:style-name="T71">: </text:span>
         <text:span text:style-name="T72">Code provoking a crash in BtrPlace</text:span>
       </text:p>
       <text:p text:style-name="P37"/>
       <text:p text:style-name="P40">
         This kind of bugs is very easy to observe, as you can understand their existence because 
-        <text:span text:style-name="T102">of </text:span>
+        <text:span text:style-name="T105">of </text:span>
         the program
-        <text:span text:style-name="T102">'s</text:span>
-        <text:span text:style-name="T102">forceful</text:span>
+        <text:span text:style-name="T105">'s</text:span>
+        <text:span text:style-name="T105">forceful</text:span>
          terminat
-        <text:span text:style-name="T102">ion</text:span>
+        <text:span text:style-name="T105">ion</text:span>
         .
       </text:p>
-      <text:p text:style-name="P50">
+      <text:p text:style-name="P51">
         <text:span text:style-name="T45">The creation of such bugs is also </text:span>
         <text:span text:style-name="T46">relatively easy </text:span>
         <text:span text:style-name="T45">as there are already </text:span>
@@ -1911,31 +2211,31 @@
         <text:span text:style-name="T12"> issues in the interpretation of language standards. </text:span>
         <text:span text:style-name="T20">Furthermore, a classical crashing technique is to load the program with very large and possibly complex inputs. </text:span>
       </text:p>
-      <text:h text:style-name="P61" text:outline-level="2">
+      <text:h text:style-name="P62" text:outline-level="2">
         <text:bookmark-start text:name="__RefHeading__4127_604007369"/>
         <text:soft-page-break/>
         False-
-        <text:span text:style-name="T102">negative</text:span>
+        <text:span text:style-name="T105">negative</text:span>
          bugs
         <text:bookmark-end text:name="__RefHeading__4127_604007369"/>
       </text:h>
-      <text:p text:style-name="P25"/>
-      <text:p text:style-name="P32">
+      <text:p text:style-name="P24"/>
+      <text:p text:style-name="P31">
         In these kind of bugs, the scheduler provides an invalid VM scheduling, that is not conforming to the constraints. 
-        <text:span text:style-name="T103">Therefore</text:span>
-        <text:span text:style-name="T51">, such bugs provoke a violation of the SLAs between the provider and the coutomer. </text:span>
+        <text:span text:style-name="T106">Therefore</text:span>
+        <text:span text:style-name="T54">, such bugs provoke a violation of the SLAs between the provider and the coutomer. </text:span>
         Some examples of such bugs in the BtrPlace scheduler are the following:
       </text:p>
-      <text:p text:style-name="P25">
-        <text:span text:style-name="T89">- The VMs are not allowed to have multiple states. If they do, then the s</text:span>
+      <text:p text:style-name="P24">
+        <text:span text:style-name="T92">- The VMs are not allowed to have multiple states. If they do, then the s</text:span>
         tates are necessarily in conflicts, 
-        <text:span text:style-name="T90">which</text:span>
-        <text:span text:style-name="T91">are </text:span>
+        <text:span text:style-name="T93">which</text:span>
+        <text:span text:style-name="T94">are </text:span>
         not detected 
-        <text:span text:style-name="T91">[4]</text:span>
+        <text:span text:style-name="T94">[4]</text:span>
         .
       </text:p>
-      <text:p text:style-name="P51">
+      <text:p text:style-name="P52">
         <text:span text:style-name="T23">- </text:span>
         <text:span text:style-name="T32">The</text:span>
         <text:span text:style-name="T29"> most characteristic bug of this kind </text:span>
@@ -1964,19 +2264,19 @@
       <text:p text:style-name="P38"/>
       <text:p text:style-name="P41">
         This kind of bugs is observ
-        <text:span text:style-name="T103">able after measuring and evaluating the result and comparing it to the expected one. It is not difficult to realize such bugs and they are strongly affiliated with SLA violations.</text:span>
-      </text:p>
-      <text:p text:style-name="P110">However, the creation of such bugs is based mostly on the luck factor, especially when using a totally random fuzzer for generating test-cases. However, a more directed and intelligent fuzzer would be easier to detect them, if it was looking at regions likely to contain bugs.</text:p>
+        <text:span text:style-name="T106">able after measuring and evaluating the result and comparing it to the expected one. It is not difficult to realize such bugs and they are strongly affiliated with SLA violations.</text:span>
+      </text:p>
+      <text:p text:style-name="P42">However, the creation of such bugs is based mostly on the luck factor, especially when using a totally random fuzzer for generating test-cases. However, a more directed and intelligent fuzzer would be easier to detect them, if it was looking at regions likely to contain bugs.</text:p>
       <text:p text:style-name="P37"/>
-      <text:h text:style-name="P61" text:outline-level="2">
+      <text:h text:style-name="P62" text:outline-level="2">
         <text:bookmark-start text:name="__RefHeading__4129_604007369"/>
         False-
-        <text:span text:style-name="T102">positive</text:span>
+        <text:span text:style-name="T105">positive</text:span>
          bugs
         <text:bookmark-end text:name="__RefHeading__4129_604007369"/>
       </text:h>
-      <text:p text:style-name="P10"/>
-      <text:p text:style-name="P51">
+      <text:p text:style-name="P9"/>
+      <text:p text:style-name="P52">
         <text:span text:style-name="T24">A valid scheduling is prevented or has problems, even though it is conforming well to the constraints. </text:span>
         <text:span text:style-name="T32">In this case, a t</text:span>
         <text:span text:style-name="T12">est is marked as failed even in reality it </text:span>
@@ -1995,7 +2295,7 @@
         <text:span text:style-name="T21"> </text:span>
         <text:span text:style-name="T24">Such bugs are the following:</text:span>
       </text:p>
-      <text:p text:style-name="P47">
+      <text:p text:style-name="P48">
         <text:span text:style-name="T23">- </text:span>
         <text:span text:style-name="T26">A virtual machine relocated with live migration is modelled using distinct time slices. </text:span>
         <text:span text:style-name="T25">Often, some</text:span>
@@ -2011,7 +2311,7 @@
         <text:span text:style-name="T12">constraint </text:span>
         <text:span text:style-name="T15">[6].</text:span>
       </text:p>
-      <text:p text:style-name="P47">
+      <text:p text:style-name="P48">
         <text:span text:style-name="T24">- When we request more resources that what our infrastructure (physical nodes) can provide, the problem sometimes fails when the constraint limiting the overbooking ratio </text:span>
         <text:span text:style-name="T25">is </text:span>
         <text:span text:style-name="T24">used with particular values [7]. </text:span>
@@ -2023,7 +2323,7 @@
         <text:span text:style-name="T27">but not with a ratio o</text:span>
         <text:span text:style-name="T25">f 1.4 or 1.5.</text:span>
       </text:p>
-      <text:p text:style-name="P48">
+      <text:p text:style-name="P49">
         <text:span text:style-name="T25">- </text:span>
         <text:span text:style-name="T32">The most</text:span>
         <text:span text:style-name="T29"> characteristic bug of this kind is that continuous among is very restrictive. </text:span>
@@ -2035,10 +2335,10 @@
         <text:span text:style-name="T12"> migrate </text:span>
         <text:span text:style-name="T19">while other virtual machines want to boot, continuous among does not allow this action.</text:span>
       </text:p>
-      <text:p text:style-name="P26"/>
+      <text:p text:style-name="P25"/>
       <text:p text:style-name="P41">
         This kind of bugs is very 
-        <text:span text:style-name="T102">difficult</text:span>
+        <text:span text:style-name="T105">difficult</text:span>
          to observe, as 
         <text:span text:style-name="T112">the software developper should analyze them and deduct that the given configuration should be allowed by the program.</text:span>
       </text:p>
@@ -2047,148 +2347,150 @@
       <text:p text:style-name="P39"/>
       <text:p text:style-name="P39"/>
       <text:p text:style-name="P39"/>
-      <text:list xml:id="list32204092320290" text:continue-numbering="true" text:style-name="WWNum6">
+      <text:list xml:id="list61616266499207" text:continue-numbering="true" text:style-name="WWNum6">
         <text:list-item>
-          <text:h text:style-name="P107" text:outline-level="1">
+          <text:h text:style-name="P131" text:outline-level="1">
             <text:bookmark-start text:name="__RefHeading__3704_1265579080"/>
             <text:soft-page-break/>
             <text:s/>
             <text:bookmark-start text:name="_Toc2418369721"/>
-            <text:span text:style-name="T84">C</text:span>
+            <text:span text:style-name="T87">C</text:span>
             <text:bookmark-end text:name="_Toc2418369721"/>
-            <text:span text:style-name="T84">urrent fuzzer's functionality</text:span>
+            <text:span text:style-name="T87">urrent fuzzer's functionality</text:span>
             <text:bookmark-end text:name="__RefHeading__3704_1265579080"/>
           </text:h>
         </text:list-item>
       </text:list>
-      <text:p text:style-name="P46"/>
-      <text:h text:style-name="P60" text:outline-level="2">
+      <text:p text:style-name="P47"/>
+      <text:h text:style-name="P61" text:outline-level="2">
         <text:bookmark-start text:name="__RefHeading__727_712135975"/>
         Random test-case generation
         <text:bookmark-end text:name="__RefHeading__727_712135975"/>
       </text:h>
       <text:p text:style-name="P5"/>
-      <text:p text:style-name="P20">
+      <text:p text:style-name="P19">
         The current fuzzer uses random test cases, 
-        <text:span text:style-name="T55">that neither aim at a specific range in which they are probable to create more failures, nor use test-case reduction and reveal the test-cases that produce distinct bugs.</text:span>
-        <text:span text:style-name="T80">For example, on migration of a virtual machine to a new physical node, the fuzzer produces a number between one and the total number of physical nodes and gets the result. The constraints are also produced in the same random manner.</text:span>
-      </text:p>
-      <text:p text:style-name="P20"/>
-      <text:p text:style-name="P20">
-        <text:span text:style-name="T56">The</text:span>
-        <text:span text:style-name="T57">virtual machines</text:span>
-        <text:span text:style-name="T80">and the physical nodes </text:span>
+        <text:span text:style-name="T58">that neither aim at a specific range in which they are probable to create more failures, nor use test-case reduction and reveal the test-cases that produce distinct bugs.</text:span>
+        <text:span text:style-name="T83">For example, on migration of a virtual machine to a new physical node, the fuzzer produces a number between one and the total number of physical nodes and gets the result. The constraints are also produced in the same random manner.</text:span>
+      </text:p>
+      <text:p text:style-name="P19"/>
+      <text:p text:style-name="P19">
+        <text:span text:style-name="T59">The</text:span>
+        <text:span text:style-name="T60">virtual machines</text:span>
+        <text:span text:style-name="T83">and the physical nodes </text:span>
         in BtrPlace 
-        <text:span text:style-name="T81">[1]</text:span>
-        <text:span text:style-name="T56">have a defined lifecycle, as shown in the figures below</text:span>
+        <text:span text:style-name="T84">[1]</text:span>
+        <text:span text:style-name="T59">have a defined lifecycle, as shown in the figures below</text:span>
         . 
-        <text:span text:style-name="T56">As we can see, t</text:span>
+        <text:span text:style-name="T59">As we can see, t</text:span>
         he possible states 
-        <text:span text:style-name="T57">are </text:span>
+        <text:span text:style-name="T60">are </text:span>
         changed using an action on 
-        <text:span text:style-name="T57">the corresponding element (virtual machine or physical node)</text:span>
-        . 
-        <text:span text:style-name="T58">The physical nodes can have only two states, online and offline. When BtrPlace solves a problem, it considers that the state of the element stays unchanged except if constraints force a change. BtrPlace only allows one state transition per VM.</text:span>
-      </text:p>
-      <text:p text:style-name="P21">The current fuzzer produces totally random test-cases in a way that:</text:p>
-      <text:list xml:id="list864173739205209704" text:style-name="L6">
+        <text:span text:style-name="T60">the corresponding element (virtual machine or physical node)</text:span>
+        .
+        <text:span text:style-name="T61"> When BtrPlace solves a problem, it considers that the state of the element stays unchanged except if constraints force a change. BtrPlace only allows one state transition per VM.</text:span>
+      </text:p>
+      <text:p text:style-name="P20">The current fuzzer produces totally random test-cases in a way that:</text:p>
+      <text:list xml:id="list727076459115781094" text:style-name="L6">
         <text:list-item>
-          <text:p text:style-name="P113">the scheduling of the events is random,</text:p>
+          <text:p text:style-name="P102">the scheduling of the events is random,</text:p>
         </text:list-item>
         <text:list-item>
-          <text:p text:style-name="P113">
+          <text:p text:style-name="P102">
             the next state of a virtual machine or a physical node is 
-            <text:span text:style-name="T103">mostly</text:span>
+            <text:span text:style-name="T106">mostly</text:span>
              random, according to their lifecycles shown below 
-            <text:span text:style-name="T103">and some hard-coded, naïve probabilities that are examined in the following subsection</text:span>
+            <text:span text:style-name="T106">and some hard-coded, naïve probabilities that are examined in the following subsection</text:span>
             ,
           </text:p>
         </text:list-item>
         <text:list-item>
-          <text:p text:style-name="P113">
+          <text:p text:style-name="P102">
             the action that is going to change the state of the element (that is forge, boot, shutdown, kill, relocate or suspend) happens 
-            <text:span text:style-name="T103">also </text:span>
+            <text:span text:style-name="T106">also </text:span>
             in 
-            <text:span text:style-name="T103">the same</text:span>
+            <text:span text:style-name="T106">the same</text:span>
              random manner.
           </text:p>
         </text:list-item>
       </text:list>
-      <text:p text:style-name="P20">
+      <text:p text:style-name="P19">
         <draw:frame draw:style-name="fr6" draw:name="Image4" text:anchor-type="paragraph" svg:x="0.0402in" svg:y="0.0547in" svg:width="3.511in" svg:height="3.7193in" draw:z-index="14">
           <draw:image xlink:href="Pictures/1000000000000179000002188A36B2C2.jpg" xlink:type="simple" xlink:show="embed" xlink:actuate="onLoad"/>
         </draw:frame>
       </text:p>
-      <text:p text:style-name="P20"/>
-      <text:p text:style-name="P20"/>
-      <text:p text:style-name="P20"/>
-      <text:p text:style-name="P20"/>
-      <text:p text:style-name="P20"/>
-      <text:p text:style-name="P20"/>
-      <text:p text:style-name="P20"/>
-      <text:p text:style-name="P20"/>
-      <text:p text:style-name="P20"/>
-      <text:p text:style-name="P20">
+      <text:p text:style-name="P19"/>
+      <text:p text:style-name="P19"/>
+      <text:p text:style-name="P19"/>
+      <text:p text:style-name="P19"/>
+      <text:p text:style-name="P19"/>
+      <text:p text:style-name="P19"/>
+      <text:p text:style-name="P19"/>
+      <text:p text:style-name="P19"/>
+      <text:p text:style-name="P19"/>
+      <text:p text:style-name="P19">
         <draw:frame draw:style-name="fr6" draw:name="Image5" text:anchor-type="paragraph" svg:x="0.6173in" svg:y="0.0701in" svg:width="2.122in" svg:height="1.6772in" draw:z-index="15">
           <draw:image xlink:href="Pictures/10000000000000F3000000AE9917B6AA.jpg" xlink:type="simple" xlink:show="embed" xlink:actuate="onLoad"/>
         </draw:frame>
       </text:p>
-      <text:p text:style-name="P20"/>
-      <text:p text:style-name="P20"/>
-      <text:p text:style-name="P20"/>
-      <text:p text:style-name="P20"/>
-      <text:p text:style-name="P20"/>
-      <text:p text:style-name="P20"/>
-      <text:p text:style-name="P20"/>
-      <text:p text:style-name="P77"/>
-      <text:p text:style-name="P77"/>
-      <text:p text:style-name="P78">
-        <text:span text:style-name="T59">Figure </text:span>
-        <text:span text:style-name="T61">2</text:span>
-        <text:span text:style-name="T59">: </text:span>
-        <text:span text:style-name="T62">VM </text:span>
-        <text:span text:style-name="T63">lifecycle</text:span>
-        <text:span text:style-name="T64"> </text:span>
-        <text:span text:style-name="T62">i</text:span>
-        <text:span text:style-name="T65">n BtrPlace. </text:span>
-        <text:span text:style-name="T66">There are </text:span>
-        <text:span text:style-name="T63">five possibl</text:span>
-        <text:span text:style-name="T67">
+      <text:p text:style-name="P19"/>
+      <text:p text:style-name="P19"/>
+      <text:p text:style-name="P19"/>
+      <text:p text:style-name="P19"/>
+      <text:p text:style-name="P19"/>
+      <text:p text:style-name="P19"/>
+      <text:p text:style-name="P19"/>
+      <text:p text:style-name="P78"/>
+      <text:p text:style-name="P78"/>
+      <text:p text:style-name="P79">
+        <text:span text:style-name="T62">Figure </text:span>
+        <text:span text:style-name="T63">2</text:span>
+        <text:span text:style-name="T62">: </text:span>
+        <text:span text:style-name="T64">VM </text:span>
+        <text:span text:style-name="T65">lifecycle</text:span>
+        <text:span text:style-name="T66"> </text:span>
+        <text:span text:style-name="T64">i</text:span>
+        <text:span text:style-name="T67">n BtrPlace. </text:span>
+        <text:span text:style-name="T68">There are </text:span>
+        <text:span text:style-name="T65">five possibl</text:span>
+        <text:span text:style-name="T69">
           e
           <text:tab/>
           <text:s/>
           Figure 
         </text:span>
-        <text:span text:style-name="T69">3</text:span>
-        <text:span text:style-name="T67">: Lifecycle of a physical node</text:span>
-      </text:p>
-      <text:p text:style-name="P78">
-        <text:span text:style-name="T67">
+        <text:span text:style-name="T70">3</text:span>
+        <text:span text:style-name="T69">: Lifecycle of a physical node</text:span>
+      </text:p>
+      <text:p text:style-name="P140">
+        <text:span text:style-name="T77">
           <text:tab/>
           <text:s text:c="2"/>
         </text:span>
-        <text:span text:style-name="T63">states that are changed on actions on Vms</text:span>
-        <text:span text:style-name="T66">.</text:span>
-      </text:p>
-      <text:p text:style-name="P79"/>
-      <text:p text:style-name="P90">
-        <text:soft-page-break/>
+        <text:span text:style-name="T78">states that are changed on actions on Vms</text:span>
+        <text:span text:style-name="T79">.</text:span>
+      </text:p>
+      <text:p text:style-name="P140">
+        <text:span text:style-name="T79"/>
+      </text:p>
+      <text:p text:style-name="P91">
         <text:span text:style-name="T13">T</text:span>
         <text:span text:style-name="T12">he issue described above yields to many test-cases for the same bug and probably prevents the creation of other test-cases that would lead to another distinct bug. Therefore, the code coverage of the current fuzzer is not satisfactory and should be improved.</text:span>
       </text:p>
-      <text:h text:style-name="P64" text:outline-level="2">
+      <text:h text:style-name="P65" text:outline-level="2">
         <text:bookmark-start text:name="__RefHeading__7219_604007369"/>
+        <text:soft-page-break/>
         Probabilit
-        <text:span text:style-name="T115">ies</text:span>
+        <text:span text:style-name="T114">ies</text:span>
          f
-        <text:span text:style-name="T115">or</text:span>
+        <text:span text:style-name="T114">or</text:span>
          action 
-        <text:span text:style-name="T115">transitions</text:span>
+        <text:span text:style-name="T114">transitions</text:span>
         <text:bookmark-end text:name="__RefHeading__7219_604007369"/>
       </text:h>
-      <text:p text:style-name="P88"/>
-      <text:p text:style-name="P89">As mentioned above, the current probabilities for the action transitions are hardcoded and very naïve. Below we can see these transitions for both the virtual machines and the physical nodes:</text:p>
       <text:p text:style-name="P89"/>
+      <text:p text:style-name="P90">As mentioned above, the current probabilities for the action transitions are hardcoded and very naïve. Below we can see these transitions for both the virtual machines and the physical nodes:</text:p>
+      <text:p text:style-name="P121"/>
       <table:table table:name="Table6" table:style-name="Table6">
         <table:table-column table:style-name="Table6.A"/>
         <table:table-column table:style-name="Table6.B"/>
@@ -2218,16 +2520,16 @@
         </table:table-row>
         <table:table-row>
           <table:table-cell table:style-name="Table6.A2" office:value-type="string">
-            <text:p text:style-name="P80">ready</text:p>
+            <text:p text:style-name="P81">ready</text:p>
           </table:table-cell>
           <table:table-cell table:style-name="Table6.B2" office:value-type="string">
-            <text:p text:style-name="P80">0.3</text:p>
+            <text:p text:style-name="P81">0.3</text:p>
           </table:table-cell>
           <table:table-cell table:style-name="Table6.B2" office:value-type="string">
-            <text:p text:style-name="P80">0.5</text:p>
+            <text:p text:style-name="P81">0.5</text:p>
           </table:table-cell>
           <table:table-cell table:style-name="Table6.B2" office:value-type="string">
-            <text:p text:style-name="P80">0.5</text:p>
+            <text:p text:style-name="P81">0.5</text:p>
           </table:table-cell>
           <table:table-cell table:style-name="Table6.B2" office:value-type="string">
             <text:p text:style-name="P98">0</text:p>
@@ -2238,22 +2540,22 @@
         </table:table-row>
         <table:table-row>
           <table:table-cell table:style-name="Table6.A2" office:value-type="string">
-            <text:p text:style-name="P80">running</text:p>
+            <text:p text:style-name="P81">running</text:p>
           </table:table-cell>
           <table:table-cell table:style-name="Table6.B2" office:value-type="string">
-            <text:p text:style-name="P80">0.6</text:p>
+            <text:p text:style-name="P81">0.6</text:p>
           </table:table-cell>
           <table:table-cell table:style-name="Table6.B2" office:value-type="string">
-            <text:p text:style-name="P80">0.3</text:p>
+            <text:p text:style-name="P81">0.3</text:p>
           </table:table-cell>
           <table:table-cell table:style-name="Table6.B2" office:value-type="string">
-            <text:p text:style-name="P80">
+            <text:p text:style-name="P81">
               0.4 
               <text:s text:c="2"/>
             </text:p>
           </table:table-cell>
           <table:table-cell table:style-name="Table6.B2" office:value-type="string">
-            <text:p text:style-name="P80">0.3</text:p>
+            <text:p text:style-name="P81">0.3</text:p>
           </table:table-cell>
           <table:table-cell table:style-name="Table6.F2" office:value-type="string">
             <text:p text:style-name="P98">0</text:p>
@@ -2261,34 +2563,32 @@
         </table:table-row>
         <table:table-row>
           <table:table-cell table:style-name="Table6.A2" office:value-type="string">
-            <text:p text:style-name="P81">sleeping</text:p>
+            <text:p text:style-name="P82">sleeping</text:p>
           </table:table-cell>
           <table:table-cell table:style-name="Table6.B2" office:value-type="string">
-            <text:p text:style-name="P81">0.1</text:p>
+            <text:p text:style-name="P82">0.1</text:p>
           </table:table-cell>
           <table:table-cell table:style-name="Table6.B2" office:value-type="string">
-            <text:p text:style-name="P81">0</text:p>
+            <text:p text:style-name="P82">0</text:p>
           </table:table-cell>
           <table:table-cell table:style-name="Table6.B2" office:value-type="string">
-            <text:p text:style-name="P81">0.2</text:p>
+            <text:p text:style-name="P82">0.2</text:p>
           </table:table-cell>
           <table:table-cell table:style-name="Table6.B2" office:value-type="string">
-            <text:p text:style-name="P81">0.8</text:p>
+            <text:p text:style-name="P82">0.8</text:p>
           </table:table-cell>
           <table:table-cell table:style-name="Table6.F2" office:value-type="string">
-            <text:p text:style-name="P98">0</text:p>
+            <text:p text:style-name="P139">0</text:p>
           </table:table-cell>
         </table:table-row>
       </table:table>
-      <text:p text:style-name="P53">
-        <text:tab/>
-      </text:p>
-      <text:p text:style-name="P53">
+      <text:p text:style-name="P112"/>
+      <text:p text:style-name="P54">
         <text:span text:style-name="T73">
           <text:tab/>
           <text:tab/>
           <text:tab/>
-          <text:tab/>
+          <text:s text:c="4"/>
           Figure 
         </text:span>
         <text:span text:style-name="T76">4</text:span>
@@ -2297,8 +2597,7 @@
         <text:span text:style-name="T75">s</text:span>
         <text:span text:style-name="T74"> state transition probabilities</text:span>
       </text:p>
-      <text:p text:style-name="P8"/>
-      <text:p text:style-name="P89"/>
+      <text:p text:style-name="P90"/>
       <table:table table:name="Table8" table:style-name="Table8">
         <table:table-column table:style-name="Table8.A" table:number-columns-repeated="3"/>
         <table:table-column table:style-name="Table8.D"/>
@@ -2318,51 +2617,48 @@
         </table:table-row>
         <table:table-row>
           <table:table-cell table:style-name="Table8.A2" office:value-type="string">
-            <text:p text:style-name="P82">on</text:p>
+            <text:p text:style-name="P83">on</text:p>
           </table:table-cell>
           <table:table-cell table:style-name="Table8.B2" office:value-type="string">
-            <text:p text:style-name="P80">
+            <text:p text:style-name="P81">
               0.
-              <text:span text:style-name="T116">2</text:span>
+              <text:span text:style-name="T115">2</text:span>
             </text:p>
           </table:table-cell>
           <table:table-cell table:style-name="Table8.B2" office:value-type="string">
-            <text:p text:style-name="P80">0.5</text:p>
+            <text:p text:style-name="P81">0.5</text:p>
           </table:table-cell>
           <table:table-cell table:style-name="Table8.D2" office:value-type="string">
-            <text:p text:style-name="P80">0.5</text:p>
+            <text:p text:style-name="P81">0.5</text:p>
           </table:table-cell>
         </table:table-row>
         <table:table-row>
           <table:table-cell table:style-name="Table8.A2" office:value-type="string">
-            <text:p text:style-name="P82">off</text:p>
+            <text:p text:style-name="P83">off</text:p>
           </table:table-cell>
           <table:table-cell table:style-name="Table8.B2" office:value-type="string">
-            <text:p text:style-name="P80">
+            <text:p text:style-name="P81">
               0.
-              <text:span text:style-name="T116">8</text:span>
+              <text:span text:style-name="T115">8</text:span>
             </text:p>
           </table:table-cell>
           <table:table-cell table:style-name="Table8.B2" office:value-type="string">
-            <text:p text:style-name="P80">
+            <text:p text:style-name="P81">
               0.
-              <text:span text:style-name="T116">5</text:span>
+              <text:span text:style-name="T115">5</text:span>
             </text:p>
           </table:table-cell>
           <table:table-cell table:style-name="Table8.D2" office:value-type="string">
-            <text:p text:style-name="P80">
+            <text:p text:style-name="P81">
               0.
-              <text:span text:style-name="T116">5</text:span>
+              <text:span text:style-name="T115">5</text:span>
             </text:p>
           </table:table-cell>
         </table:table-row>
       </table:table>
-      <text:p text:style-name="P53">
-        <text:tab/>
-      </text:p>
-      <text:p text:style-name="P53">
+      <text:p text:style-name="P112"/>
+      <text:p text:style-name="P54">
         <text:span text:style-name="T73">
-          <text:tab/>
           <text:tab/>
           <text:tab/>
           <text:tab/>
@@ -2374,7 +2670,7 @@
         <text:span text:style-name="T74"> state transition probabilities</text:span>
       </text:p>
       <text:p text:style-name="P7"/>
-      <text:h text:style-name="P60" text:outline-level="2">
+      <text:h text:style-name="P61" text:outline-level="2">
         <text:bookmark-start text:name="__RefHeading__3706_1265579080"/>
         <text:bookmark-start text:name="_Toc2418369691"/>
         D
@@ -2382,103 +2678,164 @@
         iversity of configurations
         <text:bookmark-end text:name="__RefHeading__3706_1265579080"/>
       </text:h>
-      <text:p text:style-name="P83"/>
-      <text:p text:style-name="P84">
-        <text:span text:style-name="T97">In order to</text:span>
-         implement a
-        <text:span text:style-name="T86">n</text:span>
-         SLA enforcement algorithm, the developer 
-        <text:span text:style-name="T85">has to </text:span>
-        ensure 
-        <text:span text:style-name="T85">that</text:span>
-        <text:span text:style-name="T85">his</text:span>
-         code fits 
-        <text:span text:style-name="T86">all </text:span>
-        the possible situations, 
-        <text:span text:style-name="T85">by </text:span>
-        consider
-        <text:span text:style-name="T85">ing</text:span>
-         the implication of every possible VM state on its resource consumption.
-        <text:span text:style-name="T87"> </text:span>
-      </text:p>
       <text:p text:style-name="P84"/>
       <text:p text:style-name="P85">
-        <text:span text:style-name="T80">Regarding the diversity of the test-cases that the current fuzzer produces, it is not very satisfying. As the current fuzzer's algorithm is mostly random and naïve, the same bug can come from </text:span>
+        <text:span text:style-name="T100">In order to</text:span>
+         implement a
+        <text:span text:style-name="T89">n</text:span>
+         SLA enforcement algorithm, the developer 
+        <text:span text:style-name="T88">has to </text:span>
+        ensure 
+        <text:span text:style-name="T88">that</text:span>
+        <text:span text:style-name="T88">his</text:span>
+         code fits 
+        <text:span text:style-name="T89">all </text:span>
+        the possible situations, 
+        <text:span text:style-name="T88">by </text:span>
+        consider
+        <text:span text:style-name="T88">ing</text:span>
+         the implication of every possible VM state on its resource consumption.
+        <text:span text:style-name="T90"> </text:span>
+      </text:p>
+      <text:p text:style-name="P85"/>
+      <text:p text:style-name="P86">
+        <text:span text:style-name="T83">Regarding the diversity of the test-cases that the current fuzzer produces, it is not very satisfying. As the current fuzzer's algorithm is mostly random and naïve, the same bug can come from </text:span>
         just a 
-        <text:span text:style-name="T105">small</text:span>
+        <text:span text:style-name="T108">small</text:span>
          differen
-        <text:span text:style-name="T105">ce in the schedule of a test-case</text:span>
+        <text:span text:style-name="T108">ce in the schedule of a test-case</text:span>
         . 
-        <text:span text:style-name="T105">As a result, our fuzzer can produce more than one test-case that leads to the same bug, which is not desired. In fact, an infinite amount of different instantiations of the same bug can be generated. For instance, whenever</text:span>
+        <text:span text:style-name="T108">As a result, our fuzzer can produce more than one test-case that leads to the same bug, which is not desired. In fact, an infinite amount of different instantiations of the same bug can be generated. For instance, whenever</text:span>
          action sleeping starts before the termination of action shut-down, then 
-        <text:span text:style-name="T80">a</text:span>
+        <text:span text:style-name="T83">a</text:span>
          bug 
-        <text:span text:style-name="T104">occurs</text:span>
+        <text:span text:style-name="T107">occurs</text:span>
         . 
-        <text:span text:style-name="T104">It can be avoided if</text:span>
-        <text:span text:style-name="T104">we produce just one test-case for this scenario.</text:span>
-      </text:p>
-      <text:p text:style-name="P83"/>
-      <text:p text:style-name="P91">
+        <text:span text:style-name="T107">It can be avoided if</text:span>
+        <text:span text:style-name="T107">we produce just one test-case for this scenario.</text:span>
+      </text:p>
+      <text:p text:style-name="P122">
         <text:bookmark-start text:name="__DdeLink__4099_604007369"/>
-        <text:span text:style-name="T48">// </text:span>
-        <text:span text:style-name="T111">TODO</text:span>
-        <text:span text:style-name="T49">: Mention the various </text:span>
-        <text:span text:style-name="T50">re</text:span>
-        <text:span text:style-name="T49">configurations</text:span>
         <text:bookmark-end text:name="__DdeLink__4099_604007369"/>
       </text:p>
-      <text:p text:style-name="P91"/>
-      <text:p text:style-name="P91"/>
-      <text:p text:style-name="P91"/>
-      <text:p text:style-name="P121">
+      <text:p text:style-name="P123">
+        <text:span text:style-name="T53">F</text:span>
+        <text:span text:style-name="T52">irst of all, we can have different configurations if we consider different transitions of the VMs or the physical nodes. It is however useful to reduce the input range for the various configurations, and omit some state transitions to simplify the fuzzer and focus on the more buggy ones. Such examples can be:</text:span>
+      </text:p>
+      <text:list xml:id="list6698612107976874461" text:style-name="L9">
+        <text:list-item>
+          <text:p text:style-name="P124">
+            <text:span text:style-name="T49">VMs from running to ready, killed, sleeping or remain at the same state.</text:span>
+          </text:p>
+        </text:list-item>
+        <text:list-item>
+          <text:p text:style-name="P126">
+            <text:span text:style-name="T47">VMs from ready to running or remain at the same state.</text:span>
+          </text:p>
+        </text:list-item>
+        <text:list-item>
+          <text:p text:style-name="P126">
+            <text:span text:style-name="T47">VMs from sleeping to running or remain at the same state.</text:span>
+          </text:p>
+        </text:list-item>
+        <text:list-item>
+          <text:p text:style-name="P126">
+            <text:span text:style-name="T47">Physical nodes from offline to online.</text:span>
+          </text:p>
+        </text:list-item>
+        <text:list-item>
+          <text:p text:style-name="P124">
+            <text:span text:style-name="T49">Physical nodes from online to offline.</text:span>
+          </text:p>
+        </text:list-item>
+      </text:list>
+      <text:p text:style-name="P116"/>
+      <text:p text:style-name="P117">
+        Another way to produce 
+        <text:span text:style-name="T116">different configurations is changing the relevant time schedule of two actions, checking what happens if they happen during the same time period or during </text:span>
+        <text:soft-page-break/>
+        <text:span text:style-name="T116">strictly different time periods. For instance, if we have two transitions t</text:span>
+        <text:span text:style-name="T117">1</text:span>
+        <text:span text:style-name="T116"> and t</text:span>
+        <text:span text:style-name="T117">2</text:span>
+        <text:span text:style-name="T116">, we can have the following diffent schedules:</text:span>
+      </text:p>
+      <text:list xml:id="list4572728253011662332" text:style-name="L10">
+        <text:list-item>
+          <text:p text:style-name="P128">
+            <text:span text:style-name="T50">t</text:span>
+            <text:span text:style-name="T119">1</text:span>
+            <text:span text:style-name="T50"> in [0:3] and t</text:span>
+            <text:span text:style-name="T119">2</text:span>
+            <text:span text:style-name="T50"> in [3:5].</text:span>
+          </text:p>
+        </text:list-item>
+        <text:list-item>
+          <text:p text:style-name="P129">
+            <text:span text:style-name="T47">t</text:span>
+            <text:span text:style-name="T118">2</text:span>
+            <text:span text:style-name="T47"> in [0:3] and t</text:span>
+            <text:span text:style-name="T118">1</text:span>
+            <text:span text:style-name="T47"> in [3:5].</text:span>
+          </text:p>
+        </text:list-item>
+        <text:list-item>
+          <text:p text:style-name="P129">
+            <text:span text:style-name="T47">both t</text:span>
+            <text:span text:style-name="T118">1</text:span>
+            <text:span text:style-name="T47"> and t</text:span>
+            <text:span text:style-name="T118">2</text:span>
+            <text:span text:style-name="T47"> in [0:3].</text:span>
+          </text:p>
+        </text:list-item>
+      </text:list>
+      <text:p text:style-name="P115">
         <text:bookmark text:name="_Toc241836969"/>
       </text:p>
-      <text:list xml:id="list32203817301532" text:continue-list="list32204092320290" text:style-name="WWNum6">
+      <text:list xml:id="list61617389387899" text:continue-list="list61616266499207" text:style-name="WWNum6">
         <text:list-item>
-          <text:h text:style-name="P108" text:outline-level="1">
+          <text:h text:style-name="P132" text:outline-level="1">
             <text:bookmark-start text:name="__RefHeading__735_712135975"/>
-            <text:soft-page-break/>
             <text:s/>
-            <text:span text:style-name="T108">Improved fuzzer</text:span>
+            <text:span text:style-name="T111">Improved fuzzer</text:span>
             <text:bookmark-end text:name="__RefHeading__735_712135975"/>
           </text:h>
         </text:list-item>
       </text:list>
-      <text:p text:style-name="P11"/>
-      <text:p text:style-name="P33">
-        <text:span text:style-name="T107">As it is evident, it is very essential</text:span>
-        <text:span text:style-name="T106"> to improve the current fuzzer's algorithm, so as to achieve a better code coverage, with more focus on test-case regions that can produce more bugs. </text:span>
-        <text:span text:style-name="T103">Therefore, the main challenges we have to overcome are the following:</text:span>
-      </text:p>
-      <text:list xml:id="list8167435061681097182" text:style-name="L7">
+      <text:p text:style-name="P10"/>
+      <text:p text:style-name="P32">
+        <text:span text:style-name="T110">As it is evident, it is very essential</text:span>
+        <text:span text:style-name="T109"> to improve the current fuzzer's algorithm, so as to achieve a better code coverage, with more focus on test-case regions that can produce more bugs. </text:span>
+        <text:span text:style-name="T106">Therefore, the main challenges we have to overcome are the following:</text:span>
+      </text:p>
+      <text:list xml:id="list1252368808180473997" text:style-name="L7">
         <text:list-item>
-          <text:p text:style-name="P114">
+          <text:p text:style-name="P103">
             Maximiz
-            <text:span text:style-name="T78">e</text:span>
+            <text:span text:style-name="T81">e</text:span>
              the code coverage of the fuzzer, making use of more efficient and more intelligent bug exploration techniques.
           </text:p>
         </text:list-item>
         <text:list-item>
-          <text:p text:style-name="P114">
+          <text:p text:style-name="P103">
             Create few test-case scenarios that can identify the maximum number of bugs, 
-            <text:span text:style-name="T77">instead of reporting numerous failure scenarios that hide the root causes. In this way, the bug-fixing procedure is facilitated.</text:span>
+            <text:span text:style-name="T80">instead of reporting numerous failure scenarios that hide the root causes. In this way, the bug-fixing procedure is facilitated.</text:span>
           </text:p>
         </text:list-item>
         <text:list-item>
-          <text:p text:style-name="P114">
+          <text:p text:style-name="P103">
             Identify distinct bugs 
-            <text:span text:style-name="T81">and understand the similar</text:span>
-            <text:span text:style-name="T81">ones</text:span>
+            <text:span text:style-name="T84">and understand the similar</text:span>
+            <text:span text:style-name="T84">ones</text:span>
             .
           </text:p>
         </text:list-item>
         <text:list-item>
-          <text:p text:style-name="P116">Fault reports must be expressed in a way that assists the developer in fixing the problem and direct him to the faulty elements.</text:p>
+          <text:p text:style-name="P107">Fault reports must be expressed in a way that assists the developer in fixing the problem and direct him to the faulty elements.</text:p>
         </text:list-item>
       </text:list>
       <text:p text:style-name="P34"/>
-      <text:h text:style-name="P66" text:outline-level="2">
+      <text:h text:style-name="P67" text:outline-level="2">
         <text:bookmark-start text:name="__RefHeading__4133_604007369"/>
         <text:bookmark-start text:name="_Toc2418369722"/>
         <text:span text:style-name="T4">P</text:span>
@@ -2488,9 +2845,9 @@
         <text:span text:style-name="T1">s</text:span>
         <text:bookmark-end text:name="__RefHeading__4133_604007369"/>
       </text:h>
-      <text:p text:style-name="P45"/>
-      <text:p text:style-name="P52">
-        <text:span text:style-name="T47">This can be achieved by an appropriate implementation of swarm testing, as it is described in the next section. </text:span>
+      <text:p text:style-name="P46"/>
+      <text:p text:style-name="P53">
+        <text:span text:style-name="T48">This can be achieved by an appropriate implementation of swarm testing, as it is described in the next section. </text:span>
         <text:span text:style-name="T38">Despite the fact that </text:span>
         <text:span text:style-name="T37">a lot</text:span>
         <text:span text:style-name="T38"> of </text:span>
@@ -2502,9 +2859,9 @@
         <text:span text:style-name="T38">uzzer. </text:span>
         <text:span text:style-name="T37">However, in our case, the best techniques that can be used to improve our fuzzer are:</text:span>
       </text:p>
-      <text:list xml:id="list8629460759000696706" text:style-name="L8">
+      <text:list xml:id="list8445718419099819522" text:style-name="L8">
         <text:list-item>
-          <text:p text:style-name="P117">
+          <text:p text:style-name="P109">
             <text:span text:style-name="T37">a</text:span>
             <text:span text:style-name="T39"> </text:span>
             <text:span text:style-name="T41">more </text:span>
@@ -2527,7 +2884,7 @@
           </text:p>
         </text:list-item>
         <text:list-item>
-          <text:p text:style-name="P118">
+          <text:p text:style-name="P110">
             <text:span text:style-name="T37">swarm testing</text:span>
             <text:span text:style-name="T38"> </text:span>
             <text:span text:style-name="T37">in order to produce a lot of bugs and achieve better code coverage with a set of test-cases that trigger many bugs. </text:span>
@@ -2543,130 +2900,174 @@
           </text:p>
         </text:list-item>
       </text:list>
-      <text:p text:style-name="P30"/>
-      <text:h text:style-name="P63" text:outline-level="2">
+      <text:p text:style-name="P29"/>
+      <text:h text:style-name="P64" text:outline-level="2">
         <text:bookmark-start text:name="__DdeLink__4186_604007369"/>
         <text:bookmark-start text:name="__RefHeading__4135_604007369"/>
         Probability calculation of each action
         <text:bookmark-end text:name="__RefHeading__4135_604007369"/>
       </text:h>
-      <text:p text:style-name="P86">
+      <text:p text:style-name="P87">
         <text:bookmark-end text:name="__DdeLink__4186_604007369"/>
       </text:p>
-      <text:p text:style-name="P87">
-        <text:span text:style-name="T113">// </text:span>
-        <text:span text:style-name="T110">TODO</text:span>
-        <text:span text:style-name="T100">: Calculate the probabilities that should trigger each action in the lifecycle of a VM and physical node</text:span>
-      </text:p>
-      <text:p text:style-name="P87"/>
-      <text:h text:style-name="P65" text:outline-level="2">
+      <text:p text:style-name="P119">
+        As it was described earlier, the transition probabilities of the current fuzzer implementation are static values, that were selected in advance and are hard-coded. However, 
+        <text:span text:style-name="T124">we can calculate the number of possible transitions. If we declare as n</text:span>
+        <text:span text:style-name="T121">on</text:span>
+        <text:span text:style-name="T123"> the number of online physical nodes, then the number of next possible transition is shown below:</text:span>
+      </text:p>
+      <text:list xml:id="list61616990319551" text:continue-list="list6698612107976874461" text:style-name="L9">
+        <text:list-item>
+          <text:p text:style-name="P125">
+            <text:span text:style-name="T49">running →</text:span>
+            <text:span text:style-name="T51"> (</text:span>
+            <text:span text:style-name="T49">ready, killed, sleeping, </text:span>
+            <text:span text:style-name="T51">running) : 2n</text:span>
+            <text:span text:style-name="T120">on</text:span>
+            <text:span text:style-name="T51"> + 2</text:span>
+          </text:p>
+        </text:list-item>
+        <text:list-item>
+          <text:p text:style-name="P127">
+            <text:span text:style-name="T51">sleeping</text:span>
+            <text:span text:style-name="T47"> →</text:span>
+            <text:span text:style-name="T51"> (</text:span>
+            <text:span text:style-name="T47">running, </text:span>
+            <text:span text:style-name="T51">sleeping) : 2n</text:span>
+            <text:span text:style-name="T120">on</text:span>
+          </text:p>
+        </text:list-item>
+        <text:list-item>
+          <text:p text:style-name="P120">
+            ready →
+            <text:span text:style-name="T123"> (</text:span>
+            running, 
+            <text:span text:style-name="T123">ready) : 2n</text:span>
+            <text:span text:style-name="T121">on</text:span>
+            <text:span text:style-name="T123"> + 1</text:span>
+          </text:p>
+        </text:list-item>
+      </text:list>
+      <text:p text:style-name="P88"/>
+      <text:h text:style-name="P66" text:outline-level="2">
         <text:bookmark-start text:name="__RefHeading__4137_604007369"/>
+        <text:soft-page-break/>
         Swarm testing
         <text:bookmark-end text:name="__RefHeading__4137_604007369"/>
       </text:h>
-      <text:p text:style-name="P49"/>
-      <text:p text:style-name="P29">
+      <text:p text:style-name="P50"/>
+      <text:p text:style-name="P28">
         Swarm testing is a novel way to improve the 
-        <text:span text:style-name="T79">diversity</text:span>
+        <text:span text:style-name="T82">diversity</text:span>
          of test cases generated during random testing, 
-        <text:span text:style-name="T79">that</text:span>
-        <text:span text:style-name="T79">contributes a lot </text:span>
+        <text:span text:style-name="T82">that</text:span>
+        <text:span text:style-name="T82">contributes a lot </text:span>
         to 
-        <text:span text:style-name="T79">an</text:span>
+        <text:span text:style-name="T82">an</text:span>
          improved coverage and fault detection 
-        <text:span text:style-name="T53">[8]</text:span>
+        <text:span text:style-name="T56">[8]</text:span>
         . In swarm testing, 
-        <text:span text:style-name="T79">instead of</text:span>
+        <text:span text:style-name="T82">instead of</text:span>
          including all features in every test case, a large “swarm” of randomly generated configurations, 
-        <text:span text:style-name="T79">is used.</text:span>
-        <text:span text:style-name="T79">E</text:span>
+        <text:span text:style-name="T82">is used.</text:span>
+        <text:span text:style-name="T82">E</text:span>
         ach of 
-        <text:span text:style-name="T79">them</text:span>
+        <text:span text:style-name="T82">them</text:span>
          omits some features 
-        <text:span text:style-name="T79">like</text:span>
+        <text:span text:style-name="T82">like</text:span>
          API calls or input features, with configurations receiving equal resources. 
       </text:p>
-      <text:p text:style-name="P29">
-        <text:span text:style-name="T79">This technique</text:span>
+      <text:p text:style-name="P28">
+        <text:span text:style-name="T82">This technique</text:span>
          has several important advantages. 
-        <text:span text:style-name="T99">I</text:span>
+        <text:span text:style-name="T102">I</text:span>
         t is low cost 
-        <text:span text:style-name="T79">and usually it </text:span>
+        <text:span text:style-name="T82">and usually it </text:span>
         reduces the amount of human effort that must be devoted to tuning the random tester. 
-        <text:span text:style-name="T79">Based on</text:span>
+        <text:span text:style-name="T82">Based on</text:span>
          experience, existing random test case generators already support or can be easily adapted.
       </text:p>
+      <text:p text:style-name="P28"/>
+      <text:p text:style-name="P30">
+        The objective of swarm testing is to examine the largest input range possible, 
+        <text:span text:style-name="T103">something that</text:span>
+         can be achieved 
+        <text:span text:style-name="T103">by </text:span>
+        two ways. 
+        <text:span text:style-name="T103">The first one is by providing more general test-cases that omit some input features in order to test a more diverse set of inputs. The second one consists of creating test-cases for all the possible different regions, so that we can also check the system behaviour for a more diverse set of inputs.</text:span>
+      </text:p>
+      <text:p text:style-name="P30"/>
+      <text:p text:style-name="P33">Contrary to the second, the first one is more random and there is a possibility of providing low code coverage and not being able to check the corner cases of our scheduler configuration, where the bugs that are causing reliability issues are typically hidden. Therefore, in our case it is better to apply the second way, by examining all the different input regions and specifically these that hide the greater number of bugs.</text:p>
+      <text:p text:style-name="P35"/>
+      <text:p text:style-name="P104">
+        Therefore, in our fuzzer we can 
+        <text:span text:style-name="T122">generate</text:span>
+         test-cases taking into account:
+      </text:p>
+      <text:list xml:id="list8967727330597809449" text:style-name="L11">
+        <text:list-item>
+          <text:p text:style-name="P105">the different possible configurations in a way that we examine all the important transitions between the VM and physical node states and the different scheduling between the actions of two VMs or nodes.</text:p>
+        </text:list-item>
+        <text:list-item>
+          <text:p text:style-name="P106">
+            The probability transitions according to the calculation mentioned above.
+            <text:span text:style-name="T122"> </text:span>
+          </text:p>
+        </text:list-item>
+      </text:list>
       <text:p text:style-name="P29"/>
-      <text:p text:style-name="P31">
-        <text:soft-page-break/>
-        The objective of swarm testing is to examine the largest input range possible, 
-        <text:span text:style-name="T100">something that</text:span>
-         can be achieved 
-        <text:span text:style-name="T100">by </text:span>
-        two ways. 
-        <text:span text:style-name="T100">The first one is by providing more general test-cases that omit some input features in order to test a more diverse set of inputs. The second one consists of creating test-cases for all the possible different regions, so that we can also check the system behaviour for a more diverse set of inputs.</text:span>
-      </text:p>
-      <text:p text:style-name="P31"/>
-      <text:p text:style-name="P115">Contrary to the second, the first one is more random and there is a possibility of providing low code coverage and not being able to check the corner cases of our scheduler configuration, where the bugs that are causing reliability issues are typically hidden. Therefore, in our case it is better to apply the second way, by examining all the different input regions and specifically these that hide the greater number of bugs.</text:p>
-      <text:p text:style-name="P35"/>
-      <text:p text:style-name="P30">
-        // 
-        <text:span text:style-name="T109">TODO</text:span>
-        <text:span text:style-name="T108">: A few more words about how it is going to be applied</text:span>
-      </text:p>
-      <text:p text:style-name="P30"/>
-      <text:p text:style-name="P30"/>
-      <text:list xml:id="list32204216323607" text:continue-list="list32203817301532" text:style-name="WWNum6">
+      <text:p text:style-name="P29"/>
+      <text:list xml:id="list61616551283502" text:continue-list="list61617389387899" text:style-name="WWNum6">
         <text:list-item>
-          <text:h text:style-name="P109" text:outline-level="1">
+          <text:h text:style-name="P133" text:outline-level="1">
+            <text:bookmark-start text:name="__RefHeading__739_712135975"/>
             <text:bookmark-start text:name="_Toc241836974"/>
-            <text:bookmark-start text:name="__RefHeading__739_712135975"/>
             Bibliography
+            <text:bookmark-end text:name="__RefHeading__739_712135975"/>
             <text:bookmark-end text:name="_Toc241836974"/>
-            <text:bookmark-end text:name="__RefHeading__739_712135975"/>
           </text:h>
         </text:list-item>
       </text:list>
       <text:p text:style-name="P1"/>
-      <text:p text:style-name="P22">
+      <text:p text:style-name="P21">
         <text:span text:style-name="T11">[1] </text:span>
         Hermenier, Fabien, Julia Lawall, and Gilles Muller. "Btrplace: A flexible consolidation manager for highly available applications." 
         <text:span text:style-name="T10">IEEE Transactions on dependable and Secure Computing</text:span>
          (2013): 1.
       </text:p>
+      <text:p text:style-name="P45">
+        [2] 
+        <text:span text:style-name="T97">BtrPlace bugs: </text:span>
+        <text:a xlink:type="simple" xlink:href="https://github.com/btrplace/scheduler/issues">https://github.com/btrplace/scheduler/issues</text:a>
+      </text:p>
       <text:p text:style-name="P44">
-        [2] 
-        <text:span text:style-name="T94">BtrPlace bugs: </text:span>
-        <text:a xlink:type="simple" xlink:href="https://github.com/btrplace/scheduler/issues">https://github.com/btrplace/scheduler/issues</text:a>
-      </text:p>
-      <text:p text:style-name="P43">
-        <text:span text:style-name="T101">[3] </text:span>
+        <text:span text:style-name="T104">[3] </text:span>
         Cadar, Cristian, and Dawson Engler. "Execution generated test cases: How to make systems code crash itself." 
         <text:span text:style-name="T10">Model Checking Software</text:span>
         . Springer Berlin Heidelberg, 2005. 2-23.
       </text:p>
-      <text:p text:style-name="P42">
+      <text:p text:style-name="P43">
         [4] 
         <text:a xlink:type="simple" xlink:href="https://github.com/btrplace/scheduler/issues/43">https://github.com/btrplace/scheduler/issues/43</text:a>
       </text:p>
-      <text:p text:style-name="P42">
+      <text:p text:style-name="P43">
         [
-        <text:span text:style-name="T114">5</text:span>
+        <text:span text:style-name="T113">5</text:span>
         ] 
         <text:a xlink:type="simple" xlink:href="https://github.com/btrplace/scheduler/issues/25">https://github.com/btrplace/scheduler/issues/25</text:a>
       </text:p>
-      <text:p text:style-name="P42">
+      <text:p text:style-name="P43">
         [6] 
         <text:a xlink:type="simple" xlink:href="https://github.com/btrplace/scheduler/issues/12">https://github.com/btrplace/scheduler/issues/12</text:a>
       </text:p>
+      <text:p text:style-name="P26">
+        <text:span text:style-name="T96">[7] </text:span>
+        <text:a xlink:type="simple" xlink:href="https://github.com/btrplace/scheduler/issues/18">
+          <text:span text:style-name="T96">https://github.com/btrplace/scheduler/issues/18</text:span>
+        </text:a>
+      </text:p>
       <text:p text:style-name="P27">
-        <text:span text:style-name="T93">[7] </text:span>
-        <text:a xlink:type="simple" xlink:href="https://github.com/btrplace/scheduler/issues/18">
-          <text:span text:style-name="T93">https://github.com/btrplace/scheduler/issues/18</text:span>
-        </text:a>
-      </text:p>
-      <text:p text:style-name="P28">
-        <text:span text:style-name="T98">[8] </text:span>
+        <text:span text:style-name="T101">[8] </text:span>
         Groce, Alex, et al. "Swarm testing." 
         <text:span text:style-name="T10">Proceedings of the 2012 International Symposium on Software Testing and Analysis</text:span>
         . ACM, 2012.
@@ -2681,13 +3082,13 @@
   <office:meta>
     <dc:title>[Project Title]</dc:title>
     <meta:initial-creator>Giovanni Neglia</meta:initial-creator>
-    <meta:editing-cycles>154</meta:editing-cycles>
+    <meta:editing-cycles>161</meta:editing-cycles>
     <meta:print-date>2012-10-24T12:50:00</meta:print-date>
     <meta:creation-date>2013-09-26T15:37:00</meta:creation-date>
-    <dc:date>2015-01-09T03:22:03.122034483</dc:date>
-    <meta:editing-duration>P3DT8H22M19S</meta:editing-duration>
+    <dc:date>2015-01-10T06:16:14.951414252</dc:date>
+    <meta:editing-duration>P3DT18H53M31S</meta:editing-duration>
     <meta:generator>LibreOffice/4.2.7.2$Linux_X86_64 LibreOffice_project/420m0$Build-2</meta:generator>
-    <meta:document-statistic meta:table-count="8" meta:image-count="4" meta:object-count="0" meta:page-count="9" meta:paragraph-count="150" meta:word-count="2409" meta:character-count="14883" meta:non-whitespace-character-count="12555"/>
+    <meta:document-statistic meta:table-count="8" meta:image-count="4" meta:object-count="0" meta:page-count="9" meta:paragraph-count="162" meta:word-count="2672" meta:character-count="16390" meta:non-whitespace-character-count="13824"/>
     <meta:user-defined meta:name="AppVersion">14.0000</meta:user-defined>
     <meta:user-defined meta:name="Company">Université Nice-Sophia Antipolis</meta:user-defined>
     <meta:user-defined meta:name="DocSecurity" meta:value-type="float">0</meta:user-defined>
@@ -2704,7 +3105,7 @@
 <office:document-settings xmlns:office="urn:oasis:names:tc:opendocument:xmlns:office:1.0" xmlns:xlink="http://www.w3.org/1999/xlink" xmlns:config="urn:oasis:names:tc:opendocument:xmlns:config:1.0" xmlns:ooo="http://openoffice.org/2004/office" office:version="1.2">
   <office:settings>
     <config:config-item-set config:name="ooo:view-settings">
-      <config:config-item config:name="ViewAreaTop" config:type="long">103717</config:config-item>
+      <config:config-item config:name="ViewAreaTop" config:type="long">107315</config:config-item>
       <config:config-item config:name="ViewAreaLeft" config:type="long">0</config:config-item>
       <config:config-item config:name="ViewAreaWidth" config:type="long">27122</config:config-item>
       <config:config-item config:name="ViewAreaHeight" config:type="long">13654</config:config-item>
@@ -2713,12 +3114,12 @@
       <config:config-item-map-indexed config:name="Views">
         <config:config-item-map-entry>
           <config:config-item config:name="ViewId" config:type="string">view2</config:config-item>
-          <config:config-item config:name="ViewLeft" config:type="long">5560</config:config-item>
-          <config:config-item config:name="ViewTop" config:type="long">111502</config:config-item>
+          <config:config-item config:name="ViewLeft" config:type="long">9022</config:config-item>
+          <config:config-item config:name="ViewTop" config:type="long">114385</config:config-item>
           <config:config-item config:name="VisibleLeft" config:type="long">0</config:config-item>
-          <config:config-item config:name="VisibleTop" config:type="long">103717</config:config-item>
+          <config:config-item config:name="VisibleTop" config:type="long">107315</config:config-item>
           <config:config-item config:name="VisibleRight" config:type="long">27120</config:config-item>
-          <config:config-item config:name="VisibleBottom" config:type="long">117369</config:config-item>
+          <config:config-item config:name="VisibleBottom" config:type="long">120968</config:config-item>
           <config:config-item config:name="ZoomType" config:type="short">0</config:config-item>
           <config:config-item config:name="ViewLayoutColumns" config:type="short">0</config:config-item>
           <config:config-item config:name="ViewLayoutBookMode" config:type="boolean">false</config:config-item>
@@ -2781,7 +3182,7 @@
       <config:config-item config:name="ConsiderTextWrapOnObjPos" config:type="boolean">true</config:config-item>
       <config:config-item config:name="CurrentDatabaseCommandType" config:type="int">0</config:config-item>
       <config:config-item config:name="RedlineProtectionKey" config:type="base64Binary"/>
-      <config:config-item config:name="Rsid" config:type="int">16175308</config:config-item>
+      <config:config-item config:name="Rsid" config:type="int">16772363</config:config-item>
       <config:config-item config:name="PrintProspectRTL" config:type="boolean">false</config:config-item>
       <config:config-item config:name="PrinterSetup" config:type="base64Binary"/>
       <config:config-item config:name="AlignTabStopPosition" config:type="boolean">true</config:config-item>

</xml_diff>

<commit_message>
Middle-term deliverable - 2nd version
</commit_message>
<xml_diff>
--- a/Middle-term deliverable.docx
+++ b/Middle-term deliverable.docx
@@ -51,13 +51,16 @@
       <style:table-column-properties style:column-width="0.8125in"/>
     </style:style>
     <style:style style:name="Table6.B" style:family="table-column">
-      <style:table-column-properties style:column-width="0.4896in"/>
+      <style:table-column-properties style:column-width="0.6875in"/>
     </style:style>
     <style:style style:name="Table6.C" style:family="table-column">
+      <style:table-column-properties style:column-width="0.75in"/>
+    </style:style>
+    <style:style style:name="Table6.D" style:family="table-column">
+      <style:table-column-properties style:column-width="0.8542in"/>
+    </style:style>
+    <style:style style:name="Table6.E" style:family="table-column">
       <style:table-column-properties style:column-width="0.8958in"/>
-    </style:style>
-    <style:style style:name="Table6.D" style:family="table-column">
-      <style:table-column-properties style:column-width="0.9063in"/>
     </style:style>
     <style:style style:name="Table6.F" style:family="table-column">
       <style:table-column-properties style:column-width="0.9375in"/>
@@ -126,62 +129,56 @@
       <style:text-properties fo:language="en" fo:country="GB" officeooo:rsid="00dc14c7" officeooo:paragraph-rsid="007e733f"/>
     </style:style>
     <style:style style:name="P7" style:family="paragraph" style:parent-style-name="Standard">
-      <style:text-properties fo:language="en" fo:country="GB" officeooo:rsid="00dc14c7" officeooo:paragraph-rsid="00dc14c7"/>
+      <style:text-properties fo:language="en" fo:country="GB" officeooo:rsid="0035fd91" officeooo:paragraph-rsid="00ada7f7"/>
     </style:style>
     <style:style style:name="P8" style:family="paragraph" style:parent-style-name="Standard">
-      <style:text-properties fo:language="en" fo:country="GB" officeooo:rsid="0035fd91" officeooo:paragraph-rsid="00ada7f7"/>
+      <style:text-properties fo:language="en" fo:country="GB" officeooo:rsid="00ddbd13" officeooo:paragraph-rsid="00ddbd13"/>
     </style:style>
     <style:style style:name="P9" style:family="paragraph" style:parent-style-name="Standard">
-      <style:text-properties fo:language="en" fo:country="GB" officeooo:rsid="00ddbd13" officeooo:paragraph-rsid="00ddbd13"/>
+      <style:text-properties fo:language="en" fo:country="GB" officeooo:rsid="00d16810"/>
     </style:style>
     <style:style style:name="P10" style:family="paragraph" style:parent-style-name="Standard">
-      <style:text-properties fo:language="en" fo:country="GB" officeooo:rsid="00d16810"/>
+      <style:text-properties fo:color="#365f91" fo:language="en" fo:country="GB" style:font-size-complex="11pt"/>
     </style:style>
     <style:style style:name="P11" style:family="paragraph" style:parent-style-name="Standard">
-      <style:text-properties fo:color="#365f91" fo:language="en" fo:country="GB" style:font-size-complex="11pt"/>
+      <style:text-properties fo:text-transform="uppercase" fo:color="#ffffff" style:font-name="Calibri" fo:language="en" fo:country="GB" fo:font-weight="bold" style:font-weight-asian="bold" style:font-size-complex="11pt" style:font-weight-complex="bold"/>
     </style:style>
     <style:style style:name="P12" style:family="paragraph" style:parent-style-name="Standard">
-      <style:text-properties fo:text-transform="uppercase" fo:color="#ffffff" style:font-name="Calibri" fo:language="en" fo:country="GB" fo:font-weight="bold" style:font-weight-asian="bold" style:font-size-complex="11pt" style:font-weight-complex="bold"/>
-    </style:style>
-    <style:style style:name="P13" style:family="paragraph" style:parent-style-name="Standard">
       <style:paragraph-properties fo:text-align="end" style:justify-single-word="false"/>
       <style:text-properties fo:text-transform="uppercase" fo:color="#ffffff" style:font-name="Calibri" fo:language="en" fo:country="GB" fo:font-weight="bold" style:font-weight-asian="bold" style:font-size-complex="11pt" style:font-weight-complex="bold"/>
     </style:style>
-    <style:style style:name="P14" style:family="paragraph" style:parent-style-name="Standard">
+    <style:style style:name="P13" style:family="paragraph" style:parent-style-name="Standard">
       <style:paragraph-properties fo:text-align="justify" style:justify-single-word="false"/>
       <style:text-properties fo:text-transform="uppercase" fo:color="#ffffff" style:font-name="Calibri" fo:language="en" fo:country="GB" fo:font-weight="bold" officeooo:rsid="0019ef89" officeooo:paragraph-rsid="0019ef89" style:font-weight-asian="bold" style:font-size-complex="11pt" style:font-weight-complex="bold"/>
     </style:style>
+    <style:style style:name="P14" style:family="paragraph" style:parent-style-name="Standard">
+      <style:text-properties fo:text-transform="uppercase" fo:color="#ffffff" style:font-name="Calibri" fo:language="en" fo:country="GB" fo:font-weight="bold" officeooo:rsid="0019ef89" officeooo:paragraph-rsid="0019ef89" style:font-weight-asian="bold" style:font-size-complex="11pt" style:font-weight-complex="bold"/>
+    </style:style>
     <style:style style:name="P15" style:family="paragraph" style:parent-style-name="Standard">
-      <style:text-properties fo:text-transform="uppercase" fo:color="#ffffff" style:font-name="Calibri" fo:language="en" fo:country="GB" fo:font-weight="bold" officeooo:rsid="0019ef89" officeooo:paragraph-rsid="0019ef89" style:font-weight-asian="bold" style:font-size-complex="11pt" style:font-weight-complex="bold"/>
+      <style:text-properties style:font-name="Tex Gyre Pagella1" fo:font-size="11pt" fo:language="en" fo:country="GB" style:font-size-asian="11pt" style:font-size-complex="11pt"/>
     </style:style>
     <style:style style:name="P16" style:family="paragraph" style:parent-style-name="Standard">
-      <style:text-properties style:font-name="Tex Gyre Pagella1" fo:font-size="11pt" fo:language="en" fo:country="GB" style:font-size-asian="11pt" style:font-size-complex="11pt"/>
+      <style:text-properties style:font-name="Tex Gyre Pagella1" fo:font-size="11pt" fo:language="en" fo:country="GB" officeooo:paragraph-rsid="001cd0d7" style:font-size-asian="11pt" style:font-size-complex="11pt"/>
     </style:style>
     <style:style style:name="P17" style:family="paragraph" style:parent-style-name="Standard">
-      <style:text-properties style:font-name="Tex Gyre Pagella1" fo:font-size="11pt" fo:language="en" fo:country="GB" officeooo:paragraph-rsid="001cd0d7" style:font-size-asian="11pt" style:font-size-complex="11pt"/>
+      <style:text-properties style:font-name="Tex Gyre Pagella1" fo:font-size="11pt" fo:language="en" fo:country="GB" officeooo:paragraph-rsid="002953a9" style:font-size-asian="11pt" style:font-size-complex="11pt"/>
     </style:style>
     <style:style style:name="P18" style:family="paragraph" style:parent-style-name="Standard">
-      <style:text-properties style:font-name="Tex Gyre Pagella1" fo:font-size="11pt" fo:language="en" fo:country="GB" officeooo:paragraph-rsid="002953a9" style:font-size-asian="11pt" style:font-size-complex="11pt"/>
+      <style:text-properties style:font-name="Tex Gyre Pagella1" fo:font-size="11pt" fo:language="en" fo:country="GB" officeooo:rsid="00e0d8d9" officeooo:paragraph-rsid="00cc3098" style:font-size-asian="11pt" style:font-size-complex="11pt"/>
     </style:style>
     <style:style style:name="P19" style:family="paragraph" style:parent-style-name="Standard">
-      <style:text-properties style:font-name="Tex Gyre Pagella1" fo:font-size="11pt" fo:language="en" fo:country="GB" officeooo:rsid="00e0d8d9" officeooo:paragraph-rsid="00cc3098" style:font-size-asian="11pt" style:font-size-complex="11pt"/>
+      <style:text-properties style:font-name="Tex Gyre Pagella1" fo:font-size="11pt" fo:language="en" fo:country="GB" officeooo:paragraph-rsid="00d16810" style:font-size-asian="11pt" style:font-size-complex="11pt"/>
     </style:style>
     <style:style style:name="P20" style:family="paragraph" style:parent-style-name="Standard">
-      <style:text-properties style:font-name="Tex Gyre Pagella1" fo:font-size="11pt" fo:language="en" fo:country="GB" officeooo:rsid="00d06eea" officeooo:paragraph-rsid="00d06eea" style:font-size-asian="11pt" style:font-size-complex="11pt"/>
+      <style:text-properties style:font-name="Tex Gyre Pagella1" fo:font-size="11pt" fo:language="en" fo:country="GB" officeooo:paragraph-rsid="00ddbd13" style:font-size-asian="11pt" style:font-size-complex="11pt"/>
     </style:style>
     <style:style style:name="P21" style:family="paragraph" style:parent-style-name="Standard">
-      <style:text-properties style:font-name="Tex Gyre Pagella1" fo:font-size="11pt" fo:language="en" fo:country="GB" officeooo:paragraph-rsid="00d16810" style:font-size-asian="11pt" style:font-size-complex="11pt"/>
+      <style:text-properties style:font-name="Tex Gyre Pagella1" fo:font-size="11pt" fo:language="en" fo:country="GB" officeooo:rsid="00ddbd13" officeooo:paragraph-rsid="00ddbd13" style:font-size-asian="11pt" style:font-size-complex="11pt"/>
     </style:style>
     <style:style style:name="P22" style:family="paragraph" style:parent-style-name="Standard">
-      <style:text-properties style:font-name="Tex Gyre Pagella1" fo:font-size="11pt" fo:language="en" fo:country="GB" officeooo:paragraph-rsid="00ddbd13" style:font-size-asian="11pt" style:font-size-complex="11pt"/>
+      <style:text-properties style:font-name="Tex Gyre Pagella1" fo:font-size="11pt" fo:language="en" fo:country="GB" officeooo:paragraph-rsid="00dfd640" style:font-size-asian="11pt" style:font-size-complex="11pt"/>
     </style:style>
     <style:style style:name="P23" style:family="paragraph" style:parent-style-name="Standard">
-      <style:text-properties style:font-name="Tex Gyre Pagella1" fo:font-size="11pt" fo:language="en" fo:country="GB" officeooo:rsid="00ddbd13" officeooo:paragraph-rsid="00ddbd13" style:font-size-asian="11pt" style:font-size-complex="11pt"/>
-    </style:style>
-    <style:style style:name="P24" style:family="paragraph" style:parent-style-name="Standard">
-      <style:text-properties style:font-name="Tex Gyre Pagella1" fo:font-size="11pt" fo:language="en" fo:country="GB" officeooo:paragraph-rsid="00dfd640" style:font-size-asian="11pt" style:font-size-complex="11pt"/>
-    </style:style>
-    <style:style style:name="P25" style:family="paragraph" style:parent-style-name="Standard">
       <style:paragraph-properties>
         <style:tab-stops>
           <style:tab-stop style:position="0.4575in"/>
@@ -189,477 +186,522 @@
       </style:paragraph-properties>
       <style:text-properties style:font-name="Tex Gyre Pagella1" fo:font-size="11pt" fo:language="en" fo:country="GB" officeooo:rsid="00770b1f" officeooo:paragraph-rsid="00ddbd13" style:font-size-asian="11pt" style:font-size-complex="11pt"/>
     </style:style>
+    <style:style style:name="P24" style:family="paragraph" style:parent-style-name="Standard">
+      <style:text-properties style:font-name="Tex Gyre Pagella1" fo:font-size="11pt" fo:language="en" fo:country="GB" officeooo:paragraph-rsid="00db46a8" style:font-size-asian="11pt" style:font-size-complex="11pt"/>
+    </style:style>
+    <style:style style:name="P25" style:family="paragraph" style:parent-style-name="Standard">
+      <style:text-properties style:font-name="Tex Gyre Pagella1" fo:font-size="11pt" fo:language="en" fo:country="GB" officeooo:paragraph-rsid="00e5f0b2" style:font-size-asian="11pt" style:font-size-complex="11pt"/>
+    </style:style>
     <style:style style:name="P26" style:family="paragraph" style:parent-style-name="Standard">
-      <style:text-properties style:font-name="Tex Gyre Pagella1" fo:font-size="11pt" fo:language="en" fo:country="GB" officeooo:paragraph-rsid="00db46a8" style:font-size-asian="11pt" style:font-size-complex="11pt"/>
+      <style:text-properties style:font-name="Tex Gyre Pagella1" fo:font-size="11pt" fo:language="en" fo:country="GB" officeooo:rsid="0024fe83" officeooo:paragraph-rsid="00e80a31" style:font-size-asian="11pt" style:font-size-complex="11pt"/>
     </style:style>
     <style:style style:name="P27" style:family="paragraph" style:parent-style-name="Standard">
-      <style:text-properties style:font-name="Tex Gyre Pagella1" fo:font-size="11pt" fo:language="en" fo:country="GB" officeooo:paragraph-rsid="00e5f0b2" style:font-size-asian="11pt" style:font-size-complex="11pt"/>
+      <style:text-properties style:font-name="Tex Gyre Pagella1" fo:font-size="11pt" fo:language="en" fo:country="GB" officeooo:rsid="00e86757" officeooo:paragraph-rsid="00ec719a" style:font-size-asian="11pt" style:font-size-complex="11pt"/>
     </style:style>
     <style:style style:name="P28" style:family="paragraph" style:parent-style-name="Standard">
-      <style:text-properties style:font-name="Tex Gyre Pagella1" fo:font-size="11pt" fo:language="en" fo:country="GB" officeooo:rsid="0024fe83" officeooo:paragraph-rsid="00e80a31" style:font-size-asian="11pt" style:font-size-complex="11pt"/>
+      <style:text-properties style:font-name="Tex Gyre Pagella1" fo:font-size="11pt" fo:language="en" fo:country="GB" officeooo:rsid="0035fd91" officeooo:paragraph-rsid="00ef817a" style:font-size-asian="11pt" style:font-size-complex="11pt"/>
     </style:style>
     <style:style style:name="P29" style:family="paragraph" style:parent-style-name="Standard">
-      <style:text-properties style:font-name="Tex Gyre Pagella1" fo:font-size="11pt" fo:language="en" fo:country="GB" officeooo:rsid="00264622" officeooo:paragraph-rsid="00cc3098" style:font-size-asian="11pt" style:font-size-complex="11pt"/>
+      <style:text-properties style:font-name="Tex Gyre Pagella1" fo:font-size="11pt" fo:language="en" fo:country="GB" officeooo:rsid="009d92ed" officeooo:paragraph-rsid="00ef817a" style:font-size-asian="11pt" style:font-size-complex="11pt"/>
     </style:style>
     <style:style style:name="P30" style:family="paragraph" style:parent-style-name="Standard">
-      <style:text-properties style:font-name="Tex Gyre Pagella1" fo:font-size="11pt" fo:language="en" fo:country="GB" officeooo:rsid="00e86757" officeooo:paragraph-rsid="00ec719a" style:font-size-asian="11pt" style:font-size-complex="11pt"/>
+      <style:text-properties style:font-name="Tex Gyre Pagella1" fo:font-size="11pt" fo:language="en" fo:country="GB" officeooo:rsid="00ec719a" officeooo:paragraph-rsid="00ec719a" style:font-size-asian="11pt" style:font-size-complex="11pt"/>
     </style:style>
     <style:style style:name="P31" style:family="paragraph" style:parent-style-name="Standard">
-      <style:text-properties style:font-name="Tex Gyre Pagella1" fo:font-size="11pt" fo:language="en" fo:country="GB" officeooo:rsid="0035fd91" officeooo:paragraph-rsid="00ef817a" style:font-size-asian="11pt" style:font-size-complex="11pt"/>
+      <style:text-properties style:font-name="Tex Gyre Pagella1" fo:font-size="11pt" fo:language="en" fo:country="GB" officeooo:rsid="00f9f14c" officeooo:paragraph-rsid="00f9f14c" style:font-size-asian="11pt" style:font-size-complex="11pt"/>
     </style:style>
     <style:style style:name="P32" style:family="paragraph" style:parent-style-name="Standard">
-      <style:text-properties style:font-name="Tex Gyre Pagella1" fo:font-size="11pt" fo:language="en" fo:country="GB" officeooo:rsid="009d92ed" officeooo:paragraph-rsid="00ef817a" style:font-size-asian="11pt" style:font-size-complex="11pt"/>
+      <style:text-properties style:font-name="Tex Gyre Pagella1" fo:font-size="11pt" fo:language="en" fo:country="GB" style:text-underline-style="none" officeooo:rsid="002d1ca1" officeooo:paragraph-rsid="00ef817a" style:font-size-asian="11pt" style:font-size-complex="11pt"/>
     </style:style>
     <style:style style:name="P33" style:family="paragraph" style:parent-style-name="Standard">
-      <style:text-properties style:font-name="Tex Gyre Pagella1" fo:font-size="11pt" fo:language="en" fo:country="GB" officeooo:rsid="00ec719a" officeooo:paragraph-rsid="00ec719a" style:font-size-asian="11pt" style:font-size-complex="11pt"/>
+      <style:text-properties style:font-name="Tex Gyre Pagella1" fo:font-size="11pt" fo:language="en" fo:country="GB" officeooo:rsid="00ef62c1" officeooo:paragraph-rsid="00e80a31" style:font-size-asian="9.60000038146973pt" style:font-size-complex="11pt"/>
     </style:style>
     <style:style style:name="P34" style:family="paragraph" style:parent-style-name="Standard">
-      <style:text-properties style:font-name="Tex Gyre Pagella1" fo:font-size="11pt" fo:language="en" fo:country="GB" style:text-underline-style="none" officeooo:rsid="002d1ca1" officeooo:paragraph-rsid="00ef817a" style:font-size-asian="11pt" style:font-size-complex="11pt"/>
+      <style:text-properties style:font-name="Tex Gyre Pagella1" fo:font-size="11pt" fo:language="en" fo:country="GB" fo:font-weight="normal" officeooo:rsid="00da279c" officeooo:paragraph-rsid="00ada7f7" style:font-size-asian="11pt" style:font-weight-asian="normal" style:font-size-complex="11pt" style:font-weight-complex="normal"/>
     </style:style>
     <style:style style:name="P35" style:family="paragraph" style:parent-style-name="Standard">
-      <style:text-properties style:font-name="Tex Gyre Pagella1" fo:font-size="11pt" fo:language="en" fo:country="GB" officeooo:rsid="00ef62c1" officeooo:paragraph-rsid="00e80a31" style:font-size-asian="9.60000038146973pt" style:font-size-complex="11pt"/>
+      <style:text-properties style:font-name="Tex Gyre Pagella1" fo:font-size="11pt" fo:language="en" fo:country="GB" fo:font-weight="normal" officeooo:rsid="00e9e55e" officeooo:paragraph-rsid="00e9e55e" style:font-size-asian="11pt" style:font-weight-asian="normal" style:font-size-complex="11pt" style:font-weight-complex="normal"/>
     </style:style>
     <style:style style:name="P36" style:family="paragraph" style:parent-style-name="Standard">
-      <style:text-properties style:font-name="Tex Gyre Pagella1" fo:font-size="11pt" fo:language="en" fo:country="GB" fo:font-weight="normal" officeooo:rsid="00da279c" officeooo:paragraph-rsid="00ada7f7" style:font-size-asian="11pt" style:font-weight-asian="normal" style:font-size-complex="11pt" style:font-weight-complex="normal"/>
+      <style:text-properties style:font-name="Tex Gyre Pagella1" fo:font-size="11pt" fo:language="en" fo:country="GB" fo:font-weight="normal" officeooo:rsid="00e9e55e" officeooo:paragraph-rsid="00ddbd13" style:font-size-asian="11pt" style:font-weight-asian="normal" style:font-size-complex="11pt" style:font-weight-complex="normal"/>
     </style:style>
     <style:style style:name="P37" style:family="paragraph" style:parent-style-name="Standard">
-      <style:text-properties style:font-name="Tex Gyre Pagella1" fo:font-size="11pt" fo:language="en" fo:country="GB" fo:font-weight="normal" officeooo:rsid="00e9e55e" officeooo:paragraph-rsid="00e9e55e" style:font-size-asian="11pt" style:font-weight-asian="normal" style:font-size-complex="11pt" style:font-weight-complex="normal"/>
+      <style:text-properties style:font-name="Tex Gyre Pagella1" fo:font-size="11pt" fo:language="en" fo:country="GB" fo:font-weight="normal" officeooo:rsid="00ee8a77" officeooo:paragraph-rsid="00ee8a77" style:font-size-asian="11pt" style:font-weight-asian="normal" style:font-size-complex="11pt" style:font-weight-complex="normal"/>
     </style:style>
     <style:style style:name="P38" style:family="paragraph" style:parent-style-name="Standard">
-      <style:text-properties style:font-name="Tex Gyre Pagella1" fo:font-size="11pt" fo:language="en" fo:country="GB" fo:font-weight="normal" officeooo:rsid="00e9e55e" officeooo:paragraph-rsid="00ddbd13" style:font-size-asian="11pt" style:font-weight-asian="normal" style:font-size-complex="11pt" style:font-weight-complex="normal"/>
+      <style:text-properties style:font-name="Tex Gyre Pagella1" fo:font-size="11pt" fo:language="en" fo:country="GB" fo:font-weight="normal" officeooo:rsid="00ee8a77" officeooo:paragraph-rsid="00ee9f6f" style:font-size-asian="11pt" style:font-weight-asian="normal" style:font-size-complex="11pt" style:font-weight-complex="normal"/>
     </style:style>
     <style:style style:name="P39" style:family="paragraph" style:parent-style-name="Standard">
-      <style:text-properties style:font-name="Tex Gyre Pagella1" fo:font-size="11pt" fo:language="en" fo:country="GB" fo:font-weight="normal" officeooo:rsid="00e9e55e" officeooo:paragraph-rsid="00ee9f6f" style:font-size-asian="11pt" style:font-weight-asian="normal" style:font-size-complex="11pt" style:font-weight-complex="normal"/>
+      <style:text-properties style:font-name="Tex Gyre Pagella1" fo:font-size="11pt" fo:language="en" fo:country="GB" fo:font-weight="normal" officeooo:rsid="00ef817a" officeooo:paragraph-rsid="00ee9f6f" style:font-size-asian="11pt" style:font-weight-asian="normal" style:font-size-complex="11pt" style:font-weight-complex="normal"/>
     </style:style>
     <style:style style:name="P40" style:family="paragraph" style:parent-style-name="Standard">
-      <style:text-properties style:font-name="Tex Gyre Pagella1" fo:font-size="11pt" fo:language="en" fo:country="GB" fo:font-weight="normal" officeooo:rsid="00ee8a77" officeooo:paragraph-rsid="00ee8a77" style:font-size-asian="11pt" style:font-weight-asian="normal" style:font-size-complex="11pt" style:font-weight-complex="normal"/>
+      <style:text-properties style:font-name="Tex Gyre Pagella1" fo:font-size="11pt" officeooo:rsid="00db46a8" officeooo:paragraph-rsid="00db46a8" style:font-size-asian="11pt" style:font-size-complex="11pt"/>
     </style:style>
     <style:style style:name="P41" style:family="paragraph" style:parent-style-name="Standard">
-      <style:text-properties style:font-name="Tex Gyre Pagella1" fo:font-size="11pt" fo:language="en" fo:country="GB" fo:font-weight="normal" officeooo:rsid="00ee8a77" officeooo:paragraph-rsid="00ee9f6f" style:font-size-asian="11pt" style:font-weight-asian="normal" style:font-size-complex="11pt" style:font-weight-complex="normal"/>
+      <style:text-properties style:font-name="Tex Gyre Pagella1" fo:font-size="11pt" officeooo:rsid="00d68900" officeooo:paragraph-rsid="00d68900" style:font-size-asian="11pt" style:font-size-complex="11pt"/>
     </style:style>
     <style:style style:name="P42" style:family="paragraph" style:parent-style-name="Standard">
-      <style:text-properties style:font-name="Tex Gyre Pagella1" fo:font-size="11pt" fo:language="en" fo:country="GB" fo:font-weight="normal" officeooo:rsid="00ef817a" officeooo:paragraph-rsid="00ee9f6f" style:font-size-asian="11pt" style:font-weight-asian="normal" style:font-size-complex="11pt" style:font-weight-complex="normal"/>
+      <style:text-properties style:font-name="Tex Gyre Pagella1" fo:font-size="12pt" fo:language="en" fo:country="GB" style:text-underline-style="none" officeooo:rsid="00efdd42" officeooo:paragraph-rsid="00efdd42" style:font-size-asian="12pt" style:font-size-complex="12pt"/>
     </style:style>
     <style:style style:name="P43" style:family="paragraph" style:parent-style-name="Standard">
-      <style:text-properties style:font-name="Tex Gyre Pagella1" fo:font-size="11pt" officeooo:rsid="00db46a8" officeooo:paragraph-rsid="00db46a8" style:font-size-asian="11pt" style:font-size-complex="11pt"/>
+      <style:text-properties style:font-name="Tex Gyre Pagella1" fo:font-size="10pt" fo:language="en" fo:country="GB" fo:font-weight="normal" officeooo:rsid="00e9e55e" officeooo:paragraph-rsid="00e9e55e" style:font-size-asian="8.75pt" style:font-weight-asian="normal" style:font-size-complex="10pt" style:font-weight-complex="normal"/>
     </style:style>
     <style:style style:name="P44" style:family="paragraph" style:parent-style-name="Standard">
-      <style:text-properties style:font-name="Tex Gyre Pagella1" fo:font-size="11pt" officeooo:rsid="00db46a8" officeooo:paragraph-rsid="00f3fc0c" style:font-size-asian="11pt" style:font-size-complex="11pt"/>
+      <style:text-properties officeooo:paragraph-rsid="00e9e55e"/>
     </style:style>
     <style:style style:name="P45" style:family="paragraph" style:parent-style-name="Standard">
-      <style:text-properties style:font-name="Tex Gyre Pagella1" fo:font-size="11pt" officeooo:rsid="00d68900" officeooo:paragraph-rsid="00d68900" style:font-size-asian="11pt" style:font-size-complex="11pt"/>
+      <style:text-properties fo:font-size="12pt" officeooo:paragraph-rsid="00e80a31" style:font-size-asian="12pt" style:font-size-complex="12pt"/>
     </style:style>
     <style:style style:name="P46" style:family="paragraph" style:parent-style-name="Standard">
-      <style:text-properties style:font-name="Tex Gyre Pagella1" fo:font-size="12pt" fo:language="en" fo:country="GB" style:text-underline-style="none" officeooo:rsid="00efdd42" officeooo:paragraph-rsid="00efdd42" style:font-size-asian="12pt" style:font-size-complex="12pt"/>
+      <style:text-properties officeooo:paragraph-rsid="00ee8a77"/>
     </style:style>
     <style:style style:name="P47" style:family="paragraph" style:parent-style-name="Standard">
-      <style:text-properties officeooo:paragraph-rsid="00dc14c7"/>
+      <style:text-properties officeooo:paragraph-rsid="00efdd42"/>
     </style:style>
     <style:style style:name="P48" style:family="paragraph" style:parent-style-name="Standard">
-      <style:text-properties officeooo:paragraph-rsid="00dfd640"/>
+      <style:text-properties officeooo:paragraph-rsid="00f4c95a"/>
     </style:style>
     <style:style style:name="P49" style:family="paragraph" style:parent-style-name="Standard">
-      <style:text-properties officeooo:paragraph-rsid="00e9e55e"/>
+      <style:text-properties fo:font-size="10pt" officeooo:paragraph-rsid="00f4c95a" style:font-size-asian="8.75pt" style:font-size-complex="10pt"/>
     </style:style>
     <style:style style:name="P50" style:family="paragraph" style:parent-style-name="Standard">
-      <style:text-properties fo:font-size="12pt" officeooo:paragraph-rsid="00e80a31" style:font-size-asian="12pt" style:font-size-complex="12pt"/>
-    </style:style>
-    <style:style style:name="P51" style:family="paragraph" style:parent-style-name="Standard">
-      <style:text-properties officeooo:paragraph-rsid="00ee8a77"/>
-    </style:style>
-    <style:style style:name="P52" style:family="paragraph" style:parent-style-name="Standard">
-      <style:text-properties officeooo:paragraph-rsid="00ee9f6f"/>
-    </style:style>
-    <style:style style:name="P53" style:family="paragraph" style:parent-style-name="Standard">
-      <style:text-properties officeooo:paragraph-rsid="00efdd42"/>
-    </style:style>
-    <style:style style:name="P54" style:family="paragraph" style:parent-style-name="Standard">
-      <style:text-properties officeooo:paragraph-rsid="00f4c95a"/>
-    </style:style>
-    <style:style style:name="P55" style:family="paragraph" style:parent-style-name="Standard">
       <style:paragraph-properties fo:margin-left="0in" fo:margin-right="0.25in" fo:text-align="end" style:justify-single-word="false" fo:text-indent="0.25in" style:auto-text-indent="false"/>
       <style:text-properties fo:text-transform="uppercase" fo:color="#ffffff" style:font-name="Calibri" fo:language="en" fo:country="GB" fo:font-weight="bold" style:font-weight-asian="bold" style:font-size-complex="11pt" style:font-weight-complex="bold"/>
     </style:style>
-    <style:style style:name="P56" style:family="paragraph" style:parent-style-name="Standard">
+    <style:style style:name="P51" style:family="paragraph" style:parent-style-name="Standard">
       <style:paragraph-properties fo:margin-left="0in" fo:margin-right="0.25in" fo:text-indent="0.25in" style:auto-text-indent="false"/>
       <style:text-properties fo:color="#365f91" fo:language="en" fo:country="GB" style:font-size-complex="11pt"/>
     </style:style>
-    <style:style style:name="P57" style:family="paragraph" style:parent-style-name="Footer">
+    <style:style style:name="P52" style:family="paragraph" style:parent-style-name="Footer">
       <style:paragraph-properties fo:padding="0in" fo:border="none"/>
     </style:style>
-    <style:style style:name="P58" style:family="paragraph" style:parent-style-name="Footer">
+    <style:style style:name="P53" style:family="paragraph" style:parent-style-name="Footer">
       <style:text-properties fo:language="en" fo:country="GB"/>
     </style:style>
-    <style:style style:name="P59" style:family="paragraph" style:parent-style-name="Footer">
+    <style:style style:name="P54" style:family="paragraph" style:parent-style-name="Footer">
       <style:text-properties fo:language="en" fo:country="GB" officeooo:paragraph-rsid="0019ef89"/>
     </style:style>
-    <style:style style:name="P60" style:family="paragraph" style:parent-style-name="Standard">
+    <style:style style:name="P55" style:family="paragraph" style:parent-style-name="Standard">
       <style:paragraph-properties fo:margin-left="0in" fo:margin-right="0.25in" fo:text-indent="0in" style:auto-text-indent="false"/>
       <style:text-properties fo:color="#365f91" fo:language="en" fo:country="GB" officeooo:paragraph-rsid="0019ef89" style:font-size-complex="11pt"/>
     </style:style>
+    <style:style style:name="P56" style:family="paragraph" style:parent-style-name="Heading_20_2">
+      <style:text-properties fo:language="en" fo:country="GB" officeooo:rsid="00dc14c7" officeooo:paragraph-rsid="00dc14c7"/>
+    </style:style>
+    <style:style style:name="P57" style:family="paragraph" style:parent-style-name="Heading_20_2">
+      <style:text-properties fo:language="en" fo:country="GB" officeooo:rsid="00ddbd13" officeooo:paragraph-rsid="00ddbd13"/>
+    </style:style>
+    <style:style style:name="P58" style:family="paragraph" style:parent-style-name="Heading_20_2">
+      <style:text-properties fo:language="en" fo:country="GB" officeooo:rsid="00ddbd13" officeooo:paragraph-rsid="00dc14c7"/>
+    </style:style>
+    <style:style style:name="P59" style:family="paragraph" style:parent-style-name="Heading_20_2">
+      <style:text-properties fo:language="en" fo:country="GB" officeooo:rsid="00f12ef5" officeooo:paragraph-rsid="00f4c95a"/>
+    </style:style>
+    <style:style style:name="P60" style:family="paragraph" style:parent-style-name="Heading_20_2">
+      <style:text-properties fo:font-size="13pt" officeooo:paragraph-rsid="00e80a31" style:font-size-asian="13pt" style:font-size-complex="13pt"/>
+    </style:style>
     <style:style style:name="P61" style:family="paragraph" style:parent-style-name="Heading_20_2">
-      <style:text-properties fo:language="en" fo:country="GB" officeooo:rsid="00dc14c7" officeooo:paragraph-rsid="00dc14c7"/>
-    </style:style>
-    <style:style style:name="P62" style:family="paragraph" style:parent-style-name="Heading_20_2">
-      <style:text-properties fo:language="en" fo:country="GB" officeooo:rsid="00ddbd13" officeooo:paragraph-rsid="00ddbd13"/>
-    </style:style>
-    <style:style style:name="P63" style:family="paragraph" style:parent-style-name="Heading_20_2">
-      <style:text-properties fo:language="en" fo:country="GB" officeooo:rsid="00ddbd13" officeooo:paragraph-rsid="00dc14c7"/>
-    </style:style>
-    <style:style style:name="P64" style:family="paragraph" style:parent-style-name="Heading_20_2">
-      <style:text-properties fo:language="en" fo:country="GB" officeooo:rsid="00f12ef5" officeooo:paragraph-rsid="00f12ef5"/>
-    </style:style>
-    <style:style style:name="P65" style:family="paragraph" style:parent-style-name="Heading_20_2">
-      <style:text-properties fo:language="en" fo:country="GB" officeooo:rsid="00f12ef5" officeooo:paragraph-rsid="00f4c95a"/>
-    </style:style>
-    <style:style style:name="P66" style:family="paragraph" style:parent-style-name="Heading_20_2">
-      <style:text-properties fo:font-size="13pt" officeooo:paragraph-rsid="00e80a31" style:font-size-asian="13pt" style:font-size-complex="13pt"/>
-    </style:style>
-    <style:style style:name="P67" style:family="paragraph" style:parent-style-name="Heading_20_2">
       <style:text-properties fo:font-size="13pt" officeooo:rsid="00efdd42" officeooo:paragraph-rsid="00efdd42" style:font-size-asian="13pt" style:font-size-complex="13pt"/>
     </style:style>
-    <style:style style:name="P68" style:family="paragraph" style:parent-style-name="Subtitle">
+    <style:style style:name="P62" style:family="paragraph" style:parent-style-name="Subtitle">
       <style:text-properties fo:language="en" fo:country="GB"/>
     </style:style>
-    <style:style style:name="P69" style:family="paragraph" style:parent-style-name="Contents_20_Heading">
+    <style:style style:name="P63" style:family="paragraph" style:parent-style-name="Contents_20_Heading">
       <style:text-properties fo:language="en" fo:country="GB"/>
     </style:style>
-    <style:style style:name="P70" style:family="paragraph" style:parent-style-name="Frame_20_contents">
+    <style:style style:name="P64" style:family="paragraph" style:parent-style-name="Frame_20_contents">
       <style:text-properties fo:color="#808080" style:font-name="Calibri" fo:language="en" fo:country="GB"/>
     </style:style>
-    <style:style style:name="P71" style:family="paragraph" style:parent-style-name="Frame_20_contents">
+    <style:style style:name="P65" style:family="paragraph" style:parent-style-name="Frame_20_contents">
       <style:paragraph-properties fo:text-align="center" style:justify-single-word="false"/>
       <style:text-properties fo:color="#808080" style:font-name="Calibri" fo:font-size="28pt" fo:language="en" fo:country="GB" fo:font-weight="bold" style:font-size-asian="28pt" style:font-weight-asian="bold" style:font-size-complex="28pt"/>
     </style:style>
-    <style:style style:name="P72" style:family="paragraph" style:parent-style-name="Frame_20_contents">
+    <style:style style:name="P66" style:family="paragraph" style:parent-style-name="Frame_20_contents">
       <style:paragraph-properties fo:text-align="center" style:justify-single-word="false"/>
       <style:text-properties fo:color="#808080" style:font-name="Calibri" fo:font-size="28pt" fo:language="en" fo:country="GB" fo:font-weight="normal" officeooo:rsid="00dd1d11" officeooo:paragraph-rsid="00dd1d11" style:font-size-asian="28pt" style:font-weight-asian="normal" style:font-size-complex="28pt" style:font-weight-complex="normal"/>
     </style:style>
-    <style:style style:name="P73" style:family="paragraph" style:parent-style-name="Frame_20_contents">
+    <style:style style:name="P67" style:family="paragraph" style:parent-style-name="Frame_20_contents">
       <style:text-properties fo:language="en" fo:country="GB"/>
     </style:style>
-    <style:style style:name="P74" style:family="paragraph" style:parent-style-name="Frame_20_contents">
+    <style:style style:name="P68" style:family="paragraph" style:parent-style-name="Frame_20_contents">
       <style:paragraph-properties fo:margin-top="0in" fo:margin-bottom="0in" style:contextual-spacing="true"/>
       <style:text-properties fo:color="#808080" style:font-name="Calibri" fo:font-size="28pt" fo:language="en" fo:country="GB" style:font-size-asian="28pt" style:font-size-complex="28pt"/>
     </style:style>
-    <style:style style:name="P75" style:family="paragraph" style:parent-style-name="Frame_20_contents">
+    <style:style style:name="P69" style:family="paragraph" style:parent-style-name="Frame_20_contents">
       <style:paragraph-properties fo:margin-top="0in" fo:margin-bottom="0in" style:contextual-spacing="true"/>
       <style:text-properties fo:color="#808080" style:font-name="Calibri" fo:font-size="28pt" fo:language="en" fo:country="GB" officeooo:rsid="00186248" officeooo:paragraph-rsid="00186248" style:font-size-asian="28pt" style:font-size-complex="28pt"/>
     </style:style>
-    <style:style style:name="P76" style:family="paragraph" style:parent-style-name="Frame_20_contents">
+    <style:style style:name="P70" style:family="paragraph" style:parent-style-name="Frame_20_contents">
       <style:paragraph-properties fo:margin-top="0in" fo:margin-bottom="0in" style:contextual-spacing="true"/>
       <style:text-properties fo:color="#808080" style:font-name="Calibri" fo:font-size="20pt" fo:language="en" fo:country="GB" style:font-size-asian="20pt" style:font-size-complex="20pt"/>
     </style:style>
-    <style:style style:name="P77" style:family="paragraph" style:parent-style-name="Frame_20_contents">
+    <style:style style:name="P71" style:family="paragraph" style:parent-style-name="Frame_20_contents">
       <style:paragraph-properties fo:margin-top="0in" fo:margin-bottom="0in" style:contextual-spacing="true"/>
       <style:text-properties fo:color="#808080" style:font-name="Calibri" fo:font-size="14pt" fo:language="en" fo:country="GB" style:font-size-asian="14pt" style:font-size-complex="14pt"/>
     </style:style>
-    <style:style style:name="P78" style:family="paragraph" style:parent-style-name="Preformatted_20_Text">
+    <style:style style:name="P72" style:family="paragraph" style:parent-style-name="Preformatted_20_Text">
       <style:paragraph-properties fo:text-align="center" style:justify-single-word="false" fo:background-color="#ffffff">
         <style:background-image/>
       </style:paragraph-properties>
       <style:text-properties style:font-name="Tex Gyre Pagella1" fo:font-size="10pt" fo:language="en" fo:country="GB" officeooo:paragraph-rsid="00cc3098" style:font-size-asian="10pt" style:font-size-complex="10pt"/>
     </style:style>
-    <style:style style:name="P79" style:family="paragraph" style:parent-style-name="Preformatted_20_Text">
+    <style:style style:name="P73" style:family="paragraph" style:parent-style-name="Preformatted_20_Text">
       <style:paragraph-properties fo:text-align="start" style:justify-single-word="false" fo:background-color="#ffffff">
         <style:background-image/>
       </style:paragraph-properties>
       <style:text-properties style:font-name="Tex Gyre Pagella1" fo:font-size="10pt" fo:language="en" fo:country="GB" officeooo:paragraph-rsid="00cc3098" style:font-size-asian="10pt" style:font-size-complex="10pt"/>
     </style:style>
-    <style:style style:name="P80" style:family="paragraph" style:parent-style-name="Preformatted_20_Text">
-      <style:paragraph-properties fo:text-align="start" style:justify-single-word="false" fo:background-color="#ffffff">
-        <style:background-image/>
-      </style:paragraph-properties>
-      <style:text-properties style:font-name="Tex Gyre Pagella1" fo:font-size="10pt" fo:language="en" fo:country="GB" fo:font-weight="normal" officeooo:rsid="00e9e55e" officeooo:paragraph-rsid="00f6d0cc" style:font-size-asian="10pt" style:font-weight-asian="normal" style:font-size-complex="10pt" style:font-weight-complex="normal"/>
-    </style:style>
-    <style:style style:name="P81" style:family="paragraph" style:parent-style-name="Preformatted_20_Text">
+    <style:style style:name="P74" style:family="paragraph" style:parent-style-name="Preformatted_20_Text">
       <style:paragraph-properties fo:background-color="#ffffff">
         <style:background-image/>
       </style:paragraph-properties>
       <style:text-properties fo:color="#000000" style:font-name="Tex Gyre Pagella1" fo:font-size="11pt" officeooo:paragraph-rsid="00f4c95a" style:font-size-asian="11pt" style:font-name-complex="DejaVu Sans" style:font-size-complex="11pt"/>
     </style:style>
-    <style:style style:name="P82" style:family="paragraph" style:parent-style-name="Preformatted_20_Text">
+    <style:style style:name="P75" style:family="paragraph" style:parent-style-name="Preformatted_20_Text">
       <style:paragraph-properties fo:background-color="#ffffff">
         <style:background-image/>
       </style:paragraph-properties>
       <style:text-properties fo:color="#000000" style:font-name="Tex Gyre Pagella1" fo:font-size="11pt" officeooo:rsid="00f4c95a" officeooo:paragraph-rsid="00f4c95a" style:font-size-asian="11pt" style:font-name-complex="DejaVu Sans" style:font-size-complex="11pt"/>
     </style:style>
-    <style:style style:name="P83" style:family="paragraph" style:parent-style-name="Preformatted_20_Text">
+    <style:style style:name="P76" style:family="paragraph" style:parent-style-name="Preformatted_20_Text">
       <style:paragraph-properties fo:background-color="#ffffff">
         <style:background-image/>
       </style:paragraph-properties>
       <style:text-properties fo:color="#000000" style:font-name="Tex Gyre Pagella1" fo:font-size="11pt" officeooo:rsid="00f4fb2c" officeooo:paragraph-rsid="00f4fb2c" style:font-size-asian="11pt" style:font-name-complex="DejaVu Sans" style:font-size-complex="11pt"/>
     </style:style>
-    <style:style style:name="P84" style:family="paragraph" style:parent-style-name="Standard">
+    <style:style style:name="P77" style:family="paragraph" style:parent-style-name="Preformatted_20_Text">
+      <style:paragraph-properties fo:text-align="start" style:justify-single-word="false" fo:background-color="#ffffff">
+        <style:background-image/>
+      </style:paragraph-properties>
+      <style:text-properties officeooo:paragraph-rsid="00cc3098"/>
+    </style:style>
+    <style:style style:name="P78" style:family="paragraph" style:parent-style-name="Standard">
       <style:paragraph-properties fo:background-color="#ffffff">
         <style:background-image/>
       </style:paragraph-properties>
-      <style:text-properties style:font-name="Tex Gyre Pagella1" fo:font-size="11pt" fo:language="en" fo:country="GB" style:text-underline-style="none" officeooo:rsid="004cd3ae" officeooo:paragraph-rsid="00dc14c7" style:font-size-asian="11pt" style:font-size-complex="11pt"/>
-    </style:style>
-    <style:style style:name="P85" style:family="paragraph" style:parent-style-name="Standard">
+      <style:text-properties style:font-name="Tex Gyre Pagella1" fo:font-size="11pt" fo:language="en" fo:country="GB" style:text-underline-style="none" officeooo:rsid="00dc14c7" officeooo:paragraph-rsid="00f4c95a" style:font-size-asian="11pt" style:font-size-complex="11pt"/>
+    </style:style>
+    <style:style style:name="P79" style:family="paragraph" style:parent-style-name="Standard">
+      <style:paragraph-properties fo:background-color="#ffffff">
+        <style:background-image/>
+      </style:paragraph-properties>
+      <style:text-properties style:font-name="Tex Gyre Pagella1" fo:font-size="11pt" fo:language="en" fo:country="GB" style:text-underline-style="none" officeooo:rsid="00f4c95a" officeooo:paragraph-rsid="00f4c95a" style:font-size-asian="11pt" style:font-size-complex="11pt"/>
+    </style:style>
+    <style:style style:name="P80" style:family="paragraph" style:parent-style-name="Standard">
+      <style:paragraph-properties fo:background-color="#ffffff">
+        <style:background-image/>
+      </style:paragraph-properties>
+      <style:text-properties style:font-name="Tex Gyre Pagella1" fo:font-size="10pt" fo:language="en" fo:country="GB" style:text-underline-style="none" officeooo:rsid="00f4c95a" officeooo:paragraph-rsid="00f4c95a" style:font-size-asian="8.75pt" style:font-size-complex="10pt"/>
+    </style:style>
+    <style:style style:name="P81" style:family="paragraph" style:parent-style-name="Preformatted_20_Text">
+      <style:text-properties style:font-name="Tex Gyre Pagella1" fo:font-size="11pt" fo:language="en" fo:country="GB" officeooo:paragraph-rsid="00d9dc0d" style:font-size-asian="11pt" style:font-size-complex="11pt"/>
+    </style:style>
+    <style:style style:name="P82" style:family="paragraph" style:parent-style-name="Preformatted_20_Text">
+      <style:text-properties style:font-name="Tex Gyre Pagella1" fo:font-size="11pt" fo:language="en" fo:country="GB" officeooo:rsid="00d9dc0d" officeooo:paragraph-rsid="00dc14c7" style:font-size-asian="11pt" style:font-size-complex="11pt"/>
+    </style:style>
+    <style:style style:name="P83" style:family="paragraph" style:parent-style-name="Preformatted_20_Text">
+      <style:text-properties fo:language="en" fo:country="GB" officeooo:paragraph-rsid="00dc14c7"/>
+    </style:style>
+    <style:style style:name="P84" style:family="paragraph" style:parent-style-name="Preformatted_20_Text">
+      <style:text-properties fo:color="#000000" style:font-name="Tex Gyre Pagella1" fo:font-size="11pt" officeooo:rsid="00f4c95a" officeooo:paragraph-rsid="00f4c95a" style:font-size-asian="11pt" style:font-name-complex="DejaVu Sans" style:font-size-complex="11pt"/>
+    </style:style>
+    <style:style style:name="P85" style:family="paragraph" style:parent-style-name="Preformatted_20_Text">
+      <style:text-properties fo:color="#000000" style:font-name="Tex Gyre Pagella1" fo:font-size="11pt" officeooo:paragraph-rsid="00f4c95a" style:font-size-asian="11pt" style:font-name-complex="DejaVu Sans" style:font-size-complex="11pt"/>
+    </style:style>
+    <style:style style:name="P86" style:family="paragraph" style:parent-style-name="Preformatted_20_Text">
+      <style:text-properties fo:color="#000000" style:font-name="Tex Gyre Pagella1" fo:font-size="11pt" officeooo:rsid="00f4fb2c" officeooo:paragraph-rsid="00f4fb2c" style:font-size-asian="11pt" style:font-name-complex="DejaVu Sans" style:font-size-complex="11pt"/>
+    </style:style>
+    <style:style style:name="P87" style:family="paragraph" style:parent-style-name="Table_20_Contents">
+      <style:text-properties style:font-name="Tex Gyre Pagella1" fo:font-size="11pt" officeooo:rsid="00f4c95a" officeooo:paragraph-rsid="00f4c95a" style:font-size-asian="11pt" style:font-name-complex="DejaVu Sans" style:font-size-complex="11pt"/>
+    </style:style>
+    <style:style style:name="P88" style:family="paragraph" style:parent-style-name="Table_20_Contents">
+      <style:text-properties style:font-name="Tex Gyre Pagella1" fo:font-size="11pt" officeooo:rsid="00f929fa" officeooo:paragraph-rsid="00f929fa" style:font-size-asian="11pt" style:font-name-complex="DejaVu Sans" style:font-size-complex="11pt"/>
+    </style:style>
+    <style:style style:name="P89" style:family="paragraph" style:parent-style-name="Preformatted_20_Text">
+      <style:paragraph-properties fo:margin-top="0in" fo:margin-bottom="0.1965in" style:contextual-spacing="false"/>
+    </style:style>
+    <style:style style:name="P90" style:family="paragraph" style:parent-style-name="Preformatted_20_Text">
+      <style:paragraph-properties fo:background-color="#cccccc">
+        <style:background-image/>
+      </style:paragraph-properties>
+      <style:text-properties style:font-name="Tex Gyre Pagella1" fo:font-size="11pt" style:font-size-asian="11pt" style:font-name-complex="DejaVu Sans" style:font-size-complex="11pt"/>
+    </style:style>
+    <style:style style:name="P91" style:family="paragraph" style:parent-style-name="Preformatted_20_Text">
+      <style:paragraph-properties fo:background-color="#cccccc">
+        <style:background-image/>
+      </style:paragraph-properties>
+      <style:text-properties style:font-name="Tex Gyre Pagella1" fo:font-size="11pt" officeooo:paragraph-rsid="00f4c95a" style:font-size-asian="11pt" style:font-name-complex="DejaVu Sans" style:font-size-complex="11pt"/>
+    </style:style>
+    <style:style style:name="P92" style:family="paragraph" style:parent-style-name="Standard" style:list-style-name="L11">
+      <style:text-properties fo:language="en" fo:country="GB" officeooo:paragraph-rsid="011ab27c"/>
+    </style:style>
+    <style:style style:name="P93" style:family="paragraph" style:parent-style-name="Standard">
+      <style:text-properties fo:language="en" fo:country="GB" officeooo:paragraph-rsid="011ab27c"/>
+    </style:style>
+    <style:style style:name="P94" style:family="paragraph" style:parent-style-name="Standard" style:list-style-name="L6">
+      <style:text-properties style:font-name="Tex Gyre Pagella1" fo:font-size="11pt" fo:language="en" fo:country="GB" officeooo:rsid="00d06eea" officeooo:paragraph-rsid="0104c884" style:font-size-asian="11pt" style:font-size-complex="11pt"/>
+    </style:style>
+    <style:style style:name="P95" style:family="paragraph" style:parent-style-name="Standard">
+      <style:text-properties style:font-name="Tex Gyre Pagella1" fo:font-size="11pt" fo:language="en" fo:country="GB" officeooo:rsid="00d06eea" officeooo:paragraph-rsid="0104c884" style:font-size-asian="11pt" style:font-size-complex="11pt"/>
+    </style:style>
+    <style:style style:name="P96" style:family="paragraph" style:parent-style-name="Standard" style:list-style-name="L9">
+      <style:text-properties style:font-name="Tex Gyre Pagella1" fo:font-size="11pt" fo:language="en" fo:country="GB" officeooo:rsid="00dfad1e" officeooo:paragraph-rsid="00ef817a" style:font-size-asian="11pt" style:font-size-complex="11pt"/>
+    </style:style>
+    <style:style style:name="P97" style:family="paragraph" style:parent-style-name="Standard" style:list-style-name="L11">
+      <style:text-properties style:font-name="Tex Gyre Pagella1" fo:font-size="11pt" fo:language="en" fo:country="GB" officeooo:rsid="00f9f14c" officeooo:paragraph-rsid="00f9f14c" style:font-size-asian="11pt" style:font-size-complex="11pt"/>
+    </style:style>
+    <style:style style:name="P98" style:family="paragraph" style:parent-style-name="Standard">
+      <style:text-properties style:font-name="Tex Gyre Pagella1" fo:font-size="11pt" fo:language="en" fo:country="GB" officeooo:rsid="00ddbd13" officeooo:paragraph-rsid="01066070" style:font-size-asian="11pt" style:font-size-complex="11pt"/>
+    </style:style>
+    <style:style style:name="P99" style:family="paragraph" style:parent-style-name="Standard">
+      <style:text-properties style:font-name="Tex Gyre Pagella1" fo:font-size="11pt" fo:language="en" fo:country="GB" officeooo:paragraph-rsid="0103815c" style:font-size-asian="11pt" style:font-size-complex="11pt"/>
+    </style:style>
+    <style:style style:name="P100" style:family="paragraph" style:parent-style-name="Standard">
+      <style:text-properties style:font-name="Tex Gyre Pagella1" fo:font-size="11pt" fo:language="en" fo:country="GB" officeooo:rsid="00e0d8d9" officeooo:paragraph-rsid="0104c884" style:font-size-asian="11pt" style:font-size-complex="11pt"/>
+    </style:style>
+    <style:style style:name="P101" style:family="paragraph" style:parent-style-name="Standard">
+      <style:text-properties style:font-name="Tex Gyre Pagella1" fo:font-size="11pt" fo:language="en" fo:country="GB" officeooo:paragraph-rsid="00dfd640" style:font-size-asian="11pt" style:font-size-complex="11pt"/>
+    </style:style>
+    <style:style style:name="P102" style:family="paragraph" style:parent-style-name="Standard" style:list-style-name="L9">
+      <style:text-properties style:font-name="Tex Gyre Pagella1" fo:font-size="11pt" fo:language="en" fo:country="GB" style:text-underline-style="none" officeooo:rsid="002d1ca1" officeooo:paragraph-rsid="00ef817a" style:font-size-asian="11pt" style:font-size-complex="11pt"/>
+    </style:style>
+    <style:style style:name="P103" style:family="paragraph" style:parent-style-name="Standard">
+      <style:text-properties style:font-name="Tex Gyre Pagella1" fo:font-size="11pt" fo:language="en" fo:country="GB" style:text-underline-style="none" officeooo:rsid="00dc14c7" officeooo:paragraph-rsid="00dc14c7" style:font-size-asian="11pt" style:font-size-complex="11pt"/>
+    </style:style>
+    <style:style style:name="P104" style:family="paragraph" style:parent-style-name="Standard">
+      <style:text-properties style:font-name="Tex Gyre Pagella1" fo:font-size="11pt" fo:language="en" fo:country="GB" fo:font-weight="normal" officeooo:rsid="00e9e55e" officeooo:paragraph-rsid="00ee9f6f" style:font-size-asian="11pt" style:font-weight-asian="normal" style:font-size-complex="11pt" style:font-weight-complex="normal"/>
+    </style:style>
+    <style:style style:name="P105" style:family="paragraph" style:parent-style-name="Standard">
+      <style:text-properties style:font-name="Tex Gyre Pagella1" fo:font-size="11pt" officeooo:rsid="00db46a8" officeooo:paragraph-rsid="01066070" style:font-size-asian="11pt" style:font-size-complex="11pt"/>
+    </style:style>
+    <style:style style:name="P106" style:family="paragraph" style:parent-style-name="Standard">
+      <style:text-properties style:font-name="Tex Gyre Pagella1" fo:font-size="11pt" officeooo:rsid="00d68900" officeooo:paragraph-rsid="01066070" style:font-size-asian="11pt" style:font-size-complex="11pt"/>
+    </style:style>
+    <style:style style:name="P107" style:family="paragraph" style:parent-style-name="Standard">
+      <style:text-properties style:font-name="Tex Gyre Pagella1" fo:font-size="9pt" fo:language="en" fo:country="GB" officeooo:paragraph-rsid="00dfd640" style:font-size-asian="7.84999990463257pt" style:font-size-complex="9pt"/>
+    </style:style>
+    <style:style style:name="P108" style:family="paragraph" style:parent-style-name="Standard" style:list-style-name="L10">
+      <style:text-properties officeooo:paragraph-rsid="00d16810"/>
+    </style:style>
+    <style:style style:name="P109" style:family="paragraph" style:parent-style-name="Standard" style:list-style-name="L10">
+      <style:text-properties officeooo:paragraph-rsid="00e80a31"/>
+    </style:style>
+    <style:style style:name="P110" style:family="paragraph" style:parent-style-name="Standard">
+      <style:text-properties officeooo:rsid="0103815c" officeooo:paragraph-rsid="00dc14c7"/>
+    </style:style>
+    <style:style style:name="P111" style:family="paragraph" style:parent-style-name="Standard" style:list-style-name="L6">
+      <style:text-properties officeooo:rsid="00d06eea" officeooo:paragraph-rsid="0104c884"/>
+    </style:style>
+    <style:style style:name="P112" style:family="paragraph" style:parent-style-name="Standard">
+      <style:text-properties officeooo:paragraph-rsid="01056b9e"/>
+    </style:style>
+    <style:style style:name="P113" style:family="paragraph" style:parent-style-name="Standard">
+      <style:text-properties officeooo:paragraph-rsid="01066070"/>
+    </style:style>
+    <style:style style:name="P114" style:family="paragraph" style:parent-style-name="Standard">
+      <style:text-properties officeooo:paragraph-rsid="00dfd640"/>
+    </style:style>
+    <style:style style:name="P115" style:family="paragraph" style:parent-style-name="Standard">
+      <style:text-properties officeooo:paragraph-rsid="01093fe1"/>
+    </style:style>
+    <style:style style:name="P116" style:family="paragraph" style:parent-style-name="Standard">
+      <style:text-properties officeooo:paragraph-rsid="010cebad"/>
+    </style:style>
+    <style:style style:name="P117" style:family="paragraph" style:parent-style-name="Standard">
+      <style:text-properties officeooo:paragraph-rsid="010ef9a3"/>
+    </style:style>
+    <style:style style:name="P118" style:family="paragraph" style:parent-style-name="Standard">
+      <style:text-properties officeooo:paragraph-rsid="01110555"/>
+    </style:style>
+    <style:style style:name="P119" style:family="paragraph" style:parent-style-name="Standard">
+      <style:text-properties officeooo:paragraph-rsid="00e80a31"/>
+    </style:style>
+    <style:style style:name="P120" style:family="paragraph" style:parent-style-name="Standard" style:master-page-name="First_20_Page">
+      <style:paragraph-properties style:page-number="auto"/>
+      <style:text-properties fo:language="en" fo:country="GB" officeooo:rsid="00186248" officeooo:paragraph-rsid="00186248"/>
+    </style:style>
+    <style:style style:name="P121" style:family="paragraph" style:parent-style-name="Standard" style:master-page-name="Converted1">
+      <style:paragraph-properties style:page-number="auto"/>
+      <style:text-properties fo:language="en" fo:country="GB"/>
+    </style:style>
+    <style:style style:name="P122" style:family="paragraph" style:parent-style-name="Standard" style:list-style-name="L15">
+      <style:paragraph-properties fo:background-color="#ffffff">
+        <style:background-image/>
+      </style:paragraph-properties>
+      <style:text-properties style:font-name="Tex Gyre Pagella1" fo:font-size="11pt" fo:language="en" fo:country="GB" style:text-underline-style="none" officeooo:rsid="00f958a4" officeooo:paragraph-rsid="011965a3" style:font-size-asian="11pt" style:font-size-complex="11pt"/>
+    </style:style>
+    <style:style style:name="P123" style:family="paragraph" style:parent-style-name="Standard" style:list-style-name="L18">
+      <style:paragraph-properties fo:background-color="#ffffff">
+        <style:background-image/>
+      </style:paragraph-properties>
+      <style:text-properties style:font-name="Tex Gyre Pagella1" fo:font-size="11pt" fo:language="en" fo:country="GB" style:text-underline-style="none" officeooo:rsid="00f958a4" officeooo:paragraph-rsid="011965a3" style:font-size-asian="11pt" style:font-size-complex="11pt"/>
+    </style:style>
+    <style:style style:name="P124" style:family="paragraph" style:parent-style-name="Standard">
       <style:paragraph-properties fo:background-color="#ffffff">
         <style:tab-stops>
           <style:tab-stop style:position="0.4575in"/>
         </style:tab-stops>
         <style:background-image/>
       </style:paragraph-properties>
-      <style:text-properties style:font-name="Tex Gyre Pagella1" fo:font-size="11pt" fo:language="en" fo:country="GB" style:text-underline-style="none" officeooo:rsid="00dc14c7" officeooo:paragraph-rsid="00ddbd13" style:font-size-asian="11pt" style:font-size-complex="11pt"/>
-    </style:style>
-    <style:style style:name="P86" style:family="paragraph" style:parent-style-name="Standard">
-      <style:paragraph-properties fo:background-color="#ffffff">
-        <style:tab-stops>
-          <style:tab-stop style:position="0.4575in"/>
-        </style:tab-stops>
-        <style:background-image/>
-      </style:paragraph-properties>
-      <style:text-properties style:font-name="Tex Gyre Pagella1" fo:font-size="11pt" fo:language="en" fo:country="GB" style:text-underline-style="none" officeooo:rsid="00dc14c7" officeooo:paragraph-rsid="00ef817a" style:font-size-asian="11pt" style:font-size-complex="11pt"/>
-    </style:style>
-    <style:style style:name="P87" style:family="paragraph" style:parent-style-name="Standard">
+      <style:text-properties style:font-name="Tex Gyre Pagella1" fo:font-size="11pt" fo:language="en" fo:country="GB" style:text-underline-style="none" officeooo:rsid="00dc14c7" officeooo:paragraph-rsid="011965a3" style:font-size-asian="11pt" style:font-size-complex="11pt"/>
+    </style:style>
+    <style:style style:name="P125" style:family="paragraph" style:parent-style-name="Standard">
       <style:paragraph-properties fo:background-color="#ffffff">
         <style:background-image/>
       </style:paragraph-properties>
-      <style:text-properties style:font-name="Tex Gyre Pagella1" fo:font-size="11pt" fo:language="en" fo:country="GB" style:text-underline-style="none" officeooo:rsid="00dc14c7" officeooo:paragraph-rsid="00f12ef5" style:font-size-asian="11pt" style:font-size-complex="11pt"/>
-    </style:style>
-    <style:style style:name="P88" style:family="paragraph" style:parent-style-name="Standard">
+      <style:text-properties style:font-name="Tex Gyre Pagella1" fo:font-size="11pt" fo:language="en" fo:country="GB" style:text-underline-style="none" officeooo:rsid="00ec719a" officeooo:paragraph-rsid="011965a3" style:font-size-asian="11pt" style:font-size-complex="11pt"/>
+    </style:style>
+    <style:style style:name="P126" style:family="paragraph" style:parent-style-name="Standard">
       <style:paragraph-properties fo:background-color="#ffffff">
         <style:background-image/>
       </style:paragraph-properties>
-      <style:text-properties style:font-name="Tex Gyre Pagella1" fo:font-size="11pt" fo:language="en" fo:country="GB" style:text-underline-style="none" officeooo:rsid="00dc14c7" officeooo:paragraph-rsid="00f3ecae" style:font-size-asian="11pt" style:font-size-complex="11pt"/>
-    </style:style>
-    <style:style style:name="P89" style:family="paragraph" style:parent-style-name="Standard">
+      <style:text-properties style:font-name="Tex Gyre Pagella1" fo:font-size="11pt" fo:language="en" fo:country="GB" style:text-underline-style="none" officeooo:rsid="00f9d60d" officeooo:paragraph-rsid="011965a3" style:font-size-asian="11pt" style:font-size-complex="11pt"/>
+    </style:style>
+    <style:style style:name="P127" style:family="paragraph" style:parent-style-name="Standard">
       <style:paragraph-properties fo:background-color="#ffffff">
         <style:background-image/>
       </style:paragraph-properties>
-      <style:text-properties style:font-name="Tex Gyre Pagella1" fo:font-size="11pt" fo:language="en" fo:country="GB" style:text-underline-style="none" officeooo:rsid="00dc14c7" officeooo:paragraph-rsid="00f4c95a" style:font-size-asian="11pt" style:font-size-complex="11pt"/>
-    </style:style>
-    <style:style style:name="P90" style:family="paragraph" style:parent-style-name="Standard">
+      <style:text-properties style:font-name="Tex Gyre Pagella1" fo:font-size="11pt" fo:language="en" fo:country="GB" style:text-underline-style="none" officeooo:rsid="01124a73" officeooo:paragraph-rsid="011965a3" style:font-size-asian="11pt" style:font-size-complex="11pt"/>
+    </style:style>
+    <style:style style:name="P128" style:family="paragraph" style:parent-style-name="Standard" style:list-style-name="L18">
       <style:paragraph-properties fo:background-color="#ffffff">
         <style:background-image/>
       </style:paragraph-properties>
-      <style:text-properties style:font-name="Tex Gyre Pagella1" fo:font-size="11pt" fo:language="en" fo:country="GB" style:text-underline-style="none" officeooo:rsid="00f4c95a" officeooo:paragraph-rsid="00f4c95a" style:font-size-asian="11pt" style:font-size-complex="11pt"/>
-    </style:style>
-    <style:style style:name="P91" style:family="paragraph" style:parent-style-name="Standard">
+      <style:text-properties style:font-name="Tex Gyre Pagella1" fo:font-size="11pt" fo:language="en" fo:country="GB" style:text-underline-style="none" officeooo:rsid="0113de16" officeooo:paragraph-rsid="011965a3" style:font-size-asian="11pt" style:font-size-complex="11pt"/>
+    </style:style>
+    <style:style style:name="P129" style:family="paragraph" style:parent-style-name="Standard">
       <style:paragraph-properties fo:background-color="#ffffff">
         <style:background-image/>
       </style:paragraph-properties>
-      <style:text-properties officeooo:rsid="00d06eea" officeooo:paragraph-rsid="00d06eea"/>
-    </style:style>
-    <style:style style:name="P92" style:family="paragraph" style:parent-style-name="Preformatted_20_Text">
-      <style:text-properties style:font-name="Tex Gyre Pagella1" fo:font-size="11pt" fo:language="en" fo:country="GB" officeooo:paragraph-rsid="00d9dc0d" style:font-size-asian="11pt" style:font-size-complex="11pt"/>
-    </style:style>
-    <style:style style:name="P93" style:family="paragraph" style:parent-style-name="Preformatted_20_Text">
-      <style:text-properties style:font-name="Tex Gyre Pagella1" fo:font-size="11pt" fo:language="en" fo:country="GB" officeooo:rsid="00d9dc0d" officeooo:paragraph-rsid="00dc14c7" style:font-size-asian="11pt" style:font-size-complex="11pt"/>
-    </style:style>
-    <style:style style:name="P94" style:family="paragraph" style:parent-style-name="Preformatted_20_Text">
-      <style:text-properties fo:language="en" fo:country="GB" officeooo:paragraph-rsid="00dc14c7"/>
-    </style:style>
-    <style:style style:name="P95" style:family="paragraph" style:parent-style-name="Preformatted_20_Text">
-      <style:text-properties fo:color="#000000" style:font-name="Tex Gyre Pagella1" fo:font-size="11pt" officeooo:rsid="00f4c95a" officeooo:paragraph-rsid="00f4c95a" style:font-size-asian="11pt" style:font-name-complex="DejaVu Sans" style:font-size-complex="11pt"/>
-    </style:style>
-    <style:style style:name="P96" style:family="paragraph" style:parent-style-name="Preformatted_20_Text">
-      <style:text-properties fo:color="#000000" style:font-name="Tex Gyre Pagella1" fo:font-size="11pt" officeooo:paragraph-rsid="00f4c95a" style:font-size-asian="11pt" style:font-name-complex="DejaVu Sans" style:font-size-complex="11pt"/>
-    </style:style>
-    <style:style style:name="P97" style:family="paragraph" style:parent-style-name="Preformatted_20_Text">
-      <style:text-properties fo:color="#000000" style:font-name="Tex Gyre Pagella1" fo:font-size="11pt" officeooo:rsid="00f4fb2c" officeooo:paragraph-rsid="00f4fb2c" style:font-size-asian="11pt" style:font-name-complex="DejaVu Sans" style:font-size-complex="11pt"/>
-    </style:style>
-    <style:style style:name="P98" style:family="paragraph" style:parent-style-name="Table_20_Contents">
-      <style:text-properties style:font-name="Tex Gyre Pagella1" fo:font-size="11pt" officeooo:rsid="00f4c95a" officeooo:paragraph-rsid="00f4c95a" style:font-size-asian="11pt" style:font-name-complex="DejaVu Sans" style:font-size-complex="11pt"/>
-    </style:style>
-    <style:style style:name="P99" style:family="paragraph" style:parent-style-name="Preformatted_20_Text">
-      <style:paragraph-properties fo:margin-top="0in" fo:margin-bottom="0.1965in" style:contextual-spacing="false"/>
-    </style:style>
-    <style:style style:name="P100" style:family="paragraph" style:parent-style-name="Preformatted_20_Text">
-      <style:paragraph-properties fo:background-color="#cccccc">
-        <style:background-image/>
-      </style:paragraph-properties>
-      <style:text-properties style:font-name="Tex Gyre Pagella1" fo:font-size="11pt" style:font-size-asian="11pt" style:font-name-complex="DejaVu Sans" style:font-size-complex="11pt"/>
-    </style:style>
-    <style:style style:name="P101" style:family="paragraph" style:parent-style-name="Preformatted_20_Text">
-      <style:paragraph-properties fo:background-color="#cccccc">
-        <style:background-image/>
-      </style:paragraph-properties>
-      <style:text-properties style:font-name="Tex Gyre Pagella1" fo:font-size="11pt" officeooo:paragraph-rsid="00f4c95a" style:font-size-asian="11pt" style:font-name-complex="DejaVu Sans" style:font-size-complex="11pt"/>
-    </style:style>
-    <style:style style:name="P102" style:family="paragraph" style:parent-style-name="Standard" style:list-style-name="L6">
-      <style:text-properties style:font-name="Tex Gyre Pagella1" fo:font-size="11pt" fo:language="en" fo:country="GB" officeooo:rsid="00d06eea" officeooo:paragraph-rsid="00d06eea" style:font-size-asian="11pt" style:font-size-complex="11pt"/>
-    </style:style>
-    <style:style style:name="P103" style:family="paragraph" style:parent-style-name="Standard" style:list-style-name="L7">
-      <style:text-properties style:font-name="Tex Gyre Pagella1" fo:font-size="11pt" fo:language="en" fo:country="GB" officeooo:rsid="00dfad1e" officeooo:paragraph-rsid="00ef817a" style:font-size-asian="11pt" style:font-size-complex="11pt"/>
-    </style:style>
-    <style:style style:name="P104" style:family="paragraph" style:parent-style-name="Standard">
-      <style:text-properties style:font-name="Tex Gyre Pagella1" fo:font-size="11pt" fo:language="en" fo:country="GB" officeooo:rsid="00f9f14c" officeooo:paragraph-rsid="00f9f14c" style:font-size-asian="11pt" style:font-size-complex="11pt"/>
-    </style:style>
-    <style:style style:name="P105" style:family="paragraph" style:parent-style-name="Standard" style:list-style-name="L11">
-      <style:text-properties style:font-name="Tex Gyre Pagella1" fo:font-size="11pt" fo:language="en" fo:country="GB" officeooo:rsid="00f9f14c" officeooo:paragraph-rsid="00f9f14c" style:font-size-asian="11pt" style:font-size-complex="11pt"/>
-    </style:style>
-    <style:style style:name="P106" style:family="paragraph" style:parent-style-name="Standard" style:list-style-name="L11">
-      <style:text-properties style:font-name="Tex Gyre Pagella1" fo:font-size="11pt" fo:language="en" fo:country="GB" officeooo:rsid="00fa5a7e" officeooo:paragraph-rsid="00fa5a7e" style:font-size-asian="11pt" style:font-size-complex="11pt"/>
-    </style:style>
-    <style:style style:name="P107" style:family="paragraph" style:parent-style-name="Standard" style:list-style-name="L7">
-      <style:text-properties style:font-name="Tex Gyre Pagella1" fo:font-size="11pt" fo:language="en" fo:country="GB" style:text-underline-style="none" officeooo:rsid="002d1ca1" officeooo:paragraph-rsid="00ef817a" style:font-size-asian="11pt" style:font-size-complex="11pt"/>
-    </style:style>
-    <style:style style:name="P108" style:family="paragraph" style:parent-style-name="Standard">
-      <style:text-properties style:font-name="Tex Gyre Pagella1" fo:font-size="10pt" fo:language="en" fo:country="GB" fo:font-weight="normal" officeooo:rsid="00e9e55e" officeooo:paragraph-rsid="00e9e55e" style:font-size-asian="8.75pt" style:font-weight-asian="normal" style:font-size-complex="10pt" style:font-weight-complex="normal"/>
-    </style:style>
-    <style:style style:name="P109" style:family="paragraph" style:parent-style-name="Standard" style:list-style-name="L8">
-      <style:text-properties officeooo:paragraph-rsid="00d16810"/>
-    </style:style>
-    <style:style style:name="P110" style:family="paragraph" style:parent-style-name="Standard" style:list-style-name="L8">
-      <style:text-properties officeooo:paragraph-rsid="00e80a31"/>
-    </style:style>
-    <style:style style:name="P111" style:family="paragraph" style:parent-style-name="Standard">
-      <style:text-properties officeooo:paragraph-rsid="00f4c95a"/>
-    </style:style>
-    <style:style style:name="P112" style:family="paragraph" style:parent-style-name="Standard">
-      <style:text-properties fo:font-size="10pt" officeooo:paragraph-rsid="00f4c95a" style:font-size-asian="8.75pt" style:font-size-complex="10pt"/>
-    </style:style>
-    <style:style style:name="P113" style:family="paragraph" style:parent-style-name="Standard" style:master-page-name="First_20_Page">
-      <style:paragraph-properties style:page-number="auto"/>
-      <style:text-properties fo:language="en" fo:country="GB" officeooo:rsid="00186248" officeooo:paragraph-rsid="00186248"/>
-    </style:style>
-    <style:style style:name="P114" style:family="paragraph" style:parent-style-name="Standard" style:master-page-name="Converted1">
-      <style:paragraph-properties style:page-number="auto"/>
-      <style:text-properties fo:language="en" fo:country="GB"/>
-    </style:style>
-    <style:style style:name="P115" style:family="paragraph" style:parent-style-name="Standard">
+      <style:text-properties style:font-name="Tex Gyre Pagella1" fo:font-size="11pt" fo:language="en" fo:country="GB" style:text-underline-style="none" officeooo:rsid="0113de16" officeooo:paragraph-rsid="011965a3" style:font-size-asian="11pt" style:font-size-complex="11pt"/>
+    </style:style>
+    <style:style style:name="P130" style:family="paragraph" style:parent-style-name="Standard">
       <style:paragraph-properties fo:background-color="#ffffff">
         <style:background-image/>
       </style:paragraph-properties>
-      <style:text-properties style:font-name="Tex Gyre Pagella1" fo:font-size="11pt" fo:language="en" fo:country="GB" style:text-underline-style="none" officeooo:rsid="00ec719a" officeooo:paragraph-rsid="00dc14c7" style:font-size-asian="11pt" style:font-size-complex="11pt"/>
-    </style:style>
-    <style:style style:name="P116" style:family="paragraph" style:parent-style-name="Standard">
+      <style:text-properties style:font-name="Tex Gyre Pagella1" fo:font-size="11pt" fo:language="en" fo:country="GB" style:text-underline-style="none" officeooo:rsid="0115a4ed" officeooo:paragraph-rsid="011965a3" style:font-size-asian="11pt" style:font-size-complex="11pt"/>
+    </style:style>
+    <style:style style:name="P131" style:family="paragraph" style:parent-style-name="Standard" style:list-style-name="L17">
       <style:paragraph-properties fo:background-color="#ffffff">
         <style:background-image/>
       </style:paragraph-properties>
-      <style:text-properties style:font-name="Tex Gyre Pagella1" fo:font-size="11pt" fo:language="en" fo:country="GB" style:text-underline-style="none" officeooo:rsid="00f9d60d" officeooo:paragraph-rsid="00f9d60d" style:font-size-asian="11pt" style:font-size-complex="11pt"/>
-    </style:style>
-    <style:style style:name="P117" style:family="paragraph" style:parent-style-name="Standard">
+      <style:text-properties officeooo:rsid="00f9f14c" officeooo:paragraph-rsid="011965a3"/>
+    </style:style>
+    <style:style style:name="P132" style:family="paragraph" style:parent-style-name="Standard">
       <style:paragraph-properties fo:background-color="#ffffff">
         <style:background-image/>
       </style:paragraph-properties>
-      <style:text-properties style:font-name="Tex Gyre Pagella1" fo:font-size="11pt" fo:language="en" fo:country="GB" style:text-underline-style="none" officeooo:rsid="00f9d60d" officeooo:paragraph-rsid="00f9f14c" style:font-size-asian="11pt" style:font-size-complex="11pt"/>
-    </style:style>
-    <style:style style:name="P118" style:family="paragraph" style:parent-style-name="Standard">
+      <style:text-properties officeooo:rsid="00d06eea" officeooo:paragraph-rsid="0104c884"/>
+    </style:style>
+    <style:style style:name="P133" style:family="paragraph" style:parent-style-name="Standard">
       <style:paragraph-properties fo:background-color="#ffffff">
         <style:background-image/>
       </style:paragraph-properties>
-      <style:text-properties style:font-name="Tex Gyre Pagella1" fo:font-size="11pt" fo:language="en" fo:country="GB" style:text-underline-style="none" officeooo:rsid="00f4c95a" officeooo:paragraph-rsid="00f4c95a" style:font-size-asian="11pt" style:font-size-complex="11pt"/>
-    </style:style>
-    <style:style style:name="P119" style:family="paragraph" style:parent-style-name="Standard">
+      <style:text-properties fo:language="en" fo:country="GB" officeooo:rsid="0111bc66" officeooo:paragraph-rsid="011965a3"/>
+    </style:style>
+    <style:style style:name="P134" style:family="paragraph" style:parent-style-name="Standard">
       <style:paragraph-properties fo:background-color="#ffffff">
         <style:background-image/>
       </style:paragraph-properties>
-      <style:text-properties style:font-name="Tex Gyre Pagella1" fo:font-size="11pt" fo:language="en" fo:country="GB" style:text-underline-style="none" officeooo:rsid="00fb6ef0" officeooo:paragraph-rsid="00fe1849" style:font-size-asian="11pt" style:font-size-complex="11pt"/>
-    </style:style>
-    <style:style style:name="P120" style:family="paragraph" style:parent-style-name="Standard" style:list-style-name="L9">
+      <style:text-properties fo:language="en" fo:country="GB" officeooo:rsid="00f958a4" officeooo:paragraph-rsid="011965a3"/>
+    </style:style>
+    <style:style style:name="P135" style:family="paragraph" style:parent-style-name="Standard" style:list-style-name="L12">
       <style:paragraph-properties fo:background-color="#ffffff">
         <style:background-image/>
       </style:paragraph-properties>
-      <style:text-properties style:font-name="Tex Gyre Pagella1" fo:font-size="11pt" fo:language="en" fo:country="GB" style:text-underline-style="none" officeooo:rsid="00f958a4" officeooo:paragraph-rsid="00fe1849" style:font-size-asian="11pt" style:font-size-complex="11pt"/>
-    </style:style>
-    <style:style style:name="P121" style:family="paragraph" style:parent-style-name="Standard">
+      <style:text-properties officeooo:paragraph-rsid="011965a3"/>
+    </style:style>
+    <style:style style:name="P136" style:family="paragraph" style:parent-style-name="Standard" style:list-style-name="L15">
       <style:paragraph-properties fo:background-color="#ffffff">
         <style:background-image/>
       </style:paragraph-properties>
-      <style:text-properties style:font-name="Tex Gyre Pagella1" fo:font-size="10pt" fo:language="en" fo:country="GB" style:text-underline-style="none" officeooo:rsid="00f4c95a" officeooo:paragraph-rsid="00f4c95a" style:font-size-asian="8.75pt" style:font-size-complex="10pt"/>
-    </style:style>
-    <style:style style:name="P122" style:family="paragraph" style:parent-style-name="Standard">
+      <style:text-properties officeooo:paragraph-rsid="011965a3"/>
+    </style:style>
+    <style:style style:name="P137" style:family="paragraph" style:parent-style-name="Standard" style:list-style-name="L16">
       <style:paragraph-properties fo:background-color="#ffffff">
         <style:background-image/>
       </style:paragraph-properties>
-      <style:text-properties fo:language="en" fo:country="GB" officeooo:paragraph-rsid="00dc14c7"/>
-    </style:style>
-    <style:style style:name="P123" style:family="paragraph" style:parent-style-name="Standard">
+      <style:text-properties officeooo:paragraph-rsid="011965a3"/>
+    </style:style>
+    <style:style style:name="P138" style:family="paragraph" style:parent-style-name="Standard" style:list-style-name="L17">
       <style:paragraph-properties fo:background-color="#ffffff">
         <style:background-image/>
       </style:paragraph-properties>
-      <style:text-properties fo:language="en" fo:country="GB" officeooo:rsid="00f958a4" officeooo:paragraph-rsid="00f958a4"/>
-    </style:style>
-    <style:style style:name="P124" style:family="paragraph" style:parent-style-name="Standard" style:list-style-name="L9">
-      <style:paragraph-properties fo:background-color="#ffffff">
-        <style:background-image/>
-      </style:paragraph-properties>
-      <style:text-properties officeooo:paragraph-rsid="00f958a4"/>
-    </style:style>
-    <style:style style:name="P125" style:family="paragraph" style:parent-style-name="Standard" style:list-style-name="L9">
-      <style:paragraph-properties fo:background-color="#ffffff">
-        <style:background-image/>
-      </style:paragraph-properties>
-      <style:text-properties officeooo:paragraph-rsid="00fc6d2d"/>
-    </style:style>
-    <style:style style:name="P126" style:family="paragraph" style:parent-style-name="Standard" style:list-style-name="L9">
-      <style:paragraph-properties fo:background-color="#ffffff">
-        <style:background-image/>
-      </style:paragraph-properties>
-      <style:text-properties officeooo:rsid="00f958a4" officeooo:paragraph-rsid="00f958a4"/>
-    </style:style>
-    <style:style style:name="P127" style:family="paragraph" style:parent-style-name="Standard" style:list-style-name="L9">
-      <style:paragraph-properties fo:background-color="#ffffff">
-        <style:background-image/>
-      </style:paragraph-properties>
-      <style:text-properties officeooo:rsid="00f958a4" officeooo:paragraph-rsid="00fe1849"/>
-    </style:style>
-    <style:style style:name="P128" style:family="paragraph" style:parent-style-name="Standard" style:list-style-name="L10">
-      <style:paragraph-properties fo:background-color="#ffffff">
-        <style:background-image/>
-      </style:paragraph-properties>
-      <style:text-properties officeooo:paragraph-rsid="00f9f14c"/>
-    </style:style>
-    <style:style style:name="P129" style:family="paragraph" style:parent-style-name="Standard" style:list-style-name="L10">
-      <style:paragraph-properties fo:background-color="#ffffff">
-        <style:background-image/>
-      </style:paragraph-properties>
-      <style:text-properties officeooo:rsid="00f9f14c" officeooo:paragraph-rsid="00f9f14c"/>
-    </style:style>
-    <style:style style:name="P130" style:family="paragraph" style:parent-style-name="Heading_20_1" style:list-style-name="WWNum6">
+      <style:text-properties officeooo:paragraph-rsid="011965a3"/>
+    </style:style>
+    <style:style style:name="P139" style:family="paragraph" style:parent-style-name="Heading_20_1" style:list-style-name="WWNum6">
       <style:text-properties officeooo:paragraph-rsid="007e733f"/>
     </style:style>
-    <style:style style:name="P131" style:family="paragraph" style:parent-style-name="Heading_20_1" style:list-style-name="WWNum6">
+    <style:style style:name="P140" style:family="paragraph" style:parent-style-name="Heading_20_1" style:list-style-name="WWNum6">
       <style:text-properties fo:language="en" fo:country="GB" officeooo:rsid="00c708ea" officeooo:paragraph-rsid="00dc14c7"/>
     </style:style>
-    <style:style style:name="P132" style:family="paragraph" style:parent-style-name="Heading_20_1" style:list-style-name="WWNum6">
+    <style:style style:name="P141" style:family="paragraph" style:parent-style-name="Heading_20_1" style:list-style-name="WWNum6">
       <style:text-properties fo:language="en" fo:country="GB" officeooo:rsid="00c708ea" officeooo:paragraph-rsid="00c708ea"/>
     </style:style>
-    <style:style style:name="P133" style:family="paragraph" style:parent-style-name="Heading_20_1" style:list-style-name="WWNum6">
+    <style:style style:name="P142" style:family="paragraph" style:parent-style-name="Heading_20_1" style:list-style-name="WWNum6">
       <style:text-properties fo:language="en" fo:country="GB"/>
     </style:style>
-    <style:style style:name="P134" style:family="paragraph" style:parent-style-name="List_20_Paragraph" style:list-style-name="WWNum1">
+    <style:style style:name="P143" style:family="paragraph" style:parent-style-name="Heading_20_2">
+      <style:text-properties fo:language="en" fo:country="GB" officeooo:rsid="00dc14c7" officeooo:paragraph-rsid="011965a3"/>
+    </style:style>
+    <style:style style:name="P144" style:family="paragraph" style:parent-style-name="List_20_Paragraph" style:list-style-name="WWNum1">
       <style:text-properties fo:color="#808080" style:font-name="Calibri" fo:font-size="14pt" fo:language="en" fo:country="GB" officeooo:rsid="00186248" officeooo:paragraph-rsid="00186248" style:font-size-asian="14pt" style:font-size-complex="14pt"/>
     </style:style>
-    <style:style style:name="P135" style:family="paragraph" style:parent-style-name="List_20_Paragraph" style:list-style-name="WWNum1">
+    <style:style style:name="P145" style:family="paragraph" style:parent-style-name="List_20_Paragraph" style:list-style-name="WWNum1">
       <style:text-properties fo:color="#808080" style:font-name="Calibri" fo:language="en" fo:country="GB" officeooo:rsid="00186248" officeooo:paragraph-rsid="00186248"/>
     </style:style>
-    <style:style style:name="P136" style:family="paragraph" style:parent-style-name="List_20_Paragraph" style:list-style-name="WWNum1">
+    <style:style style:name="P146" style:family="paragraph" style:parent-style-name="List_20_Paragraph" style:list-style-name="WWNum1">
       <style:paragraph-properties fo:margin-left="0in" fo:margin-right="0in" fo:text-indent="0in" style:auto-text-indent="false"/>
       <style:text-properties fo:color="#808080" style:font-name="Calibri" fo:font-size="14pt" fo:language="en" fo:country="GB" style:font-size-asian="14pt" style:font-size-complex="14pt"/>
     </style:style>
-    <style:style style:name="P137" style:family="paragraph" style:parent-style-name="Contents_20_1">
+    <style:style style:name="P147" style:family="paragraph" style:parent-style-name="Contents_20_1">
       <style:paragraph-properties>
         <style:tab-stops>
           <style:tab-stop style:position="6.3in" style:type="right" style:leader-style="dotted" style:leader-text="."/>
         </style:tab-stops>
       </style:paragraph-properties>
     </style:style>
-    <style:style style:name="P138" style:family="paragraph" style:parent-style-name="Contents_20_2">
+    <style:style style:name="P148" style:family="paragraph" style:parent-style-name="Contents_20_2">
       <style:paragraph-properties>
         <style:tab-stops>
           <style:tab-stop style:position="6.3in" style:type="right" style:leader-style="dotted" style:leader-text="."/>
         </style:tab-stops>
       </style:paragraph-properties>
     </style:style>
-    <style:style style:name="P139" style:family="paragraph" style:parent-style-name="Table_20_Contents">
-      <style:text-properties style:font-name="Tex Gyre Pagella1" fo:font-size="11pt" officeooo:rsid="00f929fa" officeooo:paragraph-rsid="00f929fa" style:font-size-asian="11pt" style:font-name-complex="DejaVu Sans" style:font-size-complex="11pt"/>
-    </style:style>
-    <style:style style:name="P140" style:family="paragraph" style:parent-style-name="Preformatted_20_Text">
+    <style:style style:name="P149" style:family="paragraph" style:parent-style-name="Frame_20_contents">
+      <style:text-properties fo:font-size="11pt" officeooo:rsid="01145c6f" officeooo:paragraph-rsid="01145c6f" style:font-size-asian="11pt" style:font-size-complex="11pt"/>
+    </style:style>
+    <style:style style:name="P150" style:family="paragraph" style:parent-style-name="Frame_20_contents">
+      <style:text-properties fo:font-size="11pt" officeooo:rsid="0115a4ed" officeooo:paragraph-rsid="0115a4ed" style:font-size-asian="11pt" style:font-size-complex="11pt"/>
+    </style:style>
+    <style:style style:name="P151" style:family="paragraph" style:parent-style-name="Preformatted_20_Text">
       <style:paragraph-properties fo:text-align="start" style:justify-single-word="false" fo:background-color="#ffffff">
         <style:background-image/>
       </style:paragraph-properties>
-      <style:text-properties officeooo:paragraph-rsid="00cc3098"/>
-    </style:style>
-    <style:style style:name="P141" style:family="paragraph">
+      <style:text-properties fo:font-variant="normal" fo:text-transform="none" style:font-name="Tex Gyre Pagella1" fo:font-size="10pt" fo:language="en" fo:country="GB" fo:font-style="normal" fo:font-weight="normal" officeooo:rsid="00d34128" officeooo:paragraph-rsid="00cc3098" fo:background-color="transparent" style:font-size-asian="10pt" style:font-weight-asian="normal" style:font-size-complex="10pt" style:font-weight-complex="normal"/>
+    </style:style>
+    <style:style style:name="P152" style:family="paragraph" style:parent-style-name="Preformatted_20_Text">
+      <style:paragraph-properties fo:text-align="start" style:justify-single-word="false" fo:background-color="#ffffff">
+        <style:background-image/>
+      </style:paragraph-properties>
+      <style:text-properties style:font-name="Tex Gyre Pagella1" fo:font-size="10pt" fo:language="en" fo:country="GB" fo:font-weight="normal" officeooo:rsid="00e9e55e" officeooo:paragraph-rsid="0104c884" style:font-size-asian="10pt" style:font-weight-asian="normal" style:font-size-complex="10pt" style:font-weight-complex="normal"/>
+    </style:style>
+    <style:style style:name="P153" style:family="paragraph" style:parent-style-name="Preformatted_20_Text">
+      <style:paragraph-properties fo:text-align="start" style:justify-single-word="false" fo:background-color="#ffffff">
+        <style:background-image/>
+      </style:paragraph-properties>
+      <style:text-properties style:font-name="Tex Gyre Pagella1" fo:font-size="10pt" fo:language="en" fo:country="GB" fo:font-weight="normal" officeooo:rsid="00e9e55e" officeooo:paragraph-rsid="01093fe1" style:font-size-asian="10pt" style:font-weight-asian="normal" style:font-size-complex="10pt" style:font-weight-complex="normal"/>
+    </style:style>
+    <style:style style:name="P154" style:family="paragraph" style:parent-style-name="Preformatted_20_Text">
+      <style:text-properties fo:font-size="11pt" style:font-size-asian="11pt" style:font-size-complex="11pt"/>
+    </style:style>
+    <style:style style:name="P155" style:family="paragraph" style:parent-style-name="Preformatted_20_Text">
+      <style:paragraph-properties fo:margin-top="0in" fo:margin-bottom="0.1965in" style:contextual-spacing="false"/>
+    </style:style>
+    <style:style style:name="P156" style:family="paragraph">
       <style:paragraph-properties fo:text-align="center"/>
     </style:style>
-    <style:style style:name="P142" style:family="paragraph">
+    <style:style style:name="P157" style:family="paragraph">
       <style:paragraph-properties fo:text-align="end"/>
     </style:style>
     <style:style style:name="T1" style:family="text">
@@ -723,321 +765,423 @@
       <style:text-properties style:font-name="Tex Gyre Pagella1" fo:font-size="11pt" officeooo:rsid="00ee9f6f" style:font-size-asian="11pt" style:font-size-complex="11pt"/>
     </style:style>
     <style:style style:name="T21" style:family="text">
-      <style:text-properties style:font-name="Tex Gyre Pagella1" fo:font-size="11pt" officeooo:rsid="00ef817a" style:font-size-asian="11pt" style:font-size-complex="11pt"/>
+      <style:text-properties style:font-name="Tex Gyre Pagella1" fo:font-size="11pt" officeooo:rsid="0104c884" style:font-size-asian="11pt" style:font-size-complex="11pt"/>
     </style:style>
     <style:style style:name="T22" style:family="text">
-      <style:text-properties style:font-name="Tex Gyre Pagella1" fo:font-size="11pt" officeooo:rsid="00f6d0cc" style:font-size-asian="11pt" style:font-size-complex="11pt"/>
+      <style:text-properties style:font-name="Tex Gyre Pagella1" fo:font-size="11pt" officeooo:rsid="01056b9e" style:font-size-asian="11pt" style:font-size-complex="11pt"/>
     </style:style>
     <style:style style:name="T23" style:family="text">
+      <style:text-properties style:font-name="Tex Gyre Pagella1" fo:font-size="11pt" officeooo:rsid="010cebad" style:font-size-asian="11pt" style:font-size-complex="11pt"/>
+    </style:style>
+    <style:style style:name="T24" style:family="text">
+      <style:text-properties style:font-name="Tex Gyre Pagella1" fo:font-size="11pt" officeooo:rsid="010ef9a3" style:font-size-asian="11pt" style:font-size-complex="11pt"/>
+    </style:style>
+    <style:style style:name="T25" style:family="text">
+      <style:text-properties style:font-name="Tex Gyre Pagella1" fo:font-size="11pt" officeooo:rsid="010fc4a7" style:font-size-asian="11pt" style:font-size-complex="11pt"/>
+    </style:style>
+    <style:style style:name="T26" style:family="text">
+      <style:text-properties style:font-name="Tex Gyre Pagella1" fo:font-size="11pt" officeooo:rsid="01110555" style:font-size-asian="11pt" style:font-size-complex="11pt"/>
+    </style:style>
+    <style:style style:name="T27" style:family="text">
+      <style:text-properties style:font-name="Tex Gyre Pagella1" fo:font-size="11pt" officeooo:rsid="00fa5a7e" style:font-size-asian="11pt" style:font-size-complex="11pt"/>
+    </style:style>
+    <style:style style:name="T28" style:family="text">
       <style:text-properties style:font-name="Tex Gyre Pagella1" fo:font-size="11pt" fo:language="en" fo:country="GB" style:font-size-asian="11pt" style:font-size-complex="11pt"/>
     </style:style>
-    <style:style style:name="T24" style:family="text">
+    <style:style style:name="T29" style:family="text">
       <style:text-properties style:font-name="Tex Gyre Pagella1" fo:font-size="11pt" fo:language="en" fo:country="GB" officeooo:rsid="0035fd91" style:font-size-asian="11pt" style:font-size-complex="11pt"/>
     </style:style>
-    <style:style style:name="T25" style:family="text">
+    <style:style style:name="T30" style:family="text">
       <style:text-properties style:font-name="Tex Gyre Pagella1" fo:font-size="11pt" fo:language="en" fo:country="GB" officeooo:rsid="0117fdd8" style:font-size-asian="11pt" style:font-size-complex="11pt"/>
     </style:style>
-    <style:style style:name="T26" style:family="text">
+    <style:style style:name="T31" style:family="text">
       <style:text-properties style:font-name="Tex Gyre Pagella1" fo:font-size="11pt" fo:language="en" fo:country="GB" officeooo:rsid="01165984" style:font-size-asian="11pt" style:font-size-complex="11pt"/>
     </style:style>
-    <style:style style:name="T27" style:family="text">
+    <style:style style:name="T32" style:family="text">
       <style:text-properties style:font-name="Tex Gyre Pagella1" fo:font-size="11pt" fo:language="en" fo:country="GB" officeooo:rsid="00dc14c7" style:font-size-asian="11pt" style:font-size-complex="11pt"/>
     </style:style>
-    <style:style style:name="T28" style:family="text">
+    <style:style style:name="T33" style:family="text">
       <style:text-properties style:font-name="Tex Gyre Pagella1" fo:font-size="11pt" fo:language="en" fo:country="GB" officeooo:rsid="00351fa9" style:font-size-asian="11pt" style:font-size-complex="11pt"/>
     </style:style>
-    <style:style style:name="T29" style:family="text">
+    <style:style style:name="T34" style:family="text">
       <style:text-properties style:font-name="Tex Gyre Pagella1" fo:font-size="11pt" fo:language="en" fo:country="GB" officeooo:rsid="00e9e55e" style:font-size-asian="11pt" style:font-size-complex="11pt"/>
     </style:style>
-    <style:style style:name="T30" style:family="text">
+    <style:style style:name="T35" style:family="text">
       <style:text-properties style:font-name="Tex Gyre Pagella1" fo:font-size="11pt" fo:language="en" fo:country="GB" officeooo:rsid="00ecca2d" style:font-size-asian="11pt" style:font-size-complex="11pt"/>
     </style:style>
-    <style:style style:name="T31" style:family="text">
+    <style:style style:name="T36" style:family="text">
       <style:text-properties style:font-name="Tex Gyre Pagella1" fo:font-size="11pt" fo:language="en" fo:country="GB" officeooo:rsid="00edb13b" style:font-size-asian="11pt" style:font-size-complex="11pt"/>
     </style:style>
-    <style:style style:name="T32" style:family="text">
+    <style:style style:name="T37" style:family="text">
       <style:text-properties style:font-name="Tex Gyre Pagella1" fo:font-size="11pt" fo:language="en" fo:country="GB" officeooo:rsid="00ee9f6f" style:font-size-asian="11pt" style:font-size-complex="11pt"/>
     </style:style>
-    <style:style style:name="T33" style:family="text">
+    <style:style style:name="T38" style:family="text">
       <style:text-properties style:font-name="Tex Gyre Pagella1" fo:font-size="11pt" fo:language="en" fo:country="GB" officeooo:rsid="00d16810" style:font-size-asian="11pt" style:font-size-complex="11pt"/>
     </style:style>
-    <style:style style:name="T34" style:family="text">
+    <style:style style:name="T39" style:family="text">
       <style:text-properties style:font-name="Tex Gyre Pagella1" fo:font-size="11pt" fo:language="en" fo:country="GB" officeooo:rsid="00ec719a" style:font-size-asian="11pt" style:font-size-complex="11pt"/>
     </style:style>
-    <style:style style:name="T35" style:family="text">
+    <style:style style:name="T40" style:family="text">
       <style:text-properties style:font-name="Tex Gyre Pagella1" fo:font-size="11pt" fo:language="en" fo:country="GB" officeooo:rsid="00efdd42" style:font-size-asian="11pt" style:font-size-complex="11pt"/>
     </style:style>
-    <style:style style:name="T36" style:family="text">
-      <style:text-properties style:font-name="Tex Gyre Pagella1" fo:font-size="11pt" fo:language="en" fo:country="GB" officeooo:rsid="00f3fc0c" style:font-size-asian="11pt" style:font-size-complex="11pt"/>
-    </style:style>
-    <style:style style:name="T37" style:family="text">
+    <style:style style:name="T41" style:family="text">
+      <style:text-properties style:font-name="Tex Gyre Pagella1" fo:font-size="11pt" fo:language="en" fo:country="GB" officeooo:rsid="01019027" style:font-size-asian="11pt" style:font-size-complex="11pt"/>
+    </style:style>
+    <style:style style:name="T42" style:family="text">
+      <style:text-properties style:font-name="Tex Gyre Pagella1" fo:font-size="11pt" fo:language="en" fo:country="GB" officeooo:rsid="00ef817a" style:font-size-asian="11pt" style:font-size-complex="11pt"/>
+    </style:style>
+    <style:style style:name="T43" style:family="text">
+      <style:text-properties style:font-name="Tex Gyre Pagella1" fo:font-size="11pt" fo:language="en" fo:country="GB" officeooo:rsid="0104c884" style:font-size-asian="11pt" style:font-size-complex="11pt"/>
+    </style:style>
+    <style:style style:name="T44" style:family="text">
+      <style:text-properties style:font-name="Tex Gyre Pagella1" fo:font-size="11pt" fo:language="en" fo:country="GB" officeooo:rsid="00d518e4" style:font-size-asian="11pt" style:font-size-complex="11pt"/>
+    </style:style>
+    <style:style style:name="T45" style:family="text">
+      <style:text-properties style:font-name="Tex Gyre Pagella1" fo:font-size="11pt" fo:language="en" fo:country="GB" officeooo:rsid="01066070" style:font-size-asian="11pt" style:font-size-complex="11pt"/>
+    </style:style>
+    <style:style style:name="T46" style:family="text">
+      <style:text-properties style:font-name="Tex Gyre Pagella1" fo:font-size="11pt" fo:language="en" fo:country="GB" officeooo:rsid="003df651" style:font-size-asian="11pt" style:font-size-complex="11pt"/>
+    </style:style>
+    <style:style style:name="T47" style:family="text">
+      <style:text-properties style:font-name="Tex Gyre Pagella1" fo:font-size="11pt" fo:language="en" fo:country="GB" officeooo:rsid="01093fe1" style:font-size-asian="11pt" style:font-size-complex="11pt"/>
+    </style:style>
+    <style:style style:name="T48" style:family="text">
+      <style:text-properties style:font-name="Tex Gyre Pagella1" fo:font-size="11pt" fo:language="en" fo:country="GB" officeooo:rsid="010ef9a3" style:font-size-asian="11pt" style:font-size-complex="11pt"/>
+    </style:style>
+    <style:style style:name="T49" style:family="text">
+      <style:text-properties style:font-name="Tex Gyre Pagella1" fo:font-size="11pt" fo:language="en" fo:country="GB" officeooo:rsid="010ff1ec" style:font-size-asian="11pt" style:font-size-complex="11pt"/>
+    </style:style>
+    <style:style style:name="T50" style:family="text">
+      <style:text-properties style:font-name="Tex Gyre Pagella1" fo:font-size="11pt" fo:language="en" fo:country="GB" officeooo:rsid="01110555" style:font-size-asian="11pt" style:font-size-complex="11pt"/>
+    </style:style>
+    <style:style style:name="T51" style:family="text">
       <style:text-properties style:font-name="Tex Gyre Pagella1" fo:font-size="11pt" fo:language="en" fo:country="GB" officeooo:rsid="00d16810" style:font-size-asian="9.60000038146973pt" style:font-size-complex="11pt"/>
     </style:style>
-    <style:style style:name="T38" style:family="text">
+    <style:style style:name="T52" style:family="text">
       <style:text-properties style:font-name="Tex Gyre Pagella1" fo:font-size="11pt" fo:language="en" fo:country="GB" officeooo:rsid="00ee0c9b" style:font-size-asian="9.60000038146973pt" style:font-size-complex="11pt"/>
     </style:style>
-    <style:style style:name="T39" style:family="text">
+    <style:style style:name="T53" style:family="text">
       <style:text-properties style:font-name="Tex Gyre Pagella1" fo:font-size="11pt" fo:language="en" fo:country="GB" officeooo:rsid="00ef62c1" style:font-size-asian="9.60000038146973pt" style:font-size-complex="11pt"/>
     </style:style>
-    <style:style style:name="T40" style:family="text">
+    <style:style style:name="T54" style:family="text">
       <style:text-properties style:font-name="Tex Gyre Pagella1" fo:font-size="11pt" fo:language="en" fo:country="GB" officeooo:rsid="00e6a473" style:font-size-asian="9.60000038146973pt" style:font-size-complex="11pt"/>
     </style:style>
-    <style:style style:name="T41" style:family="text">
+    <style:style style:name="T55" style:family="text">
       <style:text-properties style:font-name="Tex Gyre Pagella1" fo:font-size="11pt" fo:language="en" fo:country="GB" officeooo:rsid="00efdd42" style:font-size-asian="9.60000038146973pt" style:font-size-complex="11pt"/>
     </style:style>
-    <style:style style:name="T42" style:family="text">
+    <style:style style:name="T56" style:family="text">
       <style:text-properties style:font-name="Tex Gyre Pagella1" fo:font-size="11pt" fo:language="en" fo:country="GB" officeooo:rsid="00f400a7" style:font-size-asian="9.60000038146973pt" style:font-size-complex="11pt"/>
     </style:style>
-    <style:style style:name="T43" style:family="text">
+    <style:style style:name="T57" style:family="text">
+      <style:text-properties style:font-name="Tex Gyre Pagella1" fo:font-size="11pt" fo:language="en" fo:country="GB" officeooo:rsid="011965a3" style:font-size-asian="9.60000038146973pt" style:font-size-complex="11pt"/>
+    </style:style>
+    <style:style style:name="T58" style:family="text">
       <style:text-properties style:font-name="Tex Gyre Pagella1" fo:font-size="11pt" fo:language="en" fo:country="GB" fo:font-weight="normal" officeooo:rsid="00e9e55e" style:font-size-asian="11pt" style:font-weight-asian="normal" style:font-size-complex="11pt" style:font-weight-complex="normal"/>
     </style:style>
-    <style:style style:name="T44" style:family="text">
+    <style:style style:name="T59" style:family="text">
       <style:text-properties style:font-name="Tex Gyre Pagella1" fo:font-size="11pt" fo:language="en" fo:country="GB" fo:font-weight="normal" officeooo:rsid="00ecca2d" style:font-size-asian="11pt" style:font-weight-asian="normal" style:font-size-complex="11pt" style:font-weight-complex="normal"/>
     </style:style>
-    <style:style style:name="T45" style:family="text">
+    <style:style style:name="T60" style:family="text">
       <style:text-properties style:font-name="Tex Gyre Pagella1" fo:font-size="11pt" fo:language="en" fo:country="GB" fo:font-weight="normal" officeooo:rsid="00ee8a77" style:font-size-asian="11pt" style:font-weight-asian="normal" style:font-size-complex="11pt" style:font-weight-complex="normal"/>
     </style:style>
-    <style:style style:name="T46" style:family="text">
+    <style:style style:name="T61" style:family="text">
       <style:text-properties style:font-name="Tex Gyre Pagella1" fo:font-size="11pt" fo:language="en" fo:country="GB" fo:font-weight="normal" officeooo:rsid="00ee9f6f" style:font-size-asian="11pt" style:font-weight-asian="normal" style:font-size-complex="11pt" style:font-weight-complex="normal"/>
     </style:style>
-    <style:style style:name="T47" style:family="text">
+    <style:style style:name="T62" style:family="text">
+      <style:text-properties style:font-name="Tex Gyre Pagella1" fo:font-size="11pt" fo:language="en" fo:country="GB" fo:font-weight="normal" officeooo:rsid="01019027" style:font-size-asian="11pt" style:font-weight-asian="normal" style:font-size-complex="11pt" style:font-weight-complex="normal"/>
+    </style:style>
+    <style:style style:name="T63" style:family="text">
+      <style:text-properties style:font-name="Tex Gyre Pagella1" fo:font-size="11pt" fo:language="en" fo:country="GB" fo:font-weight="normal" officeooo:rsid="0104c884" style:font-size-asian="11pt" style:font-weight-asian="normal" style:font-size-complex="11pt" style:font-weight-complex="normal"/>
+    </style:style>
+    <style:style style:name="T64" style:family="text">
+      <style:text-properties style:font-name="Tex Gyre Pagella1" fo:font-size="11pt" fo:language="en" fo:country="GB" fo:font-weight="normal" officeooo:rsid="01056b9e" style:font-size-asian="11pt" style:font-weight-asian="normal" style:font-size-complex="11pt" style:font-weight-complex="normal"/>
+    </style:style>
+    <style:style style:name="T65" style:family="text">
+      <style:text-properties style:font-name="Tex Gyre Pagella1" fo:font-size="11pt" fo:language="en" fo:country="GB" fo:font-weight="normal" officeooo:rsid="01066070" style:font-size-asian="11pt" style:font-weight-asian="normal" style:font-size-complex="11pt" style:font-weight-complex="normal"/>
+    </style:style>
+    <style:style style:name="T66" style:family="text">
       <style:text-properties style:font-name="Tex Gyre Pagella1" fo:font-size="11pt" fo:language="en" fo:country="GB" style:text-underline-style="none" style:font-size-asian="11pt" style:font-size-complex="11pt"/>
     </style:style>
-    <style:style style:name="T48" style:family="text">
+    <style:style style:name="T67" style:family="text">
       <style:text-properties style:font-name="Tex Gyre Pagella1" fo:font-size="11pt" fo:language="en" fo:country="GB" style:text-underline-style="none" officeooo:rsid="00e485ff" style:font-size-asian="11pt" style:font-size-complex="11pt"/>
     </style:style>
-    <style:style style:name="T49" style:family="text">
+    <style:style style:name="T68" style:family="text">
       <style:text-properties style:font-name="Tex Gyre Pagella1" fo:font-size="11pt" fo:language="en" fo:country="GB" style:text-underline-style="none" officeooo:rsid="00f958a4" style:font-size-asian="11pt" style:font-size-complex="11pt"/>
     </style:style>
-    <style:style style:name="T50" style:family="text">
+    <style:style style:name="T69" style:family="text">
       <style:text-properties style:font-name="Tex Gyre Pagella1" fo:font-size="11pt" fo:language="en" fo:country="GB" style:text-underline-style="none" officeooo:rsid="00f9f14c" style:font-size-asian="11pt" style:font-size-complex="11pt"/>
     </style:style>
-    <style:style style:name="T51" style:family="text">
-      <style:text-properties style:font-name="Tex Gyre Pagella1" fo:font-size="11pt" fo:language="en" fo:country="GB" style:text-underline-style="none" officeooo:rsid="00fc6d2d" style:font-size-asian="11pt" style:font-size-complex="11pt"/>
-    </style:style>
-    <style:style style:name="T52" style:family="text">
-      <style:text-properties style:font-name="Tex Gyre Pagella1" fo:font-size="11pt" style:text-underline-style="none" style:font-size-asian="11pt" style:font-size-complex="11pt"/>
-    </style:style>
-    <style:style style:name="T53" style:family="text">
-      <style:text-properties style:font-name="Tex Gyre Pagella1" fo:font-size="11pt" style:text-underline-style="none" officeooo:rsid="00ec719a" style:font-size-asian="11pt" style:font-size-complex="11pt"/>
-    </style:style>
-    <style:style style:name="T54" style:family="text">
+    <style:style style:name="T70" style:family="text">
+      <style:text-properties style:font-name="Tex Gyre Pagella1" fo:font-size="11pt" fo:language="en" fo:country="GB" style:text-underline-style="none" officeooo:rsid="0111bc66" style:font-size-asian="11pt" style:font-size-complex="11pt"/>
+    </style:style>
+    <style:style style:name="T71" style:family="text">
+      <style:text-properties style:font-name="Tex Gyre Pagella1" fo:font-size="11pt" fo:language="en" fo:country="GB" style:text-underline-style="none" officeooo:rsid="00ec719a" style:font-size-asian="11pt" style:font-size-complex="11pt"/>
+    </style:style>
+    <style:style style:name="T72" style:family="text">
+      <style:text-properties style:font-name="Tex Gyre Pagella1" fo:font-size="11pt" fo:language="en" fo:country="GB" style:text-underline-style="none" officeooo:rsid="00f9d60d" style:font-size-asian="11pt" style:font-size-complex="11pt"/>
+    </style:style>
+    <style:style style:name="T73" style:family="text">
+      <style:text-properties style:font-name="Tex Gyre Pagella1" fo:font-size="11pt" style:text-underline-style="none" officeooo:rsid="0111bc66" style:font-size-asian="11pt" style:font-size-complex="11pt"/>
+    </style:style>
+    <style:style style:name="T74" style:family="text">
       <style:text-properties style:font-name="Tex Gyre Pagella1" officeooo:rsid="00ef817a"/>
     </style:style>
-    <style:style style:name="T55" style:family="text">
+    <style:style style:name="T75" style:family="text">
       <style:text-properties officeooo:rsid="0074a1e3"/>
     </style:style>
-    <style:style style:name="T56" style:family="text">
+    <style:style style:name="T76" style:family="text">
       <style:text-properties officeooo:rsid="008a854e"/>
     </style:style>
-    <style:style style:name="T57" style:family="text">
+    <style:style style:name="T77" style:family="text">
       <style:text-properties officeooo:rsid="00c4d64c"/>
     </style:style>
-    <style:style style:name="T58" style:family="text">
+    <style:style style:name="T78" style:family="text">
       <style:text-properties officeooo:rsid="00e6420b"/>
     </style:style>
-    <style:style style:name="T59" style:family="text">
+    <style:style style:name="T79" style:family="text">
       <style:text-properties officeooo:rsid="0102afc3"/>
     </style:style>
-    <style:style style:name="T60" style:family="text">
+    <style:style style:name="T80" style:family="text">
       <style:text-properties officeooo:rsid="010172b9"/>
     </style:style>
-    <style:style style:name="T61" style:family="text">
+    <style:style style:name="T81" style:family="text">
       <style:text-properties officeooo:rsid="0105a850"/>
     </style:style>
-    <style:style style:name="T62" style:family="text">
+    <style:style style:name="T82" style:family="text">
       <style:text-properties officeooo:rsid="00c2e60a" fo:background-color="transparent" loext:char-shading-value="0"/>
     </style:style>
-    <style:style style:name="T63" style:family="text">
-      <style:text-properties officeooo:rsid="00f6d0cc" fo:background-color="transparent" loext:char-shading-value="0"/>
-    </style:style>
-    <style:style style:name="T64" style:family="text">
+    <style:style style:name="T83" style:family="text">
+      <style:text-properties officeooo:rsid="01093fe1" fo:background-color="transparent" loext:char-shading-value="0"/>
+    </style:style>
+    <style:style style:name="T84" style:family="text">
       <style:text-properties fo:font-variant="normal" fo:text-transform="none" fo:font-style="normal" fo:font-weight="normal" fo:background-color="transparent" loext:char-shading-value="0" style:font-weight-asian="normal" style:font-weight-complex="normal"/>
     </style:style>
-    <style:style style:name="T65" style:family="text">
+    <style:style style:name="T85" style:family="text">
       <style:text-properties fo:font-variant="normal" fo:text-transform="none" fo:font-style="normal" fo:font-weight="normal" officeooo:rsid="0102afc3" fo:background-color="transparent" loext:char-shading-value="0" style:font-weight-asian="normal" style:font-weight-complex="normal"/>
     </style:style>
-    <style:style style:name="T66" style:family="text">
+    <style:style style:name="T86" style:family="text">
       <style:text-properties fo:font-variant="normal" fo:text-transform="none" fo:font-style="normal" fo:font-weight="normal" officeooo:rsid="00c2e60a" fo:background-color="transparent" loext:char-shading-value="0" style:font-weight-asian="normal" style:font-weight-complex="normal"/>
     </style:style>
-    <style:style style:name="T67" style:family="text">
+    <style:style style:name="T87" style:family="text">
       <style:text-properties fo:font-variant="normal" fo:text-transform="none" fo:font-style="normal" fo:font-weight="normal" officeooo:rsid="00d19bf8" fo:background-color="transparent" loext:char-shading-value="0" style:font-weight-asian="normal" style:font-weight-complex="normal"/>
     </style:style>
-    <style:style style:name="T68" style:family="text">
+    <style:style style:name="T88" style:family="text">
       <style:text-properties fo:font-variant="normal" fo:text-transform="none" fo:font-style="normal" fo:font-weight="normal" officeooo:rsid="00d34128" fo:background-color="transparent" loext:char-shading-value="0" style:font-weight-asian="normal" style:font-weight-complex="normal"/>
     </style:style>
-    <style:style style:name="T69" style:family="text">
+    <style:style style:name="T89" style:family="text">
       <style:text-properties fo:font-variant="normal" fo:text-transform="none" fo:font-style="normal" fo:font-weight="normal" officeooo:rsid="0105a850" fo:background-color="transparent" loext:char-shading-value="0" style:font-weight-asian="normal" style:font-weight-complex="normal"/>
     </style:style>
-    <style:style style:name="T70" style:family="text">
-      <style:text-properties fo:font-variant="normal" fo:text-transform="none" fo:font-style="normal" fo:font-weight="normal" officeooo:rsid="00f6d0cc" fo:background-color="transparent" loext:char-shading-value="0" style:font-weight-asian="normal" style:font-weight-complex="normal"/>
-    </style:style>
-    <style:style style:name="T71" style:family="text">
+    <style:style style:name="T90" style:family="text">
+      <style:text-properties fo:font-variant="normal" fo:text-transform="none" fo:font-style="normal" fo:font-weight="normal" officeooo:rsid="01093fe1" fo:background-color="transparent" loext:char-shading-value="0" style:font-weight-asian="normal" style:font-weight-complex="normal"/>
+    </style:style>
+    <style:style style:name="T91" style:family="text">
       <style:text-properties fo:font-variant="normal" fo:text-transform="none" fo:font-style="normal" officeooo:rsid="0105a850" fo:background-color="transparent" loext:char-shading-value="0"/>
     </style:style>
-    <style:style style:name="T72" style:family="text">
+    <style:style style:name="T92" style:family="text">
       <style:text-properties fo:font-variant="normal" fo:text-transform="none" fo:font-style="normal" officeooo:rsid="00f6d0cc" fo:background-color="transparent" loext:char-shading-value="0"/>
     </style:style>
-    <style:style style:name="T73" style:family="text">
+    <style:style style:name="T93" style:family="text">
+      <style:text-properties fo:font-variant="normal" fo:text-transform="none" fo:font-style="normal" officeooo:rsid="01093fe1" fo:background-color="transparent" loext:char-shading-value="0"/>
+    </style:style>
+    <style:style style:name="T94" style:family="text">
       <style:text-properties fo:font-variant="normal" fo:text-transform="none" style:font-name="Tex Gyre Pagella1" fo:font-size="10pt" fo:font-style="normal" style:text-underline-style="none" fo:font-weight="normal" officeooo:rsid="0105a850" fo:background-color="transparent" loext:char-shading-value="0" style:font-size-asian="10pt" style:font-weight-asian="normal" style:font-size-complex="10pt" style:font-weight-complex="normal"/>
     </style:style>
-    <style:style style:name="T74" style:family="text">
+    <style:style style:name="T95" style:family="text">
       <style:text-properties fo:font-variant="normal" fo:text-transform="none" style:font-name="Tex Gyre Pagella1" fo:font-size="10pt" fo:font-style="normal" style:text-underline-style="none" fo:font-weight="normal" officeooo:rsid="00f4c95a" fo:background-color="transparent" loext:char-shading-value="0" style:font-size-asian="10pt" style:font-weight-asian="normal" style:font-size-complex="10pt" style:font-weight-complex="normal"/>
     </style:style>
-    <style:style style:name="T75" style:family="text">
+    <style:style style:name="T96" style:family="text">
       <style:text-properties fo:font-variant="normal" fo:text-transform="none" style:font-name="Tex Gyre Pagella1" fo:font-size="10pt" fo:font-style="normal" style:text-underline-style="none" fo:font-weight="normal" officeooo:rsid="00f4fb2c" fo:background-color="transparent" loext:char-shading-value="0" style:font-size-asian="10pt" style:font-weight-asian="normal" style:font-size-complex="10pt" style:font-weight-complex="normal"/>
     </style:style>
-    <style:style style:name="T76" style:family="text">
-      <style:text-properties fo:font-variant="normal" fo:text-transform="none" style:font-name="Tex Gyre Pagella1" fo:font-size="10pt" fo:font-style="normal" style:text-underline-style="none" fo:font-weight="normal" officeooo:rsid="00f6d0cc" fo:background-color="transparent" loext:char-shading-value="0" style:font-size-asian="10pt" style:font-weight-asian="normal" style:font-size-complex="10pt" style:font-weight-complex="normal"/>
-    </style:style>
-    <style:style style:name="T77" style:family="text">
+    <style:style style:name="T97" style:family="text">
+      <style:text-properties fo:font-variant="normal" fo:text-transform="none" style:font-name="Tex Gyre Pagella1" fo:font-size="10pt" fo:font-style="normal" style:text-underline-style="none" fo:font-weight="normal" officeooo:rsid="01093fe1" fo:background-color="transparent" loext:char-shading-value="0" style:font-size-asian="10pt" style:font-weight-asian="normal" style:font-size-complex="10pt" style:font-weight-complex="normal"/>
+    </style:style>
+    <style:style style:name="T98" style:family="text">
       <style:text-properties fo:font-variant="normal" fo:text-transform="none" style:font-name="Tex Gyre Pagella1" fo:font-size="10pt" fo:language="en" fo:country="GB" fo:font-style="normal" fo:font-weight="normal" officeooo:rsid="0105a850" fo:background-color="transparent" loext:char-shading-value="0" style:font-size-asian="10pt" style:font-weight-asian="normal" style:font-size-complex="10pt" style:font-weight-complex="normal"/>
     </style:style>
-    <style:style style:name="T78" style:family="text">
+    <style:style style:name="T99" style:family="text">
       <style:text-properties fo:font-variant="normal" fo:text-transform="none" style:font-name="Tex Gyre Pagella1" fo:font-size="10pt" fo:language="en" fo:country="GB" fo:font-style="normal" fo:font-weight="normal" officeooo:rsid="0102afc3" fo:background-color="transparent" loext:char-shading-value="0" style:font-size-asian="10pt" style:font-weight-asian="normal" style:font-size-complex="10pt" style:font-weight-complex="normal"/>
     </style:style>
-    <style:style style:name="T79" style:family="text">
+    <style:style style:name="T100" style:family="text">
       <style:text-properties fo:font-variant="normal" fo:text-transform="none" style:font-name="Tex Gyre Pagella1" fo:font-size="10pt" fo:language="en" fo:country="GB" fo:font-style="normal" fo:font-weight="normal" officeooo:rsid="00d34128" fo:background-color="transparent" loext:char-shading-value="0" style:font-size-asian="10pt" style:font-weight-asian="normal" style:font-size-complex="10pt" style:font-weight-complex="normal"/>
     </style:style>
-    <style:style style:name="T80" style:family="text">
+    <style:style style:name="T101" style:family="text">
+      <style:text-properties fo:font-variant="normal" fo:text-transform="none" style:font-name="Tex Gyre Pagella1" fo:font-size="10pt" fo:language="en" fo:country="GB" fo:font-style="normal" fo:font-weight="normal" officeooo:rsid="0104c884" fo:background-color="transparent" loext:char-shading-value="0" style:font-size-asian="10pt" style:font-weight-asian="normal" style:font-size-complex="10pt" style:font-weight-complex="normal"/>
+    </style:style>
+    <style:style style:name="T102" style:family="text">
       <style:text-properties officeooo:rsid="002d1ca1"/>
     </style:style>
-    <style:style style:name="T81" style:family="text">
+    <style:style style:name="T103" style:family="text">
       <style:text-properties officeooo:rsid="00e30d08"/>
     </style:style>
-    <style:style style:name="T82" style:family="text">
+    <style:style style:name="T104" style:family="text">
       <style:text-properties officeooo:rsid="00f9dbb0"/>
     </style:style>
-    <style:style style:name="T83" style:family="text">
+    <style:style style:name="T105" style:family="text">
       <style:text-properties officeooo:rsid="00d06eea"/>
     </style:style>
-    <style:style style:name="T84" style:family="text">
+    <style:style style:name="T106" style:family="text">
       <style:text-properties officeooo:rsid="00d16810"/>
     </style:style>
-    <style:style style:name="T85" style:family="text">
+    <style:style style:name="T107" style:family="text">
       <style:text-properties officeooo:rsid="00d83b76"/>
     </style:style>
-    <style:style style:name="T86" style:family="text">
+    <style:style style:name="T108" style:family="text">
       <style:text-properties officeooo:rsid="00d9dc0d"/>
     </style:style>
-    <style:style style:name="T87" style:family="text">
+    <style:style style:name="T109" style:family="text">
       <style:text-properties officeooo:rsid="00dc14c7"/>
     </style:style>
-    <style:style style:name="T88" style:family="text">
+    <style:style style:name="T110" style:family="text">
       <style:text-properties officeooo:rsid="00d29cae"/>
     </style:style>
-    <style:style style:name="T89" style:family="text">
+    <style:style style:name="T111" style:family="text">
       <style:text-properties officeooo:rsid="0053757f"/>
     </style:style>
-    <style:style style:name="T90" style:family="text">
+    <style:style style:name="T112" style:family="text">
       <style:text-properties officeooo:rsid="00770b1f"/>
     </style:style>
-    <style:style style:name="T91" style:family="text">
+    <style:style style:name="T113" style:family="text">
       <style:text-properties officeooo:rsid="00ddbd13"/>
     </style:style>
-    <style:style style:name="T92" style:family="text">
+    <style:style style:name="T114" style:family="text">
       <style:text-properties officeooo:rsid="0035fd91"/>
     </style:style>
-    <style:style style:name="T93" style:family="text">
+    <style:style style:name="T115" style:family="text">
       <style:text-properties officeooo:rsid="011135ee"/>
     </style:style>
-    <style:style style:name="T94" style:family="text">
+    <style:style style:name="T116" style:family="text">
       <style:text-properties officeooo:rsid="00dbe417"/>
     </style:style>
-    <style:style style:name="T95" style:family="text">
+    <style:style style:name="T117" style:family="text">
       <style:text-properties officeooo:rsid="00dfd640"/>
     </style:style>
-    <style:style style:name="T96" style:family="text">
+    <style:style style:name="T118" style:family="text">
       <style:text-properties officeooo:rsid="00db46a8"/>
     </style:style>
-    <style:style style:name="T97" style:family="text">
+    <style:style style:name="T119" style:family="text">
       <style:text-properties officeooo:rsid="00ea866b"/>
     </style:style>
-    <style:style style:name="T98" style:family="text">
+    <style:style style:name="T120" style:family="text">
       <style:text-properties officeooo:rsid="00e0afed"/>
     </style:style>
-    <style:style style:name="T99" style:family="text">
+    <style:style style:name="T121" style:family="text">
       <style:text-properties officeooo:rsid="00e2ae84"/>
     </style:style>
-    <style:style style:name="T100" style:family="text">
+    <style:style style:name="T122" style:family="text">
       <style:text-properties officeooo:rsid="00e485ff"/>
     </style:style>
-    <style:style style:name="T101" style:family="text">
+    <style:style style:name="T123" style:family="text">
       <style:text-properties officeooo:rsid="00651dc7"/>
     </style:style>
-    <style:style style:name="T102" style:family="text">
+    <style:style style:name="T124" style:family="text">
       <style:text-properties officeooo:rsid="00e82a72"/>
     </style:style>
-    <style:style style:name="T103" style:family="text">
+    <style:style style:name="T125" style:family="text">
       <style:text-properties officeooo:rsid="00ec719a"/>
     </style:style>
-    <style:style style:name="T104" style:family="text">
+    <style:style style:name="T126" style:family="text">
       <style:text-properties officeooo:rsid="00ee8a77"/>
     </style:style>
-    <style:style style:name="T105" style:family="text">
+    <style:style style:name="T127" style:family="text">
       <style:text-properties officeooo:rsid="00ee9f6f"/>
     </style:style>
-    <style:style style:name="T106" style:family="text">
+    <style:style style:name="T128" style:family="text">
       <style:text-properties officeooo:rsid="00ef817a"/>
     </style:style>
-    <style:style style:name="T107" style:family="text">
-      <style:text-properties officeooo:rsid="0113190d"/>
-    </style:style>
-    <style:style style:name="T108" style:family="text">
+    <style:style style:name="T129" style:family="text">
       <style:text-properties officeooo:rsid="010a056d"/>
     </style:style>
-    <style:style style:name="T109" style:family="text">
+    <style:style style:name="T130" style:family="text">
       <style:text-properties style:text-underline-style="none"/>
     </style:style>
-    <style:style style:name="T110" style:family="text">
+    <style:style style:name="T131" style:family="text">
       <style:text-properties style:text-underline-style="none" officeooo:rsid="00d16810"/>
     </style:style>
-    <style:style style:name="T111" style:family="text">
+    <style:style style:name="T132" style:family="text">
       <style:text-properties officeooo:rsid="00efdd42"/>
     </style:style>
-    <style:style style:name="T112" style:family="text">
+    <style:style style:name="T133" style:family="text">
       <style:text-properties officeooo:rsid="00f3ecae"/>
     </style:style>
-    <style:style style:name="T113" style:family="text">
-      <style:text-properties officeooo:rsid="00f3fc0c"/>
-    </style:style>
-    <style:style style:name="T114" style:family="text">
+    <style:style style:name="T134" style:family="text">
       <style:text-properties officeooo:rsid="00f4c95a"/>
     </style:style>
-    <style:style style:name="T115" style:family="text">
+    <style:style style:name="T135" style:family="text">
       <style:text-properties officeooo:rsid="00f4fb2c"/>
     </style:style>
-    <style:style style:name="T116" style:family="text">
-      <style:text-properties officeooo:rsid="00f9f14c"/>
-    </style:style>
-    <style:style style:name="T117" style:family="text">
-      <style:text-properties style:text-position="sub 58%" officeooo:rsid="00f9f14c"/>
-    </style:style>
-    <style:style style:name="T118" style:family="text">
+    <style:style style:name="T136" style:family="text">
       <style:text-properties style:text-position="sub 58%" style:font-name="Tex Gyre Pagella1" fo:font-size="11pt" fo:language="en" fo:country="GB" style:text-underline-style="none" style:font-size-asian="11pt" style:font-size-complex="11pt"/>
     </style:style>
-    <style:style style:name="T119" style:family="text">
+    <style:style style:name="T137" style:family="text">
       <style:text-properties style:text-position="sub 58%" style:font-name="Tex Gyre Pagella1" fo:font-size="11pt" fo:language="en" fo:country="GB" style:text-underline-style="none" officeooo:rsid="00f9f14c" style:font-size-asian="11pt" style:font-size-complex="11pt"/>
     </style:style>
-    <style:style style:name="T120" style:family="text">
-      <style:text-properties style:text-position="sub 58%" style:font-name="Tex Gyre Pagella1" fo:font-size="11pt" fo:language="en" fo:country="GB" style:text-underline-style="none" officeooo:rsid="00fc6d2d" style:font-size-asian="11pt" style:font-size-complex="11pt"/>
-    </style:style>
-    <style:style style:name="T121" style:family="text">
-      <style:text-properties style:text-position="sub 58%" officeooo:rsid="00fc6d2d"/>
-    </style:style>
-    <style:style style:name="T122" style:family="text">
+    <style:style style:name="T138" style:family="text">
       <style:text-properties officeooo:rsid="00fb6ef0"/>
     </style:style>
-    <style:style style:name="T123" style:family="text">
-      <style:text-properties officeooo:rsid="00fc6d2d"/>
-    </style:style>
-    <style:style style:name="T124" style:family="text">
-      <style:text-properties officeooo:rsid="00fe1849"/>
-    </style:style>
-    <style:style style:name="T125" style:family="text">
+    <style:style style:name="T139" style:family="text">
+      <style:text-properties officeooo:rsid="01019027"/>
+    </style:style>
+    <style:style style:name="T140" style:family="text">
+      <style:text-properties officeooo:rsid="0103815c"/>
+    </style:style>
+    <style:style style:name="T141" style:family="text">
+      <style:text-properties officeooo:rsid="0104c884"/>
+    </style:style>
+    <style:style style:name="T142" style:family="text">
+      <style:text-properties fo:font-size="11pt" style:font-size-asian="11pt" style:font-size-complex="11pt"/>
+    </style:style>
+    <style:style style:name="T143" style:family="text">
+      <style:text-properties fo:font-size="11pt" officeooo:rsid="0104c884" style:font-size-asian="11pt" style:font-size-complex="11pt"/>
+    </style:style>
+    <style:style style:name="T144" style:family="text">
+      <style:text-properties officeooo:rsid="01066070"/>
+    </style:style>
+    <style:style style:name="T145" style:family="text">
+      <style:text-properties officeooo:rsid="01093fe1"/>
+    </style:style>
+    <style:style style:name="T146" style:family="text">
+      <style:text-properties style:font-name="Tex Gyre Pagella1" fo:font-size="11pt" fo:language="en" fo:country="GB" style:font-size-asian="11pt" style:font-size-complex="11pt"/>
+    </style:style>
+    <style:style style:name="T147" style:family="text">
+      <style:text-properties style:font-name="Tex Gyre Pagella1" fo:font-size="11pt" fo:language="en" fo:country="GB" officeooo:rsid="01074233" style:font-size-asian="11pt" style:font-size-complex="11pt"/>
+    </style:style>
+    <style:style style:name="T148" style:family="text">
+      <style:text-properties style:font-name="Tex Gyre Pagella1" fo:font-size="11pt" fo:language="en" fo:country="GB" officeooo:rsid="01093fe1" style:font-size-asian="11pt" style:font-size-complex="11pt"/>
+    </style:style>
+    <style:style style:name="T149" style:family="text">
+      <style:text-properties style:font-name="Tex Gyre Pagella1" fo:font-size="11pt" style:font-size-asian="11pt" style:font-size-complex="11pt"/>
+    </style:style>
+    <style:style style:name="T150" style:family="text">
+      <style:text-properties style:font-name="Tex Gyre Pagella1" fo:font-size="11pt" officeooo:rsid="01093fe1" style:font-size-asian="11pt" style:font-size-complex="11pt"/>
+    </style:style>
+    <style:style style:name="T151" style:family="text">
+      <style:text-properties style:font-name="Tex Gyre Pagella1" fo:font-size="11pt" officeooo:rsid="010b2118" style:font-size-asian="11pt" style:font-size-complex="11pt"/>
+    </style:style>
+    <style:style style:name="T152" style:family="text">
+      <style:text-properties style:font-name="Tex Gyre Pagella1" fo:font-size="11pt" officeooo:rsid="010cebad" style:font-size-asian="11pt" style:font-size-complex="11pt"/>
+    </style:style>
+    <style:style style:name="T153" style:family="text">
+      <style:text-properties style:font-name="Tex Gyre Pagella1" fo:font-size="11pt" officeooo:rsid="010ef9a3" style:font-size-asian="11pt" style:font-size-complex="11pt"/>
+    </style:style>
+    <style:style style:name="T154" style:family="text">
+      <style:text-properties officeooo:rsid="010d738f"/>
+    </style:style>
+    <style:style style:name="T155" style:family="text">
+      <style:text-properties officeooo:rsid="01110555"/>
+    </style:style>
+    <style:style style:name="T156" style:family="text">
+      <style:text-properties officeooo:rsid="0113873f"/>
+    </style:style>
+    <style:style style:name="T157" style:family="text">
+      <style:text-properties officeooo:rsid="0113de16"/>
+    </style:style>
+    <style:style style:name="T158" style:family="text">
+      <style:text-properties officeooo:rsid="011965a3"/>
+    </style:style>
+    <style:style style:name="T159" style:family="text">
       <style:text-properties fo:color="#808080" fo:font-size="16pt" fo:font-weight="bold"/>
     </style:style>
-    <style:style style:name="T126" style:family="text">
+    <style:style style:name="T160" style:family="text">
       <style:text-properties fo:color="#548dd4" fo:font-size="46pt"/>
     </style:style>
     <style:style style:name="fr1" style:family="graphic" style:parent-style-name="Frame">
@@ -1342,113 +1486,123 @@
     <text:list-style style:name="L7">
       <text:list-level-style-bullet text:level="1" text:style-name="Bullet_20_Symbols" text:bullet-char="•">
         <style:list-level-properties text:list-level-position-and-space-mode="label-alignment">
-          <style:list-level-label-alignment text:label-followed-by="listtab" text:list-tab-stop-position="0.5in" fo:text-indent="-0.25in" fo:margin-left="0.5in"/>
-        </style:list-level-properties>
-      </text:list-level-style-bullet>
-      <text:list-level-style-bullet text:level="2" text:style-name="Bullet_20_Symbols" text:bullet-char="◦">
-        <style:list-level-properties text:list-level-position-and-space-mode="label-alignment">
           <style:list-level-label-alignment text:label-followed-by="listtab" text:list-tab-stop-position="0.75in" fo:text-indent="-0.25in" fo:margin-left="0.75in"/>
         </style:list-level-properties>
-      </text:list-level-style-bullet>
-      <text:list-level-style-bullet text:level="3" text:style-name="Bullet_20_Symbols" text:bullet-char="▪">
+        <style:text-properties style:font-name="StarSymbol"/>
+      </text:list-level-style-bullet>
+      <text:list-level-style-bullet text:level="2" text:style-name="Bullet_20_Symbols" text:bullet-char="•">
         <style:list-level-properties text:list-level-position-and-space-mode="label-alignment">
           <style:list-level-label-alignment text:label-followed-by="listtab" text:list-tab-stop-position="1in" fo:text-indent="-0.25in" fo:margin-left="1in"/>
         </style:list-level-properties>
+        <style:text-properties style:font-name="StarSymbol"/>
+      </text:list-level-style-bullet>
+      <text:list-level-style-bullet text:level="3" text:style-name="Bullet_20_Symbols" text:bullet-char="•">
+        <style:list-level-properties text:list-level-position-and-space-mode="label-alignment">
+          <style:list-level-label-alignment text:label-followed-by="listtab" text:list-tab-stop-position="1.25in" fo:text-indent="-0.25in" fo:margin-left="1.25in"/>
+        </style:list-level-properties>
+        <style:text-properties style:font-name="StarSymbol"/>
       </text:list-level-style-bullet>
       <text:list-level-style-bullet text:level="4" text:style-name="Bullet_20_Symbols" text:bullet-char="•">
         <style:list-level-properties text:list-level-position-and-space-mode="label-alignment">
-          <style:list-level-label-alignment text:label-followed-by="listtab" text:list-tab-stop-position="1.25in" fo:text-indent="-0.25in" fo:margin-left="1.25in"/>
-        </style:list-level-properties>
-      </text:list-level-style-bullet>
-      <text:list-level-style-bullet text:level="5" text:style-name="Bullet_20_Symbols" text:bullet-char="◦">
-        <style:list-level-properties text:list-level-position-and-space-mode="label-alignment">
           <style:list-level-label-alignment text:label-followed-by="listtab" text:list-tab-stop-position="1.5in" fo:text-indent="-0.25in" fo:margin-left="1.5in"/>
         </style:list-level-properties>
-      </text:list-level-style-bullet>
-      <text:list-level-style-bullet text:level="6" text:style-name="Bullet_20_Symbols" text:bullet-char="▪">
+        <style:text-properties style:font-name="StarSymbol"/>
+      </text:list-level-style-bullet>
+      <text:list-level-style-bullet text:level="5" text:style-name="Bullet_20_Symbols" text:bullet-char="•">
         <style:list-level-properties text:list-level-position-and-space-mode="label-alignment">
           <style:list-level-label-alignment text:label-followed-by="listtab" text:list-tab-stop-position="1.75in" fo:text-indent="-0.25in" fo:margin-left="1.75in"/>
         </style:list-level-properties>
+        <style:text-properties style:font-name="StarSymbol"/>
+      </text:list-level-style-bullet>
+      <text:list-level-style-bullet text:level="6" text:style-name="Bullet_20_Symbols" text:bullet-char="•">
+        <style:list-level-properties text:list-level-position-and-space-mode="label-alignment">
+          <style:list-level-label-alignment text:label-followed-by="listtab" text:list-tab-stop-position="2in" fo:text-indent="-0.25in" fo:margin-left="2in"/>
+        </style:list-level-properties>
+        <style:text-properties style:font-name="StarSymbol"/>
       </text:list-level-style-bullet>
       <text:list-level-style-bullet text:level="7" text:style-name="Bullet_20_Symbols" text:bullet-char="•">
         <style:list-level-properties text:list-level-position-and-space-mode="label-alignment">
-          <style:list-level-label-alignment text:label-followed-by="listtab" text:list-tab-stop-position="2in" fo:text-indent="-0.25in" fo:margin-left="2in"/>
-        </style:list-level-properties>
-      </text:list-level-style-bullet>
-      <text:list-level-style-bullet text:level="8" text:style-name="Bullet_20_Symbols" text:bullet-char="◦">
-        <style:list-level-properties text:list-level-position-and-space-mode="label-alignment">
           <style:list-level-label-alignment text:label-followed-by="listtab" text:list-tab-stop-position="2.25in" fo:text-indent="-0.25in" fo:margin-left="2.25in"/>
         </style:list-level-properties>
-      </text:list-level-style-bullet>
-      <text:list-level-style-bullet text:level="9" text:style-name="Bullet_20_Symbols" text:bullet-char="▪">
+        <style:text-properties style:font-name="StarSymbol"/>
+      </text:list-level-style-bullet>
+      <text:list-level-style-bullet text:level="8" text:style-name="Bullet_20_Symbols" text:bullet-char="•">
         <style:list-level-properties text:list-level-position-and-space-mode="label-alignment">
           <style:list-level-label-alignment text:label-followed-by="listtab" text:list-tab-stop-position="2.5in" fo:text-indent="-0.25in" fo:margin-left="2.5in"/>
         </style:list-level-properties>
+        <style:text-properties style:font-name="StarSymbol"/>
+      </text:list-level-style-bullet>
+      <text:list-level-style-bullet text:level="9" text:style-name="Bullet_20_Symbols" text:bullet-char="•">
+        <style:list-level-properties text:list-level-position-and-space-mode="label-alignment">
+          <style:list-level-label-alignment text:label-followed-by="listtab" text:list-tab-stop-position="2.75in" fo:text-indent="-0.25in" fo:margin-left="2.75in"/>
+        </style:list-level-properties>
+        <style:text-properties style:font-name="StarSymbol"/>
       </text:list-level-style-bullet>
       <text:list-level-style-bullet text:level="10" text:style-name="Bullet_20_Symbols" text:bullet-char="•">
         <style:list-level-properties text:list-level-position-and-space-mode="label-alignment">
-          <style:list-level-label-alignment text:label-followed-by="listtab" text:list-tab-stop-position="2.75in" fo:text-indent="-0.25in" fo:margin-left="2.75in"/>
-        </style:list-level-properties>
+          <style:list-level-label-alignment text:label-followed-by="listtab" text:list-tab-stop-position="3in" fo:text-indent="-0.25in" fo:margin-left="3in"/>
+        </style:list-level-properties>
+        <style:text-properties style:font-name="StarSymbol"/>
       </text:list-level-style-bullet>
     </text:list-style>
     <text:list-style style:name="L8">
       <text:list-level-style-bullet text:level="1" text:style-name="Bullet_20_Symbols" text:bullet-char="•">
         <style:list-level-properties text:list-level-position-and-space-mode="label-alignment">
-          <style:list-level-label-alignment text:label-followed-by="listtab" text:list-tab-stop-position="0.5in" fo:text-indent="-0.25in" fo:margin-left="0.5in"/>
+          <style:list-level-label-alignment text:label-followed-by="listtab" text:list-tab-stop-position="0.75in" fo:text-indent="-0.25in" fo:margin-left="0.75in"/>
         </style:list-level-properties>
         <style:text-properties style:font-name="StarSymbol"/>
       </text:list-level-style-bullet>
       <text:list-level-style-bullet text:level="2" text:style-name="Bullet_20_Symbols" text:bullet-char="•">
         <style:list-level-properties text:list-level-position-and-space-mode="label-alignment">
-          <style:list-level-label-alignment text:label-followed-by="listtab" text:list-tab-stop-position="0.75in" fo:text-indent="-0.25in" fo:margin-left="0.75in"/>
+          <style:list-level-label-alignment text:label-followed-by="listtab" text:list-tab-stop-position="1in" fo:text-indent="-0.25in" fo:margin-left="1in"/>
         </style:list-level-properties>
         <style:text-properties style:font-name="StarSymbol"/>
       </text:list-level-style-bullet>
       <text:list-level-style-bullet text:level="3" text:style-name="Bullet_20_Symbols" text:bullet-char="•">
         <style:list-level-properties text:list-level-position-and-space-mode="label-alignment">
-          <style:list-level-label-alignment text:label-followed-by="listtab" text:list-tab-stop-position="1in" fo:text-indent="-0.25in" fo:margin-left="1in"/>
+          <style:list-level-label-alignment text:label-followed-by="listtab" text:list-tab-stop-position="1.25in" fo:text-indent="-0.25in" fo:margin-left="1.25in"/>
         </style:list-level-properties>
         <style:text-properties style:font-name="StarSymbol"/>
       </text:list-level-style-bullet>
       <text:list-level-style-bullet text:level="4" text:style-name="Bullet_20_Symbols" text:bullet-char="•">
         <style:list-level-properties text:list-level-position-and-space-mode="label-alignment">
-          <style:list-level-label-alignment text:label-followed-by="listtab" text:list-tab-stop-position="1.25in" fo:text-indent="-0.25in" fo:margin-left="1.25in"/>
+          <style:list-level-label-alignment text:label-followed-by="listtab" text:list-tab-stop-position="1.5in" fo:text-indent="-0.25in" fo:margin-left="1.5in"/>
         </style:list-level-properties>
         <style:text-properties style:font-name="StarSymbol"/>
       </text:list-level-style-bullet>
       <text:list-level-style-bullet text:level="5" text:style-name="Bullet_20_Symbols" text:bullet-char="•">
         <style:list-level-properties text:list-level-position-and-space-mode="label-alignment">
-          <style:list-level-label-alignment text:label-followed-by="listtab" text:list-tab-stop-position="1.5in" fo:text-indent="-0.25in" fo:margin-left="1.5in"/>
+          <style:list-level-label-alignment text:label-followed-by="listtab" text:list-tab-stop-position="1.75in" fo:text-indent="-0.25in" fo:margin-left="1.75in"/>
         </style:list-level-properties>
         <style:text-properties style:font-name="StarSymbol"/>
       </text:list-level-style-bullet>
       <text:list-level-style-bullet text:level="6" text:style-name="Bullet_20_Symbols" text:bullet-char="•">
         <style:list-level-properties text:list-level-position-and-space-mode="label-alignment">
-          <style:list-level-label-alignment text:label-followed-by="listtab" text:list-tab-stop-position="1.75in" fo:text-indent="-0.25in" fo:margin-left="1.75in"/>
+          <style:list-level-label-alignment text:label-followed-by="listtab" text:list-tab-stop-position="2in" fo:text-indent="-0.25in" fo:margin-left="2in"/>
         </style:list-level-properties>
         <style:text-properties style:font-name="StarSymbol"/>
       </text:list-level-style-bullet>
       <text:list-level-style-bullet text:level="7" text:style-name="Bullet_20_Symbols" text:bullet-char="•">
         <style:list-level-properties text:list-level-position-and-space-mode="label-alignment">
-          <style:list-level-label-alignment text:label-followed-by="listtab" text:list-tab-stop-position="2in" fo:text-indent="-0.25in" fo:margin-left="2in"/>
+          <style:list-level-label-alignment text:label-followed-by="listtab" text:list-tab-stop-position="2.25in" fo:text-indent="-0.25in" fo:margin-left="2.25in"/>
         </style:list-level-properties>
         <style:text-properties style:font-name="StarSymbol"/>
       </text:list-level-style-bullet>
       <text:list-level-style-bullet text:level="8" text:style-name="Bullet_20_Symbols" text:bullet-char="•">
         <style:list-level-properties text:list-level-position-and-space-mode="label-alignment">
-          <style:list-level-label-alignment text:label-followed-by="listtab" text:list-tab-stop-position="2.25in" fo:text-indent="-0.25in" fo:margin-left="2.25in"/>
+          <style:list-level-label-alignment text:label-followed-by="listtab" text:list-tab-stop-position="2.5in" fo:text-indent="-0.25in" fo:margin-left="2.5in"/>
         </style:list-level-properties>
         <style:text-properties style:font-name="StarSymbol"/>
       </text:list-level-style-bullet>
       <text:list-level-style-bullet text:level="9" text:style-name="Bullet_20_Symbols" text:bullet-char="•">
         <style:list-level-properties text:list-level-position-and-space-mode="label-alignment">
-          <style:list-level-label-alignment text:label-followed-by="listtab" text:list-tab-stop-position="2.5in" fo:text-indent="-0.25in" fo:margin-left="2.5in"/>
+          <style:list-level-label-alignment text:label-followed-by="listtab" text:list-tab-stop-position="2.75in" fo:text-indent="-0.25in" fo:margin-left="2.75in"/>
         </style:list-level-properties>
         <style:text-properties style:font-name="StarSymbol"/>
       </text:list-level-style-bullet>
       <text:list-level-style-bullet text:level="10" text:style-name="Bullet_20_Symbols" text:bullet-char="•">
         <style:list-level-properties text:list-level-position-and-space-mode="label-alignment">
-          <style:list-level-label-alignment text:label-followed-by="listtab" text:list-tab-stop-position="2.75in" fo:text-indent="-0.25in" fo:margin-left="2.75in"/>
+          <style:list-level-label-alignment text:label-followed-by="listtab" text:list-tab-stop-position="3in" fo:text-indent="-0.25in" fo:margin-left="3in"/>
         </style:list-level-properties>
         <style:text-properties style:font-name="StarSymbol"/>
       </text:list-level-style-bullet>
@@ -1458,61 +1612,51 @@
         <style:list-level-properties text:list-level-position-and-space-mode="label-alignment">
           <style:list-level-label-alignment text:label-followed-by="listtab" text:list-tab-stop-position="0.5in" fo:text-indent="-0.25in" fo:margin-left="0.5in"/>
         </style:list-level-properties>
-        <style:text-properties style:font-name="StarSymbol"/>
-      </text:list-level-style-bullet>
-      <text:list-level-style-bullet text:level="2" text:style-name="Bullet_20_Symbols" text:bullet-char="•">
+      </text:list-level-style-bullet>
+      <text:list-level-style-bullet text:level="2" text:style-name="Bullet_20_Symbols" text:bullet-char="◦">
         <style:list-level-properties text:list-level-position-and-space-mode="label-alignment">
           <style:list-level-label-alignment text:label-followed-by="listtab" text:list-tab-stop-position="0.75in" fo:text-indent="-0.25in" fo:margin-left="0.75in"/>
         </style:list-level-properties>
-        <style:text-properties style:font-name="StarSymbol"/>
-      </text:list-level-style-bullet>
-      <text:list-level-style-bullet text:level="3" text:style-name="Bullet_20_Symbols" text:bullet-char="•">
+      </text:list-level-style-bullet>
+      <text:list-level-style-bullet text:level="3" text:style-name="Bullet_20_Symbols" text:bullet-char="▪">
         <style:list-level-properties text:list-level-position-and-space-mode="label-alignment">
           <style:list-level-label-alignment text:label-followed-by="listtab" text:list-tab-stop-position="1in" fo:text-indent="-0.25in" fo:margin-left="1in"/>
         </style:list-level-properties>
-        <style:text-properties style:font-name="StarSymbol"/>
       </text:list-level-style-bullet>
       <text:list-level-style-bullet text:level="4" text:style-name="Bullet_20_Symbols" text:bullet-char="•">
         <style:list-level-properties text:list-level-position-and-space-mode="label-alignment">
           <style:list-level-label-alignment text:label-followed-by="listtab" text:list-tab-stop-position="1.25in" fo:text-indent="-0.25in" fo:margin-left="1.25in"/>
         </style:list-level-properties>
-        <style:text-properties style:font-name="StarSymbol"/>
-      </text:list-level-style-bullet>
-      <text:list-level-style-bullet text:level="5" text:style-name="Bullet_20_Symbols" text:bullet-char="•">
+      </text:list-level-style-bullet>
+      <text:list-level-style-bullet text:level="5" text:style-name="Bullet_20_Symbols" text:bullet-char="◦">
         <style:list-level-properties text:list-level-position-and-space-mode="label-alignment">
           <style:list-level-label-alignment text:label-followed-by="listtab" text:list-tab-stop-position="1.5in" fo:text-indent="-0.25in" fo:margin-left="1.5in"/>
         </style:list-level-properties>
-        <style:text-properties style:font-name="StarSymbol"/>
-      </text:list-level-style-bullet>
-      <text:list-level-style-bullet text:level="6" text:style-name="Bullet_20_Symbols" text:bullet-char="•">
+      </text:list-level-style-bullet>
+      <text:list-level-style-bullet text:level="6" text:style-name="Bullet_20_Symbols" text:bullet-char="▪">
         <style:list-level-properties text:list-level-position-and-space-mode="label-alignment">
           <style:list-level-label-alignment text:label-followed-by="listtab" text:list-tab-stop-position="1.75in" fo:text-indent="-0.25in" fo:margin-left="1.75in"/>
         </style:list-level-properties>
-        <style:text-properties style:font-name="StarSymbol"/>
       </text:list-level-style-bullet>
       <text:list-level-style-bullet text:level="7" text:style-name="Bullet_20_Symbols" text:bullet-char="•">
         <style:list-level-properties text:list-level-position-and-space-mode="label-alignment">
           <style:list-level-label-alignment text:label-followed-by="listtab" text:list-tab-stop-position="2in" fo:text-indent="-0.25in" fo:margin-left="2in"/>
         </style:list-level-properties>
-        <style:text-properties style:font-name="StarSymbol"/>
-      </text:list-level-style-bullet>
-      <text:list-level-style-bullet text:level="8" text:style-name="Bullet_20_Symbols" text:bullet-char="•">
+      </text:list-level-style-bullet>
+      <text:list-level-style-bullet text:level="8" text:style-name="Bullet_20_Symbols" text:bullet-char="◦">
         <style:list-level-properties text:list-level-position-and-space-mode="label-alignment">
           <style:list-level-label-alignment text:label-followed-by="listtab" text:list-tab-stop-position="2.25in" fo:text-indent="-0.25in" fo:margin-left="2.25in"/>
         </style:list-level-properties>
-        <style:text-properties style:font-name="StarSymbol"/>
-      </text:list-level-style-bullet>
-      <text:list-level-style-bullet text:level="9" text:style-name="Bullet_20_Symbols" text:bullet-char="•">
+      </text:list-level-style-bullet>
+      <text:list-level-style-bullet text:level="9" text:style-name="Bullet_20_Symbols" text:bullet-char="▪">
         <style:list-level-properties text:list-level-position-and-space-mode="label-alignment">
           <style:list-level-label-alignment text:label-followed-by="listtab" text:list-tab-stop-position="2.5in" fo:text-indent="-0.25in" fo:margin-left="2.5in"/>
         </style:list-level-properties>
-        <style:text-properties style:font-name="StarSymbol"/>
       </text:list-level-style-bullet>
       <text:list-level-style-bullet text:level="10" text:style-name="Bullet_20_Symbols" text:bullet-char="•">
         <style:list-level-properties text:list-level-position-and-space-mode="label-alignment">
           <style:list-level-label-alignment text:label-followed-by="listtab" text:list-tab-stop-position="2.75in" fo:text-indent="-0.25in" fo:margin-left="2.75in"/>
         </style:list-level-properties>
-        <style:text-properties style:font-name="StarSymbol"/>
       </text:list-level-style-bullet>
     </text:list-style>
     <text:list-style style:name="L10">
@@ -1578,6 +1722,440 @@
       </text:list-level-style-bullet>
     </text:list-style>
     <text:list-style style:name="L11">
+      <text:list-level-style-bullet text:level="1" text:style-name="Bullet_20_Symbols" text:bullet-char="•">
+        <style:list-level-properties text:list-level-position-and-space-mode="label-alignment">
+          <style:list-level-label-alignment text:label-followed-by="listtab" text:list-tab-stop-position="0.5in" fo:text-indent="-0.25in" fo:margin-left="0.5in"/>
+        </style:list-level-properties>
+        <style:text-properties style:font-name="StarSymbol"/>
+      </text:list-level-style-bullet>
+      <text:list-level-style-bullet text:level="2" text:style-name="Bullet_20_Symbols" text:bullet-char="•">
+        <style:list-level-properties text:list-level-position-and-space-mode="label-alignment">
+          <style:list-level-label-alignment text:label-followed-by="listtab" text:list-tab-stop-position="0.75in" fo:text-indent="-0.25in" fo:margin-left="0.75in"/>
+        </style:list-level-properties>
+        <style:text-properties style:font-name="StarSymbol"/>
+      </text:list-level-style-bullet>
+      <text:list-level-style-bullet text:level="3" text:style-name="Bullet_20_Symbols" text:bullet-char="•">
+        <style:list-level-properties text:list-level-position-and-space-mode="label-alignment">
+          <style:list-level-label-alignment text:label-followed-by="listtab" text:list-tab-stop-position="1in" fo:text-indent="-0.25in" fo:margin-left="1in"/>
+        </style:list-level-properties>
+        <style:text-properties style:font-name="StarSymbol"/>
+      </text:list-level-style-bullet>
+      <text:list-level-style-bullet text:level="4" text:style-name="Bullet_20_Symbols" text:bullet-char="•">
+        <style:list-level-properties text:list-level-position-and-space-mode="label-alignment">
+          <style:list-level-label-alignment text:label-followed-by="listtab" text:list-tab-stop-position="1.25in" fo:text-indent="-0.25in" fo:margin-left="1.25in"/>
+        </style:list-level-properties>
+        <style:text-properties style:font-name="StarSymbol"/>
+      </text:list-level-style-bullet>
+      <text:list-level-style-bullet text:level="5" text:style-name="Bullet_20_Symbols" text:bullet-char="•">
+        <style:list-level-properties text:list-level-position-and-space-mode="label-alignment">
+          <style:list-level-label-alignment text:label-followed-by="listtab" text:list-tab-stop-position="1.5in" fo:text-indent="-0.25in" fo:margin-left="1.5in"/>
+        </style:list-level-properties>
+        <style:text-properties style:font-name="StarSymbol"/>
+      </text:list-level-style-bullet>
+      <text:list-level-style-bullet text:level="6" text:style-name="Bullet_20_Symbols" text:bullet-char="•">
+        <style:list-level-properties text:list-level-position-and-space-mode="label-alignment">
+          <style:list-level-label-alignment text:label-followed-by="listtab" text:list-tab-stop-position="1.75in" fo:text-indent="-0.25in" fo:margin-left="1.75in"/>
+        </style:list-level-properties>
+        <style:text-properties style:font-name="StarSymbol"/>
+      </text:list-level-style-bullet>
+      <text:list-level-style-bullet text:level="7" text:style-name="Bullet_20_Symbols" text:bullet-char="•">
+        <style:list-level-properties text:list-level-position-and-space-mode="label-alignment">
+          <style:list-level-label-alignment text:label-followed-by="listtab" text:list-tab-stop-position="2in" fo:text-indent="-0.25in" fo:margin-left="2in"/>
+        </style:list-level-properties>
+        <style:text-properties style:font-name="StarSymbol"/>
+      </text:list-level-style-bullet>
+      <text:list-level-style-bullet text:level="8" text:style-name="Bullet_20_Symbols" text:bullet-char="•">
+        <style:list-level-properties text:list-level-position-and-space-mode="label-alignment">
+          <style:list-level-label-alignment text:label-followed-by="listtab" text:list-tab-stop-position="2.25in" fo:text-indent="-0.25in" fo:margin-left="2.25in"/>
+        </style:list-level-properties>
+        <style:text-properties style:font-name="StarSymbol"/>
+      </text:list-level-style-bullet>
+      <text:list-level-style-bullet text:level="9" text:style-name="Bullet_20_Symbols" text:bullet-char="•">
+        <style:list-level-properties text:list-level-position-and-space-mode="label-alignment">
+          <style:list-level-label-alignment text:label-followed-by="listtab" text:list-tab-stop-position="2.5in" fo:text-indent="-0.25in" fo:margin-left="2.5in"/>
+        </style:list-level-properties>
+        <style:text-properties style:font-name="StarSymbol"/>
+      </text:list-level-style-bullet>
+      <text:list-level-style-bullet text:level="10" text:style-name="Bullet_20_Symbols" text:bullet-char="•">
+        <style:list-level-properties text:list-level-position-and-space-mode="label-alignment">
+          <style:list-level-label-alignment text:label-followed-by="listtab" text:list-tab-stop-position="2.75in" fo:text-indent="-0.25in" fo:margin-left="2.75in"/>
+        </style:list-level-properties>
+        <style:text-properties style:font-name="StarSymbol"/>
+      </text:list-level-style-bullet>
+    </text:list-style>
+    <text:list-style style:name="L12">
+      <text:list-level-style-bullet text:level="1" text:style-name="Bullet_20_Symbols" text:bullet-char="">
+        <style:list-level-properties text:list-level-position-and-space-mode="label-alignment">
+          <style:list-level-label-alignment text:label-followed-by="listtab" text:list-tab-stop-position="0.5in" fo:text-indent="-0.25in" fo:margin-left="0.5in"/>
+        </style:list-level-properties>
+        <style:text-properties style:font-name="StarSymbol"/>
+      </text:list-level-style-bullet>
+      <text:list-level-style-bullet text:level="2" text:style-name="Bullet_20_Symbols" text:bullet-char="">
+        <style:list-level-properties text:list-level-position-and-space-mode="label-alignment">
+          <style:list-level-label-alignment text:label-followed-by="listtab" text:list-tab-stop-position="0.75in" fo:text-indent="-0.25in" fo:margin-left="0.75in"/>
+        </style:list-level-properties>
+        <style:text-properties style:font-name="StarSymbol"/>
+      </text:list-level-style-bullet>
+      <text:list-level-style-bullet text:level="3" text:style-name="Bullet_20_Symbols" text:bullet-char="">
+        <style:list-level-properties text:list-level-position-and-space-mode="label-alignment">
+          <style:list-level-label-alignment text:label-followed-by="listtab" text:list-tab-stop-position="1in" fo:text-indent="-0.25in" fo:margin-left="1in"/>
+        </style:list-level-properties>
+        <style:text-properties style:font-name="StarSymbol"/>
+      </text:list-level-style-bullet>
+      <text:list-level-style-bullet text:level="4" text:style-name="Bullet_20_Symbols" text:bullet-char="">
+        <style:list-level-properties text:list-level-position-and-space-mode="label-alignment">
+          <style:list-level-label-alignment text:label-followed-by="listtab" text:list-tab-stop-position="1.25in" fo:text-indent="-0.25in" fo:margin-left="1.25in"/>
+        </style:list-level-properties>
+        <style:text-properties style:font-name="StarSymbol"/>
+      </text:list-level-style-bullet>
+      <text:list-level-style-bullet text:level="5" text:style-name="Bullet_20_Symbols" text:bullet-char="">
+        <style:list-level-properties text:list-level-position-and-space-mode="label-alignment">
+          <style:list-level-label-alignment text:label-followed-by="listtab" text:list-tab-stop-position="1.5in" fo:text-indent="-0.25in" fo:margin-left="1.5in"/>
+        </style:list-level-properties>
+        <style:text-properties style:font-name="StarSymbol"/>
+      </text:list-level-style-bullet>
+      <text:list-level-style-bullet text:level="6" text:style-name="Bullet_20_Symbols" text:bullet-char="">
+        <style:list-level-properties text:list-level-position-and-space-mode="label-alignment">
+          <style:list-level-label-alignment text:label-followed-by="listtab" text:list-tab-stop-position="1.75in" fo:text-indent="-0.25in" fo:margin-left="1.75in"/>
+        </style:list-level-properties>
+        <style:text-properties style:font-name="StarSymbol"/>
+      </text:list-level-style-bullet>
+      <text:list-level-style-bullet text:level="7" text:style-name="Bullet_20_Symbols" text:bullet-char="">
+        <style:list-level-properties text:list-level-position-and-space-mode="label-alignment">
+          <style:list-level-label-alignment text:label-followed-by="listtab" text:list-tab-stop-position="2in" fo:text-indent="-0.25in" fo:margin-left="2in"/>
+        </style:list-level-properties>
+        <style:text-properties style:font-name="StarSymbol"/>
+      </text:list-level-style-bullet>
+      <text:list-level-style-bullet text:level="8" text:style-name="Bullet_20_Symbols" text:bullet-char="">
+        <style:list-level-properties text:list-level-position-and-space-mode="label-alignment">
+          <style:list-level-label-alignment text:label-followed-by="listtab" text:list-tab-stop-position="2.25in" fo:text-indent="-0.25in" fo:margin-left="2.25in"/>
+        </style:list-level-properties>
+        <style:text-properties style:font-name="StarSymbol"/>
+      </text:list-level-style-bullet>
+      <text:list-level-style-bullet text:level="9" text:style-name="Bullet_20_Symbols" text:bullet-char="">
+        <style:list-level-properties text:list-level-position-and-space-mode="label-alignment">
+          <style:list-level-label-alignment text:label-followed-by="listtab" text:list-tab-stop-position="2.5in" fo:text-indent="-0.25in" fo:margin-left="2.5in"/>
+        </style:list-level-properties>
+        <style:text-properties style:font-name="StarSymbol"/>
+      </text:list-level-style-bullet>
+      <text:list-level-style-bullet text:level="10" text:style-name="Bullet_20_Symbols" text:bullet-char="">
+        <style:list-level-properties text:list-level-position-and-space-mode="label-alignment">
+          <style:list-level-label-alignment text:label-followed-by="listtab" text:list-tab-stop-position="2.75in" fo:text-indent="-0.25in" fo:margin-left="2.75in"/>
+        </style:list-level-properties>
+        <style:text-properties style:font-name="StarSymbol"/>
+      </text:list-level-style-bullet>
+    </text:list-style>
+    <text:list-style style:name="L13">
+      <text:list-level-style-bullet text:level="1" text:style-name="Bullet_20_Symbols" text:bullet-char="">
+        <style:list-level-properties text:list-level-position-and-space-mode="label-alignment">
+          <style:list-level-label-alignment text:label-followed-by="listtab" text:list-tab-stop-position="0.5in" fo:text-indent="-0.25in" fo:margin-left="0.5in"/>
+        </style:list-level-properties>
+        <style:text-properties style:font-name="StarSymbol"/>
+      </text:list-level-style-bullet>
+      <text:list-level-style-bullet text:level="2" text:style-name="Bullet_20_Symbols" text:bullet-char="">
+        <style:list-level-properties text:list-level-position-and-space-mode="label-alignment">
+          <style:list-level-label-alignment text:label-followed-by="listtab" text:list-tab-stop-position="0.75in" fo:text-indent="-0.25in" fo:margin-left="0.75in"/>
+        </style:list-level-properties>
+        <style:text-properties style:font-name="StarSymbol"/>
+      </text:list-level-style-bullet>
+      <text:list-level-style-bullet text:level="3" text:style-name="Bullet_20_Symbols" text:bullet-char="">
+        <style:list-level-properties text:list-level-position-and-space-mode="label-alignment">
+          <style:list-level-label-alignment text:label-followed-by="listtab" text:list-tab-stop-position="1in" fo:text-indent="-0.25in" fo:margin-left="1in"/>
+        </style:list-level-properties>
+        <style:text-properties style:font-name="StarSymbol"/>
+      </text:list-level-style-bullet>
+      <text:list-level-style-bullet text:level="4" text:style-name="Bullet_20_Symbols" text:bullet-char="">
+        <style:list-level-properties text:list-level-position-and-space-mode="label-alignment">
+          <style:list-level-label-alignment text:label-followed-by="listtab" text:list-tab-stop-position="1.25in" fo:text-indent="-0.25in" fo:margin-left="1.25in"/>
+        </style:list-level-properties>
+        <style:text-properties style:font-name="StarSymbol"/>
+      </text:list-level-style-bullet>
+      <text:list-level-style-bullet text:level="5" text:style-name="Bullet_20_Symbols" text:bullet-char="">
+        <style:list-level-properties text:list-level-position-and-space-mode="label-alignment">
+          <style:list-level-label-alignment text:label-followed-by="listtab" text:list-tab-stop-position="1.5in" fo:text-indent="-0.25in" fo:margin-left="1.5in"/>
+        </style:list-level-properties>
+        <style:text-properties style:font-name="StarSymbol"/>
+      </text:list-level-style-bullet>
+      <text:list-level-style-bullet text:level="6" text:style-name="Bullet_20_Symbols" text:bullet-char="">
+        <style:list-level-properties text:list-level-position-and-space-mode="label-alignment">
+          <style:list-level-label-alignment text:label-followed-by="listtab" text:list-tab-stop-position="1.75in" fo:text-indent="-0.25in" fo:margin-left="1.75in"/>
+        </style:list-level-properties>
+        <style:text-properties style:font-name="StarSymbol"/>
+      </text:list-level-style-bullet>
+      <text:list-level-style-bullet text:level="7" text:style-name="Bullet_20_Symbols" text:bullet-char="">
+        <style:list-level-properties text:list-level-position-and-space-mode="label-alignment">
+          <style:list-level-label-alignment text:label-followed-by="listtab" text:list-tab-stop-position="2in" fo:text-indent="-0.25in" fo:margin-left="2in"/>
+        </style:list-level-properties>
+        <style:text-properties style:font-name="StarSymbol"/>
+      </text:list-level-style-bullet>
+      <text:list-level-style-bullet text:level="8" text:style-name="Bullet_20_Symbols" text:bullet-char="">
+        <style:list-level-properties text:list-level-position-and-space-mode="label-alignment">
+          <style:list-level-label-alignment text:label-followed-by="listtab" text:list-tab-stop-position="2.25in" fo:text-indent="-0.25in" fo:margin-left="2.25in"/>
+        </style:list-level-properties>
+        <style:text-properties style:font-name="StarSymbol"/>
+      </text:list-level-style-bullet>
+      <text:list-level-style-bullet text:level="9" text:style-name="Bullet_20_Symbols" text:bullet-char="">
+        <style:list-level-properties text:list-level-position-and-space-mode="label-alignment">
+          <style:list-level-label-alignment text:label-followed-by="listtab" text:list-tab-stop-position="2.5in" fo:text-indent="-0.25in" fo:margin-left="2.5in"/>
+        </style:list-level-properties>
+        <style:text-properties style:font-name="StarSymbol"/>
+      </text:list-level-style-bullet>
+      <text:list-level-style-bullet text:level="10" text:style-name="Bullet_20_Symbols" text:bullet-char="">
+        <style:list-level-properties text:list-level-position-and-space-mode="label-alignment">
+          <style:list-level-label-alignment text:label-followed-by="listtab" text:list-tab-stop-position="2.75in" fo:text-indent="-0.25in" fo:margin-left="2.75in"/>
+        </style:list-level-properties>
+        <style:text-properties style:font-name="StarSymbol"/>
+      </text:list-level-style-bullet>
+    </text:list-style>
+    <text:list-style style:name="L14">
+      <text:list-level-style-bullet text:level="1" text:style-name="Bullet_20_Symbols" text:bullet-char="•">
+        <style:list-level-properties text:list-level-position-and-space-mode="label-alignment">
+          <style:list-level-label-alignment text:label-followed-by="listtab" text:list-tab-stop-position="0.5in" fo:text-indent="-0.25in" fo:margin-left="0.5in"/>
+        </style:list-level-properties>
+        <style:text-properties style:font-name="StarSymbol"/>
+      </text:list-level-style-bullet>
+      <text:list-level-style-bullet text:level="2" text:style-name="Bullet_20_Symbols" text:bullet-char="•">
+        <style:list-level-properties text:list-level-position-and-space-mode="label-alignment">
+          <style:list-level-label-alignment text:label-followed-by="listtab" text:list-tab-stop-position="0.75in" fo:text-indent="-0.25in" fo:margin-left="0.75in"/>
+        </style:list-level-properties>
+        <style:text-properties style:font-name="StarSymbol"/>
+      </text:list-level-style-bullet>
+      <text:list-level-style-bullet text:level="3" text:style-name="Bullet_20_Symbols" text:bullet-char="•">
+        <style:list-level-properties text:list-level-position-and-space-mode="label-alignment">
+          <style:list-level-label-alignment text:label-followed-by="listtab" text:list-tab-stop-position="1in" fo:text-indent="-0.25in" fo:margin-left="1in"/>
+        </style:list-level-properties>
+        <style:text-properties style:font-name="StarSymbol"/>
+      </text:list-level-style-bullet>
+      <text:list-level-style-bullet text:level="4" text:style-name="Bullet_20_Symbols" text:bullet-char="•">
+        <style:list-level-properties text:list-level-position-and-space-mode="label-alignment">
+          <style:list-level-label-alignment text:label-followed-by="listtab" text:list-tab-stop-position="1.25in" fo:text-indent="-0.25in" fo:margin-left="1.25in"/>
+        </style:list-level-properties>
+        <style:text-properties style:font-name="StarSymbol"/>
+      </text:list-level-style-bullet>
+      <text:list-level-style-bullet text:level="5" text:style-name="Bullet_20_Symbols" text:bullet-char="•">
+        <style:list-level-properties text:list-level-position-and-space-mode="label-alignment">
+          <style:list-level-label-alignment text:label-followed-by="listtab" text:list-tab-stop-position="1.5in" fo:text-indent="-0.25in" fo:margin-left="1.5in"/>
+        </style:list-level-properties>
+        <style:text-properties style:font-name="StarSymbol"/>
+      </text:list-level-style-bullet>
+      <text:list-level-style-bullet text:level="6" text:style-name="Bullet_20_Symbols" text:bullet-char="•">
+        <style:list-level-properties text:list-level-position-and-space-mode="label-alignment">
+          <style:list-level-label-alignment text:label-followed-by="listtab" text:list-tab-stop-position="1.75in" fo:text-indent="-0.25in" fo:margin-left="1.75in"/>
+        </style:list-level-properties>
+        <style:text-properties style:font-name="StarSymbol"/>
+      </text:list-level-style-bullet>
+      <text:list-level-style-bullet text:level="7" text:style-name="Bullet_20_Symbols" text:bullet-char="•">
+        <style:list-level-properties text:list-level-position-and-space-mode="label-alignment">
+          <style:list-level-label-alignment text:label-followed-by="listtab" text:list-tab-stop-position="2in" fo:text-indent="-0.25in" fo:margin-left="2in"/>
+        </style:list-level-properties>
+        <style:text-properties style:font-name="StarSymbol"/>
+      </text:list-level-style-bullet>
+      <text:list-level-style-bullet text:level="8" text:style-name="Bullet_20_Symbols" text:bullet-char="•">
+        <style:list-level-properties text:list-level-position-and-space-mode="label-alignment">
+          <style:list-level-label-alignment text:label-followed-by="listtab" text:list-tab-stop-position="2.25in" fo:text-indent="-0.25in" fo:margin-left="2.25in"/>
+        </style:list-level-properties>
+        <style:text-properties style:font-name="StarSymbol"/>
+      </text:list-level-style-bullet>
+      <text:list-level-style-bullet text:level="9" text:style-name="Bullet_20_Symbols" text:bullet-char="•">
+        <style:list-level-properties text:list-level-position-and-space-mode="label-alignment">
+          <style:list-level-label-alignment text:label-followed-by="listtab" text:list-tab-stop-position="2.5in" fo:text-indent="-0.25in" fo:margin-left="2.5in"/>
+        </style:list-level-properties>
+        <style:text-properties style:font-name="StarSymbol"/>
+      </text:list-level-style-bullet>
+      <text:list-level-style-bullet text:level="10" text:style-name="Bullet_20_Symbols" text:bullet-char="•">
+        <style:list-level-properties text:list-level-position-and-space-mode="label-alignment">
+          <style:list-level-label-alignment text:label-followed-by="listtab" text:list-tab-stop-position="2.75in" fo:text-indent="-0.25in" fo:margin-left="2.75in"/>
+        </style:list-level-properties>
+        <style:text-properties style:font-name="StarSymbol"/>
+      </text:list-level-style-bullet>
+    </text:list-style>
+    <text:list-style style:name="L15">
+      <text:list-level-style-bullet text:level="1" text:style-name="Bullet_20_Symbols" text:bullet-char="•">
+        <style:list-level-properties text:list-level-position-and-space-mode="label-alignment">
+          <style:list-level-label-alignment text:label-followed-by="listtab" text:list-tab-stop-position="0.75in" fo:text-indent="-0.25in" fo:margin-left="0.75in"/>
+        </style:list-level-properties>
+        <style:text-properties style:font-name="StarSymbol"/>
+      </text:list-level-style-bullet>
+      <text:list-level-style-bullet text:level="2" text:style-name="Bullet_20_Symbols" text:bullet-char="•">
+        <style:list-level-properties text:list-level-position-and-space-mode="label-alignment">
+          <style:list-level-label-alignment text:label-followed-by="listtab" text:list-tab-stop-position="1in" fo:text-indent="-0.25in" fo:margin-left="1in"/>
+        </style:list-level-properties>
+        <style:text-properties style:font-name="StarSymbol"/>
+      </text:list-level-style-bullet>
+      <text:list-level-style-bullet text:level="3" text:style-name="Bullet_20_Symbols" text:bullet-char="•">
+        <style:list-level-properties text:list-level-position-and-space-mode="label-alignment">
+          <style:list-level-label-alignment text:label-followed-by="listtab" text:list-tab-stop-position="1.25in" fo:text-indent="-0.25in" fo:margin-left="1.25in"/>
+        </style:list-level-properties>
+        <style:text-properties style:font-name="StarSymbol"/>
+      </text:list-level-style-bullet>
+      <text:list-level-style-bullet text:level="4" text:style-name="Bullet_20_Symbols" text:bullet-char="•">
+        <style:list-level-properties text:list-level-position-and-space-mode="label-alignment">
+          <style:list-level-label-alignment text:label-followed-by="listtab" text:list-tab-stop-position="1.5in" fo:text-indent="-0.25in" fo:margin-left="1.5in"/>
+        </style:list-level-properties>
+        <style:text-properties style:font-name="StarSymbol"/>
+      </text:list-level-style-bullet>
+      <text:list-level-style-bullet text:level="5" text:style-name="Bullet_20_Symbols" text:bullet-char="•">
+        <style:list-level-properties text:list-level-position-and-space-mode="label-alignment">
+          <style:list-level-label-alignment text:label-followed-by="listtab" text:list-tab-stop-position="1.75in" fo:text-indent="-0.25in" fo:margin-left="1.75in"/>
+        </style:list-level-properties>
+        <style:text-properties style:font-name="StarSymbol"/>
+      </text:list-level-style-bullet>
+      <text:list-level-style-bullet text:level="6" text:style-name="Bullet_20_Symbols" text:bullet-char="•">
+        <style:list-level-properties text:list-level-position-and-space-mode="label-alignment">
+          <style:list-level-label-alignment text:label-followed-by="listtab" text:list-tab-stop-position="2in" fo:text-indent="-0.25in" fo:margin-left="2in"/>
+        </style:list-level-properties>
+        <style:text-properties style:font-name="StarSymbol"/>
+      </text:list-level-style-bullet>
+      <text:list-level-style-bullet text:level="7" text:style-name="Bullet_20_Symbols" text:bullet-char="•">
+        <style:list-level-properties text:list-level-position-and-space-mode="label-alignment">
+          <style:list-level-label-alignment text:label-followed-by="listtab" text:list-tab-stop-position="2.25in" fo:text-indent="-0.25in" fo:margin-left="2.25in"/>
+        </style:list-level-properties>
+        <style:text-properties style:font-name="StarSymbol"/>
+      </text:list-level-style-bullet>
+      <text:list-level-style-bullet text:level="8" text:style-name="Bullet_20_Symbols" text:bullet-char="•">
+        <style:list-level-properties text:list-level-position-and-space-mode="label-alignment">
+          <style:list-level-label-alignment text:label-followed-by="listtab" text:list-tab-stop-position="2.5in" fo:text-indent="-0.25in" fo:margin-left="2.5in"/>
+        </style:list-level-properties>
+        <style:text-properties style:font-name="StarSymbol"/>
+      </text:list-level-style-bullet>
+      <text:list-level-style-bullet text:level="9" text:style-name="Bullet_20_Symbols" text:bullet-char="•">
+        <style:list-level-properties text:list-level-position-and-space-mode="label-alignment">
+          <style:list-level-label-alignment text:label-followed-by="listtab" text:list-tab-stop-position="2.75in" fo:text-indent="-0.25in" fo:margin-left="2.75in"/>
+        </style:list-level-properties>
+        <style:text-properties style:font-name="StarSymbol"/>
+      </text:list-level-style-bullet>
+      <text:list-level-style-bullet text:level="10" text:style-name="Bullet_20_Symbols" text:bullet-char="•">
+        <style:list-level-properties text:list-level-position-and-space-mode="label-alignment">
+          <style:list-level-label-alignment text:label-followed-by="listtab" text:list-tab-stop-position="3in" fo:text-indent="-0.25in" fo:margin-left="3in"/>
+        </style:list-level-properties>
+        <style:text-properties style:font-name="StarSymbol"/>
+      </text:list-level-style-bullet>
+    </text:list-style>
+    <text:list-style style:name="L16">
+      <text:list-level-style-bullet text:level="1" text:style-name="Bullet_20_Symbols" text:bullet-char="">
+        <style:list-level-properties text:list-level-position-and-space-mode="label-alignment">
+          <style:list-level-label-alignment text:label-followed-by="listtab" text:list-tab-stop-position="0.5in" fo:text-indent="-0.25in" fo:margin-left="0.5in"/>
+        </style:list-level-properties>
+        <style:text-properties style:font-name="StarSymbol"/>
+      </text:list-level-style-bullet>
+      <text:list-level-style-bullet text:level="2" text:style-name="Bullet_20_Symbols" text:bullet-char="">
+        <style:list-level-properties text:list-level-position-and-space-mode="label-alignment">
+          <style:list-level-label-alignment text:label-followed-by="listtab" text:list-tab-stop-position="0.75in" fo:text-indent="-0.25in" fo:margin-left="0.75in"/>
+        </style:list-level-properties>
+        <style:text-properties style:font-name="StarSymbol"/>
+      </text:list-level-style-bullet>
+      <text:list-level-style-bullet text:level="3" text:style-name="Bullet_20_Symbols" text:bullet-char="">
+        <style:list-level-properties text:list-level-position-and-space-mode="label-alignment">
+          <style:list-level-label-alignment text:label-followed-by="listtab" text:list-tab-stop-position="1in" fo:text-indent="-0.25in" fo:margin-left="1in"/>
+        </style:list-level-properties>
+        <style:text-properties style:font-name="StarSymbol"/>
+      </text:list-level-style-bullet>
+      <text:list-level-style-bullet text:level="4" text:style-name="Bullet_20_Symbols" text:bullet-char="">
+        <style:list-level-properties text:list-level-position-and-space-mode="label-alignment">
+          <style:list-level-label-alignment text:label-followed-by="listtab" text:list-tab-stop-position="1.25in" fo:text-indent="-0.25in" fo:margin-left="1.25in"/>
+        </style:list-level-properties>
+        <style:text-properties style:font-name="StarSymbol"/>
+      </text:list-level-style-bullet>
+      <text:list-level-style-bullet text:level="5" text:style-name="Bullet_20_Symbols" text:bullet-char="">
+        <style:list-level-properties text:list-level-position-and-space-mode="label-alignment">
+          <style:list-level-label-alignment text:label-followed-by="listtab" text:list-tab-stop-position="1.5in" fo:text-indent="-0.25in" fo:margin-left="1.5in"/>
+        </style:list-level-properties>
+        <style:text-properties style:font-name="StarSymbol"/>
+      </text:list-level-style-bullet>
+      <text:list-level-style-bullet text:level="6" text:style-name="Bullet_20_Symbols" text:bullet-char="">
+        <style:list-level-properties text:list-level-position-and-space-mode="label-alignment">
+          <style:list-level-label-alignment text:label-followed-by="listtab" text:list-tab-stop-position="1.75in" fo:text-indent="-0.25in" fo:margin-left="1.75in"/>
+        </style:list-level-properties>
+        <style:text-properties style:font-name="StarSymbol"/>
+      </text:list-level-style-bullet>
+      <text:list-level-style-bullet text:level="7" text:style-name="Bullet_20_Symbols" text:bullet-char="">
+        <style:list-level-properties text:list-level-position-and-space-mode="label-alignment">
+          <style:list-level-label-alignment text:label-followed-by="listtab" text:list-tab-stop-position="2in" fo:text-indent="-0.25in" fo:margin-left="2in"/>
+        </style:list-level-properties>
+        <style:text-properties style:font-name="StarSymbol"/>
+      </text:list-level-style-bullet>
+      <text:list-level-style-bullet text:level="8" text:style-name="Bullet_20_Symbols" text:bullet-char="">
+        <style:list-level-properties text:list-level-position-and-space-mode="label-alignment">
+          <style:list-level-label-alignment text:label-followed-by="listtab" text:list-tab-stop-position="2.25in" fo:text-indent="-0.25in" fo:margin-left="2.25in"/>
+        </style:list-level-properties>
+        <style:text-properties style:font-name="StarSymbol"/>
+      </text:list-level-style-bullet>
+      <text:list-level-style-bullet text:level="9" text:style-name="Bullet_20_Symbols" text:bullet-char="">
+        <style:list-level-properties text:list-level-position-and-space-mode="label-alignment">
+          <style:list-level-label-alignment text:label-followed-by="listtab" text:list-tab-stop-position="2.5in" fo:text-indent="-0.25in" fo:margin-left="2.5in"/>
+        </style:list-level-properties>
+        <style:text-properties style:font-name="StarSymbol"/>
+      </text:list-level-style-bullet>
+      <text:list-level-style-bullet text:level="10" text:style-name="Bullet_20_Symbols" text:bullet-char="">
+        <style:list-level-properties text:list-level-position-and-space-mode="label-alignment">
+          <style:list-level-label-alignment text:label-followed-by="listtab" text:list-tab-stop-position="2.75in" fo:text-indent="-0.25in" fo:margin-left="2.75in"/>
+        </style:list-level-properties>
+        <style:text-properties style:font-name="StarSymbol"/>
+      </text:list-level-style-bullet>
+    </text:list-style>
+    <text:list-style style:name="L17">
+      <text:list-level-style-bullet text:level="1" text:style-name="Bullet_20_Symbols" text:bullet-char="•">
+        <style:list-level-properties text:list-level-position-and-space-mode="label-alignment">
+          <style:list-level-label-alignment text:label-followed-by="listtab" text:list-tab-stop-position="0.75in" fo:text-indent="-0.25in" fo:margin-left="0.75in"/>
+        </style:list-level-properties>
+        <style:text-properties style:font-name="StarSymbol"/>
+      </text:list-level-style-bullet>
+      <text:list-level-style-bullet text:level="2" text:style-name="Bullet_20_Symbols" text:bullet-char="•">
+        <style:list-level-properties text:list-level-position-and-space-mode="label-alignment">
+          <style:list-level-label-alignment text:label-followed-by="listtab" text:list-tab-stop-position="1in" fo:text-indent="-0.25in" fo:margin-left="1in"/>
+        </style:list-level-properties>
+        <style:text-properties style:font-name="StarSymbol"/>
+      </text:list-level-style-bullet>
+      <text:list-level-style-bullet text:level="3" text:style-name="Bullet_20_Symbols" text:bullet-char="•">
+        <style:list-level-properties text:list-level-position-and-space-mode="label-alignment">
+          <style:list-level-label-alignment text:label-followed-by="listtab" text:list-tab-stop-position="1.25in" fo:text-indent="-0.25in" fo:margin-left="1.25in"/>
+        </style:list-level-properties>
+        <style:text-properties style:font-name="StarSymbol"/>
+      </text:list-level-style-bullet>
+      <text:list-level-style-bullet text:level="4" text:style-name="Bullet_20_Symbols" text:bullet-char="•">
+        <style:list-level-properties text:list-level-position-and-space-mode="label-alignment">
+          <style:list-level-label-alignment text:label-followed-by="listtab" text:list-tab-stop-position="1.5in" fo:text-indent="-0.25in" fo:margin-left="1.5in"/>
+        </style:list-level-properties>
+        <style:text-properties style:font-name="StarSymbol"/>
+      </text:list-level-style-bullet>
+      <text:list-level-style-bullet text:level="5" text:style-name="Bullet_20_Symbols" text:bullet-char="•">
+        <style:list-level-properties text:list-level-position-and-space-mode="label-alignment">
+          <style:list-level-label-alignment text:label-followed-by="listtab" text:list-tab-stop-position="1.75in" fo:text-indent="-0.25in" fo:margin-left="1.75in"/>
+        </style:list-level-properties>
+        <style:text-properties style:font-name="StarSymbol"/>
+      </text:list-level-style-bullet>
+      <text:list-level-style-bullet text:level="6" text:style-name="Bullet_20_Symbols" text:bullet-char="•">
+        <style:list-level-properties text:list-level-position-and-space-mode="label-alignment">
+          <style:list-level-label-alignment text:label-followed-by="listtab" text:list-tab-stop-position="2in" fo:text-indent="-0.25in" fo:margin-left="2in"/>
+        </style:list-level-properties>
+        <style:text-properties style:font-name="StarSymbol"/>
+      </text:list-level-style-bullet>
+      <text:list-level-style-bullet text:level="7" text:style-name="Bullet_20_Symbols" text:bullet-char="•">
+        <style:list-level-properties text:list-level-position-and-space-mode="label-alignment">
+          <style:list-level-label-alignment text:label-followed-by="listtab" text:list-tab-stop-position="2.25in" fo:text-indent="-0.25in" fo:margin-left="2.25in"/>
+        </style:list-level-properties>
+        <style:text-properties style:font-name="StarSymbol"/>
+      </text:list-level-style-bullet>
+      <text:list-level-style-bullet text:level="8" text:style-name="Bullet_20_Symbols" text:bullet-char="•">
+        <style:list-level-properties text:list-level-position-and-space-mode="label-alignment">
+          <style:list-level-label-alignment text:label-followed-by="listtab" text:list-tab-stop-position="2.5in" fo:text-indent="-0.25in" fo:margin-left="2.5in"/>
+        </style:list-level-properties>
+        <style:text-properties style:font-name="StarSymbol"/>
+      </text:list-level-style-bullet>
+      <text:list-level-style-bullet text:level="9" text:style-name="Bullet_20_Symbols" text:bullet-char="•">
+        <style:list-level-properties text:list-level-position-and-space-mode="label-alignment">
+          <style:list-level-label-alignment text:label-followed-by="listtab" text:list-tab-stop-position="2.75in" fo:text-indent="-0.25in" fo:margin-left="2.75in"/>
+        </style:list-level-properties>
+        <style:text-properties style:font-name="StarSymbol"/>
+      </text:list-level-style-bullet>
+      <text:list-level-style-bullet text:level="10" text:style-name="Bullet_20_Symbols" text:bullet-char="•">
+        <style:list-level-properties text:list-level-position-and-space-mode="label-alignment">
+          <style:list-level-label-alignment text:label-followed-by="listtab" text:list-tab-stop-position="3in" fo:text-indent="-0.25in" fo:margin-left="3in"/>
+        </style:list-level-properties>
+        <style:text-properties style:font-name="StarSymbol"/>
+      </text:list-level-style-bullet>
+    </text:list-style>
+    <text:list-style style:name="L18">
       <text:list-level-style-bullet text:level="1" text:style-name="Bullet_20_Symbols" text:bullet-char="•">
         <style:list-level-properties text:list-level-position-and-space-mode="label-alignment">
           <style:list-level-label-alignment text:label-followed-by="listtab" text:list-tab-stop-position="0.5in" fo:text-indent="-0.25in" fo:margin-left="0.5in"/>
@@ -1663,19 +2241,19 @@
         <text:sequence-decl text:display-outline-level="0" text:name="Text"/>
         <text:sequence-decl text:display-outline-level="0" text:name="Drawing"/>
       </text:sequence-decls>
-      <text:p text:style-name="P113">
-        <draw:rect text:anchor-type="paragraph" draw:z-index="3" draw:name="Rectangle 13" draw:style-name="gr1" draw:text-style-name="P141" svg:width="7.2504in" svg:height="0.6252in" svg:x="-0.3736in" svg:y="9.5in">
+      <text:p text:style-name="P120">
+        <draw:rect text:anchor-type="paragraph" draw:z-index="3" draw:name="Rectangle 13" draw:style-name="gr1" draw:text-style-name="P156" svg:width="7.2504in" svg:height="0.6252in" svg:x="-0.3736in" svg:y="9.5in">
           <text:p/>
         </draw:rect>
         <draw:frame draw:style-name="fr2" draw:name="1" text:anchor-type="char" svg:y="1.6252in" svg:width="6.4654in" svg:height="1.1437in" draw:z-index="2">
           <draw:text-box>
-            <text:p text:style-name="P71">
+            <text:p text:style-name="P65">
               D1.
-              <text:span text:style-name="T57">2</text:span>
+              <text:span text:style-name="T77">2</text:span>
                – 
-              <text:span text:style-name="T57">Mid-term evaluation</text:span>
+              <text:span text:style-name="T77">Mid-term evaluation</text:span>
             </text:p>
-            <text:p text:style-name="P72">(Problem analysis)</text:p>
+            <text:p text:style-name="P66">(Problem analysis)</text:p>
           </draw:text-box>
         </draw:frame>
         <draw:frame draw:style-name="fr5" draw:name="Image 1" text:anchor-type="char" svg:x="5in" svg:y="9.5in" svg:width="1.861in" svg:height="0.5756in" draw:z-index="0">
@@ -1688,56 +2266,56 @@
         </draw:frame>
         <draw:frame draw:style-name="fr3" draw:name="2" text:anchor-type="char" svg:y="4.3591in" svg:width="6.45in" svg:height="5.25in" draw:z-index="5">
           <draw:text-box>
-            <text:p text:style-name="P75">Fuzzing a VM scheduler</text:p>
-            <text:p text:style-name="P74"/>
-            <text:p text:style-name="P76"/>
-            <text:p text:style-name="P77">Participant:</text:p>
-            <text:p text:style-name="P77"/>
-            <text:list xml:id="list545839904760703378" text:style-name="WWNum1">
+            <text:p text:style-name="P69">Fuzzing a VM scheduler</text:p>
+            <text:p text:style-name="P68"/>
+            <text:p text:style-name="P70"/>
+            <text:p text:style-name="P71">Participant:</text:p>
+            <text:p text:style-name="P71"/>
+            <text:list xml:id="list4648951926653926530" text:style-name="WWNum1">
               <text:list-item>
-                <text:p text:style-name="P134">Alexandros TSANTILAS</text:p>
-                <text:p text:style-name="P136"/>
+                <text:p text:style-name="P144">Alexandros TSANTILAS</text:p>
+                <text:p text:style-name="P146"/>
               </text:list-item>
             </text:list>
-            <text:p text:style-name="P77"/>
-            <text:p text:style-name="P77"/>
-            <text:p text:style-name="P77">Supervisors</text:p>
-            <text:p text:style-name="P77"/>
-            <text:list xml:id="list61616704818826" text:continue-numbering="true" text:style-name="WWNum1">
+            <text:p text:style-name="P71"/>
+            <text:p text:style-name="P71"/>
+            <text:p text:style-name="P71">Supervisors</text:p>
+            <text:p text:style-name="P71"/>
+            <text:list xml:id="list142035712620778" text:continue-numbering="true" text:style-name="WWNum1">
               <text:list-item>
-                <text:p text:style-name="P135">Fabien HERMENIER</text:p>
+                <text:p text:style-name="P145">Fabien HERMENIER</text:p>
               </text:list-item>
               <text:list-item>
-                <text:p text:style-name="P135">Ludovic HENRIO</text:p>
+                <text:p text:style-name="P145">Ludovic HENRIO</text:p>
               </text:list-item>
             </text:list>
-            <text:p text:style-name="P70"/>
-            <text:p text:style-name="P70"/>
-            <text:p text:style-name="P70"/>
-            <text:p text:style-name="P70"/>
-            <text:p text:style-name="P73"/>
+            <text:p text:style-name="P64"/>
+            <text:p text:style-name="P64"/>
+            <text:p text:style-name="P64"/>
+            <text:p text:style-name="P64"/>
+            <text:p text:style-name="P67"/>
           </draw:text-box>
         </draw:frame>
         <draw:g text:anchor-type="char" draw:z-index="4" draw:name="Group 91" draw:style-name="gr2">
-          <draw:custom-shape draw:name="Text Box 6" draw:style-name="gr3" draw:text-style-name="P142" svg:width="3.5016in" svg:height="0.5669in" svg:x="1.8528in" svg:y="1.0965in">
-            <text:p text:style-name="P142">
-              <text:span text:style-name="T125">
+          <draw:custom-shape draw:name="Text Box 6" draw:style-name="gr3" draw:text-style-name="P157" svg:width="3.5016in" svg:height="0.5669in" svg:x="1.8528in" svg:y="1.0965in">
+            <text:p text:style-name="P157">
+              <text:span text:style-name="T159">
                 <text:s/>
               </text:span>
-              <text:span text:style-name="T125">Projet de Fin d’Études</text:span>
-              <text:span text:style-name="T125">
+              <text:span text:style-name="T159">Projet de Fin d’Études</text:span>
+              <text:span text:style-name="T159">
                 <text:tab/>
               </text:span>
-              <text:span text:style-name="T125">
+              <text:span text:style-name="T159">
                 <text:tab/>
               </text:span>
             </text:p>
-            <text:p text:style-name="P142">
-              <text:span text:style-name="T125">2014 – 2015 </text:span>
-              <text:span text:style-name="T125">
+            <text:p text:style-name="P157">
+              <text:span text:style-name="T159">2014 – 2015 </text:span>
+              <text:span text:style-name="T159">
                 <text:tab/>
               </text:span>
-              <text:span text:style-name="T125">
+              <text:span text:style-name="T159">
                 <text:tab/>
               </text:span>
             </text:p>
@@ -1745,10 +2323,10 @@
           </draw:custom-shape>
           <draw:custom-shape draw:name="Text Box 7" draw:style-name="gr4" svg:width="1.7669in" svg:height="0.8287in" svg:x="4.6626in" svg:y="0.961in">
             <text:p>
-              <text:span text:style-name="T126">
+              <text:span text:style-name="T160">
                 <text:s/>
               </text:span>
-              <text:span text:style-name="T126">[R|E]</text:span>
+              <text:span text:style-name="T160">[R|E]</text:span>
             </text:p>
             <draw:enhanced-geometry svg:viewBox="0 0 21600 21600" draw:mirror-horizontal="false" draw:mirror-vertical="false" draw:type="mso-spt202" draw:enhanced-path="M 0 0 L 21600 0 21600 21600 0 21600 0 0 Z N"/>
           </draw:custom-shape>
@@ -1759,16 +2337,16 @@
           </draw:custom-shape>
         </draw:g>
       </text:p>
-      <text:p text:style-name="P114"/>
-      <text:p text:style-name="P68">Abstract</text:p>
+      <text:p text:style-name="P121"/>
+      <text:p text:style-name="P62">Abstract</text:p>
       <text:p text:style-name="Standard">
         <text:span text:style-name="Subtle_20_Emphasis">
           <text:span text:style-name="T1"/>
         </text:span>
       </text:p>
-      <text:p text:style-name="P16">
+      <text:p text:style-name="P15">
         Inside a
-        <text:span text:style-name="T55">n</text:span>
+        <text:span text:style-name="T75">n</text:span>
          IaaS cloud, the VM scheduler is responsible for deploying the VMs to appropriate physical servers according to the SLAs. 
         <text:span text:style-name="T6">As</text:span>
          environmental conditions and t
@@ -1779,8 +2357,8 @@
         <text:span text:style-name="T8">has to </text:span>
         reconfigure the deployment accordingly.
       </text:p>
-      <text:p text:style-name="P16"/>
-      <text:p text:style-name="P17">
+      <text:p text:style-name="P15"/>
+      <text:p text:style-name="P16">
         However, 
         <text:span text:style-name="T5">i</text:span>
         mplementing a VM scheduler that is correct 
@@ -1794,8 +2372,8 @@
         <text:span text:style-name="T8">or wrong results</text:span>
         .
       </text:p>
-      <text:p text:style-name="P18"/>
-      <text:p text:style-name="P92">
+      <text:p text:style-name="P17"/>
+      <text:p text:style-name="P81">
         BtrPlace 
         <text:span text:style-name="T7">is a </text:span>
         research oriented VM scheduler, 
@@ -1804,15 +2382,15 @@
         <text:span text:style-name="T5">bugs</text:span>
         <text:span text:style-name="T9">concerning</text:span>
          correctness issues. 
-        <text:span text:style-name="T85">The current fuzzer for discovering such bugs is not very efficient yet and new techniques should be applied for better code coverage and the creation of less, more effective test-cases that trigger</text:span>
-        <text:span text:style-name="T86">distinct bugs.</text:span>
-      </text:p>
-      <text:p text:style-name="P92"/>
-      <text:p text:style-name="P93">For this reason, first of all in this document we present the currently open bugs in the BtrScheduler and divide them according to an appropriate classification. We then describe briefly how the current fuzzer works and insist on its random behaviour, even though there can be certain configuration plans. Finally, we elaborate on swarm testing, which consists a novel bug exploration technique and explain how it can be applied effectively to improve the current fuzzer's performance.</text:p>
-      <text:p text:style-name="P94"/>
-      <text:p text:style-name="P94"/>
-      <text:p text:style-name="P94"/>
-      <text:p text:style-name="P94"/>
+        <text:span text:style-name="T107">The current fuzzer for discovering such bugs is not very efficient yet and new techniques should be applied for better code coverage and the creation of less, more effective test-cases that trigger</text:span>
+        <text:span text:style-name="T108">distinct bugs.</text:span>
+      </text:p>
+      <text:p text:style-name="P81"/>
+      <text:p text:style-name="P82">For this reason, first of all in this document we present the currently open bugs in the BtrScheduler and divide them according to an appropriate classification. We then describe briefly how the current fuzzer works and insist on its random behaviour, even though there can be certain configuration plans. Finally, we elaborate on swarm testing, which consists a novel bug exploration technique and explain how it can be applied effectively to improve the current fuzzer's performance.</text:p>
+      <text:p text:style-name="P83"/>
+      <text:p text:style-name="P83"/>
+      <text:p text:style-name="P83"/>
+      <text:p text:style-name="P83"/>
       <text:p text:style-name="P3"/>
       <text:p text:style-name="P3"/>
       <text:p text:style-name="P3"/>
@@ -1830,7 +2408,7 @@
       <text:p text:style-name="P3"/>
       <text:p text:style-name="P3"/>
       <text:p text:style-name="P3"/>
-      <text:p text:style-name="P69">
+      <text:p text:style-name="P63">
         <text:soft-page-break/>
       </text:p>
       <text:table-of-content text:style-name="Sect1" text:protected="true" text:name="Table of Contents1">
@@ -1923,95 +2501,88 @@
           <text:index-title text:style-name="Sect1" text:name="Table of Contents1_Head">
             <text:p text:style-name="Contents_20_Heading">Table of Contents</text:p>
           </text:index-title>
-          <text:p text:style-name="P137">
+          <text:p text:style-name="P147">
             <text:a xlink:type="simple" xlink:href="#__RefHeading__725_712135975" text:style-name="Index_20_Link" text:visited-style-name="Index_20_Link">
               1. Problem statement
               <text:tab/>
               4
             </text:a>
           </text:p>
-          <text:p text:style-name="P138">
+          <text:p text:style-name="P148">
             <text:a xlink:type="simple" xlink:href="#__RefHeading__3702_1265579080" text:style-name="Index_20_Link" text:visited-style-name="Index_20_Link">
               Crashes
               <text:tab/>
               4
             </text:a>
           </text:p>
-          <text:p text:style-name="P138">
+          <text:p text:style-name="P148">
             <text:a xlink:type="simple" xlink:href="#__RefHeading__4127_604007369" text:style-name="Index_20_Link" text:visited-style-name="Index_20_Link">
               False-negative bugs
               <text:tab/>
               5
             </text:a>
           </text:p>
-          <text:p text:style-name="P138">
+          <text:p text:style-name="P148">
             <text:a xlink:type="simple" xlink:href="#__RefHeading__4129_604007369" text:style-name="Index_20_Link" text:visited-style-name="Index_20_Link">
               False-positive bugs
               <text:tab/>
               5
             </text:a>
           </text:p>
-          <text:p text:style-name="P137">
+          <text:p text:style-name="P147">
             <text:a xlink:type="simple" xlink:href="#__RefHeading__3704_1265579080" text:style-name="Index_20_Link" text:visited-style-name="Index_20_Link">
               2. Current fuzzer's functionality
               <text:tab/>
               6
             </text:a>
           </text:p>
-          <text:p text:style-name="P138">
+          <text:p text:style-name="P148">
             <text:a xlink:type="simple" xlink:href="#__RefHeading__727_712135975" text:style-name="Index_20_Link" text:visited-style-name="Index_20_Link">
               Random test-case generation
               <text:tab/>
               6
             </text:a>
           </text:p>
-          <text:p text:style-name="P138">
+          <text:p text:style-name="P148">
             <text:a xlink:type="simple" xlink:href="#__RefHeading__7219_604007369" text:style-name="Index_20_Link" text:visited-style-name="Index_20_Link">
               Probabilities for action transitions
               <text:tab/>
               7
             </text:a>
           </text:p>
-          <text:p text:style-name="P138">
-            <text:a xlink:type="simple" xlink:href="#__RefHeading__3706_1265579080" text:style-name="Index_20_Link" text:visited-style-name="Index_20_Link">
-              Diversity of configurations
-              <text:tab/>
-              7
-            </text:a>
-          </text:p>
-          <text:p text:style-name="P137">
+          <text:p text:style-name="P147">
             <text:a xlink:type="simple" xlink:href="#__RefHeading__735_712135975" text:style-name="Index_20_Link" text:visited-style-name="Index_20_Link">
               3. Improved fuzzer
               <text:tab/>
               8
             </text:a>
           </text:p>
-          <text:p text:style-name="P138">
+          <text:p text:style-name="P148">
             <text:a xlink:type="simple" xlink:href="#__RefHeading__4133_604007369" text:style-name="Index_20_Link" text:visited-style-name="Index_20_Link">
               Proposed solutions
               <text:tab/>
               8
             </text:a>
           </text:p>
-          <text:p text:style-name="P138">
-            <text:a xlink:type="simple" xlink:href="#__RefHeading__4135_604007369" text:style-name="Index_20_Link" text:visited-style-name="Index_20_Link">
-              Probability calculation of each action
+          <text:p text:style-name="P148">
+            <text:a xlink:type="simple" xlink:href="#__RefHeading__4820_576068965" text:style-name="Index_20_Link" text:visited-style-name="Index_20_Link">
+              Diversity of configurations
               <text:tab/>
               8
             </text:a>
           </text:p>
-          <text:p text:style-name="P138">
+          <text:p text:style-name="P148">
             <text:a xlink:type="simple" xlink:href="#__RefHeading__4137_604007369" text:style-name="Index_20_Link" text:visited-style-name="Index_20_Link">
               Swarm testing
               <text:tab/>
-              9
+              10
             </text:a>
           </text:p>
-          <text:p text:style-name="P137">
+          <text:p text:style-name="P147">
             <text:a xlink:type="simple" xlink:href="#__RefHeading__739_712135975" text:style-name="Index_20_Link" text:visited-style-name="Index_20_Link">
               4.Bibliography
               <text:tab/>
-              9
+              10
             </text:a>
           </text:p>
         </text:index-body>
@@ -2045,9 +2616,9 @@
       <text:p text:style-name="P1"/>
       <text:p text:style-name="P1"/>
       <text:p text:style-name="P1"/>
-      <text:list xml:id="list7409337792263482598" text:style-name="WWNum6">
+      <text:list xml:id="list2631865098584377060" text:style-name="WWNum6">
         <text:list-item>
-          <text:h text:style-name="P130" text:outline-level="1">
+          <text:h text:style-name="P139" text:outline-level="1">
             <text:bookmark-start text:name="__RefHeading__725_712135975"/>
             <text:soft-page-break/>
             <text:span text:style-name="T1">
@@ -2059,60 +2630,76 @@
         </text:list-item>
       </text:list>
       <text:p text:style-name="P6"/>
-      <text:p text:style-name="P22">
-        <text:span text:style-name="T91">I</text:span>
+      <text:p text:style-name="P20">
+        <text:span text:style-name="T113">I</text:span>
         mplementing a VM scheduler that is correct 
         <text:span text:style-name="T5">and</text:span>
          behaves according to its documentation is 
-        <text:span text:style-name="T99">usually </text:span>
+        <text:span text:style-name="T121">usually </text:span>
         difficult.
         <text:span text:style-name="T6"> It requires</text:span>
-        <text:span text:style-name="T91">extensive </text:span>
+        <text:span text:style-name="T113">extensive </text:span>
         understand
         <text:span text:style-name="T6">ing of</text:span>
          the infrastructure management capabilities and the pre-conditions related to each reconfiguration action, 
         <text:span text:style-name="T6">as well as</text:span>
          combinatorial problems such as assignment and task scheduling. 
-        <text:span text:style-name="T91">This can lead to defective implementations with severe consequences for both clients and providers.</text:span>
-      </text:p>
-      <text:p text:style-name="P22"/>
-      <text:p text:style-name="P23">Therefore extensive testing is required so as to reveal as many bugs as possible. A more and more widespread testing technique to check complex software is fuzzing, which is based on generating random input data for a component to usually detect crashing situations or wrong results. However, the effectiveness of each fuzzer varies and depends mainly on the volume of code coverage, on whether or not it supports test-case reduction and of course on the number of bugs it finally reveals.</text:p>
-      <text:p text:style-name="P22"/>
-      <text:p text:style-name="P23">
-        <text:span text:style-name="T98">In the following subsections</text:span>
+        <text:span text:style-name="T113">This can lead to defective implementations with severe consequences for both clients and providers.</text:span>
+      </text:p>
+      <text:p text:style-name="P20"/>
+      <text:p text:style-name="P21">Therefore extensive testing is required so as to reveal as many bugs as possible. A more and more widespread testing technique to check complex software is fuzzing, which is based on generating random input data for a component to usually detect crashing situations or wrong results. However, the effectiveness of each fuzzer varies and depends mainly on the volume of code coverage, on whether or not it supports test-case reduction and of course on the number of bugs it finally reveals.</text:p>
+      <text:p text:style-name="P20"/>
+      <text:p text:style-name="P98">
+        <text:span text:style-name="T120">In the following subsections</text:span>
         , we examine the three main categories of bugs found in virtual machine scheduler
-        <text:span text:style-name="T98">s</text:span>
-        <text:span text:style-name="T98">and more specifically at the BtrPlace VM scheduler [1] </text:span>
-        and 
-        <text:span text:style-name="T98">we also </text:span>
+        <text:span text:style-name="T120">s. We </text:span>
         elaborate on some representative bugs 
-        <text:span text:style-name="T98">[2]</text:span>
-        , to which we will refer often in the future. What 
-        <text:span text:style-name="T95">is really important</text:span>
+        <text:span text:style-name="T144">of the research-oriented BtrPlace scheduler [1][2], </text:span>
+        to which we will refer often in the future,
+        <text:span text:style-name="T144"> as well as Nova that is the VM scheduler of the open source IaaS OpenStack [3][4]</text:span>
+        . What 
+        <text:span text:style-name="T117">is really important</text:span>
          to consider at this phase is the difficulty in observing and provoking each category of bugs.
       </text:p>
-      <text:p text:style-name="P23"/>
-      <text:h text:style-name="P63" text:outline-level="2">
+      <text:p text:style-name="P21"/>
+      <text:h text:style-name="P58" text:outline-level="2">
         <text:bookmark-start text:name="__RefHeading__3702_1265579080"/>
         Crashes
         <text:bookmark-end text:name="__RefHeading__3702_1265579080"/>
       </text:h>
-      <text:p text:style-name="P8"/>
-      <text:p text:style-name="P36">Bugs of this kind result to a crash of the scheduler, which can be devastating as it is embedded in a larger system that stops working.</text:p>
-      <text:p text:style-name="P36"/>
-      <text:p text:style-name="P49">
-        <text:span text:style-name="T43">The most characteristic bug of this kind is an “Out of bounds exception” that is thrown </text:span>
-        <text:span text:style-name="T44">from the following code and terminates the execution of the scheduler, because t</text:span>
-        <text:span text:style-name="T12">he </text:span>
-        <text:span text:style-name="T17">VM</text:span>
-        <text:span text:style-name="T12">s</text:span>
-        <text:span text:style-name="T17">'</text:span>
-        <text:span text:style-name="T12"> array size is fixed by the number of running V</text:span>
-        <text:span text:style-name="T22">M</text:span>
-        <text:span text:style-name="T12">s.</text:span>
-      </text:p>
-      <text:p text:style-name="P37">
-        <draw:frame draw:style-name="fr4" draw:name="Frame4" text:anchor-type="paragraph" svg:width="3.0925in" draw:z-index="16">
+      <text:p text:style-name="P7"/>
+      <text:p text:style-name="P34">Bugs of this kind result to a crash of the scheduler, which can be devastating as it is embedded in a larger system that stops working.</text:p>
+      <text:p text:style-name="P112">
+        <text:span text:style-name="T62">One</text:span>
+        <text:span text:style-name="T58"> characteristic bug of this kind is an “Out of bounds exception” that is thrown </text:span>
+        <text:span text:style-name="T59">from the code </text:span>
+        <text:span text:style-name="T64">shown below</text:span>
+        <text:span text:style-name="T59"> and terminates the execution of the scheduler. </text:span>
+        <text:span text:style-name="T63">As we can </text:span>
+        <text:span text:style-name="T64">see</text:span>
+        <text:span text:style-name="T63">, it adds to the </text:span>
+        <text:span text:style-name="T59">V</text:span>
+        <text:span text:style-name="T63">Ms</text:span>
+        <text:span text:style-name="T59">'</text:span>
+        <text:span text:style-name="T63"> array </text:span>
+        <text:span text:style-name="T64">all the involved VMs with the spread constraint</text:span>
+        <text:span text:style-name="T63">, even </text:span>
+        <text:span text:style-name="T64">though the </text:span>
+        <text:span text:style-name="T59">V</text:span>
+        <text:span text:style-name="T63">Ms</text:span>
+        <text:span text:style-name="T59">'</text:span>
+        <text:span text:style-name="T63"> array</text:span>
+        <text:span text:style-name="T64"> size </text:span>
+        <text:span text:style-name="T12">is fixed by the number of </text:span>
+        <text:span text:style-name="T21">the </text:span>
+        <text:span text:style-name="T12">running V</text:span>
+        <text:span text:style-name="T21">M</text:span>
+        <text:span text:style-name="T12">s </text:span>
+        <text:span text:style-name="T21">only. This bug occurs </text:span>
+        <text:span text:style-name="T22">in continuous time, in the placement of the VMs during the scheduler's reconfiguration procedure.</text:span>
+      </text:p>
+      <text:p text:style-name="P35">
+        <draw:frame draw:style-name="fr4" draw:name="Frame4" text:anchor-type="paragraph" svg:width="3.0925in" draw:z-index="17">
           <draw:text-box fo:min-height="1.0953in">
             <text:p text:style-name="Preformatted_20_Text">
               <text:span text:style-name="Source_20_Text">
@@ -2146,7 +2733,7 @@
                 </text:span>
               </text:span>
             </text:p>
-            <text:p text:style-name="P99">
+            <text:p text:style-name="P89">
               <text:span text:style-name="Source_20_Text">
                 <text:span text:style-name="T12">
                   <text:s text:c="8"/>
@@ -2157,41 +2744,47 @@
           </draw:text-box>
         </draw:frame>
       </text:p>
-      <text:p text:style-name="P37"/>
-      <text:p text:style-name="P37"/>
-      <text:p text:style-name="P37"/>
-      <text:p text:style-name="P37"/>
-      <text:p text:style-name="P37"/>
-      <text:p text:style-name="P108"/>
-      <text:p text:style-name="P80">
-        <text:span text:style-name="T71">
+      <text:p text:style-name="P35"/>
+      <text:p text:style-name="P35"/>
+      <text:p text:style-name="P35"/>
+      <text:p text:style-name="P35"/>
+      <text:p text:style-name="P35"/>
+      <text:p text:style-name="P43"/>
+      <text:p text:style-name="P152">
+        <text:span text:style-name="T91">
           <text:tab/>
           <text:tab/>
           <text:tab/>
           <text:s text:c="7"/>
           Figure 
         </text:span>
-        <text:span text:style-name="T72">1</text:span>
-        <text:span text:style-name="T71">: </text:span>
-        <text:span text:style-name="T72">Code provoking a crash in BtrPlace</text:span>
-      </text:p>
-      <text:p text:style-name="P37"/>
-      <text:p text:style-name="P40">
+        <text:span text:style-name="T92">1</text:span>
+        <text:span text:style-name="T91">: </text:span>
+        <text:span text:style-name="T92">Code provoking a crash in BtrPlace</text:span>
+      </text:p>
+      <text:p text:style-name="P152">
+        <text:span text:style-name="T143">
+          <text:s/>
+        </text:span>
+      </text:p>
+      <text:p text:style-name="P37">
         This kind of bugs is very easy to observe, as you can understand their existence because 
-        <text:span text:style-name="T105">of </text:span>
+        <text:span text:style-name="T127">of </text:span>
         the program
-        <text:span text:style-name="T105">'s</text:span>
-        <text:span text:style-name="T105">forceful</text:span>
+        <text:span text:style-name="T127">'s</text:span>
+        <text:span text:style-name="T127">forceful</text:span>
          terminat
-        <text:span text:style-name="T105">ion</text:span>
+        <text:span text:style-name="T127">ion</text:span>
         .
       </text:p>
-      <text:p text:style-name="P51">
-        <text:span text:style-name="T45">The creation of such bugs is also </text:span>
-        <text:span text:style-name="T46">relatively easy </text:span>
-        <text:span text:style-name="T45">as there are already </text:span>
-        <text:span text:style-name="T46">some </text:span>
-        <text:span text:style-name="T45">ways to generate test-cases that cause the crash of a system. According to a recent work [3], it is possible for a system to generate such test-cases on runtime </text:span>
+      <text:p text:style-name="P46">
+        <text:span text:style-name="T60">The creation of such bugs is also </text:span>
+        <text:span text:style-name="T61">relatively easy </text:span>
+        <text:span text:style-name="T60">as there are already </text:span>
+        <text:span text:style-name="T61">some </text:span>
+        <text:span text:style-name="T60">ways to generate test-cases that cause the crash of a system. According to a recent work [</text:span>
+        <text:span text:style-name="T65">5</text:span>
+        <text:span text:style-name="T60">], it is possible for a system to generate such test-cases on runtime </text:span>
         <text:span text:style-name="T12">using a combination of symbolic and regular </text:span>
         <text:span text:style-name="T19">program </text:span>
         <text:span text:style-name="T12">execution. </text:span>
@@ -2211,43 +2804,109 @@
         <text:span text:style-name="T12"> issues in the interpretation of language standards. </text:span>
         <text:span text:style-name="T20">Furthermore, a classical crashing technique is to load the program with very large and possibly complex inputs. </text:span>
       </text:p>
-      <text:h text:style-name="P62" text:outline-level="2">
+      <text:h text:style-name="P57" text:outline-level="2">
         <text:bookmark-start text:name="__RefHeading__4127_604007369"/>
         <text:soft-page-break/>
         False-
-        <text:span text:style-name="T105">negative</text:span>
+        <text:span text:style-name="T127">negative</text:span>
          bugs
         <text:bookmark-end text:name="__RefHeading__4127_604007369"/>
       </text:h>
-      <text:p text:style-name="P24"/>
-      <text:p text:style-name="P31">
+      <text:p text:style-name="P22"/>
+      <text:p text:style-name="P28">
         In these kind of bugs, the scheduler provides an invalid VM scheduling, that is not conforming to the constraints. 
-        <text:span text:style-name="T106">Therefore</text:span>
-        <text:span text:style-name="T54">, such bugs provoke a violation of the SLAs between the provider and the coutomer. </text:span>
-        Some examples of such bugs in the BtrPlace scheduler are the following:
-      </text:p>
-      <text:p text:style-name="P24">
-        <text:span text:style-name="T92">- The VMs are not allowed to have multiple states. If they do, then the s</text:span>
-        tates are necessarily in conflicts, 
-        <text:span text:style-name="T93">which</text:span>
-        <text:span text:style-name="T94">are </text:span>
+        <text:span text:style-name="T128">Therefore</text:span>
+        <text:span text:style-name="T74">, such bugs provoke a violation of the SLAs between the provider and the c</text:span>
+        <text:span text:style-name="T139">us</text:span>
+        <text:span text:style-name="T74">tomer. </text:span>
+        Some examples of such bugs are the following:
+      </text:p>
+      <text:p text:style-name="P22">
+        <text:span text:style-name="T114">- The VMs are not allowed to have multiple states. If they do, then the s</text:span>
+        tates are necessarily in conflicts 
+        <text:span text:style-name="T115">which</text:span>
+        <text:span text:style-name="T116">are </text:span>
         not detected 
-        <text:span text:style-name="T94">[4]</text:span>
-        .
-      </text:p>
-      <text:p text:style-name="P52">
-        <text:span text:style-name="T23">- </text:span>
-        <text:span text:style-name="T32">The</text:span>
-        <text:span text:style-name="T29"> most characteristic bug of this kind </text:span>
-        <text:span text:style-name="T32">is</text:span>
-        <text:span text:style-name="T29"> shutting down a server </text:span>
-        <text:span text:style-name="T30">that is </text:span>
-        <text:span text:style-name="T29">hosting a sleeping virtual machine, </text:span>
-        <text:span text:style-name="T32">that should not be acceptable </text:span>
-        <text:span text:style-name="T28">[</text:span>
-        <text:span text:style-name="T36">5</text:span>
-        <text:span text:style-name="T28">]</text:span>
-        <text:span text:style-name="T29">. </text:span>
+        <text:span text:style-name="T116">[6]</text:span>
+        . 
+        <text:span text:style-name="T145">As we can check from the following testing code, if we set a virtual machine as both running and ready, we have a conflict which is not detected.</text:span>
+      </text:p>
+      <text:p text:style-name="P22">
+        <draw:frame draw:style-name="fr4" draw:name="Frame5" text:anchor-type="paragraph" svg:width="6.0638in" draw:z-index="18">
+          <draw:text-box fo:min-height="1.4465in">
+            <text:p text:style-name="P154">Model mo = new DefaultModel();</text:p>
+            <text:p text:style-name="P154">Mapping map = mo.getMapping();</text:p>
+            <text:p text:style-name="P154">map.addOnlineNode(mo.newNode());</text:p>
+            <text:p text:style-name="P154">VM v = mo.newVM();</text:p>
+            <text:p text:style-name="P154">map.addReadyVM(v);</text:p>
+            <text:p text:style-name="P154">ChocoReconfigurationAlgorithm cra = new DefaultChocoReconfigurationAlgorithm();</text:p>
+            <text:p text:style-name="P89">
+              <text:span text:style-name="T142">Assert.assertNull(cra.solve(mo, Arrays.asList(new Ready(v), new Running(v))));</text:span>
+            </text:p>
+          </draw:text-box>
+        </draw:frame>
+      </text:p>
+      <text:p text:style-name="P22"/>
+      <text:p text:style-name="P22"/>
+      <text:p text:style-name="P22"/>
+      <text:p text:style-name="P22"/>
+      <text:p text:style-name="P22"/>
+      <text:p text:style-name="P22"/>
+      <text:p text:style-name="P22"/>
+      <text:p text:style-name="P107"/>
+      <text:p text:style-name="P153">
+        <text:span text:style-name="T91">
+          <text:tab/>
+          <text:tab/>
+          <text:s text:c="2"/>
+          Figure 
+        </text:span>
+        <text:span text:style-name="T93">2</text:span>
+        <text:span text:style-name="T91">: </text:span>
+        <text:span text:style-name="T92">Code </text:span>
+        <text:span text:style-name="T93">detecting the multiple state bug</text:span>
+        <text:span text:style-name="T92"> in BtrPlace</text:span>
+      </text:p>
+      <text:p text:style-name="P22"/>
+      <text:p text:style-name="P115">
+        <text:span text:style-name="T28">- </text:span>
+        <text:span text:style-name="T46">B</text:span>
+        <text:span text:style-name="T28">roken instances are considered to be consuming resources</text:span>
+        <text:span text:style-name="T46"> </text:span>
+        <text:span text:style-name="T47">although t</text:span>
+        <text:span text:style-name="T28">hese insta</text:span>
+        <text:span text:style-name="T28">nces cannot be revived and should not be taken into account </text:span>
+        <text:span text:style-name="T46">(Nova scheduler)</text:span>
+        <text:span text:style-name="T28">. </text:span>
+        <text:span text:style-name="T47">T</text:span>
+        <text:span text:style-name="T147">he Nova host manager </text:span>
+        <text:span text:style-name="T12">simply adds all resources for all instances that are scheduled for that host, </text:span>
+        <text:span text:style-name="T150">even though</text:span>
+        <text:span text:style-name="T12"> these instances c</text:span>
+        <text:span text:style-name="T150">ould</text:span>
+        <text:span text:style-name="T12"> be </text:span>
+        <text:span text:style-name="T150">in error</text:span>
+        <text:span text:style-name="T12"> state. </text:span>
+        <text:span text:style-name="T150">Therefore, instead of</text:span>
+        <text:span text:style-name="T12"> not exist</text:span>
+        <text:span text:style-name="T150">ing</text:span>
+        <text:span text:style-name="T12"> at all, they consume resources. </text:span>
+        <text:span text:style-name="T151">This can have a negative impact on the provider, that appears to have less resources than it actually has, </text:span>
+        <text:span text:style-name="T23">which can possibly lead to a lack of hosting space for the customers that need to host their VMs and therefore provo</text:span>
+        <text:span text:style-name="T24">k</text:span>
+        <text:span text:style-name="T23">e SLA violations.</text:span>
+      </text:p>
+      <text:p text:style-name="P116">
+        <text:span text:style-name="T28">- </text:span>
+        <text:span text:style-name="T41">One</text:span>
+        <text:span text:style-name="T34"> characteristic bug of this kind </text:span>
+        <text:span text:style-name="T37">is</text:span>
+        <text:span text:style-name="T34"> shutting down a server </text:span>
+        <text:span text:style-name="T35">that is </text:span>
+        <text:span text:style-name="T34">hosting a sleeping virtual machine</text:span>
+        <text:span text:style-name="T37"> </text:span>
+        <text:span text:style-name="T33">[7]</text:span>
+        <text:span text:style-name="T34">. </text:span>
         <text:span text:style-name="T12">Currently, </text:span>
         <text:span text:style-name="T17">it is only</text:span>
         <text:span text:style-name="T12"> ensure</text:span>
@@ -2259,26 +2918,33 @@
         <text:span text:style-name="T16"> s</text:span>
         <text:span text:style-name="T12">leeping VMs should be considered </text:span>
         <text:span text:style-name="T20">as well, when shutting down a physical node</text:span>
-        <text:span text:style-name="T12">.</text:span>
-      </text:p>
-      <text:p text:style-name="P38"/>
-      <text:p text:style-name="P41">
+        <text:span text:style-name="T12">. </text:span>
+        <text:span text:style-name="T23">We can provoke the occurrence of this bug every time we try to shut down a server that hosts a sleeping virtual machine. This can be very negative for users that have a sleeping virtual machine, as their data can be lost if the physical node in which it is running is shut down. Therefore, it can provoke serious a SLA violation.</text:span>
+      </text:p>
+      <text:p text:style-name="P36"/>
+      <text:p text:style-name="P38">
         This kind of bugs is observ
-        <text:span text:style-name="T106">able after measuring and evaluating the result and comparing it to the expected one. It is not difficult to realize such bugs and they are strongly affiliated with SLA violations.</text:span>
-      </text:p>
-      <text:p text:style-name="P42">However, the creation of such bugs is based mostly on the luck factor, especially when using a totally random fuzzer for generating test-cases. However, a more directed and intelligent fuzzer would be easier to detect them, if it was looking at regions likely to contain bugs.</text:p>
-      <text:p text:style-name="P37"/>
-      <text:h text:style-name="P62" text:outline-level="2">
+        <text:span text:style-name="T128">able after measuring and evaluating the result and comparing it to the expected one. It is not difficult to realize such bugs and they are strongly affiliated with SLA violations.</text:span>
+      </text:p>
+      <text:p text:style-name="P39">
+        However, the creation of such bugs is based mostly on the luck factor, especially when using a totally random fuzzer for generating test-cases 
+        <text:span text:style-name="T154">and for this reason it is not easy to detect them</text:span>
+        . 
+        <text:span text:style-name="T154">A</text:span>
+         more directed and intelligent fuzzer would be easier to detect them, if it was looking at regions likely to contain bugs.
+      </text:p>
+      <text:p text:style-name="P35"/>
+      <text:h text:style-name="P57" text:outline-level="2">
         <text:bookmark-start text:name="__RefHeading__4129_604007369"/>
         False-
-        <text:span text:style-name="T105">positive</text:span>
+        <text:span text:style-name="T127">positive</text:span>
          bugs
         <text:bookmark-end text:name="__RefHeading__4129_604007369"/>
       </text:h>
-      <text:p text:style-name="P9"/>
-      <text:p text:style-name="P52">
-        <text:span text:style-name="T24">A valid scheduling is prevented or has problems, even though it is conforming well to the constraints. </text:span>
-        <text:span text:style-name="T32">In this case, a t</text:span>
+      <text:p text:style-name="P8"/>
+      <text:p text:style-name="P117">
+        <text:span text:style-name="T29">A valid scheduling is prevented or has problems, even though it is conforming well to the constraints. </text:span>
+        <text:span text:style-name="T37">In this case, a t</text:span>
         <text:span text:style-name="T12">est is marked as failed even in reality it </text:span>
         <text:span text:style-name="T20">should</text:span>
         <text:span text:style-name="T12"> pass or </text:span>
@@ -2292,13 +2958,16 @@
         <text:span text:style-name="T12"> </text:span>
         <text:span text:style-name="T20">if this action</text:span>
         <text:span text:style-name="T12"> is not possible at all.</text:span>
-        <text:span text:style-name="T21"> </text:span>
-        <text:span text:style-name="T24">Such bugs are the following:</text:span>
-      </text:p>
-      <text:p text:style-name="P48">
-        <text:span text:style-name="T23">- </text:span>
-        <text:span text:style-name="T26">A virtual machine relocated with live migration is modelled using distinct time slices. </text:span>
-        <text:span text:style-name="T25">Often, some</text:span>
+      </text:p>
+      <text:p text:style-name="P117">
+        <text:soft-page-break/>
+        <text:span text:style-name="T29">Such bugs are the following:</text:span>
+      </text:p>
+      <text:p text:style-name="P118">
+        <text:span text:style-name="T28">- </text:span>
+        <text:span text:style-name="T31">A virtual machine relocated with live migration is modelled using distinct time slices </text:span>
+        <text:span text:style-name="T48">and often</text:span>
+        <text:span text:style-name="T30"> some</text:span>
         <text:span text:style-name="T12"> VMs </text:span>
         <text:span text:style-name="T14">are counted </text:span>
         <text:span text:style-name="T12">twice </text:span>
@@ -2309,533 +2978,439 @@
         <text:span text:style-name="T14">capacity</text:span>
         <text:span text:style-name="T15"> </text:span>
         <text:span text:style-name="T12">constraint </text:span>
-        <text:span text:style-name="T15">[6].</text:span>
-      </text:p>
-      <text:p text:style-name="P48">
-        <text:span text:style-name="T24">- When we request more resources that what our infrastructure (physical nodes) can provide, the problem sometimes fails when the constraint limiting the overbooking ratio </text:span>
-        <text:span text:style-name="T25">is </text:span>
-        <text:span text:style-name="T24">used with particular values [7]. </text:span>
-        <text:span text:style-name="T27">
+        <text:span text:style-name="T15">[8]. </text:span>
+        <text:span text:style-name="T25">It can occur on reconfiguration of the scheduler and migration of a virtual machine to another node, while checking the continuous time constraints. However, it can happen randomly, so i</text:span>
+        <text:span text:style-name="T24">t is actually difficult to reproduce. That can make the scheduler think that there are more resources allocated than in reality </text:span>
+        <text:span text:style-name="T26">and therefore restrict the creation of new VMs.</text:span>
+      </text:p>
+      <text:p text:style-name="P114">
+        <text:span text:style-name="T29">- When we request more resources that what our infrastructure (physical nodes) can provide, the problem sometimes fails when the constraint limiting the overbooking ratio </text:span>
+        <text:span text:style-name="T30">is </text:span>
+        <text:span text:style-name="T29">used with particular values [9]. </text:span>
+        <text:span text:style-name="T32">
           For example, the constraint works fine with a ratio of 
           <text:s/>
         </text:span>
-        <text:span text:style-name="T25">1.2 or 2, </text:span>
-        <text:span text:style-name="T27">but not with a ratio o</text:span>
-        <text:span text:style-name="T25">f 1.4 or 1.5.</text:span>
-      </text:p>
-      <text:p text:style-name="P49">
-        <text:span text:style-name="T25">- </text:span>
-        <text:span text:style-name="T32">The most</text:span>
-        <text:span text:style-name="T29"> characteristic bug of this kind is that continuous among is very restrictive. </text:span>
-        <text:span text:style-name="T31">For example, if a running</text:span>
+        <text:span text:style-name="T30">1.2 or 2, </text:span>
+        <text:span text:style-name="T32">but not with a ratio o</text:span>
+        <text:span text:style-name="T30">f 1.4 or 1.5. </text:span>
+        <text:span text:style-name="T49">This can prevent some configurations that the scheduler can have, even though they should be allowed. If an overbooking ratio of 2 is allowed, then a ratio of 2 should be allowed as well. The occurrence of this bug is random </text:span>
+        <text:span text:style-name="T50">and its cause is difficult to understand</text:span>
+        <text:span text:style-name="T49">, </text:span>
+        <text:span text:style-name="T50">as</text:span>
+        <text:span text:style-name="T49"> is </text:span>
+        <text:span text:style-name="T50">detected with certain values only. This can lead to inability to host customer VMs and therefore provoke an SLA violation.</text:span>
+      </text:p>
+      <text:p text:style-name="P44">
+        <text:span text:style-name="T30">- </text:span>
+        <text:span text:style-name="T50">One</text:span>
+        <text:span text:style-name="T34"> characteristic bug of this kind is that continuous among is very restrictive. </text:span>
+        <text:span text:style-name="T36">For example, if a running</text:span>
         <text:span text:style-name="T12"> </text:span>
         <text:span text:style-name="T18">virtual machine</text:span>
         <text:span text:style-name="T12"> </text:span>
         <text:span text:style-name="T18">wants to</text:span>
         <text:span text:style-name="T12"> migrate </text:span>
-        <text:span text:style-name="T19">while other virtual machines want to boot, continuous among does not allow this action.</text:span>
-      </text:p>
-      <text:p text:style-name="P25"/>
-      <text:p text:style-name="P41">
+        <text:span text:style-name="T19">while other virtual machines want to boot, continuous among does not allow this action. </text:span>
+        <text:span text:style-name="T26">This bug is quite serious, as it prevents a valid migration of a virtual machine and it is difficult to reproduce, as it occurs randomly.</text:span>
+      </text:p>
+      <text:p text:style-name="P23"/>
+      <text:p text:style-name="P38">
         This kind of bugs is very 
-        <text:span text:style-name="T105">difficult</text:span>
+        <text:span text:style-name="T127">difficult</text:span>
          to observe, as 
-        <text:span text:style-name="T112">the software developper should analyze them and deduct that the given configuration should be allowed by the program.</text:span>
-      </text:p>
-      <text:p text:style-name="P41">The generation of such bugs is quite difficult and often has to be based on very particular failure inducing test-cases, in regions that the programmer already knows that are likely to hide bugs.</text:p>
-      <text:p text:style-name="P39"/>
-      <text:p text:style-name="P39"/>
-      <text:p text:style-name="P39"/>
-      <text:p text:style-name="P39"/>
-      <text:list xml:id="list61616266499207" text:continue-numbering="true" text:style-name="WWNum6">
+        <text:span text:style-name="T133">the software developer should analyse them and deduct that the given configuration should be allowed by the program. The</text:span>
+        <text:span text:style-name="T155">reproduction</text:span>
+         of such bugs is 
+        <text:span text:style-name="T155">also </text:span>
+        quite difficult and often has to be based on very particular failure inducing test-cases, in regions that the programmer already knows that are likely to hide bugs. 
+        <text:span text:style-name="T155">Therefore, they could be observed by intelligent fuzzers, that know where to search to this kind of bugs.</text:span>
+      </text:p>
+      <text:p text:style-name="P104"/>
+      <text:p text:style-name="P104"/>
+      <text:list xml:id="list142034726070941" text:continue-numbering="true" text:style-name="WWNum6">
         <text:list-item>
-          <text:h text:style-name="P131" text:outline-level="1">
+          <text:h text:style-name="P140" text:outline-level="1">
             <text:bookmark-start text:name="__RefHeading__3704_1265579080"/>
-            <text:soft-page-break/>
             <text:s/>
             <text:bookmark-start text:name="_Toc2418369721"/>
-            <text:span text:style-name="T87">C</text:span>
+            <text:span text:style-name="T109">C</text:span>
             <text:bookmark-end text:name="_Toc2418369721"/>
-            <text:span text:style-name="T87">urrent fuzzer's functionality</text:span>
+            <text:span text:style-name="T109">urrent fuzzer's functionality</text:span>
             <text:bookmark-end text:name="__RefHeading__3704_1265579080"/>
           </text:h>
         </text:list-item>
       </text:list>
-      <text:p text:style-name="P47"/>
-      <text:h text:style-name="P61" text:outline-level="2">
+      <text:p text:style-name="P110"/>
+      <text:p text:style-name="P99">
+        <text:span text:style-name="T140">In order to find as many bugs as possible and solve the above mentioned problems, we have to implement an efficient fuzzer, that will be able to detect crashing situations or wrong results. However, before proposing our solution, it would be better to describe how the current fuzzer works, examine its weaknesses and explain why we need an improved one. Therefore, in the following subsections we prove the random test-case generation of the current fuzzer is very naïve and simplistic, that the transition probabilities are hard-coded and that it does not exploit the diversity of configurations for the scheduler.</text:span>
+      </text:p>
+      <text:p text:style-name="P99"/>
+      <text:h text:style-name="P56" text:outline-level="2">
         <text:bookmark-start text:name="__RefHeading__727_712135975"/>
         Random test-case generation
         <text:bookmark-end text:name="__RefHeading__727_712135975"/>
       </text:h>
       <text:p text:style-name="P5"/>
-      <text:p text:style-name="P19">
+      <text:p text:style-name="P18">
         The current fuzzer uses random test cases, 
-        <text:span text:style-name="T58">that neither aim at a specific range in which they are probable to create more failures, nor use test-case reduction and reveal the test-cases that produce distinct bugs.</text:span>
-        <text:span text:style-name="T83">For example, on migration of a virtual machine to a new physical node, the fuzzer produces a number between one and the total number of physical nodes and gets the result. The constraints are also produced in the same random manner.</text:span>
-      </text:p>
-      <text:p text:style-name="P19"/>
-      <text:p text:style-name="P19">
-        <text:span text:style-name="T59">The</text:span>
-        <text:span text:style-name="T60">virtual machines</text:span>
-        <text:span text:style-name="T83">and the physical nodes </text:span>
-        in BtrPlace 
-        <text:span text:style-name="T84">[1]</text:span>
-        <text:span text:style-name="T59">have a defined lifecycle, as shown in the figures below</text:span>
-        . 
-        <text:span text:style-name="T59">As we can see, t</text:span>
-        he possible states 
-        <text:span text:style-name="T60">are </text:span>
-        changed using an action on 
-        <text:span text:style-name="T60">the corresponding element (virtual machine or physical node)</text:span>
+        <text:span text:style-name="T78">that neither aim at a specific range in which they are probable to create more failures, nor use test-case reduction and reveal the test-cases that produce distinct bugs.</text:span>
+        <text:span text:style-name="T105">For example, on migration of a virtual machine to a new physical node, the fuzzer produces a number between one and the total number of physical nodes and gets the result. The constraints are also produced in the same random manner.</text:span>
+      </text:p>
+      <text:p text:style-name="P18"/>
+      <text:p text:style-name="P18">
+        <text:soft-page-break/>
+        <text:span text:style-name="T79">The</text:span>
+        <text:span text:style-name="T80">virtual machines</text:span>
+        <text:span text:style-name="T105">and the physical nodes </text:span>
+        in 
+        <text:span text:style-name="T141">the </text:span>
+        BtrPlace 
+        <text:span text:style-name="T141">scheduler</text:span>
+        <text:span text:style-name="T79">have a defined lifecycle, as shown in the figures below</text:span>
         .
-        <text:span text:style-name="T61"> When BtrPlace solves a problem, it considers that the state of the element stays unchanged except if constraints force a change. BtrPlace only allows one state transition per VM.</text:span>
-      </text:p>
-      <text:p text:style-name="P20">The current fuzzer produces totally random test-cases in a way that:</text:p>
-      <text:list xml:id="list727076459115781094" text:style-name="L6">
-        <text:list-item>
-          <text:p text:style-name="P102">the scheduling of the events is random,</text:p>
-        </text:list-item>
-        <text:list-item>
-          <text:p text:style-name="P102">
-            the next state of a virtual machine or a physical node is 
-            <text:span text:style-name="T106">mostly</text:span>
-             random, according to their lifecycles shown below 
-            <text:span text:style-name="T106">and some hard-coded, naïve probabilities that are examined in the following subsection</text:span>
-            ,
-          </text:p>
-        </text:list-item>
-        <text:list-item>
-          <text:p text:style-name="P102">
-            the action that is going to change the state of the element (that is forge, boot, shutdown, kill, relocate or suspend) happens 
-            <text:span text:style-name="T106">also </text:span>
-            in 
-            <text:span text:style-name="T106">the same</text:span>
-             random manner.
-          </text:p>
-        </text:list-item>
-      </text:list>
-      <text:p text:style-name="P19">
-        <draw:frame draw:style-name="fr6" draw:name="Image4" text:anchor-type="paragraph" svg:x="0.0402in" svg:y="0.0547in" svg:width="3.511in" svg:height="3.7193in" draw:z-index="14">
+      </text:p>
+      <text:p text:style-name="P18">
+        <draw:frame draw:style-name="fr6" draw:name="Image4" text:anchor-type="paragraph" svg:x="0.0402in" svg:y="0.0547in" svg:width="3.511in" svg:height="3.7193in" draw:z-index="15">
           <draw:image xlink:href="Pictures/1000000000000179000002188A36B2C2.jpg" xlink:type="simple" xlink:show="embed" xlink:actuate="onLoad"/>
         </draw:frame>
       </text:p>
-      <text:p text:style-name="P19"/>
-      <text:p text:style-name="P19"/>
-      <text:p text:style-name="P19"/>
-      <text:p text:style-name="P19"/>
-      <text:p text:style-name="P19"/>
-      <text:p text:style-name="P19"/>
-      <text:p text:style-name="P19"/>
-      <text:p text:style-name="P19"/>
-      <text:p text:style-name="P19"/>
-      <text:p text:style-name="P19">
-        <draw:frame draw:style-name="fr6" draw:name="Image5" text:anchor-type="paragraph" svg:x="0.6173in" svg:y="0.0701in" svg:width="2.122in" svg:height="1.6772in" draw:z-index="15">
+      <text:p text:style-name="P18"/>
+      <text:p text:style-name="P18"/>
+      <text:p text:style-name="P18"/>
+      <text:p text:style-name="P18"/>
+      <text:p text:style-name="P18"/>
+      <text:p text:style-name="P18"/>
+      <text:p text:style-name="P18"/>
+      <text:p text:style-name="P18"/>
+      <text:p text:style-name="P18"/>
+      <text:p text:style-name="P18">
+        <draw:frame draw:style-name="fr6" draw:name="Image5" text:anchor-type="paragraph" svg:x="0.6173in" svg:y="0.0701in" svg:width="2.122in" svg:height="1.6772in" draw:z-index="16">
           <draw:image xlink:href="Pictures/10000000000000F3000000AE9917B6AA.jpg" xlink:type="simple" xlink:show="embed" xlink:actuate="onLoad"/>
         </draw:frame>
       </text:p>
-      <text:p text:style-name="P19"/>
-      <text:p text:style-name="P19"/>
-      <text:p text:style-name="P19"/>
-      <text:p text:style-name="P19"/>
-      <text:p text:style-name="P19"/>
-      <text:p text:style-name="P19"/>
-      <text:p text:style-name="P19"/>
-      <text:p text:style-name="P78"/>
-      <text:p text:style-name="P78"/>
-      <text:p text:style-name="P79">
-        <text:span text:style-name="T62">Figure </text:span>
-        <text:span text:style-name="T63">2</text:span>
-        <text:span text:style-name="T62">: </text:span>
-        <text:span text:style-name="T64">VM </text:span>
-        <text:span text:style-name="T65">lifecycle</text:span>
-        <text:span text:style-name="T66"> </text:span>
-        <text:span text:style-name="T64">i</text:span>
-        <text:span text:style-name="T67">n BtrPlace. </text:span>
-        <text:span text:style-name="T68">There are </text:span>
-        <text:span text:style-name="T65">five possibl</text:span>
-        <text:span text:style-name="T69">
+      <text:p text:style-name="P18"/>
+      <text:p text:style-name="P18"/>
+      <text:p text:style-name="P18"/>
+      <text:p text:style-name="P18"/>
+      <text:p text:style-name="P18"/>
+      <text:p text:style-name="P18"/>
+      <text:p text:style-name="P18"/>
+      <text:p text:style-name="P72"/>
+      <text:p text:style-name="P72"/>
+      <text:p text:style-name="P73">
+        <text:span text:style-name="T82">Figure </text:span>
+        <text:span text:style-name="T83">3</text:span>
+        <text:span text:style-name="T82">: </text:span>
+        <text:span text:style-name="T84">VM </text:span>
+        <text:span text:style-name="T85">lifecycle</text:span>
+        <text:span text:style-name="T86"> </text:span>
+        <text:span text:style-name="T84">i</text:span>
+        <text:span text:style-name="T87">n BtrPlace. </text:span>
+        <text:span text:style-name="T88">There are </text:span>
+        <text:span text:style-name="T85">five possibl</text:span>
+        <text:span text:style-name="T89">
           e
           <text:tab/>
           <text:s/>
           Figure 
         </text:span>
-        <text:span text:style-name="T70">3</text:span>
-        <text:span text:style-name="T69">: Lifecycle of a physical node</text:span>
-      </text:p>
-      <text:p text:style-name="P140">
-        <text:span text:style-name="T77">
+        <text:span text:style-name="T90">4</text:span>
+        <text:span text:style-name="T89">: Lifecycle of a physical node</text:span>
+      </text:p>
+      <text:p text:style-name="P77">
+        <text:span text:style-name="T98">
           <text:tab/>
           <text:s text:c="2"/>
         </text:span>
-        <text:span text:style-name="T78">states that are changed on actions on Vms</text:span>
-        <text:span text:style-name="T79">.</text:span>
-      </text:p>
-      <text:p text:style-name="P140">
-        <text:span text:style-name="T79"/>
-      </text:p>
-      <text:p text:style-name="P91">
+        <text:span text:style-name="T99">states that are changed on actions on V</text:span>
+        <text:span text:style-name="T101">M</text:span>
+        <text:span text:style-name="T99">s</text:span>
+        <text:span text:style-name="T100">.</text:span>
+      </text:p>
+      <text:p text:style-name="P151"/>
+      <text:p text:style-name="P100">
+        <text:span text:style-name="T79">As we can see, t</text:span>
+        he possible states 
+        <text:span text:style-name="T80">are </text:span>
+        changed using an action on 
+        <text:span text:style-name="T80">the corresponding element (virtual machine or physical node)</text:span>
+        .
+        <text:span text:style-name="T81"> When BtrPlace solves a problem, it considers that the state of the element stays unchanged except if constraints force a change. BtrPlace only allows one state transition per VM.</text:span>
+      </text:p>
+      <text:p text:style-name="P95">The current fuzzer produces totally random test-cases in a way that:</text:p>
+      <text:list xml:id="list2692063270732930934" text:style-name="L6">
+        <text:list-item>
+          <text:p text:style-name="P94">the scheduling of the events is random,</text:p>
+        </text:list-item>
+        <text:list-item>
+          <text:p text:style-name="P111">
+            <text:span text:style-name="T28">the next state of a virtual machine or a physical node is </text:span>
+            <text:span text:style-name="T43">basically</text:span>
+            <text:span text:style-name="T28"> random, according to their lifecycles shown below </text:span>
+            <text:span text:style-name="T42">and some hard-coded probabilities</text:span>
+            <text:span text:style-name="T28">,</text:span>
+          </text:p>
+        </text:list-item>
+        <text:list-item>
+          <text:p text:style-name="P111">
+            <text:span text:style-name="T28">the action that is going to change the state of the element (that is forge, boot, shutdown, kill, relocate or suspend) happens </text:span>
+            <text:span text:style-name="T42">also </text:span>
+            <text:span text:style-name="T28">in </text:span>
+            <text:span text:style-name="T42">the same</text:span>
+            <text:span text:style-name="T28"> random manner.</text:span>
+          </text:p>
+        </text:list-item>
+      </text:list>
+      <text:p text:style-name="P132"/>
+      <text:p text:style-name="P132">
         <text:span text:style-name="T13">T</text:span>
         <text:span text:style-name="T12">he issue described above yields to many test-cases for the same bug and probably prevents the creation of other test-cases that would lead to another distinct bug. Therefore, the code coverage of the current fuzzer is not satisfactory and should be improved.</text:span>
       </text:p>
-      <text:h text:style-name="P65" text:outline-level="2">
+      <text:p text:style-name="P132">
+        <text:span text:style-name="T12"/>
+      </text:p>
+      <text:h text:style-name="P59" text:outline-level="2">
         <text:bookmark-start text:name="__RefHeading__7219_604007369"/>
-        <text:soft-page-break/>
         Probabilit
-        <text:span text:style-name="T114">ies</text:span>
+        <text:span text:style-name="T134">ies</text:span>
          f
-        <text:span text:style-name="T114">or</text:span>
+        <text:span text:style-name="T134">or</text:span>
          action 
-        <text:span text:style-name="T114">transitions</text:span>
+        <text:span text:style-name="T134">transitions</text:span>
         <text:bookmark-end text:name="__RefHeading__7219_604007369"/>
       </text:h>
-      <text:p text:style-name="P89"/>
-      <text:p text:style-name="P90">As mentioned above, the current probabilities for the action transitions are hardcoded and very naïve. Below we can see these transitions for both the virtual machines and the physical nodes:</text:p>
-      <text:p text:style-name="P121"/>
+      <text:p text:style-name="P78"/>
+      <text:p text:style-name="P79">
+        <text:span text:style-name="T141">T</text:span>
+        he current probabilities for the action transitions are hard-coded and very naïve. Below we can see these transitions for both the virtual machines and the physical nodes:
+      </text:p>
+      <text:p text:style-name="P80"/>
       <table:table table:name="Table6" table:style-name="Table6">
         <table:table-column table:style-name="Table6.A"/>
         <table:table-column table:style-name="Table6.B"/>
         <table:table-column table:style-name="Table6.C"/>
         <table:table-column table:style-name="Table6.D"/>
-        <table:table-column table:style-name="Table6.C"/>
+        <table:table-column table:style-name="Table6.E"/>
         <table:table-column table:style-name="Table6.F"/>
         <table:table-row>
           <table:table-cell table:style-name="Table6.A1" office:value-type="string">
-            <text:p text:style-name="P100"/>
+            <text:p text:style-name="P90"/>
           </table:table-cell>
           <table:table-cell table:style-name="Table6.A1" office:value-type="string">
-            <text:p text:style-name="P95">initial</text:p>
+            <text:p text:style-name="P84">initial</text:p>
           </table:table-cell>
           <table:table-cell table:style-name="Table6.A1" office:value-type="string">
-            <text:p text:style-name="P96">ready</text:p>
+            <text:p text:style-name="P85">ready</text:p>
           </table:table-cell>
           <table:table-cell table:style-name="Table6.A1" office:value-type="string">
-            <text:p text:style-name="P96">running</text:p>
+            <text:p text:style-name="P85">running</text:p>
           </table:table-cell>
           <table:table-cell table:style-name="Table6.A1" office:value-type="string">
-            <text:p text:style-name="P96">sleeping</text:p>
+            <text:p text:style-name="P85">sleeping</text:p>
           </table:table-cell>
           <table:table-cell table:style-name="Table6.F1" office:value-type="string">
-            <text:p text:style-name="P96">killed</text:p>
+            <text:p text:style-name="P85">killed</text:p>
           </table:table-cell>
         </table:table-row>
         <table:table-row>
           <table:table-cell table:style-name="Table6.A2" office:value-type="string">
-            <text:p text:style-name="P81">ready</text:p>
+            <text:p text:style-name="P74">ready</text:p>
           </table:table-cell>
           <table:table-cell table:style-name="Table6.B2" office:value-type="string">
-            <text:p text:style-name="P81">0.3</text:p>
+            <text:p text:style-name="P74">0.3</text:p>
           </table:table-cell>
           <table:table-cell table:style-name="Table6.B2" office:value-type="string">
-            <text:p text:style-name="P81">0.5</text:p>
+            <text:p text:style-name="P74">0.5</text:p>
           </table:table-cell>
           <table:table-cell table:style-name="Table6.B2" office:value-type="string">
-            <text:p text:style-name="P81">0.5</text:p>
+            <text:p text:style-name="P74">0.5</text:p>
           </table:table-cell>
           <table:table-cell table:style-name="Table6.B2" office:value-type="string">
-            <text:p text:style-name="P98">0</text:p>
+            <text:p text:style-name="P87">0</text:p>
           </table:table-cell>
           <table:table-cell table:style-name="Table6.F2" office:value-type="string">
-            <text:p text:style-name="P98">0</text:p>
+            <text:p text:style-name="P87">0</text:p>
           </table:table-cell>
         </table:table-row>
+        <text:soft-page-break/>
         <table:table-row>
           <table:table-cell table:style-name="Table6.A2" office:value-type="string">
-            <text:p text:style-name="P81">running</text:p>
+            <text:p text:style-name="P74">running</text:p>
           </table:table-cell>
           <table:table-cell table:style-name="Table6.B2" office:value-type="string">
-            <text:p text:style-name="P81">0.6</text:p>
+            <text:p text:style-name="P74">0.6</text:p>
           </table:table-cell>
           <table:table-cell table:style-name="Table6.B2" office:value-type="string">
-            <text:p text:style-name="P81">0.3</text:p>
+            <text:p text:style-name="P74">0.3</text:p>
           </table:table-cell>
           <table:table-cell table:style-name="Table6.B2" office:value-type="string">
-            <text:p text:style-name="P81">
+            <text:p text:style-name="P74">
               0.4 
               <text:s text:c="2"/>
             </text:p>
           </table:table-cell>
           <table:table-cell table:style-name="Table6.B2" office:value-type="string">
-            <text:p text:style-name="P81">0.3</text:p>
+            <text:p text:style-name="P74">0.3</text:p>
           </table:table-cell>
           <table:table-cell table:style-name="Table6.F2" office:value-type="string">
-            <text:p text:style-name="P98">0</text:p>
+            <text:p text:style-name="P87">0</text:p>
           </table:table-cell>
         </table:table-row>
         <table:table-row>
           <table:table-cell table:style-name="Table6.A2" office:value-type="string">
-            <text:p text:style-name="P82">sleeping</text:p>
+            <text:p text:style-name="P75">sleeping</text:p>
           </table:table-cell>
           <table:table-cell table:style-name="Table6.B2" office:value-type="string">
-            <text:p text:style-name="P82">0.1</text:p>
+            <text:p text:style-name="P75">0.1</text:p>
           </table:table-cell>
           <table:table-cell table:style-name="Table6.B2" office:value-type="string">
-            <text:p text:style-name="P82">0</text:p>
+            <text:p text:style-name="P75">0</text:p>
           </table:table-cell>
           <table:table-cell table:style-name="Table6.B2" office:value-type="string">
-            <text:p text:style-name="P82">0.2</text:p>
+            <text:p text:style-name="P75">0.2</text:p>
           </table:table-cell>
           <table:table-cell table:style-name="Table6.B2" office:value-type="string">
-            <text:p text:style-name="P82">0.8</text:p>
+            <text:p text:style-name="P75">0.8</text:p>
           </table:table-cell>
           <table:table-cell table:style-name="Table6.F2" office:value-type="string">
-            <text:p text:style-name="P139">0</text:p>
+            <text:p text:style-name="P88">0</text:p>
           </table:table-cell>
         </table:table-row>
       </table:table>
-      <text:p text:style-name="P112"/>
-      <text:p text:style-name="P54">
-        <text:span text:style-name="T73">
+      <text:p text:style-name="P49"/>
+      <text:p text:style-name="P48">
+        <text:span text:style-name="T94">
           <text:tab/>
           <text:tab/>
           <text:tab/>
           <text:s text:c="4"/>
           Figure 
         </text:span>
-        <text:span text:style-name="T76">4</text:span>
-        <text:span text:style-name="T73">: </text:span>
-        <text:span text:style-name="T74">VM</text:span>
-        <text:span text:style-name="T75">s</text:span>
-        <text:span text:style-name="T74"> state transition probabilities</text:span>
-      </text:p>
-      <text:p text:style-name="P90"/>
+        <text:span text:style-name="T97">5</text:span>
+        <text:span text:style-name="T94">: </text:span>
+        <text:span text:style-name="T95">VM</text:span>
+        <text:span text:style-name="T96">s</text:span>
+        <text:span text:style-name="T95"> state transition probabilities</text:span>
+      </text:p>
+      <text:p text:style-name="P79"/>
       <table:table table:name="Table8" table:style-name="Table8">
         <table:table-column table:style-name="Table8.A" table:number-columns-repeated="3"/>
         <table:table-column table:style-name="Table8.D"/>
         <table:table-row>
           <table:table-cell table:style-name="Table8.A1" office:value-type="string">
-            <text:p text:style-name="P101"/>
+            <text:p text:style-name="P91"/>
           </table:table-cell>
           <table:table-cell table:style-name="Table8.A1" office:value-type="string">
-            <text:p text:style-name="P95">initial</text:p>
+            <text:p text:style-name="P84">initial</text:p>
           </table:table-cell>
           <table:table-cell table:style-name="Table8.A1" office:value-type="string">
-            <text:p text:style-name="P97">on</text:p>
+            <text:p text:style-name="P86">on</text:p>
           </table:table-cell>
           <table:table-cell table:style-name="Table8.D1" office:value-type="string">
-            <text:p text:style-name="P97">off</text:p>
+            <text:p text:style-name="P86">off</text:p>
           </table:table-cell>
         </table:table-row>
         <table:table-row>
           <table:table-cell table:style-name="Table8.A2" office:value-type="string">
-            <text:p text:style-name="P83">on</text:p>
+            <text:p text:style-name="P76">on</text:p>
           </table:table-cell>
           <table:table-cell table:style-name="Table8.B2" office:value-type="string">
-            <text:p text:style-name="P81">
+            <text:p text:style-name="P74">
               0.
-              <text:span text:style-name="T115">2</text:span>
+              <text:span text:style-name="T135">2</text:span>
             </text:p>
           </table:table-cell>
           <table:table-cell table:style-name="Table8.B2" office:value-type="string">
-            <text:p text:style-name="P81">0.5</text:p>
+            <text:p text:style-name="P74">0.5</text:p>
           </table:table-cell>
           <table:table-cell table:style-name="Table8.D2" office:value-type="string">
-            <text:p text:style-name="P81">0.5</text:p>
+            <text:p text:style-name="P74">0.5</text:p>
           </table:table-cell>
         </table:table-row>
         <table:table-row>
           <table:table-cell table:style-name="Table8.A2" office:value-type="string">
-            <text:p text:style-name="P83">off</text:p>
+            <text:p text:style-name="P76">off</text:p>
           </table:table-cell>
           <table:table-cell table:style-name="Table8.B2" office:value-type="string">
-            <text:p text:style-name="P81">
+            <text:p text:style-name="P74">
               0.
-              <text:span text:style-name="T115">8</text:span>
+              <text:span text:style-name="T135">8</text:span>
             </text:p>
           </table:table-cell>
           <table:table-cell table:style-name="Table8.B2" office:value-type="string">
-            <text:p text:style-name="P81">
+            <text:p text:style-name="P74">
               0.
-              <text:span text:style-name="T115">5</text:span>
+              <text:span text:style-name="T135">5</text:span>
             </text:p>
           </table:table-cell>
           <table:table-cell table:style-name="Table8.D2" office:value-type="string">
-            <text:p text:style-name="P81">
+            <text:p text:style-name="P74">
               0.
-              <text:span text:style-name="T115">5</text:span>
+              <text:span text:style-name="T135">5</text:span>
             </text:p>
           </table:table-cell>
         </table:table-row>
       </table:table>
-      <text:p text:style-name="P112"/>
-      <text:p text:style-name="P54">
-        <text:span text:style-name="T73">
+      <text:p text:style-name="P49"/>
+      <text:p text:style-name="P48">
+        <text:span text:style-name="T94">
           <text:tab/>
           <text:tab/>
           <text:tab/>
           Figure 
         </text:span>
-        <text:span text:style-name="T76">5</text:span>
-        <text:span text:style-name="T73">: </text:span>
-        <text:span text:style-name="T75">Physical nodes</text:span>
-        <text:span text:style-name="T74"> state transition probabilities</text:span>
-      </text:p>
-      <text:p text:style-name="P7"/>
-      <text:h text:style-name="P61" text:outline-level="2">
-        <text:bookmark-start text:name="__RefHeading__3706_1265579080"/>
-        <text:bookmark-start text:name="_Toc2418369691"/>
-        D
-        <text:bookmark-end text:name="_Toc2418369691"/>
-        iversity of configurations
-        <text:bookmark-end text:name="__RefHeading__3706_1265579080"/>
-      </text:h>
-      <text:p text:style-name="P84"/>
-      <text:p text:style-name="P85">
-        <text:span text:style-name="T100">In order to</text:span>
-         implement a
-        <text:span text:style-name="T89">n</text:span>
-         SLA enforcement algorithm, the developer 
-        <text:span text:style-name="T88">has to </text:span>
-        ensure 
-        <text:span text:style-name="T88">that</text:span>
-        <text:span text:style-name="T88">his</text:span>
-         code fits 
-        <text:span text:style-name="T89">all </text:span>
-        the possible situations, 
-        <text:span text:style-name="T88">by </text:span>
-        consider
-        <text:span text:style-name="T88">ing</text:span>
-         the implication of every possible VM state on its resource consumption.
-        <text:span text:style-name="T90"> </text:span>
-      </text:p>
-      <text:p text:style-name="P85"/>
-      <text:p text:style-name="P86">
-        <text:span text:style-name="T83">Regarding the diversity of the test-cases that the current fuzzer produces, it is not very satisfying. As the current fuzzer's algorithm is mostly random and naïve, the same bug can come from </text:span>
-        just a 
-        <text:span text:style-name="T108">small</text:span>
-         differen
-        <text:span text:style-name="T108">ce in the schedule of a test-case</text:span>
-        . 
-        <text:span text:style-name="T108">As a result, our fuzzer can produce more than one test-case that leads to the same bug, which is not desired. In fact, an infinite amount of different instantiations of the same bug can be generated. For instance, whenever</text:span>
-         action sleeping starts before the termination of action shut-down, then 
-        <text:span text:style-name="T83">a</text:span>
-         bug 
-        <text:span text:style-name="T107">occurs</text:span>
-        . 
-        <text:span text:style-name="T107">It can be avoided if</text:span>
-        <text:span text:style-name="T107">we produce just one test-case for this scenario.</text:span>
-      </text:p>
-      <text:p text:style-name="P122">
-        <text:bookmark-start text:name="__DdeLink__4099_604007369"/>
-        <text:bookmark-end text:name="__DdeLink__4099_604007369"/>
-      </text:p>
-      <text:p text:style-name="P123">
-        <text:span text:style-name="T53">F</text:span>
-        <text:span text:style-name="T52">irst of all, we can have different configurations if we consider different transitions of the VMs or the physical nodes. It is however useful to reduce the input range for the various configurations, and omit some state transitions to simplify the fuzzer and focus on the more buggy ones. Such examples can be:</text:span>
-      </text:p>
-      <text:list xml:id="list6698612107976874461" text:style-name="L9">
+        <text:span text:style-name="T97">6</text:span>
+        <text:span text:style-name="T94">: </text:span>
+        <text:span text:style-name="T96">Physical nodes</text:span>
+        <text:span text:style-name="T95"> state transition probabilities</text:span>
+      </text:p>
+      <text:p text:style-name="P103"/>
+      <text:p text:style-name="P103"/>
+      <text:list xml:id="list142035171237857" text:continue-list="list142034726070941" text:style-name="WWNum6">
         <text:list-item>
-          <text:p text:style-name="P124">
-            <text:span text:style-name="T49">VMs from running to ready, killed, sleeping or remain at the same state.</text:span>
-          </text:p>
-        </text:list-item>
-        <text:list-item>
-          <text:p text:style-name="P126">
-            <text:span text:style-name="T47">VMs from ready to running or remain at the same state.</text:span>
-          </text:p>
-        </text:list-item>
-        <text:list-item>
-          <text:p text:style-name="P126">
-            <text:span text:style-name="T47">VMs from sleeping to running or remain at the same state.</text:span>
-          </text:p>
-        </text:list-item>
-        <text:list-item>
-          <text:p text:style-name="P126">
-            <text:span text:style-name="T47">Physical nodes from offline to online.</text:span>
-          </text:p>
-        </text:list-item>
-        <text:list-item>
-          <text:p text:style-name="P124">
-            <text:span text:style-name="T49">Physical nodes from online to offline.</text:span>
-          </text:p>
-        </text:list-item>
-      </text:list>
-      <text:p text:style-name="P116"/>
-      <text:p text:style-name="P117">
-        Another way to produce 
-        <text:span text:style-name="T116">different configurations is changing the relevant time schedule of two actions, checking what happens if they happen during the same time period or during </text:span>
-        <text:soft-page-break/>
-        <text:span text:style-name="T116">strictly different time periods. For instance, if we have two transitions t</text:span>
-        <text:span text:style-name="T117">1</text:span>
-        <text:span text:style-name="T116"> and t</text:span>
-        <text:span text:style-name="T117">2</text:span>
-        <text:span text:style-name="T116">, we can have the following diffent schedules:</text:span>
-      </text:p>
-      <text:list xml:id="list4572728253011662332" text:style-name="L10">
-        <text:list-item>
-          <text:p text:style-name="P128">
-            <text:span text:style-name="T50">t</text:span>
-            <text:span text:style-name="T119">1</text:span>
-            <text:span text:style-name="T50"> in [0:3] and t</text:span>
-            <text:span text:style-name="T119">2</text:span>
-            <text:span text:style-name="T50"> in [3:5].</text:span>
-          </text:p>
-        </text:list-item>
-        <text:list-item>
-          <text:p text:style-name="P129">
-            <text:span text:style-name="T47">t</text:span>
-            <text:span text:style-name="T118">2</text:span>
-            <text:span text:style-name="T47"> in [0:3] and t</text:span>
-            <text:span text:style-name="T118">1</text:span>
-            <text:span text:style-name="T47"> in [3:5].</text:span>
-          </text:p>
-        </text:list-item>
-        <text:list-item>
-          <text:p text:style-name="P129">
-            <text:span text:style-name="T47">both t</text:span>
-            <text:span text:style-name="T118">1</text:span>
-            <text:span text:style-name="T47"> and t</text:span>
-            <text:span text:style-name="T118">2</text:span>
-            <text:span text:style-name="T47"> in [0:3].</text:span>
-          </text:p>
-        </text:list-item>
-      </text:list>
-      <text:p text:style-name="P115">
-        <text:bookmark text:name="_Toc241836969"/>
-      </text:p>
-      <text:list xml:id="list61617389387899" text:continue-list="list61616266499207" text:style-name="WWNum6">
-        <text:list-item>
-          <text:h text:style-name="P132" text:outline-level="1">
+          <text:h text:style-name="P141" text:outline-level="1">
             <text:bookmark-start text:name="__RefHeading__735_712135975"/>
             <text:s/>
-            <text:span text:style-name="T111">Improved fuzzer</text:span>
+            <text:span text:style-name="T132">Improved fuzzer</text:span>
             <text:bookmark-end text:name="__RefHeading__735_712135975"/>
           </text:h>
         </text:list-item>
       </text:list>
-      <text:p text:style-name="P10"/>
-      <text:p text:style-name="P32">
-        <text:span text:style-name="T110">As it is evident, it is very essential</text:span>
-        <text:span text:style-name="T109"> to improve the current fuzzer's algorithm, so as to achieve a better code coverage, with more focus on test-case regions that can produce more bugs. </text:span>
-        <text:span text:style-name="T106">Therefore, the main challenges we have to overcome are the following:</text:span>
-      </text:p>
-      <text:list xml:id="list1252368808180473997" text:style-name="L7">
+      <text:p text:style-name="P9"/>
+      <text:p text:style-name="P29">
+        <text:span text:style-name="T131">As it is evident, it is very essential</text:span>
+        <text:span text:style-name="T130"> to improve the current fuzzer's algorithm, so as to achieve a better code coverage, with more focus on test-case regions that can produce more bugs. </text:span>
+        <text:span text:style-name="T128">Therefore, the main challenges we have to overcome are the following:</text:span>
+      </text:p>
+      <text:list xml:id="list8290479871981766883" text:style-name="L9">
         <text:list-item>
-          <text:p text:style-name="P103">
+          <text:p text:style-name="P96">
             Maximiz
-            <text:span text:style-name="T81">e</text:span>
+            <text:span text:style-name="T103">e</text:span>
              the code coverage of the fuzzer, making use of more efficient and more intelligent bug exploration techniques.
           </text:p>
         </text:list-item>
         <text:list-item>
-          <text:p text:style-name="P103">
+          <text:p text:style-name="P96">
             Create few test-case scenarios that can identify the maximum number of bugs, 
-            <text:span text:style-name="T80">instead of reporting numerous failure scenarios that hide the root causes. In this way, the bug-fixing procedure is facilitated.</text:span>
+            <text:span text:style-name="T102">instead of reporting numerous failure scenarios that hide the root causes. In this way, the bug-fixing procedure is facilitated.</text:span>
           </text:p>
         </text:list-item>
         <text:list-item>
-          <text:p text:style-name="P103">
+          <text:p text:style-name="P96">
             Identify distinct bugs 
-            <text:span text:style-name="T84">and understand the similar</text:span>
-            <text:span text:style-name="T84">ones</text:span>
+            <text:span text:style-name="T106">and understand the similar</text:span>
+            <text:span text:style-name="T106">ones</text:span>
             .
           </text:p>
         </text:list-item>
         <text:list-item>
-          <text:p text:style-name="P107">Fault reports must be expressed in a way that assists the developer in fixing the problem and direct him to the faulty elements.</text:p>
+          <text:p text:style-name="P102">Fault reports must be expressed in a way that assists the developer in fixing the problem and direct him to the faulty elements.</text:p>
         </text:list-item>
       </text:list>
-      <text:p text:style-name="P34"/>
-      <text:h text:style-name="P67" text:outline-level="2">
+      <text:p text:style-name="P32"/>
+      <text:h text:style-name="P61" text:outline-level="2">
         <text:bookmark-start text:name="__RefHeading__4133_604007369"/>
         <text:bookmark-start text:name="_Toc2418369722"/>
         <text:span text:style-name="T4">P</text:span>
@@ -2845,229 +3420,375 @@
         <text:span text:style-name="T1">s</text:span>
         <text:bookmark-end text:name="__RefHeading__4133_604007369"/>
       </text:h>
-      <text:p text:style-name="P46"/>
-      <text:p text:style-name="P53">
-        <text:span text:style-name="T48">This can be achieved by an appropriate implementation of swarm testing, as it is described in the next section. </text:span>
-        <text:span text:style-name="T38">Despite the fact that </text:span>
-        <text:span text:style-name="T37">a lot</text:span>
-        <text:span text:style-name="T38"> of </text:span>
-        <text:span text:style-name="T37">effective and interesting </text:span>
-        <text:span text:style-name="T38">techniques </text:span>
-        <text:span text:style-name="T37">have been proposed for similar projects</text:span>
-        <text:span text:style-name="T38">, not all of them can be implemented in the Btr</text:span>
-        <text:span text:style-name="T37">Place f</text:span>
-        <text:span text:style-name="T38">uzzer. </text:span>
-        <text:span text:style-name="T37">However, in our case, the best techniques that can be used to improve our fuzzer are:</text:span>
-      </text:p>
-      <text:list xml:id="list8445718419099819522" text:style-name="L8">
+      <text:p text:style-name="P42"/>
+      <text:p text:style-name="P47">
+        <text:span text:style-name="T67">This can be achieved by an appropriate implementation of swarm testing, as it is described in the next section. </text:span>
+        <text:span text:style-name="T52">Despite the fact that </text:span>
+        <text:span text:style-name="T51">a lot</text:span>
+        <text:span text:style-name="T52"> of </text:span>
+        <text:span text:style-name="T51">effective and interesting </text:span>
+        <text:span text:style-name="T52">techniques </text:span>
+        <text:span text:style-name="T51">have been proposed for similar projects</text:span>
+        <text:span text:style-name="T52">, not all of them can be implemented in the Btr</text:span>
+        <text:span text:style-name="T51">Place f</text:span>
+        <text:span text:style-name="T52">uzzer. </text:span>
+        <text:span text:style-name="T51">However, in our case, the best techniques that can be used to improve our fuzzer are:</text:span>
+      </text:p>
+      <text:list xml:id="list6190988030169443951" text:style-name="L10">
         <text:list-item>
-          <text:p text:style-name="P109">
-            <text:span text:style-name="T37">a</text:span>
-            <text:span text:style-name="T39"> </text:span>
-            <text:span text:style-name="T41">more </text:span>
-            <text:span text:style-name="T39">directed</text:span>
-            <text:span text:style-name="T40"> </text:span>
-            <text:span text:style-name="T39">fuzzing </text:span>
-            <text:span text:style-name="T41">implementation</text:span>
-            <text:span text:style-name="T39">, provided that </text:span>
-            <text:span text:style-name="T40">the fuzzer</text:span>
-            <text:span text:style-name="T39"> can </text:span>
-            <text:span text:style-name="T41">search for bugs in</text:span>
-            <text:span text:style-name="T39"> </text:span>
-            <text:span text:style-name="T40">the</text:span>
-            <text:span text:style-name="T39"> region</text:span>
-            <text:span text:style-name="T40">s</text:span>
-            <text:span text:style-name="T39"> </text:span>
-            <text:span text:style-name="T40">where </text:span>
-            <text:span text:style-name="T39">a lot of failure inducing test-cases are contained. </text:span>
-            <text:span text:style-name="T42">This can be achieved by a more intelligent way of calculating the transition probabilities from one state to another.</text:span>
+          <text:p text:style-name="P108">
+            <text:span text:style-name="T51">a</text:span>
+            <text:span text:style-name="T53"> </text:span>
+            <text:span text:style-name="T55">more </text:span>
+            <text:span text:style-name="T53">directed</text:span>
+            <text:span text:style-name="T54"> </text:span>
+            <text:span text:style-name="T53">fuzzing </text:span>
+            <text:span text:style-name="T55">implementation</text:span>
+            <text:span text:style-name="T53">, provided that </text:span>
+            <text:span text:style-name="T54">the fuzzer</text:span>
+            <text:span text:style-name="T53"> can </text:span>
+            <text:span text:style-name="T55">search for bugs in</text:span>
+            <text:span text:style-name="T53"> </text:span>
+            <text:span text:style-name="T54">the</text:span>
+            <text:span text:style-name="T53"> region</text:span>
+            <text:span text:style-name="T54">s</text:span>
+            <text:span text:style-name="T53"> </text:span>
+            <text:span text:style-name="T54">where </text:span>
+            <text:span text:style-name="T53">a lot of failure inducing test-cases are contained. </text:span>
+            <text:span text:style-name="T56">This can be achieved by a more intelligent way of calculating the transition probabilities..</text:span>
           </text:p>
         </text:list-item>
         <text:list-item>
-          <text:p text:style-name="P110">
-            <text:span text:style-name="T37">swarm testing</text:span>
-            <text:span text:style-name="T38"> </text:span>
-            <text:span text:style-name="T37">in order to produce a lot of bugs and achieve better code coverage with a set of test-cases that trigger many bugs. </text:span>
-            <text:span text:style-name="T41">In the following subsection, we</text:span>
-            <text:span text:style-name="T33"> explain in more detail the </text:span>
-            <text:span text:style-name="T35">swarm testing</text:span>
-            <text:span text:style-name="T33"> technique and how </text:span>
-            <text:span text:style-name="T35">it</text:span>
-            <text:span text:style-name="T33"> can be applied in the </text:span>
-            <text:span text:style-name="T38">Btr</text:span>
-            <text:span text:style-name="T37">Place fuzzer.</text:span>
-            <text:span text:style-name="T34"> </text:span>
+          <text:p text:style-name="P109">
+            <text:span text:style-name="T51">swarm testing</text:span>
+            <text:span text:style-name="T52"> </text:span>
+            <text:span text:style-name="T51">in order to </text:span>
+            <text:span text:style-name="T57">a</text:span>
+            <text:span text:style-name="T51">chieve better code coverage with a set of test-cases that trigger </text:span>
+            <text:span text:style-name="T57">a lot of</text:span>
+            <text:span text:style-name="T51"> bugs. </text:span>
+            <text:span text:style-name="T55">In the following subsection, we</text:span>
+            <text:span text:style-name="T38"> explain in more detail the </text:span>
+            <text:span text:style-name="T40">swarm testing</text:span>
+            <text:span text:style-name="T38"> technique and how </text:span>
+            <text:span text:style-name="T40">it</text:span>
+            <text:span text:style-name="T38"> can be applied in the </text:span>
+            <text:span text:style-name="T52">Btr</text:span>
+            <text:span text:style-name="T51">Place fuzzer.</text:span>
+            <text:span text:style-name="T39"> </text:span>
           </text:p>
         </text:list-item>
       </text:list>
-      <text:p text:style-name="P29"/>
-      <text:h text:style-name="P64" text:outline-level="2">
-        <text:bookmark-start text:name="__DdeLink__4186_604007369"/>
-        <text:bookmark-start text:name="__RefHeading__4135_604007369"/>
-        Probability calculation of each action
-        <text:bookmark-end text:name="__RefHeading__4135_604007369"/>
+      <text:p text:style-name="P119"/>
+      <text:h text:style-name="P143" text:outline-level="2">
+        <text:bookmark-start text:name="__RefHeading__4820_576068965"/>
+        <text:bookmark-start text:name="_Toc2418369691"/>
+        D
+        <text:bookmark-end text:name="_Toc2418369691"/>
+        iversity of configurations
+        <text:bookmark-end text:name="__RefHeading__4820_576068965"/>
       </text:h>
-      <text:p text:style-name="P87">
-        <text:bookmark-end text:name="__DdeLink__4186_604007369"/>
-      </text:p>
-      <text:p text:style-name="P119">
-        As it was described earlier, the transition probabilities of the current fuzzer implementation are static values, that were selected in advance and are hard-coded. However, 
-        <text:span text:style-name="T124">we can calculate the number of possible transitions. If we declare as n</text:span>
-        <text:span text:style-name="T121">on</text:span>
-        <text:span text:style-name="T123"> the number of online physical nodes, then the number of next possible transition is shown below:</text:span>
-      </text:p>
-      <text:list xml:id="list61616990319551" text:continue-list="list6698612107976874461" text:style-name="L9">
+      <text:p text:style-name="P124"/>
+      <text:p text:style-name="P124">
+        <text:span text:style-name="T122">In order to</text:span>
+         implement 
+        <text:bookmark-start text:name="__DdeLink__1665_576068965"/>
+        a
+        <text:span text:style-name="T111">n</text:span>
+        <text:bookmark-end text:name="__DdeLink__1665_576068965"/>
+         SLA enforcement algorithm, the developer 
+        <text:span text:style-name="T110">has to </text:span>
+        ensure 
+        <text:span text:style-name="T110">that</text:span>
+        <text:span text:style-name="T110">his</text:span>
+         code fits 
+        <text:span text:style-name="T111">all </text:span>
+        the possible situations, 
+        <text:span text:style-name="T110">by </text:span>
+        consider
+        <text:span text:style-name="T110">ing</text:span>
+         the implication of every possible VM state on its resource consumption.
+        <text:span text:style-name="T112"> </text:span>
+      </text:p>
+      <text:p text:style-name="P124">
+        <text:soft-page-break/>
+        <text:span text:style-name="T105">Regarding the diversity of the test-cases that the current fuzzer produces, it is not very satisfying. As the current fuzzer's algorithm is mostly random and naïve, the same bug can come from </text:span>
+        just a 
+        <text:span text:style-name="T129">small</text:span>
+         differen
+        <text:span text:style-name="T129">ce in the schedule of a test-case</text:span>
+        . 
+        <text:span text:style-name="T158">Instead, we should produce just one test-case for every buggy scenario and not more than one test-case that leads to the same bug.</text:span>
+      </text:p>
+      <text:p text:style-name="P133">
+        <text:bookmark text:name="__DdeLink__4099_604007369"/>
+      </text:p>
+      <text:p text:style-name="P134">
+        <text:span text:style-name="T73">There are two ways of producing different configurations:</text:span>
+      </text:p>
+      <text:list xml:id="list8784054967291432746" text:style-name="L12">
         <text:list-item>
-          <text:p text:style-name="P125">
-            <text:span text:style-name="T49">running →</text:span>
-            <text:span text:style-name="T51"> (</text:span>
-            <text:span text:style-name="T49">ready, killed, sleeping, </text:span>
-            <text:span text:style-name="T51">running) : 2n</text:span>
-            <text:span text:style-name="T120">on</text:span>
-            <text:span text:style-name="T51"> + 2</text:span>
+          <text:p text:style-name="P135">
+            <text:span text:style-name="T71">F</text:span>
+            <text:span text:style-name="T68">irst of all, we </text:span>
+            <text:span text:style-name="T70">can</text:span>
+            <text:span text:style-name="T68"> consider different transitions of the VMs or the physical nodes. It is </text:span>
+            <text:span text:style-name="T70">also</text:span>
+            <text:span text:style-name="T68"> useful to reduce the input range for the various configurations, and omit some state transitions to simplify the fuzzer and focus on the more buggy ones. Such examples can be:</text:span>
+          </text:p>
+        </text:list-item>
+      </text:list>
+      <text:list xml:id="list3196097838624255218" text:style-name="L15">
+        <text:list-item>
+          <text:p text:style-name="P136">
+            <text:span text:style-name="T68">VMs from running to ready, killed, sleeping or remain at the same state.</text:span>
           </text:p>
         </text:list-item>
         <text:list-item>
-          <text:p text:style-name="P127">
-            <text:span text:style-name="T51">sleeping</text:span>
-            <text:span text:style-name="T47"> →</text:span>
-            <text:span text:style-name="T51"> (</text:span>
-            <text:span text:style-name="T47">running, </text:span>
-            <text:span text:style-name="T51">sleeping) : 2n</text:span>
-            <text:span text:style-name="T120">on</text:span>
+          <text:p text:style-name="P122">VMs from ready to running or remain at the same state.</text:p>
+        </text:list-item>
+        <text:list-item>
+          <text:p text:style-name="P122">VMs from sleeping to running or remain at the same state.</text:p>
+        </text:list-item>
+        <text:list-item>
+          <text:p text:style-name="P122">Physical nodes from offline to online.</text:p>
+        </text:list-item>
+        <text:list-item>
+          <text:p text:style-name="P122">
+            <text:bookmark-start text:name="__DdeLink__4634_576068965"/>
+            Physical nodes from online to offline.
+            <text:bookmark-end text:name="__DdeLink__4634_576068965"/>
+          </text:p>
+        </text:list-item>
+      </text:list>
+      <text:p text:style-name="P126"/>
+      <text:list xml:id="list7491473940029095434" text:style-name="L16">
+        <text:list-item>
+          <text:p text:style-name="P137">
+            <text:span text:style-name="T70">Secondly,</text:span>
+            <text:span text:style-name="T72"> w</text:span>
+            <text:span text:style-name="T70">e can also</text:span>
+            <text:span text:style-name="T69"> chang</text:span>
+            <text:span text:style-name="T70">e</text:span>
+            <text:span text:style-name="T69"> the relevant time schedule of two actions, checking what happens if they happen during the same time period or during strictly different time periods. For instance, if we have two transitions t</text:span>
+            <text:span text:style-name="T137">1</text:span>
+            <text:span text:style-name="T69"> and t</text:span>
+            <text:span text:style-name="T137">2</text:span>
+            <text:span text:style-name="T69">, we can have the following diffent schedules:</text:span>
+          </text:p>
+        </text:list-item>
+      </text:list>
+      <text:list xml:id="list4702277315029964050" text:style-name="L17">
+        <text:list-item>
+          <text:p text:style-name="P138">
+            <text:span text:style-name="T69">t</text:span>
+            <text:span text:style-name="T137">1</text:span>
+            <text:span text:style-name="T69"> in [0:3] and t</text:span>
+            <text:span text:style-name="T137">2</text:span>
+            <text:span text:style-name="T69"> in [3:5].</text:span>
           </text:p>
         </text:list-item>
         <text:list-item>
-          <text:p text:style-name="P120">
-            ready →
-            <text:span text:style-name="T123"> (</text:span>
-            running, 
-            <text:span text:style-name="T123">ready) : 2n</text:span>
-            <text:span text:style-name="T121">on</text:span>
-            <text:span text:style-name="T123"> + 1</text:span>
+          <text:p text:style-name="P131">
+            <text:span text:style-name="T66">t</text:span>
+            <text:span text:style-name="T136">2</text:span>
+            <text:span text:style-name="T66"> in [0:3] and t</text:span>
+            <text:span text:style-name="T136">1</text:span>
+            <text:span text:style-name="T66"> in [3:5].</text:span>
+          </text:p>
+        </text:list-item>
+        <text:list-item>
+          <text:p text:style-name="P131">
+            <text:span text:style-name="T66">both t</text:span>
+            <text:span text:style-name="T136">1</text:span>
+            <text:span text:style-name="T66"> and t</text:span>
+            <text:span text:style-name="T136">2</text:span>
+            <text:span text:style-name="T66"> in [0:3].</text:span>
           </text:p>
         </text:list-item>
       </text:list>
-      <text:p text:style-name="P88"/>
-      <text:h text:style-name="P66" text:outline-level="2">
+      <text:p text:style-name="P125"/>
+      <text:p text:style-name="P127">
+        <text:bookmark text:name="_Toc241836969"/>
+        We can better understan
+        <text:span text:style-name="T157">d</text:span>
+         the importance of searching for bugs using certain reconfigurations, if we look into the “No sleeping VMs on offline nodes” bug. 
+        <text:span text:style-name="T158">In fact, whenever action sleeping starts before the termination of action shut-down, then a bug occurs. However, it can be even difficult for a</text:span>
+         totally random scheduler to detect this bug. 
+        <text:span text:style-name="T158">Instead</text:span>
+        , it 
+        <text:span text:style-name="T158">w</text:span>
+        ould be very easy to detect it by a scheduler 
+        <text:span text:style-name="T156">that focuses only on the following configurations:</text:span>
+      </text:p>
+      <text:list xml:id="list4373310073941552003" text:style-name="L18">
+        <text:list-item>
+          <text:p text:style-name="P123">Physical nodes from online to offline.</text:p>
+        </text:list-item>
+        <text:list-item>
+          <text:p text:style-name="P128">VMs from running to sleeping.</text:p>
+        </text:list-item>
+      </text:list>
+      <text:p text:style-name="P129"/>
+      <text:p text:style-name="P129">Indeed, we try to run first a test using the current fuzzer, only with the “no sleeping VMs on offline nodes” constraint. Indeed, our result is:</text:p>
+      <text:p text:style-name="P129">
+        <draw:frame draw:style-name="fr4" draw:name="Frame7" text:anchor-type="paragraph" svg:width="5.7201in" draw:z-index="20">
+          <draw:text-box fo:min-height="0.3138in">
+            <text:p text:style-name="P150">Bench.testNoVMsOnOfflineNodes: 100 test(s); 4 F/P; 0 F/N; 0 failure(s)</text:p>
+          </draw:text-box>
+        </draw:frame>
+      </text:p>
+      <text:p text:style-name="P129"/>
+      <text:p text:style-name="P129"/>
+      <text:p text:style-name="P130">If we then run a test on the same constraint, but allowing the physical nodes go only from online state to offline, we have the following, much more impressive result:</text:p>
+      <text:p text:style-name="P129">
+        <draw:frame draw:style-name="fr4" draw:name="Frame6" text:anchor-type="paragraph" svg:width="5.7909in" draw:z-index="19">
+          <draw:text-box fo:min-height="0.3209in">
+            <text:p text:style-name="P149">Bench.testNoVMsOnOfflineNodes: 100 test(s); 50 F/P; 0 F/N; 0 failure(s)</text:p>
+          </draw:text-box>
+        </draw:frame>
+      </text:p>
+      <text:p text:style-name="P129"/>
+      <text:p text:style-name="P129"/>
+      <text:p text:style-name="P130">
+        <text:span text:style-name="T125">Therefore, it is feasible to generate just 10 cases in order to distinguish this bug, without 100 test-cases being needed. The result can be even better, if we also restrict the VMs to be in the sleeping state.</text:span>
+      </text:p>
+      <text:p text:style-name="P130"/>
+      <text:h text:style-name="P60" text:outline-level="2">
         <text:bookmark-start text:name="__RefHeading__4137_604007369"/>
         <text:soft-page-break/>
         Swarm testing
         <text:bookmark-end text:name="__RefHeading__4137_604007369"/>
       </text:h>
-      <text:p text:style-name="P50"/>
-      <text:p text:style-name="P28">
+      <text:p text:style-name="P45"/>
+      <text:p text:style-name="P26">
         Swarm testing is a novel way to improve the 
-        <text:span text:style-name="T82">diversity</text:span>
+        <text:span text:style-name="T104">diversity</text:span>
          of test cases generated during random testing, 
-        <text:span text:style-name="T82">that</text:span>
-        <text:span text:style-name="T82">contributes a lot </text:span>
+        <text:span text:style-name="T104">that</text:span>
+        <text:span text:style-name="T104">contributes a lot </text:span>
         to 
-        <text:span text:style-name="T82">an</text:span>
+        <text:span text:style-name="T104">an</text:span>
          improved coverage and fault detection 
-        <text:span text:style-name="T56">[8]</text:span>
+        <text:span text:style-name="T76">[10]</text:span>
         . In swarm testing, 
-        <text:span text:style-name="T82">instead of</text:span>
+        <text:span text:style-name="T104">instead of</text:span>
          including all features in every test case, a large “swarm” of randomly generated configurations, 
-        <text:span text:style-name="T82">is used.</text:span>
-        <text:span text:style-name="T82">E</text:span>
+        <text:span text:style-name="T104">is used.</text:span>
+        <text:span text:style-name="T104">E</text:span>
         ach of 
-        <text:span text:style-name="T82">them</text:span>
+        <text:span text:style-name="T104">them</text:span>
          omits some features 
-        <text:span text:style-name="T82">like</text:span>
+        <text:span text:style-name="T104">like</text:span>
          API calls or input features, with configurations receiving equal resources. 
       </text:p>
-      <text:p text:style-name="P28">
-        <text:span text:style-name="T82">This technique</text:span>
+      <text:p text:style-name="P26">
+        <text:span text:style-name="T104">This technique</text:span>
          has several important advantages. 
-        <text:span text:style-name="T102">I</text:span>
+        <text:span text:style-name="T124">I</text:span>
         t is low cost 
-        <text:span text:style-name="T82">and usually it </text:span>
+        <text:span text:style-name="T104">and usually it </text:span>
         reduces the amount of human effort that must be devoted to tuning the random tester. 
-        <text:span text:style-name="T82">Based on</text:span>
+        <text:span text:style-name="T104">Based on</text:span>
          experience, existing random test case generators already support or can be easily adapted.
       </text:p>
-      <text:p text:style-name="P28"/>
-      <text:p text:style-name="P30">
+      <text:p text:style-name="P26"/>
+      <text:p text:style-name="P27">
         The objective of swarm testing is to examine the largest input range possible, 
-        <text:span text:style-name="T103">something that</text:span>
+        <text:span text:style-name="T125">something that</text:span>
          can be achieved 
-        <text:span text:style-name="T103">by </text:span>
+        <text:span text:style-name="T125">by </text:span>
         two ways. 
-        <text:span text:style-name="T103">The first one is by providing more general test-cases that omit some input features in order to test a more diverse set of inputs. The second one consists of creating test-cases for all the possible different regions, so that we can also check the system behaviour for a more diverse set of inputs.</text:span>
-      </text:p>
-      <text:p text:style-name="P30"/>
-      <text:p text:style-name="P33">Contrary to the second, the first one is more random and there is a possibility of providing low code coverage and not being able to check the corner cases of our scheduler configuration, where the bugs that are causing reliability issues are typically hidden. Therefore, in our case it is better to apply the second way, by examining all the different input regions and specifically these that hide the greater number of bugs.</text:p>
-      <text:p text:style-name="P35"/>
-      <text:p text:style-name="P104">
+        <text:span text:style-name="T125">The first one is by providing more general test-cases that omit some input features in order to test a more diverse set of inputs. The second one consists of creating test-cases for all the possible different regions, so that we can also check the system behaviour for a more diverse set of inputs.</text:span>
+      </text:p>
+      <text:p text:style-name="P27"/>
+      <text:p text:style-name="P30">Contrary to the second, the first one is more random and there is a possibility of providing low code coverage and not being able to check the corner cases of our scheduler configuration, where the bugs that are causing reliability issues are typically hidden. Therefore, in our case it is better to apply the second way, by examining all the different input regions and specifically these that hide the greater number of bugs.</text:p>
+      <text:p text:style-name="P33"/>
+      <text:p text:style-name="P31">
         Therefore, in our fuzzer we can 
-        <text:span text:style-name="T122">generate</text:span>
+        <text:span text:style-name="T138">generate</text:span>
          test-cases taking into account:
       </text:p>
-      <text:list xml:id="list8967727330597809449" text:style-name="L11">
+      <text:list xml:id="list5377906072875454227" text:style-name="L11">
         <text:list-item>
-          <text:p text:style-name="P105">the different possible configurations in a way that we examine all the important transitions between the VM and physical node states and the different scheduling between the actions of two VMs or nodes.</text:p>
+          <text:p text:style-name="P97">the different possible configurations in a way that we examine all the important transitions between the VM and physical node states and the different scheduling between the actions of two VMs or nodes.</text:p>
         </text:list-item>
         <text:list-item>
-          <text:p text:style-name="P106">
-            The probability transitions according to the calculation mentioned above.
-            <text:span text:style-name="T122"> </text:span>
+          <text:p text:style-name="P92">
+            <text:span text:style-name="T27">The probability transitions according to the calculation mentioned above.</text:span>
           </text:p>
         </text:list-item>
       </text:list>
-      <text:p text:style-name="P29"/>
-      <text:p text:style-name="P29"/>
-      <text:list xml:id="list61616551283502" text:continue-list="list61617389387899" text:style-name="WWNum6">
+      <text:p text:style-name="P93"/>
+      <text:p text:style-name="P93">
+        <text:span text:style-name="T27"/>
+      </text:p>
+      <text:list xml:id="list142034701934190" text:continue-list="list142035171237857" text:style-name="WWNum6">
         <text:list-item>
-          <text:h text:style-name="P133" text:outline-level="1">
+          <text:h text:style-name="P142" text:outline-level="1">
+            <text:bookmark-start text:name="_Toc241836974"/>
             <text:bookmark-start text:name="__RefHeading__739_712135975"/>
-            <text:bookmark-start text:name="_Toc241836974"/>
             Bibliography
+            <text:bookmark-end text:name="_Toc241836974"/>
             <text:bookmark-end text:name="__RefHeading__739_712135975"/>
-            <text:bookmark-end text:name="_Toc241836974"/>
           </text:h>
         </text:list-item>
       </text:list>
       <text:p text:style-name="P1"/>
-      <text:p text:style-name="P21">
+      <text:p text:style-name="P19">
         <text:span text:style-name="T11">[1] </text:span>
         Hermenier, Fabien, Julia Lawall, and Gilles Muller. "Btrplace: A flexible consolidation manager for highly available applications." 
         <text:span text:style-name="T10">IEEE Transactions on dependable and Secure Computing</text:span>
          (2013): 1.
       </text:p>
-      <text:p text:style-name="P45">
+      <text:p text:style-name="P41">
         [2] 
-        <text:span text:style-name="T97">BtrPlace bugs: </text:span>
+        <text:span text:style-name="T119">BtrPlace bugs: </text:span>
         <text:a xlink:type="simple" xlink:href="https://github.com/btrplace/scheduler/issues">https://github.com/btrplace/scheduler/issues</text:a>
       </text:p>
-      <text:p text:style-name="P44">
-        <text:span text:style-name="T104">[3] </text:span>
+      <text:p text:style-name="P113">
+        <text:span text:style-name="T44">[</text:span>
+        <text:span text:style-name="T45">3</text:span>
+        <text:span text:style-name="T44">] </text:span>
+        <text:span text:style-name="T12">OpenStack Nova: </text:span>
+        <text:bookmark text:name="ir000020"/>
+        <text:a xlink:type="simple" xlink:href="http://nova.openstack.org/">
+          <text:span text:style-name="T12">http://nova.openstack.org/</text:span>
+        </text:a>
+      </text:p>
+      <text:p text:style-name="P106">
+        [
+        <text:span text:style-name="T144">4</text:span>
+        ] 
+        <text:span text:style-name="T119">Nova open bugs: </text:span>
+        <text:a xlink:type="simple" xlink:href="https://bugs.launchpad.net/nova/+bugs?field.tag=scheduler">https://bugs.launchpad.net/nova/+bugs?field.tag=scheduler</text:a>
+      </text:p>
+      <text:p text:style-name="P105">
+        <text:span text:style-name="T126">[5] </text:span>
         Cadar, Cristian, and Dawson Engler. "Execution generated test cases: How to make systems code crash itself." 
         <text:span text:style-name="T10">Model Checking Software</text:span>
         . Springer Berlin Heidelberg, 2005. 2-23.
       </text:p>
-      <text:p text:style-name="P43">
-        [4] 
+      <text:p text:style-name="P40">
+        [6] 
         <text:a xlink:type="simple" xlink:href="https://github.com/btrplace/scheduler/issues/43">https://github.com/btrplace/scheduler/issues/43</text:a>
       </text:p>
-      <text:p text:style-name="P43">
-        [
-        <text:span text:style-name="T113">5</text:span>
-        ] 
+      <text:p text:style-name="P40">
+        [7] 
         <text:a xlink:type="simple" xlink:href="https://github.com/btrplace/scheduler/issues/25">https://github.com/btrplace/scheduler/issues/25</text:a>
       </text:p>
-      <text:p text:style-name="P43">
-        [6] 
+      <text:p text:style-name="P40">
+        [8] 
         <text:a xlink:type="simple" xlink:href="https://github.com/btrplace/scheduler/issues/12">https://github.com/btrplace/scheduler/issues/12</text:a>
       </text:p>
-      <text:p text:style-name="P26">
-        <text:span text:style-name="T96">[7] </text:span>
+      <text:p text:style-name="P24">
+        <text:span text:style-name="T118">[9] </text:span>
         <text:a xlink:type="simple" xlink:href="https://github.com/btrplace/scheduler/issues/18">
-          <text:span text:style-name="T96">https://github.com/btrplace/scheduler/issues/18</text:span>
+          <text:span text:style-name="T118">https://github.com/btrplace/scheduler/issues/18</text:span>
         </text:a>
       </text:p>
-      <text:p text:style-name="P27">
-        <text:span text:style-name="T101">[8] </text:span>
+      <text:p text:style-name="P25">
+        <text:span text:style-name="T123">[10] </text:span>
         Groce, Alex, et al. "Swarm testing." 
         <text:span text:style-name="T10">Proceedings of the 2012 International Symposium on Software Testing and Analysis</text:span>
         . ACM, 2012.
@@ -3082,13 +3803,13 @@
   <office:meta>
     <dc:title>[Project Title]</dc:title>
     <meta:initial-creator>Giovanni Neglia</meta:initial-creator>
-    <meta:editing-cycles>161</meta:editing-cycles>
+    <meta:editing-cycles>180</meta:editing-cycles>
     <meta:print-date>2012-10-24T12:50:00</meta:print-date>
     <meta:creation-date>2013-09-26T15:37:00</meta:creation-date>
-    <dc:date>2015-01-10T06:16:14.951414252</dc:date>
-    <meta:editing-duration>P3DT18H53M31S</meta:editing-duration>
+    <dc:date>2015-01-12T14:20:33.643415550</dc:date>
+    <meta:editing-duration>P4DT5H18M15S</meta:editing-duration>
     <meta:generator>LibreOffice/4.2.7.2$Linux_X86_64 LibreOffice_project/420m0$Build-2</meta:generator>
-    <meta:document-statistic meta:table-count="8" meta:image-count="4" meta:object-count="0" meta:page-count="9" meta:paragraph-count="162" meta:word-count="2672" meta:character-count="16390" meta:non-whitespace-character-count="13824"/>
+    <meta:document-statistic meta:table-count="8" meta:image-count="4" meta:object-count="0" meta:page-count="10" meta:paragraph-count="179" meta:word-count="3277" meta:character-count="20107" meta:non-whitespace-character-count="16948"/>
     <meta:user-defined meta:name="AppVersion">14.0000</meta:user-defined>
     <meta:user-defined meta:name="Company">Université Nice-Sophia Antipolis</meta:user-defined>
     <meta:user-defined meta:name="DocSecurity" meta:value-type="float">0</meta:user-defined>
@@ -3105,21 +3826,21 @@
 <office:document-settings xmlns:office="urn:oasis:names:tc:opendocument:xmlns:office:1.0" xmlns:xlink="http://www.w3.org/1999/xlink" xmlns:config="urn:oasis:names:tc:opendocument:xmlns:config:1.0" xmlns:ooo="http://openoffice.org/2004/office" office:version="1.2">
   <office:settings>
     <config:config-item-set config:name="ooo:view-settings">
-      <config:config-item config:name="ViewAreaTop" config:type="long">107315</config:config-item>
+      <config:config-item config:name="ViewAreaTop" config:type="long">284692</config:config-item>
       <config:config-item config:name="ViewAreaLeft" config:type="long">0</config:config-item>
       <config:config-item config:name="ViewAreaWidth" config:type="long">27122</config:config-item>
-      <config:config-item config:name="ViewAreaHeight" config:type="long">13654</config:config-item>
+      <config:config-item config:name="ViewAreaHeight" config:type="long">12675</config:config-item>
       <config:config-item config:name="ShowRedlineChanges" config:type="boolean">true</config:config-item>
       <config:config-item config:name="InBrowseMode" config:type="boolean">false</config:config-item>
       <config:config-item-map-indexed config:name="Views">
         <config:config-item-map-entry>
           <config:config-item config:name="ViewId" config:type="string">view2</config:config-item>
-          <config:config-item config:name="ViewLeft" config:type="long">9022</config:config-item>
-          <config:config-item config:name="ViewTop" config:type="long">114385</config:config-item>
+          <config:config-item config:name="ViewLeft" config:type="long">5560</config:config-item>
+          <config:config-item config:name="ViewTop" config:type="long">64909</config:config-item>
           <config:config-item config:name="VisibleLeft" config:type="long">0</config:config-item>
-          <config:config-item config:name="VisibleTop" config:type="long">107315</config:config-item>
+          <config:config-item config:name="VisibleTop" config:type="long">284692</config:config-item>
           <config:config-item config:name="VisibleRight" config:type="long">27120</config:config-item>
-          <config:config-item config:name="VisibleBottom" config:type="long">120968</config:config-item>
+          <config:config-item config:name="VisibleBottom" config:type="long">297365</config:config-item>
           <config:config-item config:name="ZoomType" config:type="short">0</config:config-item>
           <config:config-item config:name="ViewLayoutColumns" config:type="short">0</config:config-item>
           <config:config-item config:name="ViewLayoutBookMode" config:type="boolean">false</config:config-item>
@@ -3182,7 +3903,7 @@
       <config:config-item config:name="ConsiderTextWrapOnObjPos" config:type="boolean">true</config:config-item>
       <config:config-item config:name="CurrentDatabaseCommandType" config:type="int">0</config:config-item>
       <config:config-item config:name="RedlineProtectionKey" config:type="base64Binary"/>
-      <config:config-item config:name="Rsid" config:type="int">16772363</config:config-item>
+      <config:config-item config:name="Rsid" config:type="int">18593949</config:config-item>
       <config:config-item config:name="PrintProspectRTL" config:type="boolean">false</config:config-item>
       <config:config-item config:name="PrinterSetup" config:type="base64Binary"/>
       <config:config-item config:name="AlignTabStopPosition" config:type="boolean">true</config:config-item>
@@ -4432,7 +5153,7 @@
           <table:table-row table:style-name="Table2.1">
             <table:table-cell table:style-name="Table2.A1" office:value-type="string">
               <text:p text:style-name="MP10">
-                <draw:frame draw:style-name="Mfr1" draw:name="Frame1" text:anchor-type="paragraph" svg:y="0.0008in" draw:z-index="13">
+                <draw:frame draw:style-name="Mfr1" draw:name="Frame1" text:anchor-type="paragraph" svg:y="0.0008in" draw:z-index="14">
                   <draw:text-box fo:min-height="0.0161in" fo:min-width="0.0161in">
                     <text:p text:style-name="MP3">
                       <text:span text:style-name="page_20_number">
@@ -4459,12 +5180,12 @@
           <table:table-row table:style-name="Table4.1">
             <table:table-cell table:style-name="Table4.A1" office:value-type="string">
               <text:p text:style-name="MP6">
-                <draw:frame draw:style-name="Mfr1" draw:name="Frame2" text:anchor-type="paragraph" svg:y="0.0008in" draw:z-index="9">
+                <draw:frame draw:style-name="Mfr1" draw:name="Frame2" text:anchor-type="paragraph" svg:y="0.0008in" draw:z-index="10">
                   <draw:text-box fo:min-height="0.0161in" fo:min-width="0.0161in">
                     <text:p text:style-name="MP3">
                       <text:span text:style-name="page_20_number">
                         <text:span text:style-name="MT1">
-                          <text:page-number text:select-page="current">8</text:page-number>
+                          <text:page-number text:select-page="current">10</text:page-number>
                         </text:span>
                       </text:span>
                     </text:p>

</xml_diff>